<commit_message>
#08:Data visualization: added Engagement_Level count plot and univariate analysis charts (histograms & KDE) for numerical features
</commit_message>
<xml_diff>
--- a/MSDS25026_REPORT.docx
+++ b/MSDS25026_REPORT.docx
@@ -28,15 +28,13 @@
         </w:rPr>
         <w:t xml:space="preserve">the Viral </w:t>
       </w:r>
-      <w:proofErr w:type="gramStart"/>
-      <w:r>
-        <w:rPr>
-          <w:b/>
-          <w:bCs/>
-        </w:rPr>
-        <w:t>Social Media</w:t>
-      </w:r>
-      <w:proofErr w:type="gramEnd"/>
+      <w:r>
+        <w:rPr>
+          <w:b/>
+          <w:bCs/>
+        </w:rPr>
+        <w:t>social media</w:t>
+      </w:r>
       <w:r>
         <w:rPr>
           <w:b/>
@@ -45,10 +43,7 @@
         <w:t xml:space="preserve"> Trends &amp; Engagement Analysis</w:t>
       </w:r>
       <w:r>
-        <w:t xml:space="preserve"> from Kaggle, which contains</w:t>
-      </w:r>
-      <w:r>
-        <w:t xml:space="preserve"> 5,000 social media posts to explore the underlying patterns that drive virality.</w:t>
+        <w:t xml:space="preserve"> from Kaggle, which contains 5,000 social media posts to explore the underlying patterns that drive virality.</w:t>
       </w:r>
       <w:r>
         <w:t xml:space="preserve"> </w:t>
@@ -143,14 +138,7 @@
           <w:b/>
           <w:bCs/>
         </w:rPr>
-        <w:t>Dataset Loading</w:t>
-      </w:r>
-      <w:r>
-        <w:rPr>
-          <w:b/>
-          <w:bCs/>
-        </w:rPr>
-        <w:t>:</w:t>
+        <w:t>Dataset Loading:</w:t>
       </w:r>
       <w:r>
         <w:t xml:space="preserve"> </w:t>
@@ -165,10 +153,7 @@
         <w:t>.</w:t>
       </w:r>
       <w:r>
-        <w:t xml:space="preserve"> Checked</w:t>
-      </w:r>
-      <w:r>
-        <w:t xml:space="preserve"> the first 5 rows and column names to understand </w:t>
+        <w:t xml:space="preserve"> Checked the first 5 rows and column names to understand </w:t>
       </w:r>
       <w:r>
         <w:t xml:space="preserve">the </w:t>
@@ -282,10 +267,7 @@
         <w:t>Description:</w:t>
       </w:r>
       <w:r>
-        <w:t xml:space="preserve"> It</w:t>
-      </w:r>
-      <w:r>
-        <w:t xml:space="preserve"> contains the following columns:</w:t>
+        <w:t xml:space="preserve"> It contains the following columns:</w:t>
       </w:r>
     </w:p>
     <w:p>
@@ -379,14 +361,12 @@
                 <w:iCs/>
               </w:rPr>
             </w:pPr>
-            <w:proofErr w:type="spellStart"/>
             <w:r>
               <w:rPr>
                 <w:rFonts w:ascii="Times New Roman" w:eastAsia="Times New Roman" w:hAnsi="Times New Roman" w:cs="Times New Roman"/>
               </w:rPr>
               <w:t>Post_ID</w:t>
             </w:r>
-            <w:proofErr w:type="spellEnd"/>
           </w:p>
         </w:tc>
         <w:tc>
@@ -523,14 +503,12 @@
                 <w:iCs/>
               </w:rPr>
             </w:pPr>
-            <w:proofErr w:type="spellStart"/>
             <w:r>
               <w:rPr>
                 <w:rFonts w:ascii="Times New Roman" w:eastAsia="Times New Roman" w:hAnsi="Times New Roman" w:cs="Times New Roman"/>
               </w:rPr>
               <w:t>Content_Type</w:t>
             </w:r>
-            <w:proofErr w:type="spellEnd"/>
           </w:p>
         </w:tc>
         <w:tc>
@@ -882,23 +860,7 @@
         <w:t>Categorical:</w:t>
       </w:r>
       <w:r>
-        <w:t xml:space="preserve"> </w:t>
-      </w:r>
-      <w:proofErr w:type="spellStart"/>
-      <w:r>
-        <w:t>Post_ID</w:t>
-      </w:r>
-      <w:proofErr w:type="spellEnd"/>
-      <w:r>
-        <w:t xml:space="preserve">, Platform, Hashtag, </w:t>
-      </w:r>
-      <w:proofErr w:type="spellStart"/>
-      <w:r>
-        <w:t>Content_Type</w:t>
-      </w:r>
-      <w:proofErr w:type="spellEnd"/>
-      <w:r>
-        <w:t>, Region, Engagement_Level</w:t>
+        <w:t xml:space="preserve"> Post_ID, Platform, Hashtag, Content_Type, Region, Engagement_Level</w:t>
       </w:r>
     </w:p>
     <w:p>
@@ -1130,20 +1092,7 @@
           <w14:ligatures w14:val="none"/>
         </w:rPr>
         <w:lastRenderedPageBreak/>
-        <w:t>Exploratory Data Analysis</w:t>
-      </w:r>
-      <w:r>
-        <w:rPr>
-          <w:rFonts w:ascii="Consolas" w:eastAsia="Times New Roman" w:hAnsi="Consolas" w:cs="Times New Roman"/>
-          <w:b/>
-          <w:bCs/>
-          <w:color w:val="000000"/>
-          <w:kern w:val="0"/>
-          <w:sz w:val="28"/>
-          <w:szCs w:val="28"/>
-          <w14:ligatures w14:val="none"/>
-        </w:rPr>
-        <w:t>:</w:t>
+        <w:t>Exploratory Data Analysis:</w:t>
       </w:r>
     </w:p>
     <w:p>
@@ -1236,36 +1185,25 @@
           <w:szCs w:val="21"/>
           <w14:ligatures w14:val="none"/>
         </w:rPr>
-        <w:t>Target Variable Distribution:</w:t>
-      </w:r>
-      <w:r>
+        <w:t>Target Variable Distribution: The target variable is distributed into three classes.</w:t>
+      </w:r>
+    </w:p>
+    <w:p>
+      <w:pPr>
+        <w:pStyle w:val="ListParagraph"/>
+        <w:shd w:val="clear" w:color="auto" w:fill="FFFFFF"/>
+        <w:spacing w:after="0" w:line="285" w:lineRule="atLeast"/>
+        <w:ind w:left="1080"/>
         <w:rPr>
           <w:rFonts w:ascii="Consolas" w:eastAsia="Times New Roman" w:hAnsi="Consolas" w:cs="Times New Roman"/>
+          <w:b/>
+          <w:bCs/>
           <w:color w:val="000000"/>
           <w:kern w:val="0"/>
           <w:sz w:val="21"/>
           <w:szCs w:val="21"/>
           <w14:ligatures w14:val="none"/>
         </w:rPr>
-        <w:t xml:space="preserve"> The target variable is distributed into three classes.</w:t>
-      </w:r>
-    </w:p>
-    <w:p>
-      <w:pPr>
-        <w:pStyle w:val="ListParagraph"/>
-        <w:shd w:val="clear" w:color="auto" w:fill="FFFFFF"/>
-        <w:spacing w:after="0" w:line="285" w:lineRule="atLeast"/>
-        <w:ind w:left="1080"/>
-        <w:rPr>
-          <w:rFonts w:ascii="Consolas" w:eastAsia="Times New Roman" w:hAnsi="Consolas" w:cs="Times New Roman"/>
-          <w:b/>
-          <w:bCs/>
-          <w:color w:val="000000"/>
-          <w:kern w:val="0"/>
-          <w:sz w:val="21"/>
-          <w:szCs w:val="21"/>
-          <w14:ligatures w14:val="none"/>
-        </w:rPr>
       </w:pPr>
     </w:p>
     <w:p>
@@ -1273,10 +1211,7 @@
         <w:t xml:space="preserve">The </w:t>
       </w:r>
       <w:r>
-        <w:t>Target Variable Distribution</w:t>
-      </w:r>
-      <w:r>
-        <w:t xml:space="preserve"> table</w:t>
+        <w:t>Target Variable Distribution table</w:t>
       </w:r>
       <w:r>
         <w:t xml:space="preserve"> is given below;</w:t>
@@ -1727,26 +1662,10 @@
           <w:szCs w:val="21"/>
           <w14:ligatures w14:val="none"/>
         </w:rPr>
-        <w:t xml:space="preserve">Check dataset </w:t>
-      </w:r>
-      <w:r>
-        <w:rPr>
-          <w:rFonts w:ascii="Consolas" w:eastAsia="Times New Roman" w:hAnsi="Consolas" w:cs="Times New Roman"/>
-          <w:b/>
-          <w:bCs/>
-          <w:color w:val="000000"/>
-          <w:kern w:val="0"/>
-          <w:sz w:val="21"/>
-          <w:szCs w:val="21"/>
-          <w14:ligatures w14:val="none"/>
-        </w:rPr>
-        <w:t>Dimensions:</w:t>
-      </w:r>
-      <w:r>
-        <w:t xml:space="preserve"> The</w:t>
-      </w:r>
-      <w:r>
-        <w:t xml:space="preserve"> dataset has a shape of </w:t>
+        <w:t>Check dataset Dimensions:</w:t>
+      </w:r>
+      <w:r>
+        <w:t xml:space="preserve"> The dataset has a shape of </w:t>
       </w:r>
       <w:r>
         <w:rPr>
@@ -1864,23 +1783,10 @@
           <w:color w:val="1F1F1F"/>
           <w:shd w:val="clear" w:color="auto" w:fill="FFFFFF"/>
         </w:rPr>
-        <w:t xml:space="preserve">Data types of all </w:t>
-      </w:r>
-      <w:r>
-        <w:rPr>
-          <w:rFonts w:ascii="Arial" w:hAnsi="Arial" w:cs="Arial"/>
-          <w:b/>
-          <w:bCs/>
-          <w:color w:val="1F1F1F"/>
-          <w:shd w:val="clear" w:color="auto" w:fill="FFFFFF"/>
-        </w:rPr>
-        <w:t>columns:</w:t>
-      </w:r>
-      <w:r>
-        <w:t xml:space="preserve"> The</w:t>
-      </w:r>
-      <w:r>
-        <w:t xml:space="preserve"> dataset contains a mix of </w:t>
+        <w:t>Data types of all columns:</w:t>
+      </w:r>
+      <w:r>
+        <w:t xml:space="preserve"> The dataset contains a mix of </w:t>
       </w:r>
       <w:r>
         <w:rPr>
@@ -1889,10 +1795,7 @@
         <w:t>categorical and numerical variables</w:t>
       </w:r>
       <w:r>
-        <w:t>.</w:t>
-      </w:r>
-      <w:r>
-        <w:t xml:space="preserve"> </w:t>
+        <w:t xml:space="preserve">. </w:t>
       </w:r>
       <w:r>
         <w:t xml:space="preserve">The dataset consists of </w:t>
@@ -1906,7 +1809,6 @@
       <w:r>
         <w:t xml:space="preserve"> (</w:t>
       </w:r>
-      <w:proofErr w:type="spellStart"/>
       <w:r>
         <w:rPr>
           <w:rStyle w:val="HTMLCode"/>
@@ -1914,7 +1816,6 @@
         </w:rPr>
         <w:t>Post_ID</w:t>
       </w:r>
-      <w:proofErr w:type="spellEnd"/>
       <w:r>
         <w:t xml:space="preserve">, </w:t>
       </w:r>
@@ -1938,7 +1839,6 @@
       <w:r>
         <w:t xml:space="preserve">, </w:t>
       </w:r>
-      <w:proofErr w:type="spellStart"/>
       <w:r>
         <w:rPr>
           <w:rStyle w:val="HTMLCode"/>
@@ -1946,7 +1846,6 @@
         </w:rPr>
         <w:t>Content_Type</w:t>
       </w:r>
-      <w:proofErr w:type="spellEnd"/>
       <w:r>
         <w:t xml:space="preserve">, </w:t>
       </w:r>
@@ -2170,7 +2069,6 @@
       <w:r>
         <w:t>) and six are categorical/object type (</w:t>
       </w:r>
-      <w:proofErr w:type="spellStart"/>
       <w:r>
         <w:rPr>
           <w:rStyle w:val="HTMLCode"/>
@@ -2178,7 +2076,6 @@
         </w:rPr>
         <w:t>Post_ID</w:t>
       </w:r>
-      <w:proofErr w:type="spellEnd"/>
       <w:r>
         <w:t xml:space="preserve">, </w:t>
       </w:r>
@@ -2202,7 +2099,6 @@
       <w:r>
         <w:t xml:space="preserve">, </w:t>
       </w:r>
-      <w:proofErr w:type="spellStart"/>
       <w:r>
         <w:rPr>
           <w:rStyle w:val="HTMLCode"/>
@@ -2210,7 +2106,6 @@
         </w:rPr>
         <w:t>Content_Type</w:t>
       </w:r>
-      <w:proofErr w:type="spellEnd"/>
       <w:r>
         <w:t xml:space="preserve">, </w:t>
       </w:r>
@@ -2321,7 +2216,7 @@
           <w:color w:val="1F1F1F"/>
           <w:shd w:val="clear" w:color="auto" w:fill="FFFFFF"/>
         </w:rPr>
-        <w:t>DATA SUMMARY</w:t>
+        <w:t>DATA SUMMARY:</w:t>
       </w:r>
       <w:r>
         <w:rPr>
@@ -2329,24 +2224,10 @@
           <w:color w:val="1F1F1F"/>
           <w:shd w:val="clear" w:color="auto" w:fill="FFFFFF"/>
         </w:rPr>
-        <w:t>:</w:t>
-      </w:r>
-      <w:r>
-        <w:rPr>
-          <w:rFonts w:ascii="Arial" w:hAnsi="Arial" w:cs="Arial"/>
-          <w:color w:val="1F1F1F"/>
-          <w:shd w:val="clear" w:color="auto" w:fill="FFFFFF"/>
-        </w:rPr>
         <w:t xml:space="preserve"> </w:t>
       </w:r>
       <w:r>
-        <w:t xml:space="preserve">The </w:t>
-      </w:r>
-      <w:r>
-        <w:t xml:space="preserve">screenshot </w:t>
-      </w:r>
-      <w:r>
-        <w:t xml:space="preserve">below summarizes the main descriptive statistics for the numeric engagement metrics in the dataset: </w:t>
+        <w:t xml:space="preserve">The screenshot below summarizes the main descriptive statistics for the numeric engagement metrics in the dataset: </w:t>
       </w:r>
       <w:r>
         <w:rPr>
@@ -2901,7 +2782,7 @@
           <w:color w:val="1F1F1F"/>
           <w:shd w:val="clear" w:color="auto" w:fill="FFFFFF"/>
         </w:rPr>
-        <w:t>Handling Missing Values</w:t>
+        <w:t>Handling Missing Values:</w:t>
       </w:r>
       <w:r>
         <w:rPr>
@@ -2911,16 +2792,6 @@
           <w:color w:val="1F1F1F"/>
           <w:shd w:val="clear" w:color="auto" w:fill="FFFFFF"/>
         </w:rPr>
-        <w:t>:</w:t>
-      </w:r>
-      <w:r>
-        <w:rPr>
-          <w:rFonts w:ascii="Arial" w:hAnsi="Arial" w:cs="Arial"/>
-          <w:b/>
-          <w:bCs/>
-          <w:color w:val="1F1F1F"/>
-          <w:shd w:val="clear" w:color="auto" w:fill="FFFFFF"/>
-        </w:rPr>
         <w:t xml:space="preserve"> </w:t>
       </w:r>
       <w:r>
@@ -2941,19 +2812,7 @@
         <w:rPr>
           <w:rFonts w:ascii="Times New Roman" w:eastAsia="Times New Roman" w:hAnsi="Times New Roman" w:cs="Times New Roman"/>
         </w:rPr>
-        <w:t xml:space="preserve"> in any of the </w:t>
-      </w:r>
-      <w:r>
-        <w:rPr>
-          <w:rFonts w:ascii="Times New Roman" w:eastAsia="Times New Roman" w:hAnsi="Times New Roman" w:cs="Times New Roman"/>
-        </w:rPr>
-        <w:t>columns. Count</w:t>
-      </w:r>
-      <w:r>
-        <w:rPr>
-          <w:rFonts w:ascii="Times New Roman" w:eastAsia="Times New Roman" w:hAnsi="Times New Roman" w:cs="Times New Roman"/>
-        </w:rPr>
-        <w:t xml:space="preserve"> of missing values per column:</w:t>
+        <w:t xml:space="preserve"> in any of the columns. Count of missing values per column:</w:t>
       </w:r>
     </w:p>
     <w:p>
@@ -3028,18 +2887,7 @@
           <w:kern w:val="0"/>
           <w14:ligatures w14:val="none"/>
         </w:rPr>
-        <w:t>Plotting</w:t>
-      </w:r>
-      <w:r>
-        <w:rPr>
-          <w:rFonts w:ascii="Consolas" w:eastAsia="Times New Roman" w:hAnsi="Consolas" w:cs="Times New Roman"/>
-          <w:b/>
-          <w:bCs/>
-          <w:color w:val="000000"/>
-          <w:kern w:val="0"/>
-          <w14:ligatures w14:val="none"/>
-        </w:rPr>
-        <w:t xml:space="preserve"> Missing Values</w:t>
+        <w:t>Plotting Missing Values</w:t>
       </w:r>
       <w:r>
         <w:rPr>
@@ -3392,13 +3240,8 @@
         <w:t>Different capitalization:</w:t>
       </w:r>
       <w:r>
-        <w:t xml:space="preserve"> e.g., TikTok vs </w:t>
-      </w:r>
-      <w:proofErr w:type="spellStart"/>
-      <w:r>
-        <w:t>tiktok</w:t>
-      </w:r>
-      <w:proofErr w:type="spellEnd"/>
+        <w:t xml:space="preserve"> e.g., TikTok vs tiktok</w:t>
+      </w:r>
     </w:p>
     <w:p>
       <w:pPr>
@@ -3598,103 +3441,55 @@
         <w:lastRenderedPageBreak/>
         <w:t xml:space="preserve">The categorical variables were standardized to ensure consistency and accuracy in analysis. Leading and trailing spaces were removed using </w:t>
       </w:r>
-      <w:proofErr w:type="spellStart"/>
-      <w:proofErr w:type="gramStart"/>
       <w:r>
         <w:rPr>
           <w:rFonts w:ascii="Courier New" w:eastAsia="Times New Roman" w:hAnsi="Courier New" w:cs="Courier New"/>
           <w:sz w:val="20"/>
           <w:szCs w:val="20"/>
         </w:rPr>
-        <w:t>str.strip</w:t>
-      </w:r>
-      <w:proofErr w:type="spellEnd"/>
-      <w:proofErr w:type="gramEnd"/>
+        <w:t>str.strip()</w:t>
+      </w:r>
+      <w:r>
+        <w:rPr>
+          <w:rFonts w:ascii="Times New Roman" w:eastAsia="Times New Roman" w:hAnsi="Times New Roman" w:cs="Times New Roman"/>
+        </w:rPr>
+        <w:t xml:space="preserve">, capitalization was standardized using </w:t>
+      </w:r>
       <w:r>
         <w:rPr>
           <w:rFonts w:ascii="Courier New" w:eastAsia="Times New Roman" w:hAnsi="Courier New" w:cs="Courier New"/>
           <w:sz w:val="20"/>
           <w:szCs w:val="20"/>
         </w:rPr>
-        <w:t>()</w:t>
+        <w:t>str.capitalize()</w:t>
       </w:r>
       <w:r>
         <w:rPr>
           <w:rFonts w:ascii="Times New Roman" w:eastAsia="Times New Roman" w:hAnsi="Times New Roman" w:cs="Times New Roman"/>
         </w:rPr>
-        <w:t xml:space="preserve">, capitalization was standardized using </w:t>
-      </w:r>
-      <w:proofErr w:type="spellStart"/>
-      <w:proofErr w:type="gramStart"/>
+        <w:t xml:space="preserve"> or </w:t>
+      </w:r>
       <w:r>
         <w:rPr>
           <w:rFonts w:ascii="Courier New" w:eastAsia="Times New Roman" w:hAnsi="Courier New" w:cs="Courier New"/>
           <w:sz w:val="20"/>
           <w:szCs w:val="20"/>
         </w:rPr>
-        <w:t>str.capitalize</w:t>
-      </w:r>
-      <w:proofErr w:type="spellEnd"/>
-      <w:proofErr w:type="gramEnd"/>
+        <w:t>str.title()</w:t>
+      </w:r>
+      <w:r>
+        <w:rPr>
+          <w:rFonts w:ascii="Times New Roman" w:eastAsia="Times New Roman" w:hAnsi="Times New Roman" w:cs="Times New Roman"/>
+        </w:rPr>
+        <w:t xml:space="preserve">, and hashtags were converted to lowercase with </w:t>
+      </w:r>
       <w:r>
         <w:rPr>
           <w:rFonts w:ascii="Courier New" w:eastAsia="Times New Roman" w:hAnsi="Courier New" w:cs="Courier New"/>
           <w:sz w:val="20"/>
           <w:szCs w:val="20"/>
         </w:rPr>
-        <w:t>()</w:t>
-      </w:r>
-      <w:r>
-        <w:rPr>
-          <w:rFonts w:ascii="Times New Roman" w:eastAsia="Times New Roman" w:hAnsi="Times New Roman" w:cs="Times New Roman"/>
-        </w:rPr>
-        <w:t xml:space="preserve"> or </w:t>
-      </w:r>
-      <w:proofErr w:type="spellStart"/>
-      <w:proofErr w:type="gramStart"/>
-      <w:r>
-        <w:rPr>
-          <w:rFonts w:ascii="Courier New" w:eastAsia="Times New Roman" w:hAnsi="Courier New" w:cs="Courier New"/>
-          <w:sz w:val="20"/>
-          <w:szCs w:val="20"/>
-        </w:rPr>
-        <w:t>str.title</w:t>
-      </w:r>
-      <w:proofErr w:type="spellEnd"/>
-      <w:proofErr w:type="gramEnd"/>
-      <w:r>
-        <w:rPr>
-          <w:rFonts w:ascii="Courier New" w:eastAsia="Times New Roman" w:hAnsi="Courier New" w:cs="Courier New"/>
-          <w:sz w:val="20"/>
-          <w:szCs w:val="20"/>
-        </w:rPr>
-        <w:t>()</w:t>
-      </w:r>
-      <w:r>
-        <w:rPr>
-          <w:rFonts w:ascii="Times New Roman" w:eastAsia="Times New Roman" w:hAnsi="Times New Roman" w:cs="Times New Roman"/>
-        </w:rPr>
-        <w:t xml:space="preserve">, and hashtags were converted to lowercase with </w:t>
-      </w:r>
-      <w:proofErr w:type="spellStart"/>
-      <w:proofErr w:type="gramStart"/>
-      <w:r>
-        <w:rPr>
-          <w:rFonts w:ascii="Courier New" w:eastAsia="Times New Roman" w:hAnsi="Courier New" w:cs="Courier New"/>
-          <w:sz w:val="20"/>
-          <w:szCs w:val="20"/>
-        </w:rPr>
-        <w:t>str.lower</w:t>
-      </w:r>
-      <w:proofErr w:type="spellEnd"/>
-      <w:proofErr w:type="gramEnd"/>
-      <w:r>
-        <w:rPr>
-          <w:rFonts w:ascii="Courier New" w:eastAsia="Times New Roman" w:hAnsi="Courier New" w:cs="Courier New"/>
-          <w:sz w:val="20"/>
-          <w:szCs w:val="20"/>
-        </w:rPr>
-        <w:t>()</w:t>
+        <w:t>str.lower()</w:t>
       </w:r>
       <w:r>
         <w:rPr>
@@ -3740,30 +3535,8 @@
         <w:rPr>
           <w:rFonts w:ascii="Times New Roman" w:eastAsia="Times New Roman" w:hAnsi="Times New Roman" w:cs="Times New Roman"/>
         </w:rPr>
-        <w:t xml:space="preserve"> </w:t>
-      </w:r>
-      <w:proofErr w:type="spellStart"/>
-      <w:r>
-        <w:rPr>
-          <w:rFonts w:ascii="Times New Roman" w:eastAsia="Times New Roman" w:hAnsi="Times New Roman" w:cs="Times New Roman"/>
-        </w:rPr>
-        <w:t>Tiktok</w:t>
-      </w:r>
-      <w:proofErr w:type="spellEnd"/>
-      <w:r>
-        <w:rPr>
-          <w:rFonts w:ascii="Times New Roman" w:eastAsia="Times New Roman" w:hAnsi="Times New Roman" w:cs="Times New Roman"/>
-        </w:rPr>
-        <w:t xml:space="preserve">, Instagram, Twitter, </w:t>
-      </w:r>
-      <w:proofErr w:type="spellStart"/>
-      <w:r>
-        <w:rPr>
-          <w:rFonts w:ascii="Times New Roman" w:eastAsia="Times New Roman" w:hAnsi="Times New Roman" w:cs="Times New Roman"/>
-        </w:rPr>
-        <w:t>Youtube</w:t>
-      </w:r>
-      <w:proofErr w:type="spellEnd"/>
+        <w:t xml:space="preserve"> Tiktok, Instagram, Twitter, Youtube</w:t>
+      </w:r>
     </w:p>
     <w:p>
       <w:pPr>
@@ -3776,23 +3549,13 @@
           <w:rFonts w:ascii="Times New Roman" w:eastAsia="Times New Roman" w:hAnsi="Times New Roman" w:cs="Times New Roman"/>
         </w:rPr>
       </w:pPr>
-      <w:proofErr w:type="spellStart"/>
       <w:r>
         <w:rPr>
           <w:rFonts w:ascii="Times New Roman" w:eastAsia="Times New Roman" w:hAnsi="Times New Roman" w:cs="Times New Roman"/>
           <w:b/>
           <w:bCs/>
         </w:rPr>
-        <w:t>Content_Type</w:t>
-      </w:r>
-      <w:proofErr w:type="spellEnd"/>
-      <w:r>
-        <w:rPr>
-          <w:rFonts w:ascii="Times New Roman" w:eastAsia="Times New Roman" w:hAnsi="Times New Roman" w:cs="Times New Roman"/>
-          <w:b/>
-          <w:bCs/>
-        </w:rPr>
-        <w:t>:</w:t>
+        <w:t>Content_Type:</w:t>
       </w:r>
       <w:r>
         <w:rPr>
@@ -3887,7 +3650,6 @@
         </w:rPr>
         <w:t xml:space="preserve"> </w:t>
       </w:r>
-      <w:proofErr w:type="spellStart"/>
       <w:r>
         <w:rPr>
           <w:rFonts w:ascii="Courier New" w:hAnsi="Courier New" w:cs="Courier New"/>
@@ -3896,7 +3658,6 @@
         </w:rPr>
         <w:t>Post_ID</w:t>
       </w:r>
-      <w:proofErr w:type="spellEnd"/>
       <w:r>
         <w:t xml:space="preserve"> is removed because it’s just a unique identifier and doesn’t carry predictive information</w:t>
       </w:r>
@@ -3987,7 +3748,6 @@
       <w:pPr>
         <w:spacing w:beforeAutospacing="1" w:after="100" w:afterAutospacing="1" w:line="240" w:lineRule="auto"/>
       </w:pPr>
-      <w:proofErr w:type="spellStart"/>
       <w:r>
         <w:rPr>
           <w:b/>
@@ -3995,7 +3755,6 @@
         </w:rPr>
         <w:t>Total_Engagement</w:t>
       </w:r>
-      <w:proofErr w:type="spellEnd"/>
     </w:p>
     <w:p>
       <w:pPr>
@@ -4049,13 +3808,7 @@
             <w:rPr>
               <w:rFonts w:ascii="Cambria Math" w:hAnsi="Cambria Math"/>
             </w:rPr>
-            <m:t>​</m:t>
-          </m:r>
-          <m:r>
-            <w:rPr>
-              <w:rFonts w:ascii="Cambria Math" w:hAnsi="Cambria Math"/>
-            </w:rPr>
-            <m:t>Likes + Shares + Comments</m:t>
+            <m:t>​Likes + Shares + Comments</m:t>
           </m:r>
         </m:oMath>
       </m:oMathPara>
@@ -4070,7 +3823,6 @@
       <w:pPr>
         <w:spacing w:beforeAutospacing="1" w:after="100" w:afterAutospacing="1" w:line="240" w:lineRule="auto"/>
       </w:pPr>
-      <w:proofErr w:type="spellStart"/>
       <w:r>
         <w:rPr>
           <w:b/>
@@ -4078,7 +3830,6 @@
         </w:rPr>
         <w:t>Engagement_Rate</w:t>
       </w:r>
-      <w:proofErr w:type="spellEnd"/>
     </w:p>
     <w:p>
       <w:pPr>
@@ -4181,13 +3932,7 @@
                 <w:rPr>
                   <w:rFonts w:ascii="Cambria Math" w:hAnsi="Cambria Math"/>
                 </w:rPr>
-                <m:t>Likes + Shares + Comments</m:t>
-              </m:r>
-              <m:r>
-                <w:rPr>
-                  <w:rFonts w:ascii="Cambria Math" w:hAnsi="Cambria Math"/>
-                </w:rPr>
-                <m:t>​</m:t>
+                <m:t>Likes + Shares + Comments​</m:t>
               </m:r>
             </m:num>
             <m:den>
@@ -4206,7 +3951,6 @@
       <w:pPr>
         <w:spacing w:beforeAutospacing="1" w:after="100" w:afterAutospacing="1" w:line="240" w:lineRule="auto"/>
       </w:pPr>
-      <w:proofErr w:type="spellStart"/>
       <w:r>
         <w:rPr>
           <w:b/>
@@ -4214,7 +3958,6 @@
         </w:rPr>
         <w:t>Virality_Score</w:t>
       </w:r>
-      <w:proofErr w:type="spellEnd"/>
     </w:p>
     <w:p>
       <w:pPr>
@@ -4268,19 +4011,7 @@
             <w:rPr>
               <w:rFonts w:ascii="Cambria Math" w:hAnsi="Cambria Math"/>
             </w:rPr>
-            <m:t>Virality_Score</m:t>
-          </m:r>
-          <m:r>
-            <w:rPr>
-              <w:rFonts w:ascii="Cambria Math" w:hAnsi="Cambria Math"/>
-            </w:rPr>
-            <m:t>=</m:t>
-          </m:r>
-          <m:r>
-            <w:rPr>
-              <w:rFonts w:ascii="Cambria Math" w:hAnsi="Cambria Math"/>
-            </w:rPr>
-            <m:t>​</m:t>
+            <m:t>Virality_Score=​</m:t>
           </m:r>
           <m:f>
             <m:fPr>
@@ -4297,43 +4028,7 @@
                 <w:rPr>
                   <w:rFonts w:ascii="Cambria Math" w:hAnsi="Cambria Math"/>
                 </w:rPr>
-                <m:t>2</m:t>
-              </m:r>
-              <m:r>
-                <w:rPr>
-                  <w:rFonts w:ascii="Cambria Math" w:hAnsi="Cambria Math"/>
-                </w:rPr>
-                <m:t>×</m:t>
-              </m:r>
-              <m:r>
-                <w:rPr>
-                  <w:rFonts w:ascii="Cambria Math" w:hAnsi="Cambria Math"/>
-                </w:rPr>
-                <m:t>Shares</m:t>
-              </m:r>
-              <m:r>
-                <w:rPr>
-                  <w:rFonts w:ascii="Cambria Math" w:hAnsi="Cambria Math"/>
-                </w:rPr>
-                <m:t>+</m:t>
-              </m:r>
-              <m:r>
-                <w:rPr>
-                  <w:rFonts w:ascii="Cambria Math" w:hAnsi="Cambria Math"/>
-                </w:rPr>
-                <m:t>Likes</m:t>
-              </m:r>
-              <m:r>
-                <w:rPr>
-                  <w:rFonts w:ascii="Cambria Math" w:hAnsi="Cambria Math"/>
-                </w:rPr>
-                <m:t>+</m:t>
-              </m:r>
-              <m:r>
-                <w:rPr>
-                  <w:rFonts w:ascii="Cambria Math" w:hAnsi="Cambria Math"/>
-                </w:rPr>
-                <m:t>Comments​</m:t>
+                <m:t>2×Shares+Likes+Comments​</m:t>
               </m:r>
             </m:num>
             <m:den>
@@ -4423,13 +4118,7 @@
         </w:drawing>
       </w:r>
       <w:r>
-        <w:t xml:space="preserve">These derived metrics standardize interactions relative to post </w:t>
-      </w:r>
-      <w:r>
-        <w:t>visibility. They</w:t>
-      </w:r>
-      <w:r>
-        <w:t xml:space="preserve"> are useful for both exploratory data analysis (e.g., identifying highly engaging posts) and predictive modeling (as features to predict Engagement_Level).</w:t>
+        <w:t>These derived metrics standardize interactions relative to post visibility. They are useful for both exploratory data analysis (e.g., identifying highly engaging posts) and predictive modeling (as features to predict Engagement_Level).</w:t>
       </w:r>
     </w:p>
     <w:p>
@@ -4442,14 +4131,7 @@
           <w:b/>
           <w:bCs/>
         </w:rPr>
-        <w:t>Engagement and Virality by Content Type</w:t>
-      </w:r>
-      <w:r>
-        <w:rPr>
-          <w:b/>
-          <w:bCs/>
-        </w:rPr>
-        <w:t>:</w:t>
+        <w:t>Engagement and Virality by Content Type:</w:t>
       </w:r>
       <w:r>
         <w:rPr>
@@ -4459,53 +4141,13 @@
         <w:t xml:space="preserve"> </w:t>
       </w:r>
       <w:r>
-        <w:t xml:space="preserve">To understand which types of content drive the most engagement and virality, the dataset was analyzed by grouping posts based on </w:t>
-      </w:r>
-      <w:proofErr w:type="spellStart"/>
-      <w:r>
-        <w:t>Content_Type</w:t>
-      </w:r>
-      <w:proofErr w:type="spellEnd"/>
-      <w:r>
-        <w:t xml:space="preserve"> and calculating the average </w:t>
-      </w:r>
-      <w:proofErr w:type="spellStart"/>
-      <w:r>
-        <w:t>Engagement_Rate</w:t>
-      </w:r>
-      <w:proofErr w:type="spellEnd"/>
-      <w:r>
-        <w:t xml:space="preserve"> and </w:t>
-      </w:r>
-      <w:proofErr w:type="spellStart"/>
-      <w:r>
-        <w:t>Virality_Score</w:t>
-      </w:r>
-      <w:proofErr w:type="spellEnd"/>
-      <w:r>
-        <w:t xml:space="preserve"> for each category.</w:t>
+        <w:t>To understand which types of content drive the most engagement and virality, the dataset was analyzed by grouping posts based on Content_Type and calculating the average Engagement_Rate and Virality_Score for each category.</w:t>
       </w:r>
       <w:r>
         <w:t xml:space="preserve"> </w:t>
       </w:r>
       <w:r>
-        <w:t xml:space="preserve"> Short-form, entertaining content is more likely to both engage audiences and spread virally. Feature engineering metrics like </w:t>
-      </w:r>
-      <w:proofErr w:type="spellStart"/>
-      <w:r>
-        <w:t>Engagement_Rate</w:t>
-      </w:r>
-      <w:proofErr w:type="spellEnd"/>
-      <w:r>
-        <w:t xml:space="preserve"> and </w:t>
-      </w:r>
-      <w:proofErr w:type="spellStart"/>
-      <w:r>
-        <w:t>Virality_Score</w:t>
-      </w:r>
-      <w:proofErr w:type="spellEnd"/>
-      <w:r>
-        <w:t xml:space="preserve"> help identify high-performing content types beyond simple likes or views.</w:t>
+        <w:t xml:space="preserve"> Short-form, entertaining content is more likely to both engage audiences and spread virally. Feature engineering metrics like Engagement_Rate and Virality_Score help identify high-performing content types beyond simple likes or views.</w:t>
       </w:r>
     </w:p>
     <w:p>
@@ -4883,14 +4525,7 @@
           <w:b/>
           <w:bCs/>
         </w:rPr>
-        <w:t>Summary Statistics for Numeric Features</w:t>
-      </w:r>
-      <w:r>
-        <w:rPr>
-          <w:b/>
-          <w:bCs/>
-        </w:rPr>
-        <w:t>:</w:t>
+        <w:t>Summary Statistics for Numeric Features:</w:t>
       </w:r>
     </w:p>
     <w:tbl>
@@ -6030,7 +5665,6 @@
                 <w:szCs w:val="22"/>
               </w:rPr>
             </w:pPr>
-            <w:proofErr w:type="spellStart"/>
             <w:r>
               <w:rPr>
                 <w:sz w:val="22"/>
@@ -6038,7 +5672,6 @@
               </w:rPr>
               <w:t>Total_Engagement</w:t>
             </w:r>
-            <w:proofErr w:type="spellEnd"/>
           </w:p>
         </w:tc>
         <w:tc>
@@ -6257,7 +5890,6 @@
                 <w:szCs w:val="22"/>
               </w:rPr>
             </w:pPr>
-            <w:proofErr w:type="spellStart"/>
             <w:r>
               <w:rPr>
                 <w:sz w:val="22"/>
@@ -6265,7 +5897,6 @@
               </w:rPr>
               <w:t>Engagement_Rate</w:t>
             </w:r>
-            <w:proofErr w:type="spellEnd"/>
           </w:p>
         </w:tc>
         <w:tc>
@@ -6485,7 +6116,6 @@
                 <w:szCs w:val="22"/>
               </w:rPr>
             </w:pPr>
-            <w:proofErr w:type="spellStart"/>
             <w:r>
               <w:rPr>
                 <w:sz w:val="22"/>
@@ -6493,7 +6123,6 @@
               </w:rPr>
               <w:t>Virality_Score</w:t>
             </w:r>
-            <w:proofErr w:type="spellEnd"/>
           </w:p>
         </w:tc>
         <w:tc>
@@ -6750,23 +6379,7 @@
         <w:jc w:val="both"/>
       </w:pPr>
       <w:r>
-        <w:t>Derived ratios (</w:t>
-      </w:r>
-      <w:proofErr w:type="spellStart"/>
-      <w:r>
-        <w:t>Engagement_Rate</w:t>
-      </w:r>
-      <w:proofErr w:type="spellEnd"/>
-      <w:r>
-        <w:t xml:space="preserve">, </w:t>
-      </w:r>
-      <w:proofErr w:type="spellStart"/>
-      <w:r>
-        <w:t>Virality_Score</w:t>
-      </w:r>
-      <w:proofErr w:type="spellEnd"/>
-      <w:r>
-        <w:t>) are highly skewed with extreme outliers, indicating a few posts go viral.</w:t>
+        <w:t>Derived ratios (Engagement_Rate, Virality_Score) are highly skewed with extreme outliers, indicating a few posts go viral.</w:t>
       </w:r>
     </w:p>
     <w:p>
@@ -6854,24 +6467,13 @@
       <w:r>
         <w:t xml:space="preserve">A new feature, </w:t>
       </w:r>
-      <w:proofErr w:type="spellStart"/>
-      <w:proofErr w:type="gramStart"/>
-      <w:r>
-        <w:rPr>
-          <w:b/>
-          <w:bCs/>
-        </w:rPr>
-        <w:t>Like</w:t>
-      </w:r>
-      <w:proofErr w:type="gramEnd"/>
-      <w:r>
-        <w:rPr>
-          <w:b/>
-          <w:bCs/>
-        </w:rPr>
-        <w:t>_View_Ratio</w:t>
-      </w:r>
-      <w:proofErr w:type="spellEnd"/>
+      <w:r>
+        <w:rPr>
+          <w:b/>
+          <w:bCs/>
+        </w:rPr>
+        <w:t>Like_View_Ratio</w:t>
+      </w:r>
       <w:r>
         <w:t>, was created to measure the percentage of viewers who liked a post:</w:t>
       </w:r>
@@ -6915,21 +6517,12 @@
       <w:r>
         <w:t xml:space="preserve"> Posts with </w:t>
       </w:r>
-      <w:proofErr w:type="spellStart"/>
-      <w:r>
-        <w:rPr>
-          <w:b/>
-          <w:bCs/>
-        </w:rPr>
-        <w:t>Like_View_Ratio</w:t>
-      </w:r>
-      <w:proofErr w:type="spellEnd"/>
-      <w:r>
-        <w:rPr>
-          <w:b/>
-          <w:bCs/>
-        </w:rPr>
-        <w:t xml:space="preserve"> &gt; 30%</w:t>
+      <w:r>
+        <w:rPr>
+          <w:b/>
+          <w:bCs/>
+        </w:rPr>
+        <w:t>Like_View_Ratio &gt; 30%</w:t>
       </w:r>
       <w:r>
         <w:t xml:space="preserve"> are considered extreme outliers.</w:t>
@@ -7084,7 +6677,6 @@
       <w:r>
         <w:t xml:space="preserve">To standardize engagement measurement, a new column, </w:t>
       </w:r>
-      <w:proofErr w:type="spellStart"/>
       <w:r>
         <w:rPr>
           <w:b/>
@@ -7092,7 +6684,6 @@
         </w:rPr>
         <w:t>Engagement_Level_Calculated</w:t>
       </w:r>
-      <w:proofErr w:type="spellEnd"/>
     </w:p>
     <w:p>
       <w:pPr>
@@ -7275,7 +6866,6 @@
       <w:r>
         <w:t xml:space="preserve">A comprehensive engagement metric, </w:t>
       </w:r>
-      <w:proofErr w:type="spellStart"/>
       <w:r>
         <w:rPr>
           <w:b/>
@@ -7283,7 +6873,6 @@
         </w:rPr>
         <w:t>Engagement_Level_Calculated</w:t>
       </w:r>
-      <w:proofErr w:type="spellEnd"/>
       <w:r>
         <w:t xml:space="preserve">, was created to classify posts as </w:t>
       </w:r>
@@ -7306,7 +6895,6 @@
       <w:r>
         <w:t xml:space="preserve">Additionally, a </w:t>
       </w:r>
-      <w:proofErr w:type="spellStart"/>
       <w:r>
         <w:rPr>
           <w:b/>
@@ -7314,7 +6902,6 @@
         </w:rPr>
         <w:t>Like_View_Ratio</w:t>
       </w:r>
-      <w:proofErr w:type="spellEnd"/>
       <w:r>
         <w:t xml:space="preserve"> feature was calculated to measure the percentage of viewers who liked a post. It was primarily used to identify posts with unusually high like-to-view ratios, highlighting extreme engagement cases, but is not the main metric for analysis.</w:t>
       </w:r>
@@ -7334,14 +6921,7 @@
           <w:bCs/>
         </w:rPr>
         <w:lastRenderedPageBreak/>
-        <w:t>Engagement Level Correlation Analysis</w:t>
-      </w:r>
-      <w:r>
-        <w:rPr>
-          <w:b/>
-          <w:bCs/>
-        </w:rPr>
-        <w:t>:</w:t>
+        <w:t>Engagement Level Correlation Analysis:</w:t>
       </w:r>
     </w:p>
     <w:p>
@@ -7350,15 +6930,7 @@
         <w:jc w:val="both"/>
       </w:pPr>
       <w:r>
-        <w:t>To assess the consistency between the original engagement labels (Engagement_Level) and the calculated metric (</w:t>
-      </w:r>
-      <w:proofErr w:type="spellStart"/>
-      <w:r>
-        <w:t>Engagement_Level_Calculated</w:t>
-      </w:r>
-      <w:proofErr w:type="spellEnd"/>
-      <w:r>
-        <w:t>), a Pearson correlation was computed.</w:t>
+        <w:t>To assess the consistency between the original engagement labels (Engagement_Level) and the calculated metric (Engagement_Level_Calculated), a Pearson correlation was computed.</w:t>
       </w:r>
       <w:r>
         <w:t xml:space="preserve"> </w:t>
@@ -7394,15 +6966,7 @@
         <w:t xml:space="preserve"> </w:t>
       </w:r>
       <w:r>
-        <w:t xml:space="preserve">This indicates that </w:t>
-      </w:r>
-      <w:proofErr w:type="spellStart"/>
-      <w:r>
-        <w:t>Engagement_Level_Calculated</w:t>
-      </w:r>
-      <w:proofErr w:type="spellEnd"/>
-      <w:r>
-        <w:t xml:space="preserve"> captures a different aspect of engagement, emphasizing overall interaction rate (Likes + Shares + Comments relative to Views), rather than matching the original categorical labels.</w:t>
+        <w:t>This indicates that Engagement_Level_Calculated captures a different aspect of engagement, emphasizing overall interaction rate (Likes + Shares + Comments relative to Views), rather than matching the original categorical labels.</w:t>
       </w:r>
       <w:r>
         <w:t xml:space="preserve"> </w:t>
@@ -7480,22 +7044,7 @@
         <w:jc w:val="both"/>
       </w:pPr>
       <w:r>
-        <w:t>To focus on realistic engagement patterns and remove extreme or inconsistent data points, the dataset was filtered to ensure</w:t>
-      </w:r>
-      <w:r>
-        <w:t xml:space="preserve"> </w:t>
-      </w:r>
-      <w:r>
-        <w:t>Likes, Shares, and Comments do not exceed Views</w:t>
-      </w:r>
-      <w:r>
-        <w:t xml:space="preserve"> and </w:t>
-      </w:r>
-      <w:r>
-        <w:t>Like-to-View ratio does not exceed 30%.</w:t>
-      </w:r>
-      <w:r>
-        <w:t xml:space="preserve"> </w:t>
+        <w:t xml:space="preserve">To focus on realistic engagement patterns and remove extreme or inconsistent data points, the dataset was filtered to ensure Likes, Shares, and Comments do not exceed Views and Like-to-View ratio does not exceed 30%. </w:t>
       </w:r>
     </w:p>
     <w:p>
@@ -7504,15 +7053,7 @@
         <w:jc w:val="both"/>
       </w:pPr>
       <w:r>
-        <w:t xml:space="preserve">After filtering, the </w:t>
-      </w:r>
-      <w:proofErr w:type="spellStart"/>
-      <w:r>
-        <w:t>Engagement_Level_Calculated</w:t>
-      </w:r>
-      <w:proofErr w:type="spellEnd"/>
-      <w:r>
-        <w:t xml:space="preserve"> was mapped to numeric values for modeling purposes:</w:t>
+        <w:t>After filtering, the Engagement_Level_Calculated was mapped to numeric values for modeling purposes:</w:t>
       </w:r>
     </w:p>
     <w:p>
@@ -7693,6 +7234,1721 @@
       <w:pPr>
         <w:spacing w:beforeAutospacing="1" w:after="100" w:afterAutospacing="1" w:line="240" w:lineRule="auto"/>
         <w:jc w:val="both"/>
+      </w:pPr>
+    </w:p>
+    <w:p>
+      <w:pPr>
+        <w:spacing w:beforeAutospacing="1" w:after="100" w:afterAutospacing="1" w:line="240" w:lineRule="auto"/>
+        <w:jc w:val="both"/>
+        <w:rPr>
+          <w:b/>
+          <w:bCs/>
+          <w:sz w:val="28"/>
+          <w:szCs w:val="28"/>
+        </w:rPr>
+      </w:pPr>
+      <w:r>
+        <w:rPr>
+          <w:b/>
+          <w:bCs/>
+          <w:sz w:val="28"/>
+          <w:szCs w:val="28"/>
+        </w:rPr>
+        <w:lastRenderedPageBreak/>
+        <w:t>Build multiple charts using Python</w:t>
+      </w:r>
+    </w:p>
+    <w:p>
+      <w:pPr>
+        <w:spacing w:beforeAutospacing="1" w:after="100" w:afterAutospacing="1" w:line="240" w:lineRule="auto"/>
+        <w:jc w:val="both"/>
+        <w:rPr>
+          <w:b/>
+          <w:bCs/>
+          <w:sz w:val="28"/>
+          <w:szCs w:val="28"/>
+        </w:rPr>
+      </w:pPr>
+      <w:r>
+        <w:rPr>
+          <w:b/>
+          <w:bCs/>
+          <w:sz w:val="28"/>
+          <w:szCs w:val="28"/>
+        </w:rPr>
+        <w:t>Engagement_Level distribution count plot</w:t>
+      </w:r>
+      <w:r>
+        <w:rPr>
+          <w:b/>
+          <w:bCs/>
+          <w:sz w:val="28"/>
+          <w:szCs w:val="28"/>
+        </w:rPr>
+        <w:t>:</w:t>
+      </w:r>
+    </w:p>
+    <w:p>
+      <w:pPr>
+        <w:spacing w:beforeAutospacing="1" w:after="100" w:afterAutospacing="1" w:line="240" w:lineRule="auto"/>
+        <w:jc w:val="both"/>
+      </w:pPr>
+      <w:r>
+        <w:t>The target variable Engagement_Level shows how posts are categorized based on engagement. The counts for each class are as follows:</w:t>
+      </w:r>
+    </w:p>
+    <w:p>
+      <w:pPr>
+        <w:spacing w:beforeAutospacing="1" w:after="100" w:afterAutospacing="1" w:line="240" w:lineRule="auto"/>
+        <w:jc w:val="both"/>
+        <w:rPr>
+          <w:b/>
+          <w:bCs/>
+          <w:sz w:val="28"/>
+          <w:szCs w:val="28"/>
+        </w:rPr>
+      </w:pPr>
+      <w:r>
+        <w:rPr>
+          <w:noProof/>
+        </w:rPr>
+        <w:drawing>
+          <wp:anchor distT="0" distB="0" distL="114300" distR="114300" simplePos="0" relativeHeight="251671552" behindDoc="0" locked="0" layoutInCell="1" allowOverlap="1" wp14:anchorId="333B7B9E" wp14:editId="251A6F3E">
+            <wp:simplePos x="0" y="0"/>
+            <wp:positionH relativeFrom="column">
+              <wp:posOffset>447675</wp:posOffset>
+            </wp:positionH>
+            <wp:positionV relativeFrom="paragraph">
+              <wp:posOffset>19685</wp:posOffset>
+            </wp:positionV>
+            <wp:extent cx="4695825" cy="3277044"/>
+            <wp:effectExtent l="0" t="0" r="0" b="0"/>
+            <wp:wrapThrough wrapText="bothSides">
+              <wp:wrapPolygon edited="0">
+                <wp:start x="0" y="0"/>
+                <wp:lineTo x="0" y="21474"/>
+                <wp:lineTo x="21469" y="21474"/>
+                <wp:lineTo x="21469" y="0"/>
+                <wp:lineTo x="0" y="0"/>
+              </wp:wrapPolygon>
+            </wp:wrapThrough>
+            <wp:docPr id="1516163862" name="Picture 1"/>
+            <wp:cNvGraphicFramePr>
+              <a:graphicFrameLocks xmlns:a="http://schemas.openxmlformats.org/drawingml/2006/main" noChangeAspect="1"/>
+            </wp:cNvGraphicFramePr>
+            <a:graphic xmlns:a="http://schemas.openxmlformats.org/drawingml/2006/main">
+              <a:graphicData uri="http://schemas.openxmlformats.org/drawingml/2006/picture">
+                <pic:pic xmlns:pic="http://schemas.openxmlformats.org/drawingml/2006/picture">
+                  <pic:nvPicPr>
+                    <pic:cNvPr id="1516163862" name=""/>
+                    <pic:cNvPicPr/>
+                  </pic:nvPicPr>
+                  <pic:blipFill>
+                    <a:blip r:embed="rId29">
+                      <a:extLst>
+                        <a:ext uri="{28A0092B-C50C-407E-A947-70E740481C1C}">
+                          <a14:useLocalDpi xmlns:a14="http://schemas.microsoft.com/office/drawing/2010/main" val="0"/>
+                        </a:ext>
+                      </a:extLst>
+                    </a:blip>
+                    <a:stretch>
+                      <a:fillRect/>
+                    </a:stretch>
+                  </pic:blipFill>
+                  <pic:spPr>
+                    <a:xfrm>
+                      <a:off x="0" y="0"/>
+                      <a:ext cx="4695825" cy="3277044"/>
+                    </a:xfrm>
+                    <a:prstGeom prst="rect">
+                      <a:avLst/>
+                    </a:prstGeom>
+                  </pic:spPr>
+                </pic:pic>
+              </a:graphicData>
+            </a:graphic>
+            <wp14:sizeRelH relativeFrom="page">
+              <wp14:pctWidth>0</wp14:pctWidth>
+            </wp14:sizeRelH>
+            <wp14:sizeRelV relativeFrom="page">
+              <wp14:pctHeight>0</wp14:pctHeight>
+            </wp14:sizeRelV>
+          </wp:anchor>
+        </w:drawing>
+      </w:r>
+    </w:p>
+    <w:p>
+      <w:pPr>
+        <w:spacing w:beforeAutospacing="1" w:after="100" w:afterAutospacing="1" w:line="240" w:lineRule="auto"/>
+        <w:jc w:val="both"/>
+        <w:rPr>
+          <w:b/>
+          <w:bCs/>
+          <w:sz w:val="28"/>
+          <w:szCs w:val="28"/>
+        </w:rPr>
+      </w:pPr>
+    </w:p>
+    <w:p>
+      <w:pPr>
+        <w:spacing w:beforeAutospacing="1" w:after="100" w:afterAutospacing="1" w:line="240" w:lineRule="auto"/>
+        <w:jc w:val="both"/>
+        <w:rPr>
+          <w:b/>
+          <w:bCs/>
+          <w:sz w:val="28"/>
+          <w:szCs w:val="28"/>
+        </w:rPr>
+      </w:pPr>
+      <w:r>
+        <w:rPr>
+          <w:b/>
+          <w:bCs/>
+          <w:sz w:val="28"/>
+          <w:szCs w:val="28"/>
+        </w:rPr>
+        <w:t>Univariate Analysis (Numerical Features)</w:t>
+      </w:r>
+      <w:r>
+        <w:rPr>
+          <w:b/>
+          <w:bCs/>
+          <w:sz w:val="28"/>
+          <w:szCs w:val="28"/>
+        </w:rPr>
+        <w:t>:</w:t>
+      </w:r>
+    </w:p>
+    <w:p>
+      <w:pPr>
+        <w:spacing w:beforeAutospacing="1" w:after="100" w:afterAutospacing="1" w:line="240" w:lineRule="auto"/>
+        <w:rPr>
+          <w:b/>
+          <w:bCs/>
+        </w:rPr>
+      </w:pPr>
+      <w:r>
+        <w:rPr>
+          <w:b/>
+          <w:bCs/>
+        </w:rPr>
+        <w:t>For univariate analysis these features are used;</w:t>
+      </w:r>
+    </w:p>
+    <w:p>
+      <w:pPr>
+        <w:spacing w:beforeAutospacing="1" w:after="100" w:afterAutospacing="1" w:line="240" w:lineRule="auto"/>
+      </w:pPr>
+      <w:r>
+        <w:rPr>
+          <w:b/>
+          <w:bCs/>
+        </w:rPr>
+        <w:t>Raw numeric features:</w:t>
+      </w:r>
+      <w:r>
+        <w:rPr>
+          <w:b/>
+          <w:bCs/>
+        </w:rPr>
+        <w:t xml:space="preserve"> </w:t>
+      </w:r>
+      <w:r>
+        <w:t>Views, Likes, Shares, Comments</w:t>
+      </w:r>
+      <w:r>
+        <w:br/>
+      </w:r>
+      <w:r>
+        <w:rPr>
+          <w:b/>
+          <w:bCs/>
+        </w:rPr>
+        <w:t>Derived features:</w:t>
+      </w:r>
+      <w:r>
+        <w:t xml:space="preserve"> Engagement_Rate,Total_Engagement</w:t>
+      </w:r>
+      <w:r>
+        <w:t>,</w:t>
+      </w:r>
+      <w:r>
+        <w:t>Virality_Score</w:t>
+      </w:r>
+    </w:p>
+    <w:p>
+      <w:pPr>
+        <w:spacing w:beforeAutospacing="1" w:after="100" w:afterAutospacing="1" w:line="240" w:lineRule="auto"/>
+        <w:rPr>
+          <w:b/>
+          <w:bCs/>
+        </w:rPr>
+      </w:pPr>
+      <w:r>
+        <w:t xml:space="preserve">Here are </w:t>
+      </w:r>
+      <w:r>
+        <w:t>Histogram</w:t>
+      </w:r>
+      <w:r>
+        <w:rPr>
+          <w:b/>
+          <w:bCs/>
+        </w:rPr>
+        <w:t xml:space="preserve"> + KDE Plots </w:t>
+      </w:r>
+      <w:r>
+        <w:rPr>
+          <w:b/>
+          <w:bCs/>
+        </w:rPr>
+        <w:t xml:space="preserve">and </w:t>
+      </w:r>
+      <w:r>
+        <w:rPr>
+          <w:b/>
+          <w:bCs/>
+        </w:rPr>
+        <w:t>Box plots</w:t>
+      </w:r>
+      <w:r>
+        <w:rPr>
+          <w:b/>
+          <w:bCs/>
+        </w:rPr>
+        <w:t xml:space="preserve"> of above mention features;</w:t>
+      </w:r>
+    </w:p>
+    <w:p>
+      <w:pPr>
+        <w:spacing w:beforeAutospacing="1" w:after="100" w:afterAutospacing="1" w:line="240" w:lineRule="auto"/>
+        <w:rPr>
+          <w:b/>
+          <w:bCs/>
+        </w:rPr>
+      </w:pPr>
+    </w:p>
+    <w:p>
+      <w:pPr>
+        <w:spacing w:beforeAutospacing="1" w:after="100" w:afterAutospacing="1" w:line="240" w:lineRule="auto"/>
+        <w:rPr>
+          <w:b/>
+          <w:bCs/>
+        </w:rPr>
+      </w:pPr>
+    </w:p>
+    <w:p>
+      <w:pPr>
+        <w:spacing w:beforeAutospacing="1" w:after="100" w:afterAutospacing="1" w:line="240" w:lineRule="auto"/>
+        <w:rPr>
+          <w:b/>
+          <w:bCs/>
+        </w:rPr>
+      </w:pPr>
+    </w:p>
+    <w:p>
+      <w:pPr>
+        <w:spacing w:beforeAutospacing="1" w:after="100" w:afterAutospacing="1" w:line="240" w:lineRule="auto"/>
+        <w:rPr>
+          <w:b/>
+          <w:bCs/>
+        </w:rPr>
+      </w:pPr>
+    </w:p>
+    <w:p>
+      <w:pPr>
+        <w:spacing w:beforeAutospacing="1" w:after="100" w:afterAutospacing="1" w:line="240" w:lineRule="auto"/>
+        <w:rPr>
+          <w:b/>
+          <w:bCs/>
+        </w:rPr>
+      </w:pPr>
+    </w:p>
+    <w:tbl>
+      <w:tblPr>
+        <w:tblStyle w:val="TableGrid"/>
+        <w:tblW w:w="0" w:type="auto"/>
+        <w:tblLook w:val="04A0" w:firstRow="1" w:lastRow="0" w:firstColumn="1" w:lastColumn="0" w:noHBand="0" w:noVBand="1"/>
+      </w:tblPr>
+      <w:tblGrid>
+        <w:gridCol w:w="5133"/>
+        <w:gridCol w:w="4217"/>
+      </w:tblGrid>
+      <w:tr>
+        <w:tc>
+          <w:tcPr>
+            <w:tcW w:w="5133" w:type="dxa"/>
+          </w:tcPr>
+          <w:p>
+            <w:pPr>
+              <w:spacing w:beforeAutospacing="1" w:after="100" w:afterAutospacing="1"/>
+              <w:rPr>
+                <w:b/>
+                <w:bCs/>
+              </w:rPr>
+            </w:pPr>
+            <w:r>
+              <w:lastRenderedPageBreak/>
+              <w:t>Histogram</w:t>
+            </w:r>
+            <w:r>
+              <w:rPr>
+                <w:b/>
+                <w:bCs/>
+              </w:rPr>
+              <w:t xml:space="preserve"> + KDE Plot</w:t>
+            </w:r>
+            <w:r>
+              <w:rPr>
+                <w:b/>
+                <w:bCs/>
+              </w:rPr>
+              <w:t xml:space="preserve"> </w:t>
+            </w:r>
+            <w:r>
+              <w:rPr>
+                <w:b/>
+                <w:bCs/>
+              </w:rPr>
+              <w:t>of</w:t>
+            </w:r>
+            <w:r>
+              <w:rPr>
+                <w:b/>
+                <w:bCs/>
+              </w:rPr>
+              <w:t xml:space="preserve"> </w:t>
+            </w:r>
+            <w:r>
+              <w:rPr>
+                <w:b/>
+                <w:bCs/>
+              </w:rPr>
+              <w:t>V</w:t>
+            </w:r>
+            <w:r>
+              <w:rPr>
+                <w:b/>
+                <w:bCs/>
+              </w:rPr>
+              <w:t>iews</w:t>
+            </w:r>
+          </w:p>
+        </w:tc>
+        <w:tc>
+          <w:tcPr>
+            <w:tcW w:w="4217" w:type="dxa"/>
+          </w:tcPr>
+          <w:p>
+            <w:pPr>
+              <w:spacing w:beforeAutospacing="1" w:after="100" w:afterAutospacing="1"/>
+              <w:rPr>
+                <w:b/>
+                <w:bCs/>
+              </w:rPr>
+            </w:pPr>
+            <w:r>
+              <w:rPr>
+                <w:b/>
+                <w:bCs/>
+              </w:rPr>
+              <w:t>Box plot</w:t>
+            </w:r>
+            <w:r>
+              <w:rPr>
+                <w:b/>
+                <w:bCs/>
+              </w:rPr>
+              <w:t xml:space="preserve"> of </w:t>
+            </w:r>
+            <w:r>
+              <w:rPr>
+                <w:b/>
+                <w:bCs/>
+              </w:rPr>
+              <w:t>V</w:t>
+            </w:r>
+            <w:r>
+              <w:rPr>
+                <w:b/>
+                <w:bCs/>
+              </w:rPr>
+              <w:t>iews</w:t>
+            </w:r>
+          </w:p>
+        </w:tc>
+      </w:tr>
+      <w:tr>
+        <w:tc>
+          <w:tcPr>
+            <w:tcW w:w="5133" w:type="dxa"/>
+          </w:tcPr>
+          <w:p>
+            <w:pPr>
+              <w:spacing w:beforeAutospacing="1" w:after="100" w:afterAutospacing="1"/>
+              <w:rPr>
+                <w:b/>
+                <w:bCs/>
+              </w:rPr>
+            </w:pPr>
+            <w:r>
+              <w:rPr>
+                <w:noProof/>
+              </w:rPr>
+              <w:drawing>
+                <wp:inline distT="0" distB="0" distL="0" distR="0" wp14:anchorId="7D6933FE" wp14:editId="04A06034">
+                  <wp:extent cx="3219450" cy="2110588"/>
+                  <wp:effectExtent l="0" t="0" r="0" b="4445"/>
+                  <wp:docPr id="376755908" name="Picture 1"/>
+                  <wp:cNvGraphicFramePr>
+                    <a:graphicFrameLocks xmlns:a="http://schemas.openxmlformats.org/drawingml/2006/main" noChangeAspect="1"/>
+                  </wp:cNvGraphicFramePr>
+                  <a:graphic xmlns:a="http://schemas.openxmlformats.org/drawingml/2006/main">
+                    <a:graphicData uri="http://schemas.openxmlformats.org/drawingml/2006/picture">
+                      <pic:pic xmlns:pic="http://schemas.openxmlformats.org/drawingml/2006/picture">
+                        <pic:nvPicPr>
+                          <pic:cNvPr id="376755908" name=""/>
+                          <pic:cNvPicPr/>
+                        </pic:nvPicPr>
+                        <pic:blipFill>
+                          <a:blip r:embed="rId30"/>
+                          <a:stretch>
+                            <a:fillRect/>
+                          </a:stretch>
+                        </pic:blipFill>
+                        <pic:spPr>
+                          <a:xfrm>
+                            <a:off x="0" y="0"/>
+                            <a:ext cx="3237652" cy="2122521"/>
+                          </a:xfrm>
+                          <a:prstGeom prst="rect">
+                            <a:avLst/>
+                          </a:prstGeom>
+                        </pic:spPr>
+                      </pic:pic>
+                    </a:graphicData>
+                  </a:graphic>
+                </wp:inline>
+              </w:drawing>
+            </w:r>
+          </w:p>
+        </w:tc>
+        <w:tc>
+          <w:tcPr>
+            <w:tcW w:w="4217" w:type="dxa"/>
+          </w:tcPr>
+          <w:p>
+            <w:pPr>
+              <w:spacing w:beforeAutospacing="1" w:after="100" w:afterAutospacing="1"/>
+              <w:rPr>
+                <w:b/>
+                <w:bCs/>
+              </w:rPr>
+            </w:pPr>
+            <w:r>
+              <w:rPr>
+                <w:noProof/>
+              </w:rPr>
+              <w:drawing>
+                <wp:inline distT="0" distB="0" distL="0" distR="0" wp14:anchorId="64F94D53" wp14:editId="57E5A327">
+                  <wp:extent cx="2590800" cy="2162175"/>
+                  <wp:effectExtent l="0" t="0" r="0" b="9525"/>
+                  <wp:docPr id="842769810" name="Picture 1"/>
+                  <wp:cNvGraphicFramePr>
+                    <a:graphicFrameLocks xmlns:a="http://schemas.openxmlformats.org/drawingml/2006/main" noChangeAspect="1"/>
+                  </wp:cNvGraphicFramePr>
+                  <a:graphic xmlns:a="http://schemas.openxmlformats.org/drawingml/2006/main">
+                    <a:graphicData uri="http://schemas.openxmlformats.org/drawingml/2006/picture">
+                      <pic:pic xmlns:pic="http://schemas.openxmlformats.org/drawingml/2006/picture">
+                        <pic:nvPicPr>
+                          <pic:cNvPr id="842769810" name=""/>
+                          <pic:cNvPicPr/>
+                        </pic:nvPicPr>
+                        <pic:blipFill>
+                          <a:blip r:embed="rId31"/>
+                          <a:stretch>
+                            <a:fillRect/>
+                          </a:stretch>
+                        </pic:blipFill>
+                        <pic:spPr>
+                          <a:xfrm>
+                            <a:off x="0" y="0"/>
+                            <a:ext cx="2590800" cy="2162175"/>
+                          </a:xfrm>
+                          <a:prstGeom prst="rect">
+                            <a:avLst/>
+                          </a:prstGeom>
+                        </pic:spPr>
+                      </pic:pic>
+                    </a:graphicData>
+                  </a:graphic>
+                </wp:inline>
+              </w:drawing>
+            </w:r>
+          </w:p>
+        </w:tc>
+      </w:tr>
+      <w:tr>
+        <w:tc>
+          <w:tcPr>
+            <w:tcW w:w="5133" w:type="dxa"/>
+          </w:tcPr>
+          <w:p>
+            <w:pPr>
+              <w:spacing w:beforeAutospacing="1" w:after="100" w:afterAutospacing="1"/>
+              <w:rPr>
+                <w:noProof/>
+              </w:rPr>
+            </w:pPr>
+            <w:r>
+              <w:rPr>
+                <w:noProof/>
+              </w:rPr>
+              <w:t>Histogram +</w:t>
+            </w:r>
+            <w:r>
+              <w:rPr>
+                <w:noProof/>
+              </w:rPr>
+              <w:t xml:space="preserve"> </w:t>
+            </w:r>
+            <w:r>
+              <w:rPr>
+                <w:noProof/>
+              </w:rPr>
+              <w:t xml:space="preserve">KDE Plot </w:t>
+            </w:r>
+            <w:r>
+              <w:rPr>
+                <w:noProof/>
+              </w:rPr>
+              <w:t>of</w:t>
+            </w:r>
+            <w:r>
+              <w:rPr>
+                <w:noProof/>
+              </w:rPr>
+              <w:t xml:space="preserve"> Likes</w:t>
+            </w:r>
+          </w:p>
+        </w:tc>
+        <w:tc>
+          <w:tcPr>
+            <w:tcW w:w="4217" w:type="dxa"/>
+          </w:tcPr>
+          <w:p>
+            <w:pPr>
+              <w:spacing w:beforeAutospacing="1" w:after="100" w:afterAutospacing="1"/>
+              <w:rPr>
+                <w:b/>
+                <w:bCs/>
+              </w:rPr>
+            </w:pPr>
+            <w:r>
+              <w:rPr>
+                <w:b/>
+                <w:bCs/>
+              </w:rPr>
+              <w:t>Box plot</w:t>
+            </w:r>
+            <w:r>
+              <w:rPr>
+                <w:b/>
+                <w:bCs/>
+              </w:rPr>
+              <w:t xml:space="preserve"> of </w:t>
+            </w:r>
+            <w:r>
+              <w:rPr>
+                <w:b/>
+                <w:bCs/>
+              </w:rPr>
+              <w:t>Likes</w:t>
+            </w:r>
+          </w:p>
+        </w:tc>
+      </w:tr>
+      <w:tr>
+        <w:tc>
+          <w:tcPr>
+            <w:tcW w:w="5133" w:type="dxa"/>
+          </w:tcPr>
+          <w:p>
+            <w:pPr>
+              <w:spacing w:beforeAutospacing="1" w:after="100" w:afterAutospacing="1"/>
+              <w:rPr>
+                <w:noProof/>
+              </w:rPr>
+            </w:pPr>
+            <w:r>
+              <w:rPr>
+                <w:noProof/>
+              </w:rPr>
+              <w:drawing>
+                <wp:inline distT="0" distB="0" distL="0" distR="0" wp14:anchorId="460DBBF2" wp14:editId="46394B9C">
+                  <wp:extent cx="3114675" cy="2233974"/>
+                  <wp:effectExtent l="0" t="0" r="0" b="0"/>
+                  <wp:docPr id="721065815" name="Picture 1"/>
+                  <wp:cNvGraphicFramePr>
+                    <a:graphicFrameLocks xmlns:a="http://schemas.openxmlformats.org/drawingml/2006/main" noChangeAspect="1"/>
+                  </wp:cNvGraphicFramePr>
+                  <a:graphic xmlns:a="http://schemas.openxmlformats.org/drawingml/2006/main">
+                    <a:graphicData uri="http://schemas.openxmlformats.org/drawingml/2006/picture">
+                      <pic:pic xmlns:pic="http://schemas.openxmlformats.org/drawingml/2006/picture">
+                        <pic:nvPicPr>
+                          <pic:cNvPr id="721065815" name=""/>
+                          <pic:cNvPicPr/>
+                        </pic:nvPicPr>
+                        <pic:blipFill>
+                          <a:blip r:embed="rId32"/>
+                          <a:stretch>
+                            <a:fillRect/>
+                          </a:stretch>
+                        </pic:blipFill>
+                        <pic:spPr>
+                          <a:xfrm>
+                            <a:off x="0" y="0"/>
+                            <a:ext cx="3130893" cy="2245606"/>
+                          </a:xfrm>
+                          <a:prstGeom prst="rect">
+                            <a:avLst/>
+                          </a:prstGeom>
+                        </pic:spPr>
+                      </pic:pic>
+                    </a:graphicData>
+                  </a:graphic>
+                </wp:inline>
+              </w:drawing>
+            </w:r>
+          </w:p>
+        </w:tc>
+        <w:tc>
+          <w:tcPr>
+            <w:tcW w:w="4217" w:type="dxa"/>
+          </w:tcPr>
+          <w:p>
+            <w:pPr>
+              <w:spacing w:beforeAutospacing="1" w:after="100" w:afterAutospacing="1"/>
+              <w:rPr>
+                <w:b/>
+                <w:bCs/>
+              </w:rPr>
+            </w:pPr>
+            <w:r>
+              <w:rPr>
+                <w:noProof/>
+              </w:rPr>
+              <w:drawing>
+                <wp:inline distT="0" distB="0" distL="0" distR="0" wp14:anchorId="435007A3" wp14:editId="3ED62F54">
+                  <wp:extent cx="2543175" cy="2588895"/>
+                  <wp:effectExtent l="0" t="0" r="9525" b="1905"/>
+                  <wp:docPr id="1641621020" name="Picture 1"/>
+                  <wp:cNvGraphicFramePr>
+                    <a:graphicFrameLocks xmlns:a="http://schemas.openxmlformats.org/drawingml/2006/main" noChangeAspect="1"/>
+                  </wp:cNvGraphicFramePr>
+                  <a:graphic xmlns:a="http://schemas.openxmlformats.org/drawingml/2006/main">
+                    <a:graphicData uri="http://schemas.openxmlformats.org/drawingml/2006/picture">
+                      <pic:pic xmlns:pic="http://schemas.openxmlformats.org/drawingml/2006/picture">
+                        <pic:nvPicPr>
+                          <pic:cNvPr id="1641621020" name=""/>
+                          <pic:cNvPicPr/>
+                        </pic:nvPicPr>
+                        <pic:blipFill>
+                          <a:blip r:embed="rId33"/>
+                          <a:stretch>
+                            <a:fillRect/>
+                          </a:stretch>
+                        </pic:blipFill>
+                        <pic:spPr>
+                          <a:xfrm>
+                            <a:off x="0" y="0"/>
+                            <a:ext cx="2555544" cy="2601486"/>
+                          </a:xfrm>
+                          <a:prstGeom prst="rect">
+                            <a:avLst/>
+                          </a:prstGeom>
+                        </pic:spPr>
+                      </pic:pic>
+                    </a:graphicData>
+                  </a:graphic>
+                </wp:inline>
+              </w:drawing>
+            </w:r>
+          </w:p>
+        </w:tc>
+      </w:tr>
+      <w:tr>
+        <w:tc>
+          <w:tcPr>
+            <w:tcW w:w="5133" w:type="dxa"/>
+          </w:tcPr>
+          <w:p>
+            <w:pPr>
+              <w:spacing w:beforeAutospacing="1" w:after="100" w:afterAutospacing="1"/>
+              <w:rPr>
+                <w:noProof/>
+              </w:rPr>
+            </w:pPr>
+            <w:r>
+              <w:rPr>
+                <w:noProof/>
+              </w:rPr>
+              <w:t>Histogram +</w:t>
+            </w:r>
+            <w:r>
+              <w:rPr>
+                <w:noProof/>
+              </w:rPr>
+              <w:t xml:space="preserve"> </w:t>
+            </w:r>
+            <w:r>
+              <w:rPr>
+                <w:noProof/>
+              </w:rPr>
+              <w:t xml:space="preserve">KDE Plot of </w:t>
+            </w:r>
+            <w:r>
+              <w:rPr>
+                <w:noProof/>
+              </w:rPr>
+              <w:t>Share</w:t>
+            </w:r>
+          </w:p>
+        </w:tc>
+        <w:tc>
+          <w:tcPr>
+            <w:tcW w:w="4217" w:type="dxa"/>
+          </w:tcPr>
+          <w:p>
+            <w:pPr>
+              <w:spacing w:beforeAutospacing="1" w:after="100" w:afterAutospacing="1"/>
+              <w:rPr>
+                <w:b/>
+                <w:bCs/>
+              </w:rPr>
+            </w:pPr>
+            <w:r>
+              <w:rPr>
+                <w:b/>
+                <w:bCs/>
+              </w:rPr>
+              <w:t>Box plot</w:t>
+            </w:r>
+            <w:r>
+              <w:rPr>
+                <w:b/>
+                <w:bCs/>
+              </w:rPr>
+              <w:t xml:space="preserve"> of </w:t>
+            </w:r>
+            <w:r>
+              <w:rPr>
+                <w:b/>
+                <w:bCs/>
+              </w:rPr>
+              <w:t>Share</w:t>
+            </w:r>
+          </w:p>
+        </w:tc>
+      </w:tr>
+      <w:tr>
+        <w:tc>
+          <w:tcPr>
+            <w:tcW w:w="5133" w:type="dxa"/>
+          </w:tcPr>
+          <w:p>
+            <w:pPr>
+              <w:spacing w:beforeAutospacing="1" w:after="100" w:afterAutospacing="1"/>
+              <w:rPr>
+                <w:noProof/>
+              </w:rPr>
+            </w:pPr>
+            <w:r>
+              <w:rPr>
+                <w:noProof/>
+              </w:rPr>
+              <w:drawing>
+                <wp:inline distT="0" distB="0" distL="0" distR="0" wp14:anchorId="61B73EC0" wp14:editId="0943EEF3">
+                  <wp:extent cx="3028036" cy="2266950"/>
+                  <wp:effectExtent l="0" t="0" r="1270" b="0"/>
+                  <wp:docPr id="267180896" name="Picture 1"/>
+                  <wp:cNvGraphicFramePr>
+                    <a:graphicFrameLocks xmlns:a="http://schemas.openxmlformats.org/drawingml/2006/main" noChangeAspect="1"/>
+                  </wp:cNvGraphicFramePr>
+                  <a:graphic xmlns:a="http://schemas.openxmlformats.org/drawingml/2006/main">
+                    <a:graphicData uri="http://schemas.openxmlformats.org/drawingml/2006/picture">
+                      <pic:pic xmlns:pic="http://schemas.openxmlformats.org/drawingml/2006/picture">
+                        <pic:nvPicPr>
+                          <pic:cNvPr id="267180896" name=""/>
+                          <pic:cNvPicPr/>
+                        </pic:nvPicPr>
+                        <pic:blipFill>
+                          <a:blip r:embed="rId34"/>
+                          <a:stretch>
+                            <a:fillRect/>
+                          </a:stretch>
+                        </pic:blipFill>
+                        <pic:spPr>
+                          <a:xfrm>
+                            <a:off x="0" y="0"/>
+                            <a:ext cx="3030884" cy="2269082"/>
+                          </a:xfrm>
+                          <a:prstGeom prst="rect">
+                            <a:avLst/>
+                          </a:prstGeom>
+                        </pic:spPr>
+                      </pic:pic>
+                    </a:graphicData>
+                  </a:graphic>
+                </wp:inline>
+              </w:drawing>
+            </w:r>
+          </w:p>
+        </w:tc>
+        <w:tc>
+          <w:tcPr>
+            <w:tcW w:w="4217" w:type="dxa"/>
+          </w:tcPr>
+          <w:p>
+            <w:pPr>
+              <w:spacing w:beforeAutospacing="1" w:after="100" w:afterAutospacing="1"/>
+              <w:rPr>
+                <w:b/>
+                <w:bCs/>
+              </w:rPr>
+            </w:pPr>
+            <w:r>
+              <w:rPr>
+                <w:noProof/>
+              </w:rPr>
+              <w:drawing>
+                <wp:inline distT="0" distB="0" distL="0" distR="0" wp14:anchorId="3460A287" wp14:editId="55083E5F">
+                  <wp:extent cx="2457450" cy="2124075"/>
+                  <wp:effectExtent l="0" t="0" r="0" b="9525"/>
+                  <wp:docPr id="1853939380" name="Picture 1"/>
+                  <wp:cNvGraphicFramePr>
+                    <a:graphicFrameLocks xmlns:a="http://schemas.openxmlformats.org/drawingml/2006/main" noChangeAspect="1"/>
+                  </wp:cNvGraphicFramePr>
+                  <a:graphic xmlns:a="http://schemas.openxmlformats.org/drawingml/2006/main">
+                    <a:graphicData uri="http://schemas.openxmlformats.org/drawingml/2006/picture">
+                      <pic:pic xmlns:pic="http://schemas.openxmlformats.org/drawingml/2006/picture">
+                        <pic:nvPicPr>
+                          <pic:cNvPr id="1853939380" name=""/>
+                          <pic:cNvPicPr/>
+                        </pic:nvPicPr>
+                        <pic:blipFill>
+                          <a:blip r:embed="rId35"/>
+                          <a:stretch>
+                            <a:fillRect/>
+                          </a:stretch>
+                        </pic:blipFill>
+                        <pic:spPr>
+                          <a:xfrm>
+                            <a:off x="0" y="0"/>
+                            <a:ext cx="2459653" cy="2125979"/>
+                          </a:xfrm>
+                          <a:prstGeom prst="rect">
+                            <a:avLst/>
+                          </a:prstGeom>
+                        </pic:spPr>
+                      </pic:pic>
+                    </a:graphicData>
+                  </a:graphic>
+                </wp:inline>
+              </w:drawing>
+            </w:r>
+          </w:p>
+        </w:tc>
+      </w:tr>
+      <w:tr>
+        <w:tc>
+          <w:tcPr>
+            <w:tcW w:w="5133" w:type="dxa"/>
+          </w:tcPr>
+          <w:p>
+            <w:pPr>
+              <w:spacing w:beforeAutospacing="1" w:after="100" w:afterAutospacing="1"/>
+              <w:rPr>
+                <w:noProof/>
+              </w:rPr>
+            </w:pPr>
+            <w:r>
+              <w:rPr>
+                <w:noProof/>
+              </w:rPr>
+              <w:t xml:space="preserve">Histogram + KDE Plot of </w:t>
+            </w:r>
+            <w:r>
+              <w:rPr>
+                <w:noProof/>
+              </w:rPr>
+              <w:t>Comments</w:t>
+            </w:r>
+          </w:p>
+        </w:tc>
+        <w:tc>
+          <w:tcPr>
+            <w:tcW w:w="4217" w:type="dxa"/>
+          </w:tcPr>
+          <w:p>
+            <w:pPr>
+              <w:spacing w:beforeAutospacing="1" w:after="100" w:afterAutospacing="1"/>
+              <w:rPr>
+                <w:b/>
+                <w:bCs/>
+              </w:rPr>
+            </w:pPr>
+            <w:r>
+              <w:rPr>
+                <w:b/>
+                <w:bCs/>
+              </w:rPr>
+              <w:t>Box plot</w:t>
+            </w:r>
+            <w:r>
+              <w:rPr>
+                <w:b/>
+                <w:bCs/>
+              </w:rPr>
+              <w:t xml:space="preserve"> of </w:t>
+            </w:r>
+            <w:r>
+              <w:rPr>
+                <w:b/>
+                <w:bCs/>
+              </w:rPr>
+              <w:t>Comments</w:t>
+            </w:r>
+          </w:p>
+        </w:tc>
+      </w:tr>
+      <w:tr>
+        <w:tc>
+          <w:tcPr>
+            <w:tcW w:w="5133" w:type="dxa"/>
+          </w:tcPr>
+          <w:p>
+            <w:pPr>
+              <w:spacing w:beforeAutospacing="1" w:after="100" w:afterAutospacing="1"/>
+              <w:rPr>
+                <w:noProof/>
+              </w:rPr>
+            </w:pPr>
+            <w:r>
+              <w:rPr>
+                <w:noProof/>
+              </w:rPr>
+              <w:lastRenderedPageBreak/>
+              <w:drawing>
+                <wp:inline distT="0" distB="0" distL="0" distR="0" wp14:anchorId="1DB768E4" wp14:editId="2A3ECD70">
+                  <wp:extent cx="3162300" cy="2188028"/>
+                  <wp:effectExtent l="0" t="0" r="0" b="3175"/>
+                  <wp:docPr id="1898101764" name="Picture 1"/>
+                  <wp:cNvGraphicFramePr>
+                    <a:graphicFrameLocks xmlns:a="http://schemas.openxmlformats.org/drawingml/2006/main" noChangeAspect="1"/>
+                  </wp:cNvGraphicFramePr>
+                  <a:graphic xmlns:a="http://schemas.openxmlformats.org/drawingml/2006/main">
+                    <a:graphicData uri="http://schemas.openxmlformats.org/drawingml/2006/picture">
+                      <pic:pic xmlns:pic="http://schemas.openxmlformats.org/drawingml/2006/picture">
+                        <pic:nvPicPr>
+                          <pic:cNvPr id="1898101764" name=""/>
+                          <pic:cNvPicPr/>
+                        </pic:nvPicPr>
+                        <pic:blipFill>
+                          <a:blip r:embed="rId36"/>
+                          <a:stretch>
+                            <a:fillRect/>
+                          </a:stretch>
+                        </pic:blipFill>
+                        <pic:spPr>
+                          <a:xfrm>
+                            <a:off x="0" y="0"/>
+                            <a:ext cx="3173549" cy="2195812"/>
+                          </a:xfrm>
+                          <a:prstGeom prst="rect">
+                            <a:avLst/>
+                          </a:prstGeom>
+                        </pic:spPr>
+                      </pic:pic>
+                    </a:graphicData>
+                  </a:graphic>
+                </wp:inline>
+              </w:drawing>
+            </w:r>
+          </w:p>
+        </w:tc>
+        <w:tc>
+          <w:tcPr>
+            <w:tcW w:w="4217" w:type="dxa"/>
+          </w:tcPr>
+          <w:p>
+            <w:pPr>
+              <w:spacing w:beforeAutospacing="1" w:after="100" w:afterAutospacing="1"/>
+              <w:rPr>
+                <w:b/>
+                <w:bCs/>
+              </w:rPr>
+            </w:pPr>
+            <w:r>
+              <w:rPr>
+                <w:noProof/>
+              </w:rPr>
+              <w:drawing>
+                <wp:inline distT="0" distB="0" distL="0" distR="0" wp14:anchorId="0D503EB5" wp14:editId="01A0A0E5">
+                  <wp:extent cx="2743200" cy="2442845"/>
+                  <wp:effectExtent l="0" t="0" r="0" b="0"/>
+                  <wp:docPr id="1077235270" name="Picture 1"/>
+                  <wp:cNvGraphicFramePr>
+                    <a:graphicFrameLocks xmlns:a="http://schemas.openxmlformats.org/drawingml/2006/main" noChangeAspect="1"/>
+                  </wp:cNvGraphicFramePr>
+                  <a:graphic xmlns:a="http://schemas.openxmlformats.org/drawingml/2006/main">
+                    <a:graphicData uri="http://schemas.openxmlformats.org/drawingml/2006/picture">
+                      <pic:pic xmlns:pic="http://schemas.openxmlformats.org/drawingml/2006/picture">
+                        <pic:nvPicPr>
+                          <pic:cNvPr id="1077235270" name=""/>
+                          <pic:cNvPicPr/>
+                        </pic:nvPicPr>
+                        <pic:blipFill>
+                          <a:blip r:embed="rId37"/>
+                          <a:stretch>
+                            <a:fillRect/>
+                          </a:stretch>
+                        </pic:blipFill>
+                        <pic:spPr>
+                          <a:xfrm>
+                            <a:off x="0" y="0"/>
+                            <a:ext cx="2756180" cy="2454404"/>
+                          </a:xfrm>
+                          <a:prstGeom prst="rect">
+                            <a:avLst/>
+                          </a:prstGeom>
+                        </pic:spPr>
+                      </pic:pic>
+                    </a:graphicData>
+                  </a:graphic>
+                </wp:inline>
+              </w:drawing>
+            </w:r>
+          </w:p>
+        </w:tc>
+      </w:tr>
+      <w:tr>
+        <w:tc>
+          <w:tcPr>
+            <w:tcW w:w="5133" w:type="dxa"/>
+          </w:tcPr>
+          <w:p>
+            <w:pPr>
+              <w:spacing w:beforeAutospacing="1" w:after="100" w:afterAutospacing="1"/>
+              <w:rPr>
+                <w:noProof/>
+              </w:rPr>
+            </w:pPr>
+            <w:r>
+              <w:rPr>
+                <w:noProof/>
+              </w:rPr>
+              <w:t xml:space="preserve">Histogram + KDE Plot of </w:t>
+            </w:r>
+            <w:r>
+              <w:t>Engagement_Rate</w:t>
+            </w:r>
+          </w:p>
+        </w:tc>
+        <w:tc>
+          <w:tcPr>
+            <w:tcW w:w="4217" w:type="dxa"/>
+          </w:tcPr>
+          <w:p>
+            <w:pPr>
+              <w:spacing w:beforeAutospacing="1" w:after="100" w:afterAutospacing="1"/>
+              <w:rPr>
+                <w:b/>
+                <w:bCs/>
+              </w:rPr>
+            </w:pPr>
+            <w:r>
+              <w:rPr>
+                <w:b/>
+                <w:bCs/>
+              </w:rPr>
+              <w:t>Box plot</w:t>
+            </w:r>
+            <w:r>
+              <w:rPr>
+                <w:b/>
+                <w:bCs/>
+              </w:rPr>
+              <w:t xml:space="preserve"> of </w:t>
+            </w:r>
+            <w:r>
+              <w:t>Engagement_Rate</w:t>
+            </w:r>
+          </w:p>
+        </w:tc>
+      </w:tr>
+      <w:tr>
+        <w:tc>
+          <w:tcPr>
+            <w:tcW w:w="5133" w:type="dxa"/>
+          </w:tcPr>
+          <w:p>
+            <w:pPr>
+              <w:spacing w:beforeAutospacing="1" w:after="100" w:afterAutospacing="1"/>
+              <w:rPr>
+                <w:noProof/>
+              </w:rPr>
+            </w:pPr>
+            <w:r>
+              <w:rPr>
+                <w:noProof/>
+              </w:rPr>
+              <w:drawing>
+                <wp:inline distT="0" distB="0" distL="0" distR="0" wp14:anchorId="3E499450" wp14:editId="1F40864C">
+                  <wp:extent cx="3362952" cy="2181225"/>
+                  <wp:effectExtent l="0" t="0" r="9525" b="0"/>
+                  <wp:docPr id="1528631513" name="Picture 1"/>
+                  <wp:cNvGraphicFramePr>
+                    <a:graphicFrameLocks xmlns:a="http://schemas.openxmlformats.org/drawingml/2006/main" noChangeAspect="1"/>
+                  </wp:cNvGraphicFramePr>
+                  <a:graphic xmlns:a="http://schemas.openxmlformats.org/drawingml/2006/main">
+                    <a:graphicData uri="http://schemas.openxmlformats.org/drawingml/2006/picture">
+                      <pic:pic xmlns:pic="http://schemas.openxmlformats.org/drawingml/2006/picture">
+                        <pic:nvPicPr>
+                          <pic:cNvPr id="1528631513" name=""/>
+                          <pic:cNvPicPr/>
+                        </pic:nvPicPr>
+                        <pic:blipFill>
+                          <a:blip r:embed="rId38"/>
+                          <a:stretch>
+                            <a:fillRect/>
+                          </a:stretch>
+                        </pic:blipFill>
+                        <pic:spPr>
+                          <a:xfrm>
+                            <a:off x="0" y="0"/>
+                            <a:ext cx="3375042" cy="2189067"/>
+                          </a:xfrm>
+                          <a:prstGeom prst="rect">
+                            <a:avLst/>
+                          </a:prstGeom>
+                        </pic:spPr>
+                      </pic:pic>
+                    </a:graphicData>
+                  </a:graphic>
+                </wp:inline>
+              </w:drawing>
+            </w:r>
+          </w:p>
+          <w:p>
+            <w:pPr>
+              <w:spacing w:beforeAutospacing="1" w:after="100" w:afterAutospacing="1"/>
+              <w:rPr>
+                <w:noProof/>
+              </w:rPr>
+            </w:pPr>
+          </w:p>
+        </w:tc>
+        <w:tc>
+          <w:tcPr>
+            <w:tcW w:w="4217" w:type="dxa"/>
+          </w:tcPr>
+          <w:p>
+            <w:pPr>
+              <w:spacing w:beforeAutospacing="1" w:after="100" w:afterAutospacing="1"/>
+              <w:rPr>
+                <w:b/>
+                <w:bCs/>
+              </w:rPr>
+            </w:pPr>
+            <w:r>
+              <w:rPr>
+                <w:noProof/>
+              </w:rPr>
+              <w:drawing>
+                <wp:inline distT="0" distB="0" distL="0" distR="0" wp14:anchorId="0412B9E6" wp14:editId="0E077F40">
+                  <wp:extent cx="2486025" cy="2508885"/>
+                  <wp:effectExtent l="0" t="0" r="9525" b="5715"/>
+                  <wp:docPr id="1376370707" name="Picture 1"/>
+                  <wp:cNvGraphicFramePr>
+                    <a:graphicFrameLocks xmlns:a="http://schemas.openxmlformats.org/drawingml/2006/main" noChangeAspect="1"/>
+                  </wp:cNvGraphicFramePr>
+                  <a:graphic xmlns:a="http://schemas.openxmlformats.org/drawingml/2006/main">
+                    <a:graphicData uri="http://schemas.openxmlformats.org/drawingml/2006/picture">
+                      <pic:pic xmlns:pic="http://schemas.openxmlformats.org/drawingml/2006/picture">
+                        <pic:nvPicPr>
+                          <pic:cNvPr id="1376370707" name=""/>
+                          <pic:cNvPicPr/>
+                        </pic:nvPicPr>
+                        <pic:blipFill>
+                          <a:blip r:embed="rId39"/>
+                          <a:stretch>
+                            <a:fillRect/>
+                          </a:stretch>
+                        </pic:blipFill>
+                        <pic:spPr>
+                          <a:xfrm>
+                            <a:off x="0" y="0"/>
+                            <a:ext cx="2489713" cy="2512607"/>
+                          </a:xfrm>
+                          <a:prstGeom prst="rect">
+                            <a:avLst/>
+                          </a:prstGeom>
+                        </pic:spPr>
+                      </pic:pic>
+                    </a:graphicData>
+                  </a:graphic>
+                </wp:inline>
+              </w:drawing>
+            </w:r>
+          </w:p>
+        </w:tc>
+      </w:tr>
+      <w:tr>
+        <w:tc>
+          <w:tcPr>
+            <w:tcW w:w="5133" w:type="dxa"/>
+          </w:tcPr>
+          <w:p>
+            <w:pPr>
+              <w:spacing w:beforeAutospacing="1" w:after="100" w:afterAutospacing="1"/>
+              <w:rPr>
+                <w:noProof/>
+              </w:rPr>
+            </w:pPr>
+            <w:r>
+              <w:rPr>
+                <w:noProof/>
+              </w:rPr>
+              <w:t xml:space="preserve">Histogram + KDE Plot of </w:t>
+            </w:r>
+            <w:r>
+              <w:t>Engagement</w:t>
+            </w:r>
+            <w:r>
+              <w:t>,</w:t>
+            </w:r>
+            <w:r>
+              <w:t>Virality</w:t>
+            </w:r>
+          </w:p>
+        </w:tc>
+        <w:tc>
+          <w:tcPr>
+            <w:tcW w:w="4217" w:type="dxa"/>
+          </w:tcPr>
+          <w:p>
+            <w:pPr>
+              <w:spacing w:beforeAutospacing="1" w:after="100" w:afterAutospacing="1"/>
+              <w:rPr>
+                <w:b/>
+                <w:bCs/>
+              </w:rPr>
+            </w:pPr>
+            <w:r>
+              <w:rPr>
+                <w:b/>
+                <w:bCs/>
+              </w:rPr>
+              <w:t>Box plot</w:t>
+            </w:r>
+            <w:r>
+              <w:rPr>
+                <w:b/>
+                <w:bCs/>
+              </w:rPr>
+              <w:t xml:space="preserve"> o</w:t>
+            </w:r>
+            <w:r>
+              <w:rPr>
+                <w:b/>
+                <w:bCs/>
+              </w:rPr>
+              <w:t xml:space="preserve">f </w:t>
+            </w:r>
+            <w:r>
+              <w:t>Engagement</w:t>
+            </w:r>
+            <w:r>
+              <w:t>,</w:t>
+            </w:r>
+            <w:r>
+              <w:t>Virality</w:t>
+            </w:r>
+          </w:p>
+        </w:tc>
+      </w:tr>
+      <w:tr>
+        <w:tc>
+          <w:tcPr>
+            <w:tcW w:w="5133" w:type="dxa"/>
+          </w:tcPr>
+          <w:p>
+            <w:pPr>
+              <w:spacing w:beforeAutospacing="1" w:after="100" w:afterAutospacing="1"/>
+              <w:rPr>
+                <w:noProof/>
+              </w:rPr>
+            </w:pPr>
+            <w:r>
+              <w:rPr>
+                <w:noProof/>
+              </w:rPr>
+              <w:drawing>
+                <wp:inline distT="0" distB="0" distL="0" distR="0" wp14:anchorId="351E8623" wp14:editId="550A0519">
+                  <wp:extent cx="3204955" cy="2209800"/>
+                  <wp:effectExtent l="0" t="0" r="0" b="0"/>
+                  <wp:docPr id="1835880780" name="Picture 1"/>
+                  <wp:cNvGraphicFramePr>
+                    <a:graphicFrameLocks xmlns:a="http://schemas.openxmlformats.org/drawingml/2006/main" noChangeAspect="1"/>
+                  </wp:cNvGraphicFramePr>
+                  <a:graphic xmlns:a="http://schemas.openxmlformats.org/drawingml/2006/main">
+                    <a:graphicData uri="http://schemas.openxmlformats.org/drawingml/2006/picture">
+                      <pic:pic xmlns:pic="http://schemas.openxmlformats.org/drawingml/2006/picture">
+                        <pic:nvPicPr>
+                          <pic:cNvPr id="1835880780" name=""/>
+                          <pic:cNvPicPr/>
+                        </pic:nvPicPr>
+                        <pic:blipFill>
+                          <a:blip r:embed="rId40"/>
+                          <a:stretch>
+                            <a:fillRect/>
+                          </a:stretch>
+                        </pic:blipFill>
+                        <pic:spPr>
+                          <a:xfrm>
+                            <a:off x="0" y="0"/>
+                            <a:ext cx="3213040" cy="2215375"/>
+                          </a:xfrm>
+                          <a:prstGeom prst="rect">
+                            <a:avLst/>
+                          </a:prstGeom>
+                        </pic:spPr>
+                      </pic:pic>
+                    </a:graphicData>
+                  </a:graphic>
+                </wp:inline>
+              </w:drawing>
+            </w:r>
+          </w:p>
+        </w:tc>
+        <w:tc>
+          <w:tcPr>
+            <w:tcW w:w="4217" w:type="dxa"/>
+          </w:tcPr>
+          <w:p>
+            <w:pPr>
+              <w:spacing w:beforeAutospacing="1" w:after="100" w:afterAutospacing="1"/>
+              <w:rPr>
+                <w:b/>
+                <w:bCs/>
+              </w:rPr>
+            </w:pPr>
+            <w:r>
+              <w:rPr>
+                <w:noProof/>
+              </w:rPr>
+              <w:drawing>
+                <wp:inline distT="0" distB="0" distL="0" distR="0" wp14:anchorId="4DFFDB70" wp14:editId="26711A7E">
+                  <wp:extent cx="2542492" cy="2133600"/>
+                  <wp:effectExtent l="0" t="0" r="0" b="0"/>
+                  <wp:docPr id="1193340129" name="Picture 1"/>
+                  <wp:cNvGraphicFramePr>
+                    <a:graphicFrameLocks xmlns:a="http://schemas.openxmlformats.org/drawingml/2006/main" noChangeAspect="1"/>
+                  </wp:cNvGraphicFramePr>
+                  <a:graphic xmlns:a="http://schemas.openxmlformats.org/drawingml/2006/main">
+                    <a:graphicData uri="http://schemas.openxmlformats.org/drawingml/2006/picture">
+                      <pic:pic xmlns:pic="http://schemas.openxmlformats.org/drawingml/2006/picture">
+                        <pic:nvPicPr>
+                          <pic:cNvPr id="1193340129" name=""/>
+                          <pic:cNvPicPr/>
+                        </pic:nvPicPr>
+                        <pic:blipFill>
+                          <a:blip r:embed="rId41"/>
+                          <a:stretch>
+                            <a:fillRect/>
+                          </a:stretch>
+                        </pic:blipFill>
+                        <pic:spPr>
+                          <a:xfrm>
+                            <a:off x="0" y="0"/>
+                            <a:ext cx="2578321" cy="2163667"/>
+                          </a:xfrm>
+                          <a:prstGeom prst="rect">
+                            <a:avLst/>
+                          </a:prstGeom>
+                        </pic:spPr>
+                      </pic:pic>
+                    </a:graphicData>
+                  </a:graphic>
+                </wp:inline>
+              </w:drawing>
+            </w:r>
+          </w:p>
+        </w:tc>
+      </w:tr>
+      <w:tr>
+        <w:tc>
+          <w:tcPr>
+            <w:tcW w:w="5133" w:type="dxa"/>
+          </w:tcPr>
+          <w:p>
+            <w:pPr>
+              <w:spacing w:beforeAutospacing="1" w:after="100" w:afterAutospacing="1"/>
+              <w:rPr>
+                <w:noProof/>
+              </w:rPr>
+            </w:pPr>
+            <w:r>
+              <w:rPr>
+                <w:noProof/>
+              </w:rPr>
+              <w:t xml:space="preserve">Histogram + KDE Plot of </w:t>
+            </w:r>
+            <w:r>
+              <w:t>Virality_Score</w:t>
+            </w:r>
+          </w:p>
+        </w:tc>
+        <w:tc>
+          <w:tcPr>
+            <w:tcW w:w="4217" w:type="dxa"/>
+          </w:tcPr>
+          <w:p>
+            <w:pPr>
+              <w:spacing w:beforeAutospacing="1" w:after="100" w:afterAutospacing="1"/>
+              <w:rPr>
+                <w:b/>
+                <w:bCs/>
+              </w:rPr>
+            </w:pPr>
+            <w:r>
+              <w:rPr>
+                <w:b/>
+                <w:bCs/>
+              </w:rPr>
+              <w:t>Box plot</w:t>
+            </w:r>
+            <w:r>
+              <w:rPr>
+                <w:b/>
+                <w:bCs/>
+              </w:rPr>
+              <w:t xml:space="preserve"> of </w:t>
+            </w:r>
+            <w:r>
+              <w:t>Virality_Score</w:t>
+            </w:r>
+          </w:p>
+        </w:tc>
+      </w:tr>
+      <w:tr>
+        <w:tc>
+          <w:tcPr>
+            <w:tcW w:w="5133" w:type="dxa"/>
+          </w:tcPr>
+          <w:p>
+            <w:pPr>
+              <w:spacing w:beforeAutospacing="1" w:after="100" w:afterAutospacing="1"/>
+              <w:rPr>
+                <w:noProof/>
+              </w:rPr>
+            </w:pPr>
+            <w:r>
+              <w:rPr>
+                <w:noProof/>
+              </w:rPr>
+              <w:lastRenderedPageBreak/>
+              <w:drawing>
+                <wp:anchor distT="0" distB="0" distL="114300" distR="114300" simplePos="0" relativeHeight="251672576" behindDoc="0" locked="0" layoutInCell="1" allowOverlap="1" wp14:anchorId="71BDAB65" wp14:editId="22BCF8F3">
+                  <wp:simplePos x="0" y="0"/>
+                  <wp:positionH relativeFrom="column">
+                    <wp:posOffset>147320</wp:posOffset>
+                  </wp:positionH>
+                  <wp:positionV relativeFrom="paragraph">
+                    <wp:posOffset>155575</wp:posOffset>
+                  </wp:positionV>
+                  <wp:extent cx="2981325" cy="1982160"/>
+                  <wp:effectExtent l="0" t="0" r="0" b="0"/>
+                  <wp:wrapThrough wrapText="bothSides">
+                    <wp:wrapPolygon edited="0">
+                      <wp:start x="0" y="0"/>
+                      <wp:lineTo x="0" y="21385"/>
+                      <wp:lineTo x="21393" y="21385"/>
+                      <wp:lineTo x="21393" y="0"/>
+                      <wp:lineTo x="0" y="0"/>
+                    </wp:wrapPolygon>
+                  </wp:wrapThrough>
+                  <wp:docPr id="2067401783" name="Picture 1"/>
+                  <wp:cNvGraphicFramePr>
+                    <a:graphicFrameLocks xmlns:a="http://schemas.openxmlformats.org/drawingml/2006/main" noChangeAspect="1"/>
+                  </wp:cNvGraphicFramePr>
+                  <a:graphic xmlns:a="http://schemas.openxmlformats.org/drawingml/2006/main">
+                    <a:graphicData uri="http://schemas.openxmlformats.org/drawingml/2006/picture">
+                      <pic:pic xmlns:pic="http://schemas.openxmlformats.org/drawingml/2006/picture">
+                        <pic:nvPicPr>
+                          <pic:cNvPr id="2067401783" name=""/>
+                          <pic:cNvPicPr/>
+                        </pic:nvPicPr>
+                        <pic:blipFill rotWithShape="1">
+                          <a:blip r:embed="rId42">
+                            <a:extLst>
+                              <a:ext uri="{28A0092B-C50C-407E-A947-70E740481C1C}">
+                                <a14:useLocalDpi xmlns:a14="http://schemas.microsoft.com/office/drawing/2010/main" val="0"/>
+                              </a:ext>
+                            </a:extLst>
+                          </a:blip>
+                          <a:srcRect l="1" r="6349"/>
+                          <a:stretch>
+                            <a:fillRect/>
+                          </a:stretch>
+                        </pic:blipFill>
+                        <pic:spPr bwMode="auto">
+                          <a:xfrm>
+                            <a:off x="0" y="0"/>
+                            <a:ext cx="2981325" cy="1982160"/>
+                          </a:xfrm>
+                          <a:prstGeom prst="rect">
+                            <a:avLst/>
+                          </a:prstGeom>
+                          <a:ln>
+                            <a:noFill/>
+                          </a:ln>
+                          <a:extLst>
+                            <a:ext uri="{53640926-AAD7-44D8-BBD7-CCE9431645EC}">
+                              <a14:shadowObscured xmlns:a14="http://schemas.microsoft.com/office/drawing/2010/main"/>
+                            </a:ext>
+                          </a:extLst>
+                        </pic:spPr>
+                      </pic:pic>
+                    </a:graphicData>
+                  </a:graphic>
+                  <wp14:sizeRelH relativeFrom="page">
+                    <wp14:pctWidth>0</wp14:pctWidth>
+                  </wp14:sizeRelH>
+                  <wp14:sizeRelV relativeFrom="page">
+                    <wp14:pctHeight>0</wp14:pctHeight>
+                  </wp14:sizeRelV>
+                </wp:anchor>
+              </w:drawing>
+            </w:r>
+          </w:p>
+        </w:tc>
+        <w:tc>
+          <w:tcPr>
+            <w:tcW w:w="4217" w:type="dxa"/>
+          </w:tcPr>
+          <w:p>
+            <w:pPr>
+              <w:spacing w:beforeAutospacing="1" w:after="100" w:afterAutospacing="1"/>
+              <w:rPr>
+                <w:b/>
+                <w:bCs/>
+              </w:rPr>
+            </w:pPr>
+            <w:r>
+              <w:rPr>
+                <w:noProof/>
+              </w:rPr>
+              <w:drawing>
+                <wp:inline distT="0" distB="0" distL="0" distR="0" wp14:anchorId="6CDE842D" wp14:editId="1401BAE1">
+                  <wp:extent cx="2638425" cy="2181225"/>
+                  <wp:effectExtent l="0" t="0" r="9525" b="9525"/>
+                  <wp:docPr id="769691859" name="Picture 1"/>
+                  <wp:cNvGraphicFramePr>
+                    <a:graphicFrameLocks xmlns:a="http://schemas.openxmlformats.org/drawingml/2006/main" noChangeAspect="1"/>
+                  </wp:cNvGraphicFramePr>
+                  <a:graphic xmlns:a="http://schemas.openxmlformats.org/drawingml/2006/main">
+                    <a:graphicData uri="http://schemas.openxmlformats.org/drawingml/2006/picture">
+                      <pic:pic xmlns:pic="http://schemas.openxmlformats.org/drawingml/2006/picture">
+                        <pic:nvPicPr>
+                          <pic:cNvPr id="769691859" name=""/>
+                          <pic:cNvPicPr/>
+                        </pic:nvPicPr>
+                        <pic:blipFill>
+                          <a:blip r:embed="rId43"/>
+                          <a:stretch>
+                            <a:fillRect/>
+                          </a:stretch>
+                        </pic:blipFill>
+                        <pic:spPr>
+                          <a:xfrm>
+                            <a:off x="0" y="0"/>
+                            <a:ext cx="2638425" cy="2181225"/>
+                          </a:xfrm>
+                          <a:prstGeom prst="rect">
+                            <a:avLst/>
+                          </a:prstGeom>
+                        </pic:spPr>
+                      </pic:pic>
+                    </a:graphicData>
+                  </a:graphic>
+                </wp:inline>
+              </w:drawing>
+            </w:r>
+          </w:p>
+        </w:tc>
+      </w:tr>
+    </w:tbl>
+    <w:p>
+      <w:pPr>
+        <w:spacing w:beforeAutospacing="1" w:after="100" w:afterAutospacing="1" w:line="240" w:lineRule="auto"/>
+        <w:jc w:val="both"/>
+      </w:pPr>
+      <w:r>
+        <w:t>All numeric features</w:t>
+      </w:r>
+      <w:r>
+        <w:t xml:space="preserve"> </w:t>
+      </w:r>
+      <w:r>
+        <w:t>both raw and derived</w:t>
+      </w:r>
+      <w:r>
+        <w:t xml:space="preserve"> </w:t>
+      </w:r>
+      <w:r>
+        <w:t>exhibit right-skewed distributions with notable extreme outliers. Engagement patterns indicate that the majority of content receives moderate interactions, while a small fraction of posts drives exceptionally high engagement and virality. The derived features, such as Engagement Rate and Virality Score, are particularly informative, as they help identify high-quality and highly shareable content, providing normalized insights beyond raw interaction counts. From an analysis and modeling perspective, the skewed distributions suggest that log transformations may be beneficial, while the outliers often represent important viral posts and should not be removed indiscriminately.</w:t>
+      </w:r>
+    </w:p>
+    <w:p>
+      <w:pPr>
+        <w:pStyle w:val="ListParagraph"/>
+        <w:spacing w:beforeAutospacing="1" w:after="100" w:afterAutospacing="1" w:line="240" w:lineRule="auto"/>
+        <w:rPr>
+          <w:b/>
+          <w:bCs/>
+        </w:rPr>
+      </w:pPr>
+    </w:p>
+    <w:p>
+      <w:pPr>
+        <w:spacing w:beforeAutospacing="1" w:after="100" w:afterAutospacing="1" w:line="240" w:lineRule="auto"/>
+        <w:jc w:val="both"/>
+      </w:pPr>
+    </w:p>
+    <w:p>
+      <w:pPr>
+        <w:spacing w:beforeAutospacing="1" w:after="100" w:afterAutospacing="1" w:line="240" w:lineRule="auto"/>
+        <w:jc w:val="both"/>
+        <w:rPr>
+          <w:b/>
+          <w:bCs/>
+          <w:sz w:val="28"/>
+          <w:szCs w:val="28"/>
+        </w:rPr>
+      </w:pPr>
+    </w:p>
+    <w:p>
+      <w:pPr>
+        <w:spacing w:beforeAutospacing="1" w:after="100" w:afterAutospacing="1" w:line="240" w:lineRule="auto"/>
+        <w:jc w:val="both"/>
+      </w:pPr>
+    </w:p>
+    <w:p>
+      <w:pPr>
+        <w:spacing w:beforeAutospacing="1" w:after="100" w:afterAutospacing="1" w:line="240" w:lineRule="auto"/>
+        <w:jc w:val="both"/>
         <w:rPr>
           <w:b/>
           <w:bCs/>
@@ -11581,6 +12837,119 @@
     </w:lvl>
   </w:abstractNum>
   <w:abstractNum w:abstractNumId="28" w15:restartNumberingAfterBreak="0">
+    <w:nsid w:val="799C3158"/>
+    <w:multiLevelType w:val="hybridMultilevel"/>
+    <w:tmpl w:val="8326C058"/>
+    <w:lvl w:ilvl="0" w:tplc="04090001">
+      <w:start w:val="1"/>
+      <w:numFmt w:val="bullet"/>
+      <w:lvlText w:val=""/>
+      <w:lvlJc w:val="left"/>
+      <w:pPr>
+        <w:ind w:left="720" w:hanging="360"/>
+      </w:pPr>
+      <w:rPr>
+        <w:rFonts w:ascii="Symbol" w:hAnsi="Symbol" w:hint="default"/>
+      </w:rPr>
+    </w:lvl>
+    <w:lvl w:ilvl="1" w:tplc="04090003" w:tentative="1">
+      <w:start w:val="1"/>
+      <w:numFmt w:val="bullet"/>
+      <w:lvlText w:val="o"/>
+      <w:lvlJc w:val="left"/>
+      <w:pPr>
+        <w:ind w:left="1440" w:hanging="360"/>
+      </w:pPr>
+      <w:rPr>
+        <w:rFonts w:ascii="Courier New" w:hAnsi="Courier New" w:cs="Courier New" w:hint="default"/>
+      </w:rPr>
+    </w:lvl>
+    <w:lvl w:ilvl="2" w:tplc="04090005" w:tentative="1">
+      <w:start w:val="1"/>
+      <w:numFmt w:val="bullet"/>
+      <w:lvlText w:val=""/>
+      <w:lvlJc w:val="left"/>
+      <w:pPr>
+        <w:ind w:left="2160" w:hanging="360"/>
+      </w:pPr>
+      <w:rPr>
+        <w:rFonts w:ascii="Wingdings" w:hAnsi="Wingdings" w:hint="default"/>
+      </w:rPr>
+    </w:lvl>
+    <w:lvl w:ilvl="3" w:tplc="04090001" w:tentative="1">
+      <w:start w:val="1"/>
+      <w:numFmt w:val="bullet"/>
+      <w:lvlText w:val=""/>
+      <w:lvlJc w:val="left"/>
+      <w:pPr>
+        <w:ind w:left="2880" w:hanging="360"/>
+      </w:pPr>
+      <w:rPr>
+        <w:rFonts w:ascii="Symbol" w:hAnsi="Symbol" w:hint="default"/>
+      </w:rPr>
+    </w:lvl>
+    <w:lvl w:ilvl="4" w:tplc="04090003" w:tentative="1">
+      <w:start w:val="1"/>
+      <w:numFmt w:val="bullet"/>
+      <w:lvlText w:val="o"/>
+      <w:lvlJc w:val="left"/>
+      <w:pPr>
+        <w:ind w:left="3600" w:hanging="360"/>
+      </w:pPr>
+      <w:rPr>
+        <w:rFonts w:ascii="Courier New" w:hAnsi="Courier New" w:cs="Courier New" w:hint="default"/>
+      </w:rPr>
+    </w:lvl>
+    <w:lvl w:ilvl="5" w:tplc="04090005" w:tentative="1">
+      <w:start w:val="1"/>
+      <w:numFmt w:val="bullet"/>
+      <w:lvlText w:val=""/>
+      <w:lvlJc w:val="left"/>
+      <w:pPr>
+        <w:ind w:left="4320" w:hanging="360"/>
+      </w:pPr>
+      <w:rPr>
+        <w:rFonts w:ascii="Wingdings" w:hAnsi="Wingdings" w:hint="default"/>
+      </w:rPr>
+    </w:lvl>
+    <w:lvl w:ilvl="6" w:tplc="04090001" w:tentative="1">
+      <w:start w:val="1"/>
+      <w:numFmt w:val="bullet"/>
+      <w:lvlText w:val=""/>
+      <w:lvlJc w:val="left"/>
+      <w:pPr>
+        <w:ind w:left="5040" w:hanging="360"/>
+      </w:pPr>
+      <w:rPr>
+        <w:rFonts w:ascii="Symbol" w:hAnsi="Symbol" w:hint="default"/>
+      </w:rPr>
+    </w:lvl>
+    <w:lvl w:ilvl="7" w:tplc="04090003" w:tentative="1">
+      <w:start w:val="1"/>
+      <w:numFmt w:val="bullet"/>
+      <w:lvlText w:val="o"/>
+      <w:lvlJc w:val="left"/>
+      <w:pPr>
+        <w:ind w:left="5760" w:hanging="360"/>
+      </w:pPr>
+      <w:rPr>
+        <w:rFonts w:ascii="Courier New" w:hAnsi="Courier New" w:cs="Courier New" w:hint="default"/>
+      </w:rPr>
+    </w:lvl>
+    <w:lvl w:ilvl="8" w:tplc="04090005" w:tentative="1">
+      <w:start w:val="1"/>
+      <w:numFmt w:val="bullet"/>
+      <w:lvlText w:val=""/>
+      <w:lvlJc w:val="left"/>
+      <w:pPr>
+        <w:ind w:left="6480" w:hanging="360"/>
+      </w:pPr>
+      <w:rPr>
+        <w:rFonts w:ascii="Wingdings" w:hAnsi="Wingdings" w:hint="default"/>
+      </w:rPr>
+    </w:lvl>
+  </w:abstractNum>
+  <w:abstractNum w:abstractNumId="29" w15:restartNumberingAfterBreak="0">
     <w:nsid w:val="7DB905DC"/>
     <w:multiLevelType w:val="multilevel"/>
     <w:tmpl w:val="0ADAC722"/>
@@ -11729,7 +13098,7 @@
       </w:rPr>
     </w:lvl>
   </w:abstractNum>
-  <w:abstractNum w:abstractNumId="29" w15:restartNumberingAfterBreak="0">
+  <w:abstractNum w:abstractNumId="30" w15:restartNumberingAfterBreak="0">
     <w:nsid w:val="7EDE550A"/>
     <w:multiLevelType w:val="multilevel"/>
     <w:tmpl w:val="42C03588"/>
@@ -11954,7 +13323,7 @@
     <w:abstractNumId w:val="20"/>
   </w:num>
   <w:num w:numId="26" w16cid:durableId="209923524">
-    <w:abstractNumId w:val="28"/>
+    <w:abstractNumId w:val="29"/>
   </w:num>
   <w:num w:numId="27" w16cid:durableId="1369722350">
     <w:abstractNumId w:val="26"/>
@@ -11963,10 +13332,13 @@
     <w:abstractNumId w:val="24"/>
   </w:num>
   <w:num w:numId="29" w16cid:durableId="184490673">
-    <w:abstractNumId w:val="29"/>
+    <w:abstractNumId w:val="30"/>
   </w:num>
   <w:num w:numId="30" w16cid:durableId="1221205948">
     <w:abstractNumId w:val="11"/>
+  </w:num>
+  <w:num w:numId="31" w16cid:durableId="557397418">
+    <w:abstractNumId w:val="28"/>
   </w:num>
 </w:numbering>
 </file>
@@ -13125,6 +14497,25 @@
       <w:color w:val="666666"/>
     </w:rPr>
   </w:style>
+  <w:style w:type="table" w:styleId="TableGrid">
+    <w:name w:val="Table Grid"/>
+    <w:basedOn w:val="TableNormal"/>
+    <w:uiPriority w:val="39"/>
+    <w:rsid w:val="000568FF"/>
+    <w:pPr>
+      <w:spacing w:after="0" w:line="240" w:lineRule="auto"/>
+    </w:pPr>
+    <w:tblPr>
+      <w:tblBorders>
+        <w:top w:val="single" w:sz="4" w:space="0" w:color="auto"/>
+        <w:left w:val="single" w:sz="4" w:space="0" w:color="auto"/>
+        <w:bottom w:val="single" w:sz="4" w:space="0" w:color="auto"/>
+        <w:right w:val="single" w:sz="4" w:space="0" w:color="auto"/>
+        <w:insideH w:val="single" w:sz="4" w:space="0" w:color="auto"/>
+        <w:insideV w:val="single" w:sz="4" w:space="0" w:color="auto"/>
+      </w:tblBorders>
+    </w:tblPr>
+  </w:style>
 </w:styles>
 </file>
 

</xml_diff>

<commit_message>
#09:Visualization update: Added Engagement_Level_Calculated pie chart and univariate analysis of categorical features (frequency counts and bar plots)
</commit_message>
<xml_diff>
--- a/MSDS25026_REPORT.docx
+++ b/MSDS25026_REPORT.docx
@@ -361,12 +361,14 @@
                 <w:iCs/>
               </w:rPr>
             </w:pPr>
+            <w:proofErr w:type="spellStart"/>
             <w:r>
               <w:rPr>
                 <w:rFonts w:ascii="Times New Roman" w:eastAsia="Times New Roman" w:hAnsi="Times New Roman" w:cs="Times New Roman"/>
               </w:rPr>
               <w:t>Post_ID</w:t>
             </w:r>
+            <w:proofErr w:type="spellEnd"/>
           </w:p>
         </w:tc>
         <w:tc>
@@ -503,12 +505,14 @@
                 <w:iCs/>
               </w:rPr>
             </w:pPr>
+            <w:proofErr w:type="spellStart"/>
             <w:r>
               <w:rPr>
                 <w:rFonts w:ascii="Times New Roman" w:eastAsia="Times New Roman" w:hAnsi="Times New Roman" w:cs="Times New Roman"/>
               </w:rPr>
               <w:t>Content_Type</w:t>
             </w:r>
+            <w:proofErr w:type="spellEnd"/>
           </w:p>
         </w:tc>
         <w:tc>
@@ -788,12 +792,14 @@
                 <w:iCs/>
               </w:rPr>
             </w:pPr>
+            <w:proofErr w:type="spellStart"/>
             <w:r>
               <w:rPr>
                 <w:rFonts w:ascii="Times New Roman" w:eastAsia="Times New Roman" w:hAnsi="Times New Roman" w:cs="Times New Roman"/>
               </w:rPr>
               <w:t>Engagement_Level</w:t>
             </w:r>
+            <w:proofErr w:type="spellEnd"/>
           </w:p>
         </w:tc>
         <w:tc>
@@ -860,8 +866,29 @@
         <w:t>Categorical:</w:t>
       </w:r>
       <w:r>
-        <w:t xml:space="preserve"> Post_ID, Platform, Hashtag, Content_Type, Region, Engagement_Level</w:t>
-      </w:r>
+        <w:t xml:space="preserve"> </w:t>
+      </w:r>
+      <w:proofErr w:type="spellStart"/>
+      <w:r>
+        <w:t>Post_ID</w:t>
+      </w:r>
+      <w:proofErr w:type="spellEnd"/>
+      <w:r>
+        <w:t xml:space="preserve">, Platform, Hashtag, </w:t>
+      </w:r>
+      <w:proofErr w:type="spellStart"/>
+      <w:r>
+        <w:t>Content_Type</w:t>
+      </w:r>
+      <w:proofErr w:type="spellEnd"/>
+      <w:r>
+        <w:t xml:space="preserve">, Region, </w:t>
+      </w:r>
+      <w:proofErr w:type="spellStart"/>
+      <w:r>
+        <w:t>Engagement_Level</w:t>
+      </w:r>
+      <w:proofErr w:type="spellEnd"/>
     </w:p>
     <w:p>
       <w:pPr>
@@ -1809,6 +1836,7 @@
       <w:r>
         <w:t xml:space="preserve"> (</w:t>
       </w:r>
+      <w:proofErr w:type="spellStart"/>
       <w:r>
         <w:rPr>
           <w:rStyle w:val="HTMLCode"/>
@@ -1816,6 +1844,7 @@
         </w:rPr>
         <w:t>Post_ID</w:t>
       </w:r>
+      <w:proofErr w:type="spellEnd"/>
       <w:r>
         <w:t xml:space="preserve">, </w:t>
       </w:r>
@@ -1839,6 +1868,7 @@
       <w:r>
         <w:t xml:space="preserve">, </w:t>
       </w:r>
+      <w:proofErr w:type="spellStart"/>
       <w:r>
         <w:rPr>
           <w:rStyle w:val="HTMLCode"/>
@@ -1846,6 +1876,7 @@
         </w:rPr>
         <w:t>Content_Type</w:t>
       </w:r>
+      <w:proofErr w:type="spellEnd"/>
       <w:r>
         <w:t xml:space="preserve">, </w:t>
       </w:r>
@@ -1859,6 +1890,7 @@
       <w:r>
         <w:t xml:space="preserve">, </w:t>
       </w:r>
+      <w:proofErr w:type="spellStart"/>
       <w:r>
         <w:rPr>
           <w:rStyle w:val="HTMLCode"/>
@@ -1866,6 +1898,7 @@
         </w:rPr>
         <w:t>Engagement_Level</w:t>
       </w:r>
+      <w:proofErr w:type="spellEnd"/>
       <w:r>
         <w:t xml:space="preserve">) and </w:t>
       </w:r>
@@ -2069,6 +2102,7 @@
       <w:r>
         <w:t>) and six are categorical/object type (</w:t>
       </w:r>
+      <w:proofErr w:type="spellStart"/>
       <w:r>
         <w:rPr>
           <w:rStyle w:val="HTMLCode"/>
@@ -2076,6 +2110,7 @@
         </w:rPr>
         <w:t>Post_ID</w:t>
       </w:r>
+      <w:proofErr w:type="spellEnd"/>
       <w:r>
         <w:t xml:space="preserve">, </w:t>
       </w:r>
@@ -2099,6 +2134,7 @@
       <w:r>
         <w:t xml:space="preserve">, </w:t>
       </w:r>
+      <w:proofErr w:type="spellStart"/>
       <w:r>
         <w:rPr>
           <w:rStyle w:val="HTMLCode"/>
@@ -2106,6 +2142,7 @@
         </w:rPr>
         <w:t>Content_Type</w:t>
       </w:r>
+      <w:proofErr w:type="spellEnd"/>
       <w:r>
         <w:t xml:space="preserve">, </w:t>
       </w:r>
@@ -2119,6 +2156,7 @@
       <w:r>
         <w:t xml:space="preserve">, </w:t>
       </w:r>
+      <w:proofErr w:type="spellStart"/>
       <w:r>
         <w:rPr>
           <w:rStyle w:val="HTMLCode"/>
@@ -2126,6 +2164,7 @@
         </w:rPr>
         <w:t>Engagement_Level</w:t>
       </w:r>
+      <w:proofErr w:type="spellEnd"/>
       <w:r>
         <w:t>).</w:t>
       </w:r>
@@ -3240,8 +3279,13 @@
         <w:t>Different capitalization:</w:t>
       </w:r>
       <w:r>
-        <w:t xml:space="preserve"> e.g., TikTok vs tiktok</w:t>
-      </w:r>
+        <w:t xml:space="preserve"> e.g., TikTok vs </w:t>
+      </w:r>
+      <w:proofErr w:type="spellStart"/>
+      <w:r>
+        <w:t>tiktok</w:t>
+      </w:r>
+      <w:proofErr w:type="spellEnd"/>
     </w:p>
     <w:p>
       <w:pPr>
@@ -3441,55 +3485,103 @@
         <w:lastRenderedPageBreak/>
         <w:t xml:space="preserve">The categorical variables were standardized to ensure consistency and accuracy in analysis. Leading and trailing spaces were removed using </w:t>
       </w:r>
+      <w:proofErr w:type="spellStart"/>
+      <w:proofErr w:type="gramStart"/>
       <w:r>
         <w:rPr>
           <w:rFonts w:ascii="Courier New" w:eastAsia="Times New Roman" w:hAnsi="Courier New" w:cs="Courier New"/>
           <w:sz w:val="20"/>
           <w:szCs w:val="20"/>
         </w:rPr>
-        <w:t>str.strip()</w:t>
-      </w:r>
-      <w:r>
-        <w:rPr>
-          <w:rFonts w:ascii="Times New Roman" w:eastAsia="Times New Roman" w:hAnsi="Times New Roman" w:cs="Times New Roman"/>
-        </w:rPr>
-        <w:t xml:space="preserve">, capitalization was standardized using </w:t>
-      </w:r>
+        <w:t>str.strip</w:t>
+      </w:r>
+      <w:proofErr w:type="spellEnd"/>
+      <w:proofErr w:type="gramEnd"/>
       <w:r>
         <w:rPr>
           <w:rFonts w:ascii="Courier New" w:eastAsia="Times New Roman" w:hAnsi="Courier New" w:cs="Courier New"/>
           <w:sz w:val="20"/>
           <w:szCs w:val="20"/>
         </w:rPr>
-        <w:t>str.capitalize()</w:t>
+        <w:t>()</w:t>
       </w:r>
       <w:r>
         <w:rPr>
           <w:rFonts w:ascii="Times New Roman" w:eastAsia="Times New Roman" w:hAnsi="Times New Roman" w:cs="Times New Roman"/>
         </w:rPr>
-        <w:t xml:space="preserve"> or </w:t>
-      </w:r>
+        <w:t xml:space="preserve">, capitalization was standardized using </w:t>
+      </w:r>
+      <w:proofErr w:type="spellStart"/>
+      <w:proofErr w:type="gramStart"/>
       <w:r>
         <w:rPr>
           <w:rFonts w:ascii="Courier New" w:eastAsia="Times New Roman" w:hAnsi="Courier New" w:cs="Courier New"/>
           <w:sz w:val="20"/>
           <w:szCs w:val="20"/>
         </w:rPr>
-        <w:t>str.title()</w:t>
-      </w:r>
-      <w:r>
-        <w:rPr>
-          <w:rFonts w:ascii="Times New Roman" w:eastAsia="Times New Roman" w:hAnsi="Times New Roman" w:cs="Times New Roman"/>
-        </w:rPr>
-        <w:t xml:space="preserve">, and hashtags were converted to lowercase with </w:t>
-      </w:r>
+        <w:t>str.capitalize</w:t>
+      </w:r>
+      <w:proofErr w:type="spellEnd"/>
+      <w:proofErr w:type="gramEnd"/>
       <w:r>
         <w:rPr>
           <w:rFonts w:ascii="Courier New" w:eastAsia="Times New Roman" w:hAnsi="Courier New" w:cs="Courier New"/>
           <w:sz w:val="20"/>
           <w:szCs w:val="20"/>
         </w:rPr>
-        <w:t>str.lower()</w:t>
+        <w:t>()</w:t>
+      </w:r>
+      <w:r>
+        <w:rPr>
+          <w:rFonts w:ascii="Times New Roman" w:eastAsia="Times New Roman" w:hAnsi="Times New Roman" w:cs="Times New Roman"/>
+        </w:rPr>
+        <w:t xml:space="preserve"> or </w:t>
+      </w:r>
+      <w:proofErr w:type="spellStart"/>
+      <w:proofErr w:type="gramStart"/>
+      <w:r>
+        <w:rPr>
+          <w:rFonts w:ascii="Courier New" w:eastAsia="Times New Roman" w:hAnsi="Courier New" w:cs="Courier New"/>
+          <w:sz w:val="20"/>
+          <w:szCs w:val="20"/>
+        </w:rPr>
+        <w:t>str.title</w:t>
+      </w:r>
+      <w:proofErr w:type="spellEnd"/>
+      <w:proofErr w:type="gramEnd"/>
+      <w:r>
+        <w:rPr>
+          <w:rFonts w:ascii="Courier New" w:eastAsia="Times New Roman" w:hAnsi="Courier New" w:cs="Courier New"/>
+          <w:sz w:val="20"/>
+          <w:szCs w:val="20"/>
+        </w:rPr>
+        <w:t>()</w:t>
+      </w:r>
+      <w:r>
+        <w:rPr>
+          <w:rFonts w:ascii="Times New Roman" w:eastAsia="Times New Roman" w:hAnsi="Times New Roman" w:cs="Times New Roman"/>
+        </w:rPr>
+        <w:t xml:space="preserve">, and hashtags were converted to lowercase with </w:t>
+      </w:r>
+      <w:proofErr w:type="spellStart"/>
+      <w:proofErr w:type="gramStart"/>
+      <w:r>
+        <w:rPr>
+          <w:rFonts w:ascii="Courier New" w:eastAsia="Times New Roman" w:hAnsi="Courier New" w:cs="Courier New"/>
+          <w:sz w:val="20"/>
+          <w:szCs w:val="20"/>
+        </w:rPr>
+        <w:t>str.lower</w:t>
+      </w:r>
+      <w:proofErr w:type="spellEnd"/>
+      <w:proofErr w:type="gramEnd"/>
+      <w:r>
+        <w:rPr>
+          <w:rFonts w:ascii="Courier New" w:eastAsia="Times New Roman" w:hAnsi="Courier New" w:cs="Courier New"/>
+          <w:sz w:val="20"/>
+          <w:szCs w:val="20"/>
+        </w:rPr>
+        <w:t>()</w:t>
       </w:r>
       <w:r>
         <w:rPr>
@@ -3535,8 +3627,30 @@
         <w:rPr>
           <w:rFonts w:ascii="Times New Roman" w:eastAsia="Times New Roman" w:hAnsi="Times New Roman" w:cs="Times New Roman"/>
         </w:rPr>
-        <w:t xml:space="preserve"> Tiktok, Instagram, Twitter, Youtube</w:t>
-      </w:r>
+        <w:t xml:space="preserve"> </w:t>
+      </w:r>
+      <w:proofErr w:type="spellStart"/>
+      <w:r>
+        <w:rPr>
+          <w:rFonts w:ascii="Times New Roman" w:eastAsia="Times New Roman" w:hAnsi="Times New Roman" w:cs="Times New Roman"/>
+        </w:rPr>
+        <w:t>Tiktok</w:t>
+      </w:r>
+      <w:proofErr w:type="spellEnd"/>
+      <w:r>
+        <w:rPr>
+          <w:rFonts w:ascii="Times New Roman" w:eastAsia="Times New Roman" w:hAnsi="Times New Roman" w:cs="Times New Roman"/>
+        </w:rPr>
+        <w:t xml:space="preserve">, Instagram, Twitter, </w:t>
+      </w:r>
+      <w:proofErr w:type="spellStart"/>
+      <w:r>
+        <w:rPr>
+          <w:rFonts w:ascii="Times New Roman" w:eastAsia="Times New Roman" w:hAnsi="Times New Roman" w:cs="Times New Roman"/>
+        </w:rPr>
+        <w:t>Youtube</w:t>
+      </w:r>
+      <w:proofErr w:type="spellEnd"/>
     </w:p>
     <w:p>
       <w:pPr>
@@ -3549,13 +3663,23 @@
           <w:rFonts w:ascii="Times New Roman" w:eastAsia="Times New Roman" w:hAnsi="Times New Roman" w:cs="Times New Roman"/>
         </w:rPr>
       </w:pPr>
+      <w:proofErr w:type="spellStart"/>
       <w:r>
         <w:rPr>
           <w:rFonts w:ascii="Times New Roman" w:eastAsia="Times New Roman" w:hAnsi="Times New Roman" w:cs="Times New Roman"/>
           <w:b/>
           <w:bCs/>
         </w:rPr>
-        <w:t>Content_Type:</w:t>
+        <w:t>Content_Type</w:t>
+      </w:r>
+      <w:proofErr w:type="spellEnd"/>
+      <w:r>
+        <w:rPr>
+          <w:rFonts w:ascii="Times New Roman" w:eastAsia="Times New Roman" w:hAnsi="Times New Roman" w:cs="Times New Roman"/>
+          <w:b/>
+          <w:bCs/>
+        </w:rPr>
+        <w:t>:</w:t>
       </w:r>
       <w:r>
         <w:rPr>
@@ -3650,6 +3774,7 @@
         </w:rPr>
         <w:t xml:space="preserve"> </w:t>
       </w:r>
+      <w:proofErr w:type="spellStart"/>
       <w:r>
         <w:rPr>
           <w:rFonts w:ascii="Courier New" w:hAnsi="Courier New" w:cs="Courier New"/>
@@ -3658,6 +3783,7 @@
         </w:rPr>
         <w:t>Post_ID</w:t>
       </w:r>
+      <w:proofErr w:type="spellEnd"/>
       <w:r>
         <w:t xml:space="preserve"> is removed because it’s just a unique identifier and doesn’t carry predictive information</w:t>
       </w:r>
@@ -3748,6 +3874,7 @@
       <w:pPr>
         <w:spacing w:beforeAutospacing="1" w:after="100" w:afterAutospacing="1" w:line="240" w:lineRule="auto"/>
       </w:pPr>
+      <w:proofErr w:type="spellStart"/>
       <w:r>
         <w:rPr>
           <w:b/>
@@ -3755,6 +3882,7 @@
         </w:rPr>
         <w:t>Total_Engagement</w:t>
       </w:r>
+      <w:proofErr w:type="spellEnd"/>
     </w:p>
     <w:p>
       <w:pPr>
@@ -3823,6 +3951,7 @@
       <w:pPr>
         <w:spacing w:beforeAutospacing="1" w:after="100" w:afterAutospacing="1" w:line="240" w:lineRule="auto"/>
       </w:pPr>
+      <w:proofErr w:type="spellStart"/>
       <w:r>
         <w:rPr>
           <w:b/>
@@ -3830,6 +3959,7 @@
         </w:rPr>
         <w:t>Engagement_Rate</w:t>
       </w:r>
+      <w:proofErr w:type="spellEnd"/>
     </w:p>
     <w:p>
       <w:pPr>
@@ -3951,6 +4081,7 @@
       <w:pPr>
         <w:spacing w:beforeAutospacing="1" w:after="100" w:afterAutospacing="1" w:line="240" w:lineRule="auto"/>
       </w:pPr>
+      <w:proofErr w:type="spellStart"/>
       <w:r>
         <w:rPr>
           <w:b/>
@@ -3958,6 +4089,7 @@
         </w:rPr>
         <w:t>Virality_Score</w:t>
       </w:r>
+      <w:proofErr w:type="spellEnd"/>
     </w:p>
     <w:p>
       <w:pPr>
@@ -4118,7 +4250,15 @@
         </w:drawing>
       </w:r>
       <w:r>
-        <w:t>These derived metrics standardize interactions relative to post visibility. They are useful for both exploratory data analysis (e.g., identifying highly engaging posts) and predictive modeling (as features to predict Engagement_Level).</w:t>
+        <w:t xml:space="preserve">These derived metrics standardize interactions relative to post visibility. They are useful for both exploratory data analysis (e.g., identifying highly engaging posts) and predictive modeling (as features to predict </w:t>
+      </w:r>
+      <w:proofErr w:type="spellStart"/>
+      <w:r>
+        <w:t>Engagement_Level</w:t>
+      </w:r>
+      <w:proofErr w:type="spellEnd"/>
+      <w:r>
+        <w:t>).</w:t>
       </w:r>
     </w:p>
     <w:p>
@@ -4141,13 +4281,53 @@
         <w:t xml:space="preserve"> </w:t>
       </w:r>
       <w:r>
-        <w:t>To understand which types of content drive the most engagement and virality, the dataset was analyzed by grouping posts based on Content_Type and calculating the average Engagement_Rate and Virality_Score for each category.</w:t>
+        <w:t xml:space="preserve">To understand which types of content drive the most engagement and virality, the dataset was analyzed by grouping posts based on </w:t>
+      </w:r>
+      <w:proofErr w:type="spellStart"/>
+      <w:r>
+        <w:t>Content_Type</w:t>
+      </w:r>
+      <w:proofErr w:type="spellEnd"/>
+      <w:r>
+        <w:t xml:space="preserve"> and calculating the average </w:t>
+      </w:r>
+      <w:proofErr w:type="spellStart"/>
+      <w:r>
+        <w:t>Engagement_Rate</w:t>
+      </w:r>
+      <w:proofErr w:type="spellEnd"/>
+      <w:r>
+        <w:t xml:space="preserve"> and </w:t>
+      </w:r>
+      <w:proofErr w:type="spellStart"/>
+      <w:r>
+        <w:t>Virality_Score</w:t>
+      </w:r>
+      <w:proofErr w:type="spellEnd"/>
+      <w:r>
+        <w:t xml:space="preserve"> for each category.</w:t>
       </w:r>
       <w:r>
         <w:t xml:space="preserve"> </w:t>
       </w:r>
       <w:r>
-        <w:t xml:space="preserve"> Short-form, entertaining content is more likely to both engage audiences and spread virally. Feature engineering metrics like Engagement_Rate and Virality_Score help identify high-performing content types beyond simple likes or views.</w:t>
+        <w:t xml:space="preserve"> Short-form, entertaining content is more likely to both engage audiences and spread virally. Feature engineering metrics like </w:t>
+      </w:r>
+      <w:proofErr w:type="spellStart"/>
+      <w:r>
+        <w:t>Engagement_Rate</w:t>
+      </w:r>
+      <w:proofErr w:type="spellEnd"/>
+      <w:r>
+        <w:t xml:space="preserve"> and </w:t>
+      </w:r>
+      <w:proofErr w:type="spellStart"/>
+      <w:r>
+        <w:t>Virality_Score</w:t>
+      </w:r>
+      <w:proofErr w:type="spellEnd"/>
+      <w:r>
+        <w:t xml:space="preserve"> help identify high-performing content types beyond simple likes or views.</w:t>
       </w:r>
     </w:p>
     <w:p>
@@ -5665,6 +5845,7 @@
                 <w:szCs w:val="22"/>
               </w:rPr>
             </w:pPr>
+            <w:proofErr w:type="spellStart"/>
             <w:r>
               <w:rPr>
                 <w:sz w:val="22"/>
@@ -5672,6 +5853,7 @@
               </w:rPr>
               <w:t>Total_Engagement</w:t>
             </w:r>
+            <w:proofErr w:type="spellEnd"/>
           </w:p>
         </w:tc>
         <w:tc>
@@ -5890,6 +6072,7 @@
                 <w:szCs w:val="22"/>
               </w:rPr>
             </w:pPr>
+            <w:proofErr w:type="spellStart"/>
             <w:r>
               <w:rPr>
                 <w:sz w:val="22"/>
@@ -5897,6 +6080,7 @@
               </w:rPr>
               <w:t>Engagement_Rate</w:t>
             </w:r>
+            <w:proofErr w:type="spellEnd"/>
           </w:p>
         </w:tc>
         <w:tc>
@@ -6116,6 +6300,7 @@
                 <w:szCs w:val="22"/>
               </w:rPr>
             </w:pPr>
+            <w:proofErr w:type="spellStart"/>
             <w:r>
               <w:rPr>
                 <w:sz w:val="22"/>
@@ -6123,6 +6308,7 @@
               </w:rPr>
               <w:t>Virality_Score</w:t>
             </w:r>
+            <w:proofErr w:type="spellEnd"/>
           </w:p>
         </w:tc>
         <w:tc>
@@ -6379,7 +6565,23 @@
         <w:jc w:val="both"/>
       </w:pPr>
       <w:r>
-        <w:t>Derived ratios (Engagement_Rate, Virality_Score) are highly skewed with extreme outliers, indicating a few posts go viral.</w:t>
+        <w:t>Derived ratios (</w:t>
+      </w:r>
+      <w:proofErr w:type="spellStart"/>
+      <w:r>
+        <w:t>Engagement_Rate</w:t>
+      </w:r>
+      <w:proofErr w:type="spellEnd"/>
+      <w:r>
+        <w:t xml:space="preserve">, </w:t>
+      </w:r>
+      <w:proofErr w:type="spellStart"/>
+      <w:r>
+        <w:t>Virality_Score</w:t>
+      </w:r>
+      <w:proofErr w:type="spellEnd"/>
+      <w:r>
+        <w:t>) are highly skewed with extreme outliers, indicating a few posts go viral.</w:t>
       </w:r>
     </w:p>
     <w:p>
@@ -6467,13 +6669,24 @@
       <w:r>
         <w:t xml:space="preserve">A new feature, </w:t>
       </w:r>
-      <w:r>
-        <w:rPr>
-          <w:b/>
-          <w:bCs/>
-        </w:rPr>
-        <w:t>Like_View_Ratio</w:t>
-      </w:r>
+      <w:proofErr w:type="spellStart"/>
+      <w:proofErr w:type="gramStart"/>
+      <w:r>
+        <w:rPr>
+          <w:b/>
+          <w:bCs/>
+        </w:rPr>
+        <w:t>Like</w:t>
+      </w:r>
+      <w:proofErr w:type="gramEnd"/>
+      <w:r>
+        <w:rPr>
+          <w:b/>
+          <w:bCs/>
+        </w:rPr>
+        <w:t>_View_Ratio</w:t>
+      </w:r>
+      <w:proofErr w:type="spellEnd"/>
       <w:r>
         <w:t>, was created to measure the percentage of viewers who liked a post:</w:t>
       </w:r>
@@ -6517,12 +6730,21 @@
       <w:r>
         <w:t xml:space="preserve"> Posts with </w:t>
       </w:r>
-      <w:r>
-        <w:rPr>
-          <w:b/>
-          <w:bCs/>
-        </w:rPr>
-        <w:t>Like_View_Ratio &gt; 30%</w:t>
+      <w:proofErr w:type="spellStart"/>
+      <w:r>
+        <w:rPr>
+          <w:b/>
+          <w:bCs/>
+        </w:rPr>
+        <w:t>Like_View_Ratio</w:t>
+      </w:r>
+      <w:proofErr w:type="spellEnd"/>
+      <w:r>
+        <w:rPr>
+          <w:b/>
+          <w:bCs/>
+        </w:rPr>
+        <w:t xml:space="preserve"> &gt; 30%</w:t>
       </w:r>
       <w:r>
         <w:t xml:space="preserve"> are considered extreme outliers.</w:t>
@@ -6677,6 +6899,7 @@
       <w:r>
         <w:t xml:space="preserve">To standardize engagement measurement, a new column, </w:t>
       </w:r>
+      <w:proofErr w:type="spellStart"/>
       <w:r>
         <w:rPr>
           <w:b/>
@@ -6684,6 +6907,7 @@
         </w:rPr>
         <w:t>Engagement_Level_Calculated</w:t>
       </w:r>
+      <w:proofErr w:type="spellEnd"/>
     </w:p>
     <w:p>
       <w:pPr>
@@ -6866,6 +7090,7 @@
       <w:r>
         <w:t xml:space="preserve">A comprehensive engagement metric, </w:t>
       </w:r>
+      <w:proofErr w:type="spellStart"/>
       <w:r>
         <w:rPr>
           <w:b/>
@@ -6873,6 +7098,7 @@
         </w:rPr>
         <w:t>Engagement_Level_Calculated</w:t>
       </w:r>
+      <w:proofErr w:type="spellEnd"/>
       <w:r>
         <w:t xml:space="preserve">, was created to classify posts as </w:t>
       </w:r>
@@ -6895,6 +7121,7 @@
       <w:r>
         <w:t xml:space="preserve">Additionally, a </w:t>
       </w:r>
+      <w:proofErr w:type="spellStart"/>
       <w:r>
         <w:rPr>
           <w:b/>
@@ -6902,6 +7129,7 @@
         </w:rPr>
         <w:t>Like_View_Ratio</w:t>
       </w:r>
+      <w:proofErr w:type="spellEnd"/>
       <w:r>
         <w:t xml:space="preserve"> feature was calculated to measure the percentage of viewers who liked a post. It was primarily used to identify posts with unusually high like-to-view ratios, highlighting extreme engagement cases, but is not the main metric for analysis.</w:t>
       </w:r>
@@ -6930,7 +7158,23 @@
         <w:jc w:val="both"/>
       </w:pPr>
       <w:r>
-        <w:t>To assess the consistency between the original engagement labels (Engagement_Level) and the calculated metric (Engagement_Level_Calculated), a Pearson correlation was computed.</w:t>
+        <w:t>To assess the consistency between the original engagement labels (</w:t>
+      </w:r>
+      <w:proofErr w:type="spellStart"/>
+      <w:r>
+        <w:t>Engagement_Level</w:t>
+      </w:r>
+      <w:proofErr w:type="spellEnd"/>
+      <w:r>
+        <w:t>) and the calculated metric (</w:t>
+      </w:r>
+      <w:proofErr w:type="spellStart"/>
+      <w:r>
+        <w:t>Engagement_Level_Calculated</w:t>
+      </w:r>
+      <w:proofErr w:type="spellEnd"/>
+      <w:r>
+        <w:t>), a Pearson correlation was computed.</w:t>
       </w:r>
       <w:r>
         <w:t xml:space="preserve"> </w:t>
@@ -6966,7 +7210,15 @@
         <w:t xml:space="preserve"> </w:t>
       </w:r>
       <w:r>
-        <w:t>This indicates that Engagement_Level_Calculated captures a different aspect of engagement, emphasizing overall interaction rate (Likes + Shares + Comments relative to Views), rather than matching the original categorical labels.</w:t>
+        <w:t xml:space="preserve">This indicates that </w:t>
+      </w:r>
+      <w:proofErr w:type="spellStart"/>
+      <w:r>
+        <w:t>Engagement_Level_Calculated</w:t>
+      </w:r>
+      <w:proofErr w:type="spellEnd"/>
+      <w:r>
+        <w:t xml:space="preserve"> captures a different aspect of engagement, emphasizing overall interaction rate (Likes + Shares + Comments relative to Views), rather than matching the original categorical labels.</w:t>
       </w:r>
       <w:r>
         <w:t xml:space="preserve"> </w:t>
@@ -7053,7 +7305,15 @@
         <w:jc w:val="both"/>
       </w:pPr>
       <w:r>
-        <w:t>After filtering, the Engagement_Level_Calculated was mapped to numeric values for modeling purposes:</w:t>
+        <w:t xml:space="preserve">After filtering, the </w:t>
+      </w:r>
+      <w:proofErr w:type="spellStart"/>
+      <w:r>
+        <w:t>Engagement_Level_Calculated</w:t>
+      </w:r>
+      <w:proofErr w:type="spellEnd"/>
+      <w:r>
+        <w:t xml:space="preserve"> was mapped to numeric values for modeling purposes:</w:t>
       </w:r>
     </w:p>
     <w:p>
@@ -7269,6 +7529,7 @@
           <w:szCs w:val="28"/>
         </w:rPr>
       </w:pPr>
+      <w:proofErr w:type="spellStart"/>
       <w:r>
         <w:rPr>
           <w:b/>
@@ -7276,8 +7537,9 @@
           <w:sz w:val="28"/>
           <w:szCs w:val="28"/>
         </w:rPr>
-        <w:t>Engagement_Level distribution count plot</w:t>
-      </w:r>
+        <w:t>Engagement_Level</w:t>
+      </w:r>
+      <w:proofErr w:type="spellEnd"/>
       <w:r>
         <w:rPr>
           <w:b/>
@@ -7285,6 +7547,15 @@
           <w:sz w:val="28"/>
           <w:szCs w:val="28"/>
         </w:rPr>
+        <w:t xml:space="preserve"> distribution count plot</w:t>
+      </w:r>
+      <w:r>
+        <w:rPr>
+          <w:b/>
+          <w:bCs/>
+          <w:sz w:val="28"/>
+          <w:szCs w:val="28"/>
+        </w:rPr>
         <w:t>:</w:t>
       </w:r>
     </w:p>
@@ -7294,7 +7565,15 @@
         <w:jc w:val="both"/>
       </w:pPr>
       <w:r>
-        <w:t>The target variable Engagement_Level shows how posts are categorized based on engagement. The counts for each class are as follows:</w:t>
+        <w:t xml:space="preserve">The target variable </w:t>
+      </w:r>
+      <w:proofErr w:type="spellStart"/>
+      <w:r>
+        <w:t>Engagement_Level</w:t>
+      </w:r>
+      <w:proofErr w:type="spellEnd"/>
+      <w:r>
+        <w:t xml:space="preserve"> shows how posts are categorized based on engagement. The counts for each class are as follows:</w:t>
       </w:r>
     </w:p>
     <w:p>
@@ -7467,42 +7746,144 @@
         <w:t>Derived features:</w:t>
       </w:r>
       <w:r>
-        <w:t xml:space="preserve"> Engagement_Rate,Total_Engagement</w:t>
+        <w:t xml:space="preserve"> </w:t>
+      </w:r>
+      <w:proofErr w:type="spellStart"/>
+      <w:r>
+        <w:t>Engagement_</w:t>
+      </w:r>
+      <w:proofErr w:type="gramStart"/>
+      <w:r>
+        <w:t>Rate,Total</w:t>
+      </w:r>
+      <w:proofErr w:type="gramEnd"/>
+      <w:r>
+        <w:t>_</w:t>
+      </w:r>
+      <w:proofErr w:type="gramStart"/>
+      <w:r>
+        <w:t>Engagement</w:t>
       </w:r>
       <w:r>
         <w:t>,</w:t>
       </w:r>
       <w:r>
-        <w:t>Virality_Score</w:t>
-      </w:r>
+        <w:t>Virality</w:t>
+      </w:r>
+      <w:proofErr w:type="gramEnd"/>
+      <w:r>
+        <w:t>_Score</w:t>
+      </w:r>
+      <w:proofErr w:type="spellEnd"/>
     </w:p>
     <w:p>
       <w:pPr>
         <w:spacing w:beforeAutospacing="1" w:after="100" w:afterAutospacing="1" w:line="240" w:lineRule="auto"/>
-        <w:rPr>
-          <w:b/>
-          <w:bCs/>
-        </w:rPr>
-      </w:pPr>
-      <w:r>
-        <w:t xml:space="preserve">Here are </w:t>
-      </w:r>
-      <w:r>
-        <w:t>Histogram</w:t>
-      </w:r>
-      <w:r>
-        <w:rPr>
-          <w:b/>
-          <w:bCs/>
-        </w:rPr>
-        <w:t xml:space="preserve"> + KDE Plots </w:t>
-      </w:r>
-      <w:r>
-        <w:rPr>
-          <w:b/>
-          <w:bCs/>
-        </w:rPr>
-        <w:t xml:space="preserve">and </w:t>
+      </w:pPr>
+      <w:r>
+        <w:rPr>
+          <w:noProof/>
+        </w:rPr>
+        <w:drawing>
+          <wp:inline distT="0" distB="0" distL="0" distR="0" wp14:anchorId="51C598B4" wp14:editId="6A64E631">
+            <wp:extent cx="5943600" cy="1370965"/>
+            <wp:effectExtent l="0" t="0" r="0" b="635"/>
+            <wp:docPr id="2046206493" name="Picture 1"/>
+            <wp:cNvGraphicFramePr>
+              <a:graphicFrameLocks xmlns:a="http://schemas.openxmlformats.org/drawingml/2006/main" noChangeAspect="1"/>
+            </wp:cNvGraphicFramePr>
+            <a:graphic xmlns:a="http://schemas.openxmlformats.org/drawingml/2006/main">
+              <a:graphicData uri="http://schemas.openxmlformats.org/drawingml/2006/picture">
+                <pic:pic xmlns:pic="http://schemas.openxmlformats.org/drawingml/2006/picture">
+                  <pic:nvPicPr>
+                    <pic:cNvPr id="2046206493" name=""/>
+                    <pic:cNvPicPr/>
+                  </pic:nvPicPr>
+                  <pic:blipFill>
+                    <a:blip r:embed="rId30"/>
+                    <a:stretch>
+                      <a:fillRect/>
+                    </a:stretch>
+                  </pic:blipFill>
+                  <pic:spPr>
+                    <a:xfrm>
+                      <a:off x="0" y="0"/>
+                      <a:ext cx="5943600" cy="1370965"/>
+                    </a:xfrm>
+                    <a:prstGeom prst="rect">
+                      <a:avLst/>
+                    </a:prstGeom>
+                  </pic:spPr>
+                </pic:pic>
+              </a:graphicData>
+            </a:graphic>
+          </wp:inline>
+        </w:drawing>
+      </w:r>
+    </w:p>
+    <w:p>
+      <w:pPr>
+        <w:spacing w:beforeAutospacing="1" w:after="100" w:afterAutospacing="1" w:line="240" w:lineRule="auto"/>
+      </w:pPr>
+      <w:r>
+        <w:rPr>
+          <w:noProof/>
+        </w:rPr>
+        <w:lastRenderedPageBreak/>
+        <w:drawing>
+          <wp:inline distT="0" distB="0" distL="0" distR="0" wp14:anchorId="3D8D0BF9" wp14:editId="5F65C2B6">
+            <wp:extent cx="5943600" cy="1441450"/>
+            <wp:effectExtent l="0" t="0" r="0" b="6350"/>
+            <wp:docPr id="104310625" name="Picture 1"/>
+            <wp:cNvGraphicFramePr>
+              <a:graphicFrameLocks xmlns:a="http://schemas.openxmlformats.org/drawingml/2006/main" noChangeAspect="1"/>
+            </wp:cNvGraphicFramePr>
+            <a:graphic xmlns:a="http://schemas.openxmlformats.org/drawingml/2006/main">
+              <a:graphicData uri="http://schemas.openxmlformats.org/drawingml/2006/picture">
+                <pic:pic xmlns:pic="http://schemas.openxmlformats.org/drawingml/2006/picture">
+                  <pic:nvPicPr>
+                    <pic:cNvPr id="104310625" name=""/>
+                    <pic:cNvPicPr/>
+                  </pic:nvPicPr>
+                  <pic:blipFill>
+                    <a:blip r:embed="rId31"/>
+                    <a:stretch>
+                      <a:fillRect/>
+                    </a:stretch>
+                  </pic:blipFill>
+                  <pic:spPr>
+                    <a:xfrm>
+                      <a:off x="0" y="0"/>
+                      <a:ext cx="5943600" cy="1441450"/>
+                    </a:xfrm>
+                    <a:prstGeom prst="rect">
+                      <a:avLst/>
+                    </a:prstGeom>
+                  </pic:spPr>
+                </pic:pic>
+              </a:graphicData>
+            </a:graphic>
+          </wp:inline>
+        </w:drawing>
+      </w:r>
+    </w:p>
+    <w:p>
+      <w:pPr>
+        <w:spacing w:beforeAutospacing="1" w:after="100" w:afterAutospacing="1" w:line="240" w:lineRule="auto"/>
+        <w:rPr>
+          <w:b/>
+          <w:bCs/>
+        </w:rPr>
+      </w:pPr>
+      <w:r>
+        <w:t>Here are Histogram</w:t>
+      </w:r>
+      <w:r>
+        <w:rPr>
+          <w:b/>
+          <w:bCs/>
+        </w:rPr>
+        <w:t xml:space="preserve"> + KDE Plots and </w:t>
       </w:r>
       <w:r>
         <w:rPr>
@@ -7518,51 +7899,6 @@
         </w:rPr>
         <w:t xml:space="preserve"> of above mention features;</w:t>
       </w:r>
-    </w:p>
-    <w:p>
-      <w:pPr>
-        <w:spacing w:beforeAutospacing="1" w:after="100" w:afterAutospacing="1" w:line="240" w:lineRule="auto"/>
-        <w:rPr>
-          <w:b/>
-          <w:bCs/>
-        </w:rPr>
-      </w:pPr>
-    </w:p>
-    <w:p>
-      <w:pPr>
-        <w:spacing w:beforeAutospacing="1" w:after="100" w:afterAutospacing="1" w:line="240" w:lineRule="auto"/>
-        <w:rPr>
-          <w:b/>
-          <w:bCs/>
-        </w:rPr>
-      </w:pPr>
-    </w:p>
-    <w:p>
-      <w:pPr>
-        <w:spacing w:beforeAutospacing="1" w:after="100" w:afterAutospacing="1" w:line="240" w:lineRule="auto"/>
-        <w:rPr>
-          <w:b/>
-          <w:bCs/>
-        </w:rPr>
-      </w:pPr>
-    </w:p>
-    <w:p>
-      <w:pPr>
-        <w:spacing w:beforeAutospacing="1" w:after="100" w:afterAutospacing="1" w:line="240" w:lineRule="auto"/>
-        <w:rPr>
-          <w:b/>
-          <w:bCs/>
-        </w:rPr>
-      </w:pPr>
-    </w:p>
-    <w:p>
-      <w:pPr>
-        <w:spacing w:beforeAutospacing="1" w:after="100" w:afterAutospacing="1" w:line="240" w:lineRule="auto"/>
-        <w:rPr>
-          <w:b/>
-          <w:bCs/>
-        </w:rPr>
-      </w:pPr>
     </w:p>
     <w:tbl>
       <w:tblPr>
@@ -7588,7 +7924,6 @@
               </w:rPr>
             </w:pPr>
             <w:r>
-              <w:lastRenderedPageBreak/>
               <w:t>Histogram</w:t>
             </w:r>
             <w:r>
@@ -7711,7 +8046,7 @@
                           <pic:cNvPicPr/>
                         </pic:nvPicPr>
                         <pic:blipFill>
-                          <a:blip r:embed="rId30"/>
+                          <a:blip r:embed="rId32"/>
                           <a:stretch>
                             <a:fillRect/>
                           </a:stretch>
@@ -7765,7 +8100,7 @@
                           <pic:cNvPicPr/>
                         </pic:nvPicPr>
                         <pic:blipFill>
-                          <a:blip r:embed="rId31"/>
+                          <a:blip r:embed="rId33"/>
                           <a:stretch>
                             <a:fillRect/>
                           </a:stretch>
@@ -7856,14 +8191,7 @@
                 <w:b/>
                 <w:bCs/>
               </w:rPr>
-              <w:t xml:space="preserve"> of </w:t>
-            </w:r>
-            <w:r>
-              <w:rPr>
-                <w:b/>
-                <w:bCs/>
-              </w:rPr>
-              <w:t>Likes</w:t>
+              <w:t xml:space="preserve"> of Likes</w:t>
             </w:r>
           </w:p>
         </w:tc>
@@ -7900,7 +8228,7 @@
                           <pic:cNvPicPr/>
                         </pic:nvPicPr>
                         <pic:blipFill>
-                          <a:blip r:embed="rId32"/>
+                          <a:blip r:embed="rId34"/>
                           <a:stretch>
                             <a:fillRect/>
                           </a:stretch>
@@ -7954,7 +8282,7 @@
                           <pic:cNvPicPr/>
                         </pic:nvPicPr>
                         <pic:blipFill>
-                          <a:blip r:embed="rId33"/>
+                          <a:blip r:embed="rId35"/>
                           <a:stretch>
                             <a:fillRect/>
                           </a:stretch>
@@ -7993,25 +8321,7 @@
               <w:rPr>
                 <w:noProof/>
               </w:rPr>
-              <w:t>Histogram +</w:t>
-            </w:r>
-            <w:r>
-              <w:rPr>
-                <w:noProof/>
-              </w:rPr>
-              <w:t xml:space="preserve"> </w:t>
-            </w:r>
-            <w:r>
-              <w:rPr>
-                <w:noProof/>
-              </w:rPr>
-              <w:t xml:space="preserve">KDE Plot of </w:t>
-            </w:r>
-            <w:r>
-              <w:rPr>
-                <w:noProof/>
-              </w:rPr>
-              <w:t>Share</w:t>
+              <w:t>Histogram + KDE Plot of Share</w:t>
             </w:r>
           </w:p>
         </w:tc>
@@ -8039,14 +8349,7 @@
                 <w:b/>
                 <w:bCs/>
               </w:rPr>
-              <w:t xml:space="preserve"> of </w:t>
-            </w:r>
-            <w:r>
-              <w:rPr>
-                <w:b/>
-                <w:bCs/>
-              </w:rPr>
-              <w:t>Share</w:t>
+              <w:t xml:space="preserve"> of Share</w:t>
             </w:r>
           </w:p>
         </w:tc>
@@ -8067,6 +8370,7 @@
               <w:rPr>
                 <w:noProof/>
               </w:rPr>
+              <w:lastRenderedPageBreak/>
               <w:drawing>
                 <wp:inline distT="0" distB="0" distL="0" distR="0" wp14:anchorId="61B73EC0" wp14:editId="0943EEF3">
                   <wp:extent cx="3028036" cy="2266950"/>
@@ -8083,7 +8387,7 @@
                           <pic:cNvPicPr/>
                         </pic:nvPicPr>
                         <pic:blipFill>
-                          <a:blip r:embed="rId34"/>
+                          <a:blip r:embed="rId36"/>
                           <a:stretch>
                             <a:fillRect/>
                           </a:stretch>
@@ -8137,7 +8441,7 @@
                           <pic:cNvPicPr/>
                         </pic:nvPicPr>
                         <pic:blipFill>
-                          <a:blip r:embed="rId35"/>
+                          <a:blip r:embed="rId37"/>
                           <a:stretch>
                             <a:fillRect/>
                           </a:stretch>
@@ -8176,13 +8480,7 @@
               <w:rPr>
                 <w:noProof/>
               </w:rPr>
-              <w:t xml:space="preserve">Histogram + KDE Plot of </w:t>
-            </w:r>
-            <w:r>
-              <w:rPr>
-                <w:noProof/>
-              </w:rPr>
-              <w:t>Comments</w:t>
+              <w:t>Histogram + KDE Plot of Comments</w:t>
             </w:r>
           </w:p>
         </w:tc>
@@ -8210,14 +8508,7 @@
                 <w:b/>
                 <w:bCs/>
               </w:rPr>
-              <w:t xml:space="preserve"> of </w:t>
-            </w:r>
-            <w:r>
-              <w:rPr>
-                <w:b/>
-                <w:bCs/>
-              </w:rPr>
-              <w:t>Comments</w:t>
+              <w:t xml:space="preserve"> of Comments</w:t>
             </w:r>
           </w:p>
         </w:tc>
@@ -8238,7 +8529,6 @@
               <w:rPr>
                 <w:noProof/>
               </w:rPr>
-              <w:lastRenderedPageBreak/>
               <w:drawing>
                 <wp:inline distT="0" distB="0" distL="0" distR="0" wp14:anchorId="1DB768E4" wp14:editId="2A3ECD70">
                   <wp:extent cx="3162300" cy="2188028"/>
@@ -8255,7 +8545,7 @@
                           <pic:cNvPicPr/>
                         </pic:nvPicPr>
                         <pic:blipFill>
-                          <a:blip r:embed="rId36"/>
+                          <a:blip r:embed="rId38"/>
                           <a:stretch>
                             <a:fillRect/>
                           </a:stretch>
@@ -8309,7 +8599,7 @@
                           <pic:cNvPicPr/>
                         </pic:nvPicPr>
                         <pic:blipFill>
-                          <a:blip r:embed="rId37"/>
+                          <a:blip r:embed="rId39"/>
                           <a:stretch>
                             <a:fillRect/>
                           </a:stretch>
@@ -8350,9 +8640,11 @@
               </w:rPr>
               <w:t xml:space="preserve">Histogram + KDE Plot of </w:t>
             </w:r>
+            <w:proofErr w:type="spellStart"/>
             <w:r>
               <w:t>Engagement_Rate</w:t>
             </w:r>
+            <w:proofErr w:type="spellEnd"/>
           </w:p>
         </w:tc>
         <w:tc>
@@ -8381,9 +8673,11 @@
               </w:rPr>
               <w:t xml:space="preserve"> of </w:t>
             </w:r>
+            <w:proofErr w:type="spellStart"/>
             <w:r>
               <w:t>Engagement_Rate</w:t>
             </w:r>
+            <w:proofErr w:type="spellEnd"/>
           </w:p>
         </w:tc>
       </w:tr>
@@ -8419,7 +8713,7 @@
                           <pic:cNvPicPr/>
                         </pic:nvPicPr>
                         <pic:blipFill>
-                          <a:blip r:embed="rId38"/>
+                          <a:blip r:embed="rId40"/>
                           <a:stretch>
                             <a:fillRect/>
                           </a:stretch>
@@ -8481,7 +8775,7 @@
                           <pic:cNvPicPr/>
                         </pic:nvPicPr>
                         <pic:blipFill>
-                          <a:blip r:embed="rId39"/>
+                          <a:blip r:embed="rId41"/>
                           <a:stretch>
                             <a:fillRect/>
                           </a:stretch>
@@ -8522,6 +8816,8 @@
               </w:rPr>
               <w:t xml:space="preserve">Histogram + KDE Plot of </w:t>
             </w:r>
+            <w:proofErr w:type="spellStart"/>
+            <w:proofErr w:type="gramStart"/>
             <w:r>
               <w:t>Engagement</w:t>
             </w:r>
@@ -8531,6 +8827,8 @@
             <w:r>
               <w:t>Virality</w:t>
             </w:r>
+            <w:proofErr w:type="spellEnd"/>
+            <w:proofErr w:type="gramEnd"/>
           </w:p>
         </w:tc>
         <w:tc>
@@ -8557,15 +8855,10 @@
                 <w:b/>
                 <w:bCs/>
               </w:rPr>
-              <w:t xml:space="preserve"> o</w:t>
-            </w:r>
-            <w:r>
-              <w:rPr>
-                <w:b/>
-                <w:bCs/>
-              </w:rPr>
-              <w:t xml:space="preserve">f </w:t>
-            </w:r>
+              <w:t xml:space="preserve"> of </w:t>
+            </w:r>
+            <w:proofErr w:type="spellStart"/>
+            <w:proofErr w:type="gramStart"/>
             <w:r>
               <w:t>Engagement</w:t>
             </w:r>
@@ -8575,6 +8868,8 @@
             <w:r>
               <w:t>Virality</w:t>
             </w:r>
+            <w:proofErr w:type="spellEnd"/>
+            <w:proofErr w:type="gramEnd"/>
           </w:p>
         </w:tc>
       </w:tr>
@@ -8594,6 +8889,7 @@
               <w:rPr>
                 <w:noProof/>
               </w:rPr>
+              <w:lastRenderedPageBreak/>
               <w:drawing>
                 <wp:inline distT="0" distB="0" distL="0" distR="0" wp14:anchorId="351E8623" wp14:editId="550A0519">
                   <wp:extent cx="3204955" cy="2209800"/>
@@ -8610,7 +8906,7 @@
                           <pic:cNvPicPr/>
                         </pic:nvPicPr>
                         <pic:blipFill>
-                          <a:blip r:embed="rId40"/>
+                          <a:blip r:embed="rId42"/>
                           <a:stretch>
                             <a:fillRect/>
                           </a:stretch>
@@ -8664,7 +8960,7 @@
                           <pic:cNvPicPr/>
                         </pic:nvPicPr>
                         <pic:blipFill>
-                          <a:blip r:embed="rId41"/>
+                          <a:blip r:embed="rId43"/>
                           <a:stretch>
                             <a:fillRect/>
                           </a:stretch>
@@ -8705,9 +9001,11 @@
               </w:rPr>
               <w:t xml:space="preserve">Histogram + KDE Plot of </w:t>
             </w:r>
+            <w:proofErr w:type="spellStart"/>
             <w:r>
               <w:t>Virality_Score</w:t>
             </w:r>
+            <w:proofErr w:type="spellEnd"/>
           </w:p>
         </w:tc>
         <w:tc>
@@ -8736,9 +9034,11 @@
               </w:rPr>
               <w:t xml:space="preserve"> of </w:t>
             </w:r>
+            <w:proofErr w:type="spellStart"/>
             <w:r>
               <w:t>Virality_Score</w:t>
             </w:r>
+            <w:proofErr w:type="spellEnd"/>
           </w:p>
         </w:tc>
       </w:tr>
@@ -8758,7 +9058,6 @@
               <w:rPr>
                 <w:noProof/>
               </w:rPr>
-              <w:lastRenderedPageBreak/>
               <w:drawing>
                 <wp:anchor distT="0" distB="0" distL="114300" distR="114300" simplePos="0" relativeHeight="251672576" behindDoc="0" locked="0" layoutInCell="1" allowOverlap="1" wp14:anchorId="71BDAB65" wp14:editId="22BCF8F3">
                   <wp:simplePos x="0" y="0"/>
@@ -8791,7 +9090,7 @@
                           <pic:cNvPicPr/>
                         </pic:nvPicPr>
                         <pic:blipFill rotWithShape="1">
-                          <a:blip r:embed="rId42">
+                          <a:blip r:embed="rId44">
                             <a:extLst>
                               <a:ext uri="{28A0092B-C50C-407E-A947-70E740481C1C}">
                                 <a14:useLocalDpi xmlns:a14="http://schemas.microsoft.com/office/drawing/2010/main" val="0"/>
@@ -8866,7 +9165,7 @@
                           <pic:cNvPicPr/>
                         </pic:nvPicPr>
                         <pic:blipFill>
-                          <a:blip r:embed="rId43"/>
+                          <a:blip r:embed="rId45"/>
                           <a:stretch>
                             <a:fillRect/>
                           </a:stretch>
@@ -8913,24 +9212,239 @@
     </w:p>
     <w:p>
       <w:pPr>
-        <w:pStyle w:val="ListParagraph"/>
         <w:spacing w:beforeAutospacing="1" w:after="100" w:afterAutospacing="1" w:line="240" w:lineRule="auto"/>
         <w:rPr>
           <w:b/>
           <w:bCs/>
         </w:rPr>
       </w:pPr>
+      <w:r>
+        <w:rPr>
+          <w:b/>
+          <w:bCs/>
+        </w:rPr>
+        <w:t xml:space="preserve">Pie Chart </w:t>
+      </w:r>
+      <w:r>
+        <w:rPr>
+          <w:b/>
+          <w:bCs/>
+        </w:rPr>
+        <w:t xml:space="preserve">Analysis for </w:t>
+      </w:r>
+      <w:r>
+        <w:rPr>
+          <w:b/>
+          <w:bCs/>
+        </w:rPr>
+        <w:t>Engagement</w:t>
+      </w:r>
+      <w:r>
+        <w:rPr>
+          <w:b/>
+          <w:bCs/>
+        </w:rPr>
+        <w:t xml:space="preserve"> Level Distribution</w:t>
+      </w:r>
+      <w:r>
+        <w:rPr>
+          <w:b/>
+          <w:bCs/>
+        </w:rPr>
+        <w:t>:</w:t>
+      </w:r>
     </w:p>
     <w:p>
       <w:pPr>
         <w:spacing w:beforeAutospacing="1" w:after="100" w:afterAutospacing="1" w:line="240" w:lineRule="auto"/>
         <w:jc w:val="both"/>
       </w:pPr>
+      <w:r>
+        <w:t>The engagement level distribution indicates that a significant majority of the content achieves high engagement. As shown in the pie chart, 55.7% of posts fall under the High Engagement category, reflecting strong user interaction across likes, shares, and comments. Meanwhile, 28.9% of the posts show Moderate Engagement, suggesting average performance with consistent but not outstanding audience response</w:t>
+      </w:r>
+      <w:r>
+        <w:t>. The</w:t>
+      </w:r>
+      <w:r>
+        <w:t xml:space="preserve"> remaining 15.4% fall into the Low Engagement category, representing content that received minimal user interaction. Overall, the distribution highlights </w:t>
+      </w:r>
+      <w:r>
+        <w:lastRenderedPageBreak/>
+        <w:t>that more than half of the content performs well</w:t>
+      </w:r>
+      <w:r>
+        <w:t>. At the same time,</w:t>
+      </w:r>
+      <w:r>
+        <w:t xml:space="preserve"> only a small fraction struggles to attract engagement</w:t>
+      </w:r>
+      <w:r>
+        <w:t xml:space="preserve">, </w:t>
+      </w:r>
+      <w:r>
+        <w:t>useful insights for content strategy</w:t>
+      </w:r>
+      <w:r>
+        <w:t>,</w:t>
+      </w:r>
+      <w:r>
+        <w:t xml:space="preserve"> and platform performance evaluation.</w:t>
+      </w:r>
     </w:p>
     <w:p>
       <w:pPr>
         <w:spacing w:beforeAutospacing="1" w:after="100" w:afterAutospacing="1" w:line="240" w:lineRule="auto"/>
         <w:jc w:val="both"/>
+      </w:pPr>
+      <w:r>
+        <w:rPr>
+          <w:noProof/>
+        </w:rPr>
+        <w:drawing>
+          <wp:inline distT="0" distB="0" distL="0" distR="0" wp14:anchorId="32993DE5" wp14:editId="127D5772">
+            <wp:extent cx="5943600" cy="1304925"/>
+            <wp:effectExtent l="0" t="0" r="0" b="9525"/>
+            <wp:docPr id="1058322855" name="Picture 1"/>
+            <wp:cNvGraphicFramePr>
+              <a:graphicFrameLocks xmlns:a="http://schemas.openxmlformats.org/drawingml/2006/main" noChangeAspect="1"/>
+            </wp:cNvGraphicFramePr>
+            <a:graphic xmlns:a="http://schemas.openxmlformats.org/drawingml/2006/main">
+              <a:graphicData uri="http://schemas.openxmlformats.org/drawingml/2006/picture">
+                <pic:pic xmlns:pic="http://schemas.openxmlformats.org/drawingml/2006/picture">
+                  <pic:nvPicPr>
+                    <pic:cNvPr id="1058322855" name=""/>
+                    <pic:cNvPicPr/>
+                  </pic:nvPicPr>
+                  <pic:blipFill>
+                    <a:blip r:embed="rId46"/>
+                    <a:stretch>
+                      <a:fillRect/>
+                    </a:stretch>
+                  </pic:blipFill>
+                  <pic:spPr>
+                    <a:xfrm>
+                      <a:off x="0" y="0"/>
+                      <a:ext cx="5943600" cy="1304925"/>
+                    </a:xfrm>
+                    <a:prstGeom prst="rect">
+                      <a:avLst/>
+                    </a:prstGeom>
+                  </pic:spPr>
+                </pic:pic>
+              </a:graphicData>
+            </a:graphic>
+          </wp:inline>
+        </w:drawing>
+      </w:r>
+    </w:p>
+    <w:p>
+      <w:pPr>
+        <w:spacing w:beforeAutospacing="1" w:after="100" w:afterAutospacing="1" w:line="240" w:lineRule="auto"/>
+        <w:jc w:val="both"/>
+      </w:pPr>
+      <w:r>
+        <w:rPr>
+          <w:noProof/>
+        </w:rPr>
+        <w:drawing>
+          <wp:anchor distT="0" distB="0" distL="114300" distR="114300" simplePos="0" relativeHeight="251674624" behindDoc="0" locked="0" layoutInCell="1" allowOverlap="1" wp14:anchorId="3C09D51C" wp14:editId="2686C877">
+            <wp:simplePos x="0" y="0"/>
+            <wp:positionH relativeFrom="margin">
+              <wp:align>center</wp:align>
+            </wp:positionH>
+            <wp:positionV relativeFrom="paragraph">
+              <wp:posOffset>9525</wp:posOffset>
+            </wp:positionV>
+            <wp:extent cx="3629025" cy="3451860"/>
+            <wp:effectExtent l="0" t="0" r="9525" b="0"/>
+            <wp:wrapThrough wrapText="bothSides">
+              <wp:wrapPolygon edited="0">
+                <wp:start x="0" y="0"/>
+                <wp:lineTo x="0" y="21457"/>
+                <wp:lineTo x="21543" y="21457"/>
+                <wp:lineTo x="21543" y="0"/>
+                <wp:lineTo x="0" y="0"/>
+              </wp:wrapPolygon>
+            </wp:wrapThrough>
+            <wp:docPr id="1272137232" name="Picture 1"/>
+            <wp:cNvGraphicFramePr>
+              <a:graphicFrameLocks xmlns:a="http://schemas.openxmlformats.org/drawingml/2006/main" noChangeAspect="1"/>
+            </wp:cNvGraphicFramePr>
+            <a:graphic xmlns:a="http://schemas.openxmlformats.org/drawingml/2006/main">
+              <a:graphicData uri="http://schemas.openxmlformats.org/drawingml/2006/picture">
+                <pic:pic xmlns:pic="http://schemas.openxmlformats.org/drawingml/2006/picture">
+                  <pic:nvPicPr>
+                    <pic:cNvPr id="1272137232" name=""/>
+                    <pic:cNvPicPr/>
+                  </pic:nvPicPr>
+                  <pic:blipFill rotWithShape="1">
+                    <a:blip r:embed="rId47">
+                      <a:extLst>
+                        <a:ext uri="{28A0092B-C50C-407E-A947-70E740481C1C}">
+                          <a14:useLocalDpi xmlns:a14="http://schemas.microsoft.com/office/drawing/2010/main" val="0"/>
+                        </a:ext>
+                      </a:extLst>
+                    </a:blip>
+                    <a:srcRect l="5441" r="9570"/>
+                    <a:stretch>
+                      <a:fillRect/>
+                    </a:stretch>
+                  </pic:blipFill>
+                  <pic:spPr bwMode="auto">
+                    <a:xfrm>
+                      <a:off x="0" y="0"/>
+                      <a:ext cx="3629025" cy="3451860"/>
+                    </a:xfrm>
+                    <a:prstGeom prst="rect">
+                      <a:avLst/>
+                    </a:prstGeom>
+                    <a:ln>
+                      <a:noFill/>
+                    </a:ln>
+                    <a:extLst>
+                      <a:ext uri="{53640926-AAD7-44D8-BBD7-CCE9431645EC}">
+                        <a14:shadowObscured xmlns:a14="http://schemas.microsoft.com/office/drawing/2010/main"/>
+                      </a:ext>
+                    </a:extLst>
+                  </pic:spPr>
+                </pic:pic>
+              </a:graphicData>
+            </a:graphic>
+            <wp14:sizeRelH relativeFrom="page">
+              <wp14:pctWidth>0</wp14:pctWidth>
+            </wp14:sizeRelH>
+            <wp14:sizeRelV relativeFrom="page">
+              <wp14:pctHeight>0</wp14:pctHeight>
+            </wp14:sizeRelV>
+          </wp:anchor>
+        </w:drawing>
+      </w:r>
+    </w:p>
+    <w:p>
+      <w:pPr>
+        <w:spacing w:beforeAutospacing="1" w:after="100" w:afterAutospacing="1" w:line="240" w:lineRule="auto"/>
+        <w:jc w:val="both"/>
+      </w:pPr>
+    </w:p>
+    <w:p>
+      <w:pPr>
+        <w:spacing w:beforeAutospacing="1" w:after="100" w:afterAutospacing="1" w:line="240" w:lineRule="auto"/>
+        <w:rPr>
+          <w:b/>
+          <w:bCs/>
+        </w:rPr>
+      </w:pPr>
+    </w:p>
+    <w:p>
+      <w:pPr>
+        <w:spacing w:beforeAutospacing="1" w:after="100" w:afterAutospacing="1" w:line="240" w:lineRule="auto"/>
+        <w:jc w:val="both"/>
+      </w:pPr>
+    </w:p>
+    <w:p>
+      <w:pPr>
+        <w:spacing w:beforeAutospacing="1" w:after="100" w:afterAutospacing="1" w:line="240" w:lineRule="auto"/>
+        <w:jc w:val="both"/>
         <w:rPr>
           <w:b/>
           <w:bCs/>
@@ -8953,6 +9467,185 @@
           <w:b/>
           <w:bCs/>
         </w:rPr>
+      </w:pPr>
+    </w:p>
+    <w:p>
+      <w:pPr>
+        <w:spacing w:beforeAutospacing="1" w:after="100" w:afterAutospacing="1" w:line="240" w:lineRule="auto"/>
+        <w:jc w:val="both"/>
+      </w:pPr>
+    </w:p>
+    <w:p>
+      <w:pPr>
+        <w:spacing w:beforeAutospacing="1" w:after="100" w:afterAutospacing="1" w:line="240" w:lineRule="auto"/>
+        <w:jc w:val="both"/>
+      </w:pPr>
+    </w:p>
+    <w:p>
+      <w:pPr>
+        <w:spacing w:beforeAutospacing="1" w:after="100" w:afterAutospacing="1" w:line="240" w:lineRule="auto"/>
+        <w:jc w:val="both"/>
+      </w:pPr>
+    </w:p>
+    <w:p>
+      <w:pPr>
+        <w:spacing w:beforeAutospacing="1" w:after="100" w:afterAutospacing="1" w:line="240" w:lineRule="auto"/>
+        <w:jc w:val="both"/>
+        <w:rPr>
+          <w:b/>
+          <w:bCs/>
+        </w:rPr>
+      </w:pPr>
+      <w:r>
+        <w:rPr>
+          <w:b/>
+          <w:bCs/>
+        </w:rPr>
+        <w:t>UNIVARIATE ANALYSIS (CATEGORICAL FEATURES)</w:t>
+      </w:r>
+      <w:r>
+        <w:rPr>
+          <w:b/>
+          <w:bCs/>
+        </w:rPr>
+        <w:t>:</w:t>
+      </w:r>
+    </w:p>
+    <w:p>
+      <w:pPr>
+        <w:spacing w:beforeAutospacing="1" w:after="100" w:afterAutospacing="1" w:line="240" w:lineRule="auto"/>
+        <w:jc w:val="both"/>
+        <w:rPr>
+          <w:b/>
+          <w:bCs/>
+        </w:rPr>
+      </w:pPr>
+      <w:r>
+        <w:rPr>
+          <w:b/>
+          <w:bCs/>
+        </w:rPr>
+        <w:t>Bar Plots for Categorical Features</w:t>
+      </w:r>
+    </w:p>
+    <w:p>
+      <w:pPr>
+        <w:spacing w:beforeAutospacing="1" w:after="100" w:afterAutospacing="1" w:line="240" w:lineRule="auto"/>
+        <w:jc w:val="both"/>
+      </w:pPr>
+      <w:r>
+        <w:t>To explore the distribution of categorical variables, count plots were generated and arranged in a structured grid layout for better visual comparison. This visualization provides a clear overview of how frequently each category appears in the dataset, making it easier to detect dominant classes, imbalanced categories, or unusual patterns. Presenting all categorical variables in a combined grid format improves readability and supports side-by-side interpretation of different features. These plots help in understanding the composition of the dataset and identifying potential biases that may affect downstream modeling.</w:t>
+      </w:r>
+    </w:p>
+    <w:p>
+      <w:pPr>
+        <w:spacing w:beforeAutospacing="1" w:after="100" w:afterAutospacing="1" w:line="240" w:lineRule="auto"/>
+        <w:jc w:val="both"/>
+      </w:pPr>
+      <w:r>
+        <w:rPr>
+          <w:noProof/>
+        </w:rPr>
+        <w:lastRenderedPageBreak/>
+        <w:drawing>
+          <wp:inline distT="0" distB="0" distL="0" distR="0" wp14:anchorId="4D1A6A91" wp14:editId="65D79585">
+            <wp:extent cx="5943600" cy="2276475"/>
+            <wp:effectExtent l="0" t="0" r="0" b="9525"/>
+            <wp:docPr id="647266114" name="Picture 1"/>
+            <wp:cNvGraphicFramePr>
+              <a:graphicFrameLocks xmlns:a="http://schemas.openxmlformats.org/drawingml/2006/main" noChangeAspect="1"/>
+            </wp:cNvGraphicFramePr>
+            <a:graphic xmlns:a="http://schemas.openxmlformats.org/drawingml/2006/main">
+              <a:graphicData uri="http://schemas.openxmlformats.org/drawingml/2006/picture">
+                <pic:pic xmlns:pic="http://schemas.openxmlformats.org/drawingml/2006/picture">
+                  <pic:nvPicPr>
+                    <pic:cNvPr id="647266114" name=""/>
+                    <pic:cNvPicPr/>
+                  </pic:nvPicPr>
+                  <pic:blipFill>
+                    <a:blip r:embed="rId48"/>
+                    <a:stretch>
+                      <a:fillRect/>
+                    </a:stretch>
+                  </pic:blipFill>
+                  <pic:spPr>
+                    <a:xfrm>
+                      <a:off x="0" y="0"/>
+                      <a:ext cx="5943600" cy="2276475"/>
+                    </a:xfrm>
+                    <a:prstGeom prst="rect">
+                      <a:avLst/>
+                    </a:prstGeom>
+                  </pic:spPr>
+                </pic:pic>
+              </a:graphicData>
+            </a:graphic>
+          </wp:inline>
+        </w:drawing>
+      </w:r>
+    </w:p>
+    <w:p>
+      <w:pPr>
+        <w:spacing w:beforeAutospacing="1" w:after="100" w:afterAutospacing="1" w:line="240" w:lineRule="auto"/>
+        <w:jc w:val="both"/>
+      </w:pPr>
+      <w:r>
+        <w:rPr>
+          <w:noProof/>
+        </w:rPr>
+        <w:drawing>
+          <wp:inline distT="0" distB="0" distL="0" distR="0" wp14:anchorId="12037F1A" wp14:editId="479C2954">
+            <wp:extent cx="5943600" cy="5686425"/>
+            <wp:effectExtent l="0" t="0" r="0" b="9525"/>
+            <wp:docPr id="1151653449" name="Picture 1"/>
+            <wp:cNvGraphicFramePr>
+              <a:graphicFrameLocks xmlns:a="http://schemas.openxmlformats.org/drawingml/2006/main" noChangeAspect="1"/>
+            </wp:cNvGraphicFramePr>
+            <a:graphic xmlns:a="http://schemas.openxmlformats.org/drawingml/2006/main">
+              <a:graphicData uri="http://schemas.openxmlformats.org/drawingml/2006/picture">
+                <pic:pic xmlns:pic="http://schemas.openxmlformats.org/drawingml/2006/picture">
+                  <pic:nvPicPr>
+                    <pic:cNvPr id="1151653449" name="Picture 1151653449"/>
+                    <pic:cNvPicPr/>
+                  </pic:nvPicPr>
+                  <pic:blipFill>
+                    <a:blip r:embed="rId49">
+                      <a:extLst>
+                        <a:ext uri="{28A0092B-C50C-407E-A947-70E740481C1C}">
+                          <a14:useLocalDpi xmlns:a14="http://schemas.microsoft.com/office/drawing/2010/main" val="0"/>
+                        </a:ext>
+                      </a:extLst>
+                    </a:blip>
+                    <a:stretch>
+                      <a:fillRect/>
+                    </a:stretch>
+                  </pic:blipFill>
+                  <pic:spPr>
+                    <a:xfrm>
+                      <a:off x="0" y="0"/>
+                      <a:ext cx="5943600" cy="5686425"/>
+                    </a:xfrm>
+                    <a:prstGeom prst="rect">
+                      <a:avLst/>
+                    </a:prstGeom>
+                  </pic:spPr>
+                </pic:pic>
+              </a:graphicData>
+            </a:graphic>
+          </wp:inline>
+        </w:drawing>
+      </w:r>
+    </w:p>
+    <w:p>
+      <w:pPr>
+        <w:spacing w:beforeAutospacing="1" w:after="100" w:afterAutospacing="1" w:line="240" w:lineRule="auto"/>
+        <w:jc w:val="both"/>
+      </w:pPr>
+    </w:p>
+    <w:p>
+      <w:pPr>
+        <w:spacing w:beforeAutospacing="1" w:after="100" w:afterAutospacing="1" w:line="240" w:lineRule="auto"/>
+        <w:jc w:val="both"/>
       </w:pPr>
     </w:p>
     <w:p>
@@ -13794,7 +14487,6 @@
     <w:next w:val="Normal"/>
     <w:link w:val="Heading3Char"/>
     <w:uiPriority w:val="9"/>
-    <w:semiHidden/>
     <w:unhideWhenUsed/>
     <w:qFormat/>
     <w:rsid w:val="0084682E"/>
@@ -14001,7 +14693,6 @@
     <w:basedOn w:val="DefaultParagraphFont"/>
     <w:link w:val="Heading3"/>
     <w:uiPriority w:val="9"/>
-    <w:semiHidden/>
     <w:rsid w:val="0084682E"/>
     <w:rPr>
       <w:rFonts w:eastAsiaTheme="majorEastAsia" w:cstheme="majorBidi"/>

</xml_diff>

<commit_message>
#10: Data visualization update: implemented Top Hashtags bar chart, bivariate analysis with pair plots for numerical features, and correlation heatmap
</commit_message>
<xml_diff>
--- a/MSDS25026_REPORT.docx
+++ b/MSDS25026_REPORT.docx
@@ -9237,14 +9237,7 @@
           <w:b/>
           <w:bCs/>
         </w:rPr>
-        <w:t>Engagement</w:t>
-      </w:r>
-      <w:r>
-        <w:rPr>
-          <w:b/>
-          <w:bCs/>
-        </w:rPr>
-        <w:t xml:space="preserve"> Level Distribution</w:t>
+        <w:t>Engagement Level Distribution</w:t>
       </w:r>
       <w:r>
         <w:rPr>
@@ -9301,8 +9294,8 @@
           <w:noProof/>
         </w:rPr>
         <w:drawing>
-          <wp:inline distT="0" distB="0" distL="0" distR="0" wp14:anchorId="32993DE5" wp14:editId="127D5772">
-            <wp:extent cx="5943600" cy="1304925"/>
+          <wp:inline distT="0" distB="0" distL="0" distR="0" wp14:anchorId="32993DE5" wp14:editId="14A1B364">
+            <wp:extent cx="5943600" cy="1762125"/>
             <wp:effectExtent l="0" t="0" r="0" b="9525"/>
             <wp:docPr id="1058322855" name="Picture 1"/>
             <wp:cNvGraphicFramePr>
@@ -9324,7 +9317,7 @@
                   <pic:spPr>
                     <a:xfrm>
                       <a:off x="0" y="0"/>
-                      <a:ext cx="5943600" cy="1304925"/>
+                      <a:ext cx="5943600" cy="1762125"/>
                     </a:xfrm>
                     <a:prstGeom prst="rect">
                       <a:avLst/>
@@ -9635,6 +9628,866 @@
           </wp:inline>
         </w:drawing>
       </w:r>
+    </w:p>
+    <w:p>
+      <w:pPr>
+        <w:spacing w:beforeAutospacing="1" w:after="100" w:afterAutospacing="1" w:line="240" w:lineRule="auto"/>
+        <w:jc w:val="both"/>
+        <w:rPr>
+          <w:b/>
+          <w:bCs/>
+        </w:rPr>
+      </w:pPr>
+    </w:p>
+    <w:p>
+      <w:pPr>
+        <w:spacing w:beforeAutospacing="1" w:after="100" w:afterAutospacing="1" w:line="240" w:lineRule="auto"/>
+        <w:jc w:val="both"/>
+      </w:pPr>
+      <w:r>
+        <w:rPr>
+          <w:b/>
+          <w:bCs/>
+        </w:rPr>
+        <w:t>Frequency Counts</w:t>
+      </w:r>
+      <w:r>
+        <w:t>:</w:t>
+      </w:r>
+    </w:p>
+    <w:p>
+      <w:pPr>
+        <w:spacing w:beforeAutospacing="1" w:after="100" w:afterAutospacing="1" w:line="240" w:lineRule="auto"/>
+        <w:jc w:val="both"/>
+      </w:pPr>
+      <w:r>
+        <w:rPr>
+          <w:noProof/>
+        </w:rPr>
+        <w:drawing>
+          <wp:inline distT="0" distB="0" distL="0" distR="0" wp14:anchorId="3BC2286B" wp14:editId="722264CB">
+            <wp:extent cx="5943600" cy="2944495"/>
+            <wp:effectExtent l="0" t="0" r="0" b="8255"/>
+            <wp:docPr id="2047214721" name="Picture 1"/>
+            <wp:cNvGraphicFramePr>
+              <a:graphicFrameLocks xmlns:a="http://schemas.openxmlformats.org/drawingml/2006/main" noChangeAspect="1"/>
+            </wp:cNvGraphicFramePr>
+            <a:graphic xmlns:a="http://schemas.openxmlformats.org/drawingml/2006/main">
+              <a:graphicData uri="http://schemas.openxmlformats.org/drawingml/2006/picture">
+                <pic:pic xmlns:pic="http://schemas.openxmlformats.org/drawingml/2006/picture">
+                  <pic:nvPicPr>
+                    <pic:cNvPr id="2047214721" name=""/>
+                    <pic:cNvPicPr/>
+                  </pic:nvPicPr>
+                  <pic:blipFill>
+                    <a:blip r:embed="rId50"/>
+                    <a:stretch>
+                      <a:fillRect/>
+                    </a:stretch>
+                  </pic:blipFill>
+                  <pic:spPr>
+                    <a:xfrm>
+                      <a:off x="0" y="0"/>
+                      <a:ext cx="5943600" cy="2944495"/>
+                    </a:xfrm>
+                    <a:prstGeom prst="rect">
+                      <a:avLst/>
+                    </a:prstGeom>
+                  </pic:spPr>
+                </pic:pic>
+              </a:graphicData>
+            </a:graphic>
+          </wp:inline>
+        </w:drawing>
+      </w:r>
+    </w:p>
+    <w:p>
+      <w:pPr>
+        <w:spacing w:beforeAutospacing="1" w:after="100" w:afterAutospacing="1" w:line="240" w:lineRule="auto"/>
+        <w:jc w:val="both"/>
+      </w:pPr>
+      <w:r>
+        <w:t xml:space="preserve">The frequency analysis of categorical features provides a clear understanding of how the dataset is distributed across different categories. Among the platforms, YouTube (1,324 posts) appears most frequently, followed by TikTok (1,260), Instagram (1,212), and Twitter (1,204), indicating a fairly balanced platform representation. For content type, the distribution is also uniform, with Live Streams (855), Posts (853), Reels (841), Tweets (836), Videos (828), and Shorts (787) contributing almost equally. Region-wise, the dataset covers multiple countries, with the USA (677) having the highest number of entries, followed by Canada (658), </w:t>
+      </w:r>
+      <w:r>
+        <w:t xml:space="preserve">the </w:t>
+      </w:r>
+      <w:r>
+        <w:t>UK (647), Brazil (641), India (617), and others, showing wide geographic diversity.</w:t>
+      </w:r>
+    </w:p>
+    <w:p>
+      <w:pPr>
+        <w:spacing w:beforeAutospacing="1" w:after="100" w:afterAutospacing="1" w:line="240" w:lineRule="auto"/>
+        <w:jc w:val="both"/>
+      </w:pPr>
+      <w:r>
+        <w:t>The hashtag distribution shows popular categories such as #fitness (536), #education (525), #challenge (507), and #comedy (505) dominating the dataset, followed closely by #dance, #music, #tech, and others. Finally, the calculated engagement levels reveal that the majority of the posts fall into the High Engagement category (3,178 posts), followed by Medium Engagement (1,188) and Low Engagement (634). This distribution shows that most posts perform well in terms of engagement, with only a small proportion exhibiting low interaction.</w:t>
+      </w:r>
+    </w:p>
+    <w:p>
+      <w:pPr>
+        <w:spacing w:beforeAutospacing="1" w:after="100" w:afterAutospacing="1" w:line="240" w:lineRule="auto"/>
+        <w:jc w:val="both"/>
+        <w:rPr>
+          <w:b/>
+          <w:bCs/>
+        </w:rPr>
+      </w:pPr>
+    </w:p>
+    <w:p>
+      <w:pPr>
+        <w:spacing w:beforeAutospacing="1" w:after="100" w:afterAutospacing="1" w:line="240" w:lineRule="auto"/>
+        <w:jc w:val="both"/>
+        <w:rPr>
+          <w:b/>
+          <w:bCs/>
+        </w:rPr>
+      </w:pPr>
+    </w:p>
+    <w:p>
+      <w:pPr>
+        <w:spacing w:beforeAutospacing="1" w:after="100" w:afterAutospacing="1" w:line="240" w:lineRule="auto"/>
+        <w:jc w:val="both"/>
+        <w:rPr>
+          <w:b/>
+          <w:bCs/>
+        </w:rPr>
+      </w:pPr>
+    </w:p>
+    <w:p>
+      <w:pPr>
+        <w:spacing w:beforeAutospacing="1" w:after="100" w:afterAutospacing="1" w:line="240" w:lineRule="auto"/>
+        <w:jc w:val="both"/>
+        <w:rPr>
+          <w:b/>
+          <w:bCs/>
+        </w:rPr>
+      </w:pPr>
+    </w:p>
+    <w:p>
+      <w:pPr>
+        <w:spacing w:beforeAutospacing="1" w:after="100" w:afterAutospacing="1" w:line="240" w:lineRule="auto"/>
+        <w:jc w:val="both"/>
+        <w:rPr>
+          <w:b/>
+          <w:bCs/>
+        </w:rPr>
+      </w:pPr>
+      <w:r>
+        <w:rPr>
+          <w:b/>
+          <w:bCs/>
+        </w:rPr>
+        <w:lastRenderedPageBreak/>
+        <w:t>Top 10 Most Frequently Used Hashtags</w:t>
+      </w:r>
+      <w:r>
+        <w:rPr>
+          <w:b/>
+          <w:bCs/>
+        </w:rPr>
+        <w:t>:</w:t>
+      </w:r>
+    </w:p>
+    <w:p>
+      <w:pPr>
+        <w:spacing w:beforeAutospacing="1" w:after="100" w:afterAutospacing="1" w:line="240" w:lineRule="auto"/>
+        <w:jc w:val="both"/>
+        <w:rPr>
+          <w:b/>
+          <w:bCs/>
+        </w:rPr>
+      </w:pPr>
+      <w:r>
+        <w:rPr>
+          <w:noProof/>
+        </w:rPr>
+        <w:drawing>
+          <wp:inline distT="0" distB="0" distL="0" distR="0" wp14:anchorId="4B9FB527" wp14:editId="20730A82">
+            <wp:extent cx="5943600" cy="1356995"/>
+            <wp:effectExtent l="0" t="0" r="0" b="0"/>
+            <wp:docPr id="528399538" name="Picture 1"/>
+            <wp:cNvGraphicFramePr>
+              <a:graphicFrameLocks xmlns:a="http://schemas.openxmlformats.org/drawingml/2006/main" noChangeAspect="1"/>
+            </wp:cNvGraphicFramePr>
+            <a:graphic xmlns:a="http://schemas.openxmlformats.org/drawingml/2006/main">
+              <a:graphicData uri="http://schemas.openxmlformats.org/drawingml/2006/picture">
+                <pic:pic xmlns:pic="http://schemas.openxmlformats.org/drawingml/2006/picture">
+                  <pic:nvPicPr>
+                    <pic:cNvPr id="528399538" name=""/>
+                    <pic:cNvPicPr/>
+                  </pic:nvPicPr>
+                  <pic:blipFill>
+                    <a:blip r:embed="rId51"/>
+                    <a:stretch>
+                      <a:fillRect/>
+                    </a:stretch>
+                  </pic:blipFill>
+                  <pic:spPr>
+                    <a:xfrm>
+                      <a:off x="0" y="0"/>
+                      <a:ext cx="5943600" cy="1356995"/>
+                    </a:xfrm>
+                    <a:prstGeom prst="rect">
+                      <a:avLst/>
+                    </a:prstGeom>
+                  </pic:spPr>
+                </pic:pic>
+              </a:graphicData>
+            </a:graphic>
+          </wp:inline>
+        </w:drawing>
+      </w:r>
+    </w:p>
+    <w:p>
+      <w:pPr>
+        <w:spacing w:beforeAutospacing="1" w:after="100" w:afterAutospacing="1" w:line="240" w:lineRule="auto"/>
+        <w:jc w:val="both"/>
+      </w:pPr>
+      <w:r>
+        <w:t xml:space="preserve">The analysis of hashtag usage reveals the most common themes and content categories represented in the dataset. The top ten hashtags show a diverse mix of topics, with </w:t>
+      </w:r>
+      <w:r>
+        <w:rPr>
+          <w:b/>
+          <w:bCs/>
+        </w:rPr>
+        <w:t>#fitness (536)</w:t>
+      </w:r>
+      <w:r>
+        <w:t xml:space="preserve"> and </w:t>
+      </w:r>
+      <w:r>
+        <w:rPr>
+          <w:b/>
+          <w:bCs/>
+        </w:rPr>
+        <w:t>#education (525)</w:t>
+      </w:r>
+      <w:r>
+        <w:t xml:space="preserve"> being the most frequently used, indicating strong engagement with health and learning-related content. Hashtags such as </w:t>
+      </w:r>
+      <w:r>
+        <w:rPr>
+          <w:b/>
+          <w:bCs/>
+        </w:rPr>
+        <w:t>#challenge (507)</w:t>
+      </w:r>
+      <w:r>
+        <w:t xml:space="preserve"> and </w:t>
+      </w:r>
+      <w:r>
+        <w:rPr>
+          <w:b/>
+          <w:bCs/>
+        </w:rPr>
+        <w:t>#comedy (505)</w:t>
+      </w:r>
+      <w:r>
+        <w:t xml:space="preserve"> also appear prominently, reflecting popular entertainment trends. Additionally, categories like </w:t>
+      </w:r>
+      <w:r>
+        <w:rPr>
+          <w:b/>
+          <w:bCs/>
+        </w:rPr>
+        <w:t>#dance</w:t>
+      </w:r>
+      <w:r>
+        <w:t xml:space="preserve">, </w:t>
+      </w:r>
+      <w:r>
+        <w:rPr>
+          <w:b/>
+          <w:bCs/>
+        </w:rPr>
+        <w:t>#music</w:t>
+      </w:r>
+      <w:r>
+        <w:t xml:space="preserve">, </w:t>
+      </w:r>
+      <w:r>
+        <w:rPr>
+          <w:b/>
+          <w:bCs/>
+        </w:rPr>
+        <w:t>#tech</w:t>
+      </w:r>
+      <w:r>
+        <w:t xml:space="preserve">, </w:t>
+      </w:r>
+      <w:r>
+        <w:rPr>
+          <w:b/>
+          <w:bCs/>
+        </w:rPr>
+        <w:t>#fashion</w:t>
+      </w:r>
+      <w:r>
+        <w:t xml:space="preserve">, </w:t>
+      </w:r>
+      <w:r>
+        <w:rPr>
+          <w:b/>
+          <w:bCs/>
+        </w:rPr>
+        <w:t>#viral</w:t>
+      </w:r>
+      <w:r>
+        <w:t xml:space="preserve">, and </w:t>
+      </w:r>
+      <w:r>
+        <w:rPr>
+          <w:b/>
+          <w:bCs/>
+        </w:rPr>
+        <w:t>#gaming</w:t>
+      </w:r>
+      <w:r>
+        <w:t xml:space="preserve"> show consistent usage, each appearing close to 480–500 times. This distribution highlights a balanced mix of lifestyle, entertainment, and technology-related content, suggesting that the dataset captures a wide variety of trending topics across social media platforms.</w:t>
+      </w:r>
+    </w:p>
+    <w:p>
+      <w:pPr>
+        <w:spacing w:beforeAutospacing="1" w:after="100" w:afterAutospacing="1" w:line="240" w:lineRule="auto"/>
+        <w:jc w:val="both"/>
+        <w:rPr>
+          <w:b/>
+          <w:bCs/>
+        </w:rPr>
+      </w:pPr>
+      <w:r>
+        <w:rPr>
+          <w:b/>
+          <w:bCs/>
+          <w:noProof/>
+        </w:rPr>
+        <w:drawing>
+          <wp:inline distT="0" distB="0" distL="0" distR="0" wp14:anchorId="547C7F3D" wp14:editId="3E1ACE0A">
+            <wp:extent cx="5943600" cy="3632835"/>
+            <wp:effectExtent l="0" t="0" r="0" b="5715"/>
+            <wp:docPr id="2095052369" name="Picture 1"/>
+            <wp:cNvGraphicFramePr>
+              <a:graphicFrameLocks xmlns:a="http://schemas.openxmlformats.org/drawingml/2006/main" noChangeAspect="1"/>
+            </wp:cNvGraphicFramePr>
+            <a:graphic xmlns:a="http://schemas.openxmlformats.org/drawingml/2006/main">
+              <a:graphicData uri="http://schemas.openxmlformats.org/drawingml/2006/picture">
+                <pic:pic xmlns:pic="http://schemas.openxmlformats.org/drawingml/2006/picture">
+                  <pic:nvPicPr>
+                    <pic:cNvPr id="2095052369" name="Picture 2095052369"/>
+                    <pic:cNvPicPr/>
+                  </pic:nvPicPr>
+                  <pic:blipFill>
+                    <a:blip r:embed="rId52">
+                      <a:extLst>
+                        <a:ext uri="{28A0092B-C50C-407E-A947-70E740481C1C}">
+                          <a14:useLocalDpi xmlns:a14="http://schemas.microsoft.com/office/drawing/2010/main" val="0"/>
+                        </a:ext>
+                      </a:extLst>
+                    </a:blip>
+                    <a:stretch>
+                      <a:fillRect/>
+                    </a:stretch>
+                  </pic:blipFill>
+                  <pic:spPr>
+                    <a:xfrm>
+                      <a:off x="0" y="0"/>
+                      <a:ext cx="5943600" cy="3632835"/>
+                    </a:xfrm>
+                    <a:prstGeom prst="rect">
+                      <a:avLst/>
+                    </a:prstGeom>
+                  </pic:spPr>
+                </pic:pic>
+              </a:graphicData>
+            </a:graphic>
+          </wp:inline>
+        </w:drawing>
+      </w:r>
+    </w:p>
+    <w:p>
+      <w:pPr>
+        <w:spacing w:beforeAutospacing="1" w:after="100" w:afterAutospacing="1" w:line="240" w:lineRule="auto"/>
+        <w:jc w:val="both"/>
+      </w:pPr>
+    </w:p>
+    <w:p>
+      <w:pPr>
+        <w:spacing w:beforeAutospacing="1" w:after="100" w:afterAutospacing="1" w:line="240" w:lineRule="auto"/>
+        <w:jc w:val="both"/>
+      </w:pPr>
+    </w:p>
+    <w:p>
+      <w:pPr>
+        <w:spacing w:beforeAutospacing="1" w:after="100" w:afterAutospacing="1" w:line="240" w:lineRule="auto"/>
+        <w:jc w:val="both"/>
+        <w:rPr>
+          <w:b/>
+          <w:bCs/>
+        </w:rPr>
+      </w:pPr>
+      <w:r>
+        <w:rPr>
+          <w:b/>
+          <w:bCs/>
+        </w:rPr>
+        <w:lastRenderedPageBreak/>
+        <w:t>Bivariate Analysis (Numerical vs Numerical)</w:t>
+      </w:r>
+    </w:p>
+    <w:p>
+      <w:pPr>
+        <w:spacing w:beforeAutospacing="1" w:after="100" w:afterAutospacing="1" w:line="240" w:lineRule="auto"/>
+        <w:jc w:val="both"/>
+        <w:rPr>
+          <w:b/>
+          <w:bCs/>
+        </w:rPr>
+      </w:pPr>
+      <w:r>
+        <w:rPr>
+          <w:noProof/>
+        </w:rPr>
+        <w:drawing>
+          <wp:inline distT="0" distB="0" distL="0" distR="0" wp14:anchorId="66A35AC2" wp14:editId="24F9F4A9">
+            <wp:extent cx="5943600" cy="730250"/>
+            <wp:effectExtent l="0" t="0" r="0" b="0"/>
+            <wp:docPr id="1749867877" name="Picture 1"/>
+            <wp:cNvGraphicFramePr>
+              <a:graphicFrameLocks xmlns:a="http://schemas.openxmlformats.org/drawingml/2006/main" noChangeAspect="1"/>
+            </wp:cNvGraphicFramePr>
+            <a:graphic xmlns:a="http://schemas.openxmlformats.org/drawingml/2006/main">
+              <a:graphicData uri="http://schemas.openxmlformats.org/drawingml/2006/picture">
+                <pic:pic xmlns:pic="http://schemas.openxmlformats.org/drawingml/2006/picture">
+                  <pic:nvPicPr>
+                    <pic:cNvPr id="1749867877" name=""/>
+                    <pic:cNvPicPr/>
+                  </pic:nvPicPr>
+                  <pic:blipFill>
+                    <a:blip r:embed="rId53"/>
+                    <a:stretch>
+                      <a:fillRect/>
+                    </a:stretch>
+                  </pic:blipFill>
+                  <pic:spPr>
+                    <a:xfrm>
+                      <a:off x="0" y="0"/>
+                      <a:ext cx="5943600" cy="730250"/>
+                    </a:xfrm>
+                    <a:prstGeom prst="rect">
+                      <a:avLst/>
+                    </a:prstGeom>
+                  </pic:spPr>
+                </pic:pic>
+              </a:graphicData>
+            </a:graphic>
+          </wp:inline>
+        </w:drawing>
+      </w:r>
+    </w:p>
+    <w:p>
+      <w:pPr>
+        <w:spacing w:beforeAutospacing="1" w:after="100" w:afterAutospacing="1" w:line="240" w:lineRule="auto"/>
+        <w:jc w:val="both"/>
+      </w:pPr>
+      <w:r>
+        <w:t>To examine relationships between the numerical features, a pair plot was generated using Seaborn. The pair plot visualizes all possible combinations of numerical variables through scatterplots, while the diagonal displays kernel density estimates (KDE) to show each feature’s distribution. This visualization helps identify potential correlations, clustering patterns, and nonlinear relationships between variables such as Views, Likes, Shares, Comments, Engagement Rate, Total Engagement, and Virality Score.</w:t>
+      </w:r>
+    </w:p>
+    <w:p>
+      <w:pPr>
+        <w:spacing w:beforeAutospacing="1" w:after="100" w:afterAutospacing="1" w:line="240" w:lineRule="auto"/>
+        <w:jc w:val="both"/>
+      </w:pPr>
+      <w:r>
+        <w:t>The pair plot also makes it easier to detect trends like whether posts with higher views tend to receive more likes or shares, and how derived metrics relate to raw engagement values. Overall, this plot provides a comprehensive overview of interactions across numerical features and serves as an important step before applying statistical modeling or machine learning techniques.</w:t>
+      </w:r>
+    </w:p>
+    <w:p>
+      <w:pPr>
+        <w:spacing w:beforeAutospacing="1" w:after="100" w:afterAutospacing="1" w:line="240" w:lineRule="auto"/>
+        <w:jc w:val="both"/>
+      </w:pPr>
+      <w:r>
+        <w:rPr>
+          <w:noProof/>
+        </w:rPr>
+        <w:lastRenderedPageBreak/>
+        <w:drawing>
+          <wp:inline distT="0" distB="0" distL="0" distR="0" wp14:anchorId="22C3DDF8" wp14:editId="3ECAA371">
+            <wp:extent cx="6124575" cy="6124575"/>
+            <wp:effectExtent l="0" t="0" r="9525" b="9525"/>
+            <wp:docPr id="2069265619" name="Picture 2"/>
+            <wp:cNvGraphicFramePr>
+              <a:graphicFrameLocks xmlns:a="http://schemas.openxmlformats.org/drawingml/2006/main" noChangeAspect="1"/>
+            </wp:cNvGraphicFramePr>
+            <a:graphic xmlns:a="http://schemas.openxmlformats.org/drawingml/2006/main">
+              <a:graphicData uri="http://schemas.openxmlformats.org/drawingml/2006/picture">
+                <pic:pic xmlns:pic="http://schemas.openxmlformats.org/drawingml/2006/picture">
+                  <pic:nvPicPr>
+                    <pic:cNvPr id="2069265619" name="Picture 2069265619"/>
+                    <pic:cNvPicPr/>
+                  </pic:nvPicPr>
+                  <pic:blipFill>
+                    <a:blip r:embed="rId54" cstate="print">
+                      <a:extLst>
+                        <a:ext uri="{28A0092B-C50C-407E-A947-70E740481C1C}">
+                          <a14:useLocalDpi xmlns:a14="http://schemas.microsoft.com/office/drawing/2010/main" val="0"/>
+                        </a:ext>
+                      </a:extLst>
+                    </a:blip>
+                    <a:stretch>
+                      <a:fillRect/>
+                    </a:stretch>
+                  </pic:blipFill>
+                  <pic:spPr>
+                    <a:xfrm>
+                      <a:off x="0" y="0"/>
+                      <a:ext cx="6124575" cy="6124575"/>
+                    </a:xfrm>
+                    <a:prstGeom prst="rect">
+                      <a:avLst/>
+                    </a:prstGeom>
+                  </pic:spPr>
+                </pic:pic>
+              </a:graphicData>
+            </a:graphic>
+          </wp:inline>
+        </w:drawing>
+      </w:r>
+    </w:p>
+    <w:p>
+      <w:pPr>
+        <w:spacing w:beforeAutospacing="1" w:after="100" w:afterAutospacing="1" w:line="240" w:lineRule="auto"/>
+        <w:jc w:val="both"/>
+      </w:pPr>
+    </w:p>
+    <w:p>
+      <w:pPr>
+        <w:spacing w:beforeAutospacing="1" w:after="100" w:afterAutospacing="1" w:line="240" w:lineRule="auto"/>
+        <w:jc w:val="both"/>
+      </w:pPr>
+    </w:p>
+    <w:p>
+      <w:pPr>
+        <w:spacing w:beforeAutospacing="1" w:after="100" w:afterAutospacing="1" w:line="240" w:lineRule="auto"/>
+        <w:jc w:val="both"/>
+      </w:pPr>
+    </w:p>
+    <w:p>
+      <w:pPr>
+        <w:spacing w:beforeAutospacing="1" w:after="100" w:afterAutospacing="1" w:line="240" w:lineRule="auto"/>
+        <w:jc w:val="both"/>
+      </w:pPr>
+    </w:p>
+    <w:p>
+      <w:pPr>
+        <w:spacing w:beforeAutospacing="1" w:after="100" w:afterAutospacing="1" w:line="240" w:lineRule="auto"/>
+        <w:jc w:val="both"/>
+      </w:pPr>
+    </w:p>
+    <w:p>
+      <w:pPr>
+        <w:spacing w:beforeAutospacing="1" w:after="100" w:afterAutospacing="1" w:line="240" w:lineRule="auto"/>
+        <w:jc w:val="both"/>
+      </w:pPr>
+      <w:r>
+        <w:lastRenderedPageBreak/>
+        <w:t>CORRELATION ANALYSIS</w:t>
+      </w:r>
+      <w:r>
+        <w:t>:</w:t>
+      </w:r>
+    </w:p>
+    <w:p>
+      <w:pPr>
+        <w:spacing w:beforeAutospacing="1" w:after="100" w:afterAutospacing="1" w:line="240" w:lineRule="auto"/>
+        <w:jc w:val="both"/>
+      </w:pPr>
+      <w:r>
+        <w:rPr>
+          <w:noProof/>
+        </w:rPr>
+        <w:drawing>
+          <wp:inline distT="0" distB="0" distL="0" distR="0" wp14:anchorId="05DE03DA" wp14:editId="5DB79CBF">
+            <wp:extent cx="5943600" cy="3354705"/>
+            <wp:effectExtent l="0" t="0" r="0" b="0"/>
+            <wp:docPr id="1665834625" name="Picture 1"/>
+            <wp:cNvGraphicFramePr>
+              <a:graphicFrameLocks xmlns:a="http://schemas.openxmlformats.org/drawingml/2006/main" noChangeAspect="1"/>
+            </wp:cNvGraphicFramePr>
+            <a:graphic xmlns:a="http://schemas.openxmlformats.org/drawingml/2006/main">
+              <a:graphicData uri="http://schemas.openxmlformats.org/drawingml/2006/picture">
+                <pic:pic xmlns:pic="http://schemas.openxmlformats.org/drawingml/2006/picture">
+                  <pic:nvPicPr>
+                    <pic:cNvPr id="1665834625" name=""/>
+                    <pic:cNvPicPr/>
+                  </pic:nvPicPr>
+                  <pic:blipFill>
+                    <a:blip r:embed="rId55"/>
+                    <a:stretch>
+                      <a:fillRect/>
+                    </a:stretch>
+                  </pic:blipFill>
+                  <pic:spPr>
+                    <a:xfrm>
+                      <a:off x="0" y="0"/>
+                      <a:ext cx="5943600" cy="3354705"/>
+                    </a:xfrm>
+                    <a:prstGeom prst="rect">
+                      <a:avLst/>
+                    </a:prstGeom>
+                  </pic:spPr>
+                </pic:pic>
+              </a:graphicData>
+            </a:graphic>
+          </wp:inline>
+        </w:drawing>
+      </w:r>
+    </w:p>
+    <w:p>
+      <w:pPr>
+        <w:spacing w:beforeAutospacing="1" w:after="100" w:afterAutospacing="1" w:line="240" w:lineRule="auto"/>
+        <w:jc w:val="both"/>
+      </w:pPr>
+      <w:r>
+        <w:t xml:space="preserve">The correlation matrix shows that </w:t>
+      </w:r>
+      <w:r>
+        <w:rPr>
+          <w:b/>
+          <w:bCs/>
+        </w:rPr>
+        <w:t>Likes and Total Engagement have a very strong positive correlation</w:t>
+      </w:r>
+      <w:r>
+        <w:t>, as likes contribute most to overall engagement. Shares and comments have weaker correlations with Total Engagement. The derived metrics—</w:t>
+      </w:r>
+      <w:r>
+        <w:rPr>
+          <w:b/>
+          <w:bCs/>
+        </w:rPr>
+        <w:t>Engagement Rate and Virality Score—are highly correlated</w:t>
+      </w:r>
+      <w:r>
+        <w:t xml:space="preserve">, reflecting their similar formulas. Most other numerical features show </w:t>
+      </w:r>
+      <w:r>
+        <w:rPr>
+          <w:b/>
+          <w:bCs/>
+        </w:rPr>
+        <w:t>weak or no correlation</w:t>
+      </w:r>
+      <w:r>
+        <w:t>, indicating that different engagement behaviors (likes, shares, comments) vary independently across posts</w:t>
+      </w:r>
+      <w:r>
+        <w:t>.</w:t>
+      </w:r>
+    </w:p>
+    <w:p>
+      <w:pPr>
+        <w:spacing w:beforeAutospacing="1" w:after="100" w:afterAutospacing="1" w:line="240" w:lineRule="auto"/>
+        <w:jc w:val="both"/>
+        <w:rPr>
+          <w:b/>
+          <w:bCs/>
+        </w:rPr>
+      </w:pPr>
+      <w:r>
+        <w:rPr>
+          <w:b/>
+          <w:bCs/>
+        </w:rPr>
+        <w:t>Heatmap Visualization</w:t>
+      </w:r>
+      <w:r>
+        <w:rPr>
+          <w:b/>
+          <w:bCs/>
+        </w:rPr>
+        <w:t>:</w:t>
+      </w:r>
+    </w:p>
+    <w:p>
+      <w:pPr>
+        <w:spacing w:beforeAutospacing="1" w:after="100" w:afterAutospacing="1" w:line="240" w:lineRule="auto"/>
+        <w:jc w:val="both"/>
+        <w:rPr>
+          <w:b/>
+          <w:bCs/>
+        </w:rPr>
+      </w:pPr>
+      <w:r>
+        <w:rPr>
+          <w:noProof/>
+        </w:rPr>
+        <w:drawing>
+          <wp:inline distT="0" distB="0" distL="0" distR="0" wp14:anchorId="6B058A61" wp14:editId="371BF9E9">
+            <wp:extent cx="5943600" cy="1146810"/>
+            <wp:effectExtent l="0" t="0" r="0" b="0"/>
+            <wp:docPr id="183227958" name="Picture 1"/>
+            <wp:cNvGraphicFramePr>
+              <a:graphicFrameLocks xmlns:a="http://schemas.openxmlformats.org/drawingml/2006/main" noChangeAspect="1"/>
+            </wp:cNvGraphicFramePr>
+            <a:graphic xmlns:a="http://schemas.openxmlformats.org/drawingml/2006/main">
+              <a:graphicData uri="http://schemas.openxmlformats.org/drawingml/2006/picture">
+                <pic:pic xmlns:pic="http://schemas.openxmlformats.org/drawingml/2006/picture">
+                  <pic:nvPicPr>
+                    <pic:cNvPr id="183227958" name=""/>
+                    <pic:cNvPicPr/>
+                  </pic:nvPicPr>
+                  <pic:blipFill>
+                    <a:blip r:embed="rId56"/>
+                    <a:stretch>
+                      <a:fillRect/>
+                    </a:stretch>
+                  </pic:blipFill>
+                  <pic:spPr>
+                    <a:xfrm>
+                      <a:off x="0" y="0"/>
+                      <a:ext cx="5943600" cy="1146810"/>
+                    </a:xfrm>
+                    <a:prstGeom prst="rect">
+                      <a:avLst/>
+                    </a:prstGeom>
+                  </pic:spPr>
+                </pic:pic>
+              </a:graphicData>
+            </a:graphic>
+          </wp:inline>
+        </w:drawing>
+      </w:r>
+    </w:p>
+    <w:p>
+      <w:pPr>
+        <w:spacing w:beforeAutospacing="1" w:after="100" w:afterAutospacing="1" w:line="240" w:lineRule="auto"/>
+        <w:jc w:val="both"/>
+      </w:pPr>
+      <w:r>
+        <w:t>A heatmap was generated to visualize the pairwise correlations among numerical features. The heatmap uses color intensity to represent the strength of correlations, making it easier to identify strong positive or negative relationships at a glance. For instance, Likes and Total Engagement show a very strong positive correlation, while most other features have weak or negligible correlations. This visualization provides an intuitive overview of how raw and derived engagement metrics relate to each other, aiding in feature selection and further analysis.</w:t>
+      </w:r>
+    </w:p>
+    <w:p>
+      <w:pPr>
+        <w:spacing w:beforeAutospacing="1" w:after="100" w:afterAutospacing="1" w:line="240" w:lineRule="auto"/>
+        <w:jc w:val="both"/>
+      </w:pPr>
+      <w:r>
+        <w:rPr>
+          <w:noProof/>
+        </w:rPr>
+        <w:lastRenderedPageBreak/>
+        <w:drawing>
+          <wp:anchor distT="0" distB="0" distL="114300" distR="114300" simplePos="0" relativeHeight="251675648" behindDoc="0" locked="0" layoutInCell="1" allowOverlap="1" wp14:anchorId="39F08E7B" wp14:editId="5FDF214C">
+            <wp:simplePos x="0" y="0"/>
+            <wp:positionH relativeFrom="margin">
+              <wp:align>center</wp:align>
+            </wp:positionH>
+            <wp:positionV relativeFrom="paragraph">
+              <wp:posOffset>0</wp:posOffset>
+            </wp:positionV>
+            <wp:extent cx="4029075" cy="3476799"/>
+            <wp:effectExtent l="0" t="0" r="0" b="9525"/>
+            <wp:wrapThrough wrapText="bothSides">
+              <wp:wrapPolygon edited="0">
+                <wp:start x="0" y="0"/>
+                <wp:lineTo x="0" y="21541"/>
+                <wp:lineTo x="21447" y="21541"/>
+                <wp:lineTo x="21447" y="0"/>
+                <wp:lineTo x="0" y="0"/>
+              </wp:wrapPolygon>
+            </wp:wrapThrough>
+            <wp:docPr id="2035444214" name="Picture 3"/>
+            <wp:cNvGraphicFramePr>
+              <a:graphicFrameLocks xmlns:a="http://schemas.openxmlformats.org/drawingml/2006/main" noChangeAspect="1"/>
+            </wp:cNvGraphicFramePr>
+            <a:graphic xmlns:a="http://schemas.openxmlformats.org/drawingml/2006/main">
+              <a:graphicData uri="http://schemas.openxmlformats.org/drawingml/2006/picture">
+                <pic:pic xmlns:pic="http://schemas.openxmlformats.org/drawingml/2006/picture">
+                  <pic:nvPicPr>
+                    <pic:cNvPr id="2035444214" name="Picture 2035444214"/>
+                    <pic:cNvPicPr/>
+                  </pic:nvPicPr>
+                  <pic:blipFill>
+                    <a:blip r:embed="rId57">
+                      <a:extLst>
+                        <a:ext uri="{28A0092B-C50C-407E-A947-70E740481C1C}">
+                          <a14:useLocalDpi xmlns:a14="http://schemas.microsoft.com/office/drawing/2010/main" val="0"/>
+                        </a:ext>
+                      </a:extLst>
+                    </a:blip>
+                    <a:stretch>
+                      <a:fillRect/>
+                    </a:stretch>
+                  </pic:blipFill>
+                  <pic:spPr>
+                    <a:xfrm>
+                      <a:off x="0" y="0"/>
+                      <a:ext cx="4029075" cy="3476799"/>
+                    </a:xfrm>
+                    <a:prstGeom prst="rect">
+                      <a:avLst/>
+                    </a:prstGeom>
+                  </pic:spPr>
+                </pic:pic>
+              </a:graphicData>
+            </a:graphic>
+            <wp14:sizeRelH relativeFrom="page">
+              <wp14:pctWidth>0</wp14:pctWidth>
+            </wp14:sizeRelH>
+            <wp14:sizeRelV relativeFrom="page">
+              <wp14:pctHeight>0</wp14:pctHeight>
+            </wp14:sizeRelV>
+          </wp:anchor>
+        </w:drawing>
+      </w:r>
+    </w:p>
+    <w:p>
+      <w:pPr>
+        <w:spacing w:beforeAutospacing="1" w:after="100" w:afterAutospacing="1" w:line="240" w:lineRule="auto"/>
+        <w:jc w:val="both"/>
+      </w:pPr>
+    </w:p>
+    <w:p>
+      <w:pPr>
+        <w:spacing w:beforeAutospacing="1" w:after="100" w:afterAutospacing="1" w:line="240" w:lineRule="auto"/>
+        <w:jc w:val="both"/>
+      </w:pPr>
+    </w:p>
+    <w:p>
+      <w:pPr>
+        <w:spacing w:beforeAutospacing="1" w:after="100" w:afterAutospacing="1" w:line="240" w:lineRule="auto"/>
+        <w:jc w:val="both"/>
+      </w:pPr>
+    </w:p>
+    <w:p>
+      <w:pPr>
+        <w:spacing w:beforeAutospacing="1" w:after="100" w:afterAutospacing="1" w:line="240" w:lineRule="auto"/>
+        <w:jc w:val="both"/>
+      </w:pPr>
+    </w:p>
+    <w:p>
+      <w:pPr>
+        <w:spacing w:beforeAutospacing="1" w:after="100" w:afterAutospacing="1" w:line="240" w:lineRule="auto"/>
+        <w:jc w:val="both"/>
+      </w:pPr>
+    </w:p>
+    <w:p>
+      <w:pPr>
+        <w:spacing w:beforeAutospacing="1" w:after="100" w:afterAutospacing="1" w:line="240" w:lineRule="auto"/>
+        <w:jc w:val="both"/>
+      </w:pPr>
+    </w:p>
+    <w:p>
+      <w:pPr>
+        <w:spacing w:beforeAutospacing="1" w:after="100" w:afterAutospacing="1" w:line="240" w:lineRule="auto"/>
+        <w:jc w:val="both"/>
+      </w:pPr>
     </w:p>
     <w:p>
       <w:pPr>

</xml_diff>

<commit_message>
#11:Complete EDA and visualizations: hashtags, content type, sentiment
</commit_message>
<xml_diff>
--- a/MSDS25026_REPORT.docx
+++ b/MSDS25026_REPORT.docx
@@ -7415,6 +7415,151 @@
       <w:pPr>
         <w:spacing w:beforeAutospacing="1" w:after="100" w:afterAutospacing="1" w:line="240" w:lineRule="auto"/>
         <w:jc w:val="both"/>
+        <w:rPr>
+          <w:b/>
+          <w:bCs/>
+        </w:rPr>
+      </w:pPr>
+      <w:r>
+        <w:rPr>
+          <w:b/>
+          <w:bCs/>
+        </w:rPr>
+        <w:t>Sentiment from Hashtags</w:t>
+      </w:r>
+      <w:r>
+        <w:rPr>
+          <w:b/>
+          <w:bCs/>
+        </w:rPr>
+        <w:t>:</w:t>
+      </w:r>
+    </w:p>
+    <w:p>
+      <w:pPr>
+        <w:spacing w:beforeAutospacing="1" w:after="100" w:afterAutospacing="1" w:line="240" w:lineRule="auto"/>
+        <w:jc w:val="both"/>
+        <w:rPr>
+          <w:b/>
+          <w:bCs/>
+        </w:rPr>
+      </w:pPr>
+      <w:r>
+        <w:rPr>
+          <w:noProof/>
+        </w:rPr>
+        <w:drawing>
+          <wp:inline distT="0" distB="0" distL="0" distR="0" wp14:anchorId="2854444D" wp14:editId="620362D9">
+            <wp:extent cx="5943600" cy="3112135"/>
+            <wp:effectExtent l="0" t="0" r="0" b="0"/>
+            <wp:docPr id="1568860108" name="Picture 1"/>
+            <wp:cNvGraphicFramePr>
+              <a:graphicFrameLocks xmlns:a="http://schemas.openxmlformats.org/drawingml/2006/main" noChangeAspect="1"/>
+            </wp:cNvGraphicFramePr>
+            <a:graphic xmlns:a="http://schemas.openxmlformats.org/drawingml/2006/main">
+              <a:graphicData uri="http://schemas.openxmlformats.org/drawingml/2006/picture">
+                <pic:pic xmlns:pic="http://schemas.openxmlformats.org/drawingml/2006/picture">
+                  <pic:nvPicPr>
+                    <pic:cNvPr id="1568860108" name=""/>
+                    <pic:cNvPicPr/>
+                  </pic:nvPicPr>
+                  <pic:blipFill>
+                    <a:blip r:embed="rId28"/>
+                    <a:stretch>
+                      <a:fillRect/>
+                    </a:stretch>
+                  </pic:blipFill>
+                  <pic:spPr>
+                    <a:xfrm>
+                      <a:off x="0" y="0"/>
+                      <a:ext cx="5943600" cy="3112135"/>
+                    </a:xfrm>
+                    <a:prstGeom prst="rect">
+                      <a:avLst/>
+                    </a:prstGeom>
+                  </pic:spPr>
+                </pic:pic>
+              </a:graphicData>
+            </a:graphic>
+          </wp:inline>
+        </w:drawing>
+      </w:r>
+    </w:p>
+    <w:p>
+      <w:pPr>
+        <w:spacing w:beforeAutospacing="1" w:after="100" w:afterAutospacing="1" w:line="240" w:lineRule="auto"/>
+        <w:jc w:val="both"/>
+        <w:rPr>
+          <w:b/>
+          <w:bCs/>
+        </w:rPr>
+      </w:pPr>
+      <w:r>
+        <w:rPr>
+          <w:noProof/>
+        </w:rPr>
+        <w:drawing>
+          <wp:inline distT="0" distB="0" distL="0" distR="0" wp14:anchorId="4B57208B" wp14:editId="10D113D9">
+            <wp:extent cx="5886450" cy="1685925"/>
+            <wp:effectExtent l="0" t="0" r="0" b="9525"/>
+            <wp:docPr id="1102196451" name="Picture 1"/>
+            <wp:cNvGraphicFramePr>
+              <a:graphicFrameLocks xmlns:a="http://schemas.openxmlformats.org/drawingml/2006/main" noChangeAspect="1"/>
+            </wp:cNvGraphicFramePr>
+            <a:graphic xmlns:a="http://schemas.openxmlformats.org/drawingml/2006/main">
+              <a:graphicData uri="http://schemas.openxmlformats.org/drawingml/2006/picture">
+                <pic:pic xmlns:pic="http://schemas.openxmlformats.org/drawingml/2006/picture">
+                  <pic:nvPicPr>
+                    <pic:cNvPr id="1102196451" name=""/>
+                    <pic:cNvPicPr/>
+                  </pic:nvPicPr>
+                  <pic:blipFill>
+                    <a:blip r:embed="rId29"/>
+                    <a:stretch>
+                      <a:fillRect/>
+                    </a:stretch>
+                  </pic:blipFill>
+                  <pic:spPr>
+                    <a:xfrm>
+                      <a:off x="0" y="0"/>
+                      <a:ext cx="5886450" cy="1685925"/>
+                    </a:xfrm>
+                    <a:prstGeom prst="rect">
+                      <a:avLst/>
+                    </a:prstGeom>
+                  </pic:spPr>
+                </pic:pic>
+              </a:graphicData>
+            </a:graphic>
+          </wp:inline>
+        </w:drawing>
+      </w:r>
+    </w:p>
+    <w:p>
+      <w:pPr>
+        <w:spacing w:beforeAutospacing="1" w:after="100" w:afterAutospacing="1" w:line="240" w:lineRule="auto"/>
+        <w:jc w:val="both"/>
+      </w:pPr>
+      <w:r>
+        <w:lastRenderedPageBreak/>
+        <w:t>Sentiment analysis was performed using VADER to extract sentiment scores from the Hashtag column. However, VADER is designed for full text sentences and does not assign polarity to single-word hashtags. Because of this limitation, all sentiment scores resulted in a neutral value (0.0), indicating that the dataset does not contain sufficient text-based information to compute meaningful sentiment.</w:t>
+      </w:r>
+      <w:r>
+        <w:t xml:space="preserve"> </w:t>
+      </w:r>
+      <w:proofErr w:type="gramStart"/>
+      <w:r>
+        <w:t>Due</w:t>
+      </w:r>
+      <w:proofErr w:type="gramEnd"/>
+      <w:r>
+        <w:t xml:space="preserve"> to the lack of textual content, sentiment could not be used as a predictive feature in this study. The analysis continues using engagement-based features only.</w:t>
+      </w:r>
+    </w:p>
+    <w:p>
+      <w:pPr>
+        <w:spacing w:beforeAutospacing="1" w:after="100" w:afterAutospacing="1" w:line="240" w:lineRule="auto"/>
+        <w:jc w:val="both"/>
       </w:pPr>
       <w:r>
         <w:t xml:space="preserve">Final Dataset </w:t>
@@ -7454,7 +7599,7 @@
                     <pic:cNvPicPr/>
                   </pic:nvPicPr>
                   <pic:blipFill>
-                    <a:blip r:embed="rId28"/>
+                    <a:blip r:embed="rId30"/>
                     <a:stretch>
                       <a:fillRect/>
                     </a:stretch>
@@ -7514,7 +7659,6 @@
           <w:sz w:val="28"/>
           <w:szCs w:val="28"/>
         </w:rPr>
-        <w:lastRenderedPageBreak/>
         <w:t>Build multiple charts using Python</w:t>
       </w:r>
     </w:p>
@@ -7591,6 +7735,7 @@
         <w:rPr>
           <w:noProof/>
         </w:rPr>
+        <w:lastRenderedPageBreak/>
         <w:drawing>
           <wp:anchor distT="0" distB="0" distL="114300" distR="114300" simplePos="0" relativeHeight="251671552" behindDoc="0" locked="0" layoutInCell="1" allowOverlap="1" wp14:anchorId="333B7B9E" wp14:editId="251A6F3E">
             <wp:simplePos x="0" y="0"/>
@@ -7623,7 +7768,7 @@
                     <pic:cNvPicPr/>
                   </pic:nvPicPr>
                   <pic:blipFill>
-                    <a:blip r:embed="rId29">
+                    <a:blip r:embed="rId31">
                       <a:extLst>
                         <a:ext uri="{28A0092B-C50C-407E-A947-70E740481C1C}">
                           <a14:useLocalDpi xmlns:a14="http://schemas.microsoft.com/office/drawing/2010/main" val="0"/>
@@ -7800,7 +7945,7 @@
                     <pic:cNvPicPr/>
                   </pic:nvPicPr>
                   <pic:blipFill>
-                    <a:blip r:embed="rId30"/>
+                    <a:blip r:embed="rId32"/>
                     <a:stretch>
                       <a:fillRect/>
                     </a:stretch>
@@ -7829,7 +7974,6 @@
         <w:rPr>
           <w:noProof/>
         </w:rPr>
-        <w:lastRenderedPageBreak/>
         <w:drawing>
           <wp:inline distT="0" distB="0" distL="0" distR="0" wp14:anchorId="3D8D0BF9" wp14:editId="5F65C2B6">
             <wp:extent cx="5943600" cy="1441450"/>
@@ -7846,7 +7990,7 @@
                     <pic:cNvPicPr/>
                   </pic:nvPicPr>
                   <pic:blipFill>
-                    <a:blip r:embed="rId31"/>
+                    <a:blip r:embed="rId33"/>
                     <a:stretch>
                       <a:fillRect/>
                     </a:stretch>
@@ -7924,6 +8068,7 @@
               </w:rPr>
             </w:pPr>
             <w:r>
+              <w:lastRenderedPageBreak/>
               <w:t>Histogram</w:t>
             </w:r>
             <w:r>
@@ -8046,7 +8191,7 @@
                           <pic:cNvPicPr/>
                         </pic:nvPicPr>
                         <pic:blipFill>
-                          <a:blip r:embed="rId32"/>
+                          <a:blip r:embed="rId34"/>
                           <a:stretch>
                             <a:fillRect/>
                           </a:stretch>
@@ -8100,7 +8245,7 @@
                           <pic:cNvPicPr/>
                         </pic:nvPicPr>
                         <pic:blipFill>
-                          <a:blip r:embed="rId33"/>
+                          <a:blip r:embed="rId35"/>
                           <a:stretch>
                             <a:fillRect/>
                           </a:stretch>
@@ -8228,7 +8373,7 @@
                           <pic:cNvPicPr/>
                         </pic:nvPicPr>
                         <pic:blipFill>
-                          <a:blip r:embed="rId34"/>
+                          <a:blip r:embed="rId36"/>
                           <a:stretch>
                             <a:fillRect/>
                           </a:stretch>
@@ -8282,7 +8427,7 @@
                           <pic:cNvPicPr/>
                         </pic:nvPicPr>
                         <pic:blipFill>
-                          <a:blip r:embed="rId35"/>
+                          <a:blip r:embed="rId37"/>
                           <a:stretch>
                             <a:fillRect/>
                           </a:stretch>
@@ -8370,7 +8515,6 @@
               <w:rPr>
                 <w:noProof/>
               </w:rPr>
-              <w:lastRenderedPageBreak/>
               <w:drawing>
                 <wp:inline distT="0" distB="0" distL="0" distR="0" wp14:anchorId="61B73EC0" wp14:editId="0943EEF3">
                   <wp:extent cx="3028036" cy="2266950"/>
@@ -8387,7 +8531,7 @@
                           <pic:cNvPicPr/>
                         </pic:nvPicPr>
                         <pic:blipFill>
-                          <a:blip r:embed="rId36"/>
+                          <a:blip r:embed="rId38"/>
                           <a:stretch>
                             <a:fillRect/>
                           </a:stretch>
@@ -8441,7 +8585,7 @@
                           <pic:cNvPicPr/>
                         </pic:nvPicPr>
                         <pic:blipFill>
-                          <a:blip r:embed="rId37"/>
+                          <a:blip r:embed="rId39"/>
                           <a:stretch>
                             <a:fillRect/>
                           </a:stretch>
@@ -8529,6 +8673,7 @@
               <w:rPr>
                 <w:noProof/>
               </w:rPr>
+              <w:lastRenderedPageBreak/>
               <w:drawing>
                 <wp:inline distT="0" distB="0" distL="0" distR="0" wp14:anchorId="1DB768E4" wp14:editId="2A3ECD70">
                   <wp:extent cx="3162300" cy="2188028"/>
@@ -8545,7 +8690,7 @@
                           <pic:cNvPicPr/>
                         </pic:nvPicPr>
                         <pic:blipFill>
-                          <a:blip r:embed="rId38"/>
+                          <a:blip r:embed="rId40"/>
                           <a:stretch>
                             <a:fillRect/>
                           </a:stretch>
@@ -8599,7 +8744,7 @@
                           <pic:cNvPicPr/>
                         </pic:nvPicPr>
                         <pic:blipFill>
-                          <a:blip r:embed="rId39"/>
+                          <a:blip r:embed="rId41"/>
                           <a:stretch>
                             <a:fillRect/>
                           </a:stretch>
@@ -8713,7 +8858,7 @@
                           <pic:cNvPicPr/>
                         </pic:nvPicPr>
                         <pic:blipFill>
-                          <a:blip r:embed="rId40"/>
+                          <a:blip r:embed="rId42"/>
                           <a:stretch>
                             <a:fillRect/>
                           </a:stretch>
@@ -8775,7 +8920,7 @@
                           <pic:cNvPicPr/>
                         </pic:nvPicPr>
                         <pic:blipFill>
-                          <a:blip r:embed="rId41"/>
+                          <a:blip r:embed="rId43"/>
                           <a:stretch>
                             <a:fillRect/>
                           </a:stretch>
@@ -8889,7 +9034,6 @@
               <w:rPr>
                 <w:noProof/>
               </w:rPr>
-              <w:lastRenderedPageBreak/>
               <w:drawing>
                 <wp:inline distT="0" distB="0" distL="0" distR="0" wp14:anchorId="351E8623" wp14:editId="550A0519">
                   <wp:extent cx="3204955" cy="2209800"/>
@@ -8906,7 +9050,7 @@
                           <pic:cNvPicPr/>
                         </pic:nvPicPr>
                         <pic:blipFill>
-                          <a:blip r:embed="rId42"/>
+                          <a:blip r:embed="rId44"/>
                           <a:stretch>
                             <a:fillRect/>
                           </a:stretch>
@@ -8960,7 +9104,7 @@
                           <pic:cNvPicPr/>
                         </pic:nvPicPr>
                         <pic:blipFill>
-                          <a:blip r:embed="rId43"/>
+                          <a:blip r:embed="rId45"/>
                           <a:stretch>
                             <a:fillRect/>
                           </a:stretch>
@@ -9058,6 +9202,7 @@
               <w:rPr>
                 <w:noProof/>
               </w:rPr>
+              <w:lastRenderedPageBreak/>
               <w:drawing>
                 <wp:anchor distT="0" distB="0" distL="114300" distR="114300" simplePos="0" relativeHeight="251672576" behindDoc="0" locked="0" layoutInCell="1" allowOverlap="1" wp14:anchorId="71BDAB65" wp14:editId="22BCF8F3">
                   <wp:simplePos x="0" y="0"/>
@@ -9090,7 +9235,7 @@
                           <pic:cNvPicPr/>
                         </pic:nvPicPr>
                         <pic:blipFill rotWithShape="1">
-                          <a:blip r:embed="rId44">
+                          <a:blip r:embed="rId46">
                             <a:extLst>
                               <a:ext uri="{28A0092B-C50C-407E-A947-70E740481C1C}">
                                 <a14:useLocalDpi xmlns:a14="http://schemas.microsoft.com/office/drawing/2010/main" val="0"/>
@@ -9165,7 +9310,7 @@
                           <pic:cNvPicPr/>
                         </pic:nvPicPr>
                         <pic:blipFill>
-                          <a:blip r:embed="rId45"/>
+                          <a:blip r:embed="rId47"/>
                           <a:stretch>
                             <a:fillRect/>
                           </a:stretch>
@@ -9259,11 +9404,7 @@
         <w:t>. The</w:t>
       </w:r>
       <w:r>
-        <w:t xml:space="preserve"> remaining 15.4% fall into the Low Engagement category, representing content that received minimal user interaction. Overall, the distribution highlights </w:t>
-      </w:r>
-      <w:r>
-        <w:lastRenderedPageBreak/>
-        <w:t>that more than half of the content performs well</w:t>
+        <w:t xml:space="preserve"> remaining 15.4% fall into the Low Engagement category, representing content that received minimal user interaction. Overall, the distribution highlights that more than half of the content performs well</w:t>
       </w:r>
       <w:r>
         <w:t>. At the same time,</w:t>
@@ -9309,7 +9450,7 @@
                     <pic:cNvPicPr/>
                   </pic:nvPicPr>
                   <pic:blipFill>
-                    <a:blip r:embed="rId46"/>
+                    <a:blip r:embed="rId48"/>
                     <a:stretch>
                       <a:fillRect/>
                     </a:stretch>
@@ -9339,6 +9480,7 @@
         <w:rPr>
           <w:noProof/>
         </w:rPr>
+        <w:lastRenderedPageBreak/>
         <w:drawing>
           <wp:anchor distT="0" distB="0" distL="114300" distR="114300" simplePos="0" relativeHeight="251674624" behindDoc="0" locked="0" layoutInCell="1" allowOverlap="1" wp14:anchorId="3C09D51C" wp14:editId="2686C877">
             <wp:simplePos x="0" y="0"/>
@@ -9371,7 +9513,7 @@
                     <pic:cNvPicPr/>
                   </pic:nvPicPr>
                   <pic:blipFill rotWithShape="1">
-                    <a:blip r:embed="rId47">
+                    <a:blip r:embed="rId49">
                       <a:extLst>
                         <a:ext uri="{28A0092B-C50C-407E-A947-70E740481C1C}">
                           <a14:useLocalDpi xmlns:a14="http://schemas.microsoft.com/office/drawing/2010/main" val="0"/>
@@ -9539,7 +9681,6 @@
         <w:rPr>
           <w:noProof/>
         </w:rPr>
-        <w:lastRenderedPageBreak/>
         <w:drawing>
           <wp:inline distT="0" distB="0" distL="0" distR="0" wp14:anchorId="4D1A6A91" wp14:editId="65D79585">
             <wp:extent cx="5943600" cy="2276475"/>
@@ -9556,7 +9697,7 @@
                     <pic:cNvPicPr/>
                   </pic:nvPicPr>
                   <pic:blipFill>
-                    <a:blip r:embed="rId48"/>
+                    <a:blip r:embed="rId50"/>
                     <a:stretch>
                       <a:fillRect/>
                     </a:stretch>
@@ -9586,6 +9727,7 @@
         <w:rPr>
           <w:noProof/>
         </w:rPr>
+        <w:lastRenderedPageBreak/>
         <w:drawing>
           <wp:inline distT="0" distB="0" distL="0" distR="0" wp14:anchorId="12037F1A" wp14:editId="479C2954">
             <wp:extent cx="5943600" cy="5686425"/>
@@ -9602,7 +9744,7 @@
                     <pic:cNvPicPr/>
                   </pic:nvPicPr>
                   <pic:blipFill>
-                    <a:blip r:embed="rId49">
+                    <a:blip r:embed="rId51">
                       <a:extLst>
                         <a:ext uri="{28A0092B-C50C-407E-A947-70E740481C1C}">
                           <a14:useLocalDpi xmlns:a14="http://schemas.microsoft.com/office/drawing/2010/main" val="0"/>
@@ -9664,6 +9806,7 @@
         <w:rPr>
           <w:noProof/>
         </w:rPr>
+        <w:lastRenderedPageBreak/>
         <w:drawing>
           <wp:inline distT="0" distB="0" distL="0" distR="0" wp14:anchorId="3BC2286B" wp14:editId="722264CB">
             <wp:extent cx="5943600" cy="2944495"/>
@@ -9680,7 +9823,7 @@
                     <pic:cNvPicPr/>
                   </pic:nvPicPr>
                   <pic:blipFill>
-                    <a:blip r:embed="rId50"/>
+                    <a:blip r:embed="rId52"/>
                     <a:stretch>
                       <a:fillRect/>
                     </a:stretch>
@@ -9779,30 +9922,30 @@
           <w:b/>
           <w:bCs/>
         </w:rPr>
+        <w:t>Top 10 Most Frequently Used Hashtags</w:t>
+      </w:r>
+      <w:r>
+        <w:rPr>
+          <w:b/>
+          <w:bCs/>
+        </w:rPr>
+        <w:t>:</w:t>
+      </w:r>
+    </w:p>
+    <w:p>
+      <w:pPr>
+        <w:spacing w:beforeAutospacing="1" w:after="100" w:afterAutospacing="1" w:line="240" w:lineRule="auto"/>
+        <w:jc w:val="both"/>
+        <w:rPr>
+          <w:b/>
+          <w:bCs/>
+        </w:rPr>
+      </w:pPr>
+      <w:r>
+        <w:rPr>
+          <w:noProof/>
+        </w:rPr>
         <w:lastRenderedPageBreak/>
-        <w:t>Top 10 Most Frequently Used Hashtags</w:t>
-      </w:r>
-      <w:r>
-        <w:rPr>
-          <w:b/>
-          <w:bCs/>
-        </w:rPr>
-        <w:t>:</w:t>
-      </w:r>
-    </w:p>
-    <w:p>
-      <w:pPr>
-        <w:spacing w:beforeAutospacing="1" w:after="100" w:afterAutospacing="1" w:line="240" w:lineRule="auto"/>
-        <w:jc w:val="both"/>
-        <w:rPr>
-          <w:b/>
-          <w:bCs/>
-        </w:rPr>
-      </w:pPr>
-      <w:r>
-        <w:rPr>
-          <w:noProof/>
-        </w:rPr>
         <w:drawing>
           <wp:inline distT="0" distB="0" distL="0" distR="0" wp14:anchorId="4B9FB527" wp14:editId="20730A82">
             <wp:extent cx="5943600" cy="1356995"/>
@@ -9819,7 +9962,7 @@
                     <pic:cNvPicPr/>
                   </pic:nvPicPr>
                   <pic:blipFill>
-                    <a:blip r:embed="rId51"/>
+                    <a:blip r:embed="rId53"/>
                     <a:stretch>
                       <a:fillRect/>
                     </a:stretch>
@@ -9980,7 +10123,7 @@
                     <pic:cNvPicPr/>
                   </pic:nvPicPr>
                   <pic:blipFill>
-                    <a:blip r:embed="rId52">
+                    <a:blip r:embed="rId54">
                       <a:extLst>
                         <a:ext uri="{28A0092B-C50C-407E-A947-70E740481C1C}">
                           <a14:useLocalDpi xmlns:a14="http://schemas.microsoft.com/office/drawing/2010/main" val="0"/>
@@ -10033,23 +10176,23 @@
           <w:b/>
           <w:bCs/>
         </w:rPr>
+        <w:t>Bivariate Analysis (Numerical vs Numerical)</w:t>
+      </w:r>
+    </w:p>
+    <w:p>
+      <w:pPr>
+        <w:spacing w:beforeAutospacing="1" w:after="100" w:afterAutospacing="1" w:line="240" w:lineRule="auto"/>
+        <w:jc w:val="both"/>
+        <w:rPr>
+          <w:b/>
+          <w:bCs/>
+        </w:rPr>
+      </w:pPr>
+      <w:r>
+        <w:rPr>
+          <w:noProof/>
+        </w:rPr>
         <w:lastRenderedPageBreak/>
-        <w:t>Bivariate Analysis (Numerical vs Numerical)</w:t>
-      </w:r>
-    </w:p>
-    <w:p>
-      <w:pPr>
-        <w:spacing w:beforeAutospacing="1" w:after="100" w:afterAutospacing="1" w:line="240" w:lineRule="auto"/>
-        <w:jc w:val="both"/>
-        <w:rPr>
-          <w:b/>
-          <w:bCs/>
-        </w:rPr>
-      </w:pPr>
-      <w:r>
-        <w:rPr>
-          <w:noProof/>
-        </w:rPr>
         <w:drawing>
           <wp:inline distT="0" distB="0" distL="0" distR="0" wp14:anchorId="66A35AC2" wp14:editId="24F9F4A9">
             <wp:extent cx="5943600" cy="730250"/>
@@ -10066,7 +10209,7 @@
                     <pic:cNvPicPr/>
                   </pic:nvPicPr>
                   <pic:blipFill>
-                    <a:blip r:embed="rId53"/>
+                    <a:blip r:embed="rId55"/>
                     <a:stretch>
                       <a:fillRect/>
                     </a:stretch>
@@ -10131,7 +10274,7 @@
                     <pic:cNvPicPr/>
                   </pic:nvPicPr>
                   <pic:blipFill>
-                    <a:blip r:embed="rId54" cstate="print">
+                    <a:blip r:embed="rId56" cstate="print">
                       <a:extLst>
                         <a:ext uri="{28A0092B-C50C-407E-A947-70E740481C1C}">
                           <a14:useLocalDpi xmlns:a14="http://schemas.microsoft.com/office/drawing/2010/main" val="0"/>
@@ -10226,7 +10369,7 @@
                     <pic:cNvPicPr/>
                   </pic:nvPicPr>
                   <pic:blipFill>
-                    <a:blip r:embed="rId55"/>
+                    <a:blip r:embed="rId57"/>
                     <a:stretch>
                       <a:fillRect/>
                     </a:stretch>
@@ -10342,7 +10485,7 @@
                     <pic:cNvPicPr/>
                   </pic:nvPicPr>
                   <pic:blipFill>
-                    <a:blip r:embed="rId56"/>
+                    <a:blip r:embed="rId58"/>
                     <a:stretch>
                       <a:fillRect/>
                     </a:stretch>
@@ -10414,7 +10557,7 @@
                     <pic:cNvPicPr/>
                   </pic:nvPicPr>
                   <pic:blipFill>
-                    <a:blip r:embed="rId57">
+                    <a:blip r:embed="rId59">
                       <a:extLst>
                         <a:ext uri="{28A0092B-C50C-407E-A947-70E740481C1C}">
                           <a14:useLocalDpi xmlns:a14="http://schemas.microsoft.com/office/drawing/2010/main" val="0"/>
@@ -10511,6 +10654,430 @@
       <w:pPr>
         <w:spacing w:beforeAutospacing="1" w:after="100" w:afterAutospacing="1" w:line="240" w:lineRule="auto"/>
         <w:jc w:val="both"/>
+        <w:rPr>
+          <w:b/>
+          <w:bCs/>
+        </w:rPr>
+      </w:pPr>
+      <w:r>
+        <w:rPr>
+          <w:b/>
+          <w:bCs/>
+        </w:rPr>
+        <w:t>Multivariate Analysis: Hashtag vs Engagement Metrics</w:t>
+      </w:r>
+    </w:p>
+    <w:p>
+      <w:pPr>
+        <w:spacing w:beforeAutospacing="1" w:after="100" w:afterAutospacing="1" w:line="240" w:lineRule="auto"/>
+        <w:jc w:val="both"/>
+      </w:pPr>
+      <w:r>
+        <w:t>The dataset was grouped by hashtags to examine average engagement metrics per hashtag. Metrics included Views, Likes, Shares, Comments, and Engagement Rate. This analysis helps identify which hashtags tend to generate higher engagement relative to the number of views.</w:t>
+      </w:r>
+    </w:p>
+    <w:p>
+      <w:pPr>
+        <w:spacing w:beforeAutospacing="1" w:after="100" w:afterAutospacing="1" w:line="240" w:lineRule="auto"/>
+        <w:jc w:val="both"/>
+      </w:pPr>
+      <w:r>
+        <w:t>Key findings:</w:t>
+      </w:r>
+    </w:p>
+    <w:p>
+      <w:pPr>
+        <w:numPr>
+          <w:ilvl w:val="0"/>
+          <w:numId w:val="32"/>
+        </w:numPr>
+        <w:spacing w:beforeAutospacing="1" w:after="100" w:afterAutospacing="1" w:line="240" w:lineRule="auto"/>
+        <w:jc w:val="both"/>
+      </w:pPr>
+      <w:r>
+        <w:t>#viral achieved the highest engagement rate (1.0047), followed by #comedy (0.6696) and #gaming (0.6207).</w:t>
+      </w:r>
+    </w:p>
+    <w:p>
+      <w:pPr>
+        <w:numPr>
+          <w:ilvl w:val="0"/>
+          <w:numId w:val="32"/>
+        </w:numPr>
+        <w:spacing w:beforeAutospacing="1" w:after="100" w:afterAutospacing="1" w:line="240" w:lineRule="auto"/>
+        <w:jc w:val="both"/>
+      </w:pPr>
+      <w:r>
+        <w:t>#music and #challenge had the lowest engagement rates (0.3955 and 0.4596), indicating less interaction per view.</w:t>
+      </w:r>
+    </w:p>
+    <w:p>
+      <w:pPr>
+        <w:numPr>
+          <w:ilvl w:val="0"/>
+          <w:numId w:val="32"/>
+        </w:numPr>
+        <w:spacing w:beforeAutospacing="1" w:after="100" w:afterAutospacing="1" w:line="240" w:lineRule="auto"/>
+        <w:jc w:val="both"/>
+      </w:pPr>
+      <w:r>
+        <w:t>While some hashtags like #fitness and #education had high absolute views and likes, their engagement rates were moderate, showing that raw popularity does not always correlate with relative engagement.</w:t>
+      </w:r>
+    </w:p>
+    <w:p>
+      <w:pPr>
+        <w:spacing w:beforeAutospacing="1" w:after="100" w:afterAutospacing="1" w:line="240" w:lineRule="auto"/>
+        <w:jc w:val="both"/>
+      </w:pPr>
+      <w:r>
+        <w:t>This multivariate analysis provides insights for optimizing hashtag usage to maximize engagement.</w:t>
+      </w:r>
+    </w:p>
+    <w:p>
+      <w:pPr>
+        <w:spacing w:beforeAutospacing="1" w:after="100" w:afterAutospacing="1" w:line="240" w:lineRule="auto"/>
+        <w:jc w:val="both"/>
+        <w:rPr>
+          <w:b/>
+          <w:bCs/>
+        </w:rPr>
+      </w:pPr>
+    </w:p>
+    <w:p>
+      <w:pPr>
+        <w:spacing w:beforeAutospacing="1" w:after="100" w:afterAutospacing="1" w:line="240" w:lineRule="auto"/>
+        <w:jc w:val="both"/>
+        <w:rPr>
+          <w:b/>
+          <w:bCs/>
+        </w:rPr>
+      </w:pPr>
+      <w:r>
+        <w:rPr>
+          <w:noProof/>
+        </w:rPr>
+        <w:lastRenderedPageBreak/>
+        <w:drawing>
+          <wp:inline distT="0" distB="0" distL="0" distR="0" wp14:anchorId="276D04F6" wp14:editId="5200F928">
+            <wp:extent cx="5943600" cy="3706495"/>
+            <wp:effectExtent l="0" t="0" r="0" b="8255"/>
+            <wp:docPr id="599104057" name="Picture 1"/>
+            <wp:cNvGraphicFramePr>
+              <a:graphicFrameLocks xmlns:a="http://schemas.openxmlformats.org/drawingml/2006/main" noChangeAspect="1"/>
+            </wp:cNvGraphicFramePr>
+            <a:graphic xmlns:a="http://schemas.openxmlformats.org/drawingml/2006/main">
+              <a:graphicData uri="http://schemas.openxmlformats.org/drawingml/2006/picture">
+                <pic:pic xmlns:pic="http://schemas.openxmlformats.org/drawingml/2006/picture">
+                  <pic:nvPicPr>
+                    <pic:cNvPr id="599104057" name=""/>
+                    <pic:cNvPicPr/>
+                  </pic:nvPicPr>
+                  <pic:blipFill>
+                    <a:blip r:embed="rId60"/>
+                    <a:stretch>
+                      <a:fillRect/>
+                    </a:stretch>
+                  </pic:blipFill>
+                  <pic:spPr>
+                    <a:xfrm>
+                      <a:off x="0" y="0"/>
+                      <a:ext cx="5943600" cy="3706495"/>
+                    </a:xfrm>
+                    <a:prstGeom prst="rect">
+                      <a:avLst/>
+                    </a:prstGeom>
+                  </pic:spPr>
+                </pic:pic>
+              </a:graphicData>
+            </a:graphic>
+          </wp:inline>
+        </w:drawing>
+      </w:r>
+    </w:p>
+    <w:p>
+      <w:pPr>
+        <w:spacing w:beforeAutospacing="1" w:after="100" w:afterAutospacing="1" w:line="240" w:lineRule="auto"/>
+        <w:jc w:val="both"/>
+        <w:rPr>
+          <w:b/>
+          <w:bCs/>
+        </w:rPr>
+      </w:pPr>
+      <w:r>
+        <w:rPr>
+          <w:b/>
+          <w:bCs/>
+        </w:rPr>
+        <w:t>Multivariate Analysis: Content Type vs Engagement Metrics</w:t>
+      </w:r>
+    </w:p>
+    <w:p>
+      <w:pPr>
+        <w:spacing w:beforeAutospacing="1" w:after="100" w:afterAutospacing="1" w:line="240" w:lineRule="auto"/>
+        <w:jc w:val="both"/>
+      </w:pPr>
+      <w:r>
+        <w:t>The dataset was grouped by content type to examine average engagement metrics. Metrics included Views, Likes, Shares, Comments, and Engagement Rate. Content types were then ranked by engagement rate to identify which formats generate more interactions relative to views.</w:t>
+      </w:r>
+    </w:p>
+    <w:p>
+      <w:pPr>
+        <w:spacing w:beforeAutospacing="1" w:after="100" w:afterAutospacing="1" w:line="240" w:lineRule="auto"/>
+        <w:jc w:val="both"/>
+      </w:pPr>
+      <w:r>
+        <w:t>Key insights:</w:t>
+      </w:r>
+    </w:p>
+    <w:p>
+      <w:pPr>
+        <w:numPr>
+          <w:ilvl w:val="0"/>
+          <w:numId w:val="33"/>
+        </w:numPr>
+        <w:spacing w:beforeAutospacing="1" w:after="100" w:afterAutospacing="1" w:line="240" w:lineRule="auto"/>
+        <w:jc w:val="both"/>
+      </w:pPr>
+      <w:r>
+        <w:t>The top-ranked content types (e.g., Live Stream, Reel) achieved the highest engagement rates, suggesting these formats are more effective in encouraging interactions.</w:t>
+      </w:r>
+    </w:p>
+    <w:p>
+      <w:pPr>
+        <w:numPr>
+          <w:ilvl w:val="0"/>
+          <w:numId w:val="33"/>
+        </w:numPr>
+        <w:spacing w:beforeAutospacing="1" w:after="100" w:afterAutospacing="1" w:line="240" w:lineRule="auto"/>
+        <w:jc w:val="both"/>
+      </w:pPr>
+      <w:r>
+        <w:t>Some content types had high absolute views but moderate engagement rates, showing that popularity does not necessarily translate into proportional engagement.</w:t>
+      </w:r>
+    </w:p>
+    <w:p>
+      <w:pPr>
+        <w:spacing w:beforeAutospacing="1" w:after="100" w:afterAutospacing="1" w:line="240" w:lineRule="auto"/>
+        <w:jc w:val="both"/>
+      </w:pPr>
+      <w:r>
+        <w:t>This analysis helps content creators and marketers optimize their posting strategy by focusing on formats that maximize engagement efficiency.</w:t>
+      </w:r>
+    </w:p>
+    <w:p>
+      <w:pPr>
+        <w:spacing w:beforeAutospacing="1" w:after="100" w:afterAutospacing="1" w:line="240" w:lineRule="auto"/>
+        <w:jc w:val="both"/>
+      </w:pPr>
+      <w:r>
+        <w:rPr>
+          <w:noProof/>
+        </w:rPr>
+        <w:lastRenderedPageBreak/>
+        <w:drawing>
+          <wp:inline distT="0" distB="0" distL="0" distR="0" wp14:anchorId="504733D7" wp14:editId="73F308FA">
+            <wp:extent cx="5943600" cy="3571240"/>
+            <wp:effectExtent l="0" t="0" r="0" b="0"/>
+            <wp:docPr id="414674730" name="Picture 1"/>
+            <wp:cNvGraphicFramePr>
+              <a:graphicFrameLocks xmlns:a="http://schemas.openxmlformats.org/drawingml/2006/main" noChangeAspect="1"/>
+            </wp:cNvGraphicFramePr>
+            <a:graphic xmlns:a="http://schemas.openxmlformats.org/drawingml/2006/main">
+              <a:graphicData uri="http://schemas.openxmlformats.org/drawingml/2006/picture">
+                <pic:pic xmlns:pic="http://schemas.openxmlformats.org/drawingml/2006/picture">
+                  <pic:nvPicPr>
+                    <pic:cNvPr id="414674730" name=""/>
+                    <pic:cNvPicPr/>
+                  </pic:nvPicPr>
+                  <pic:blipFill>
+                    <a:blip r:embed="rId61"/>
+                    <a:stretch>
+                      <a:fillRect/>
+                    </a:stretch>
+                  </pic:blipFill>
+                  <pic:spPr>
+                    <a:xfrm>
+                      <a:off x="0" y="0"/>
+                      <a:ext cx="5943600" cy="3571240"/>
+                    </a:xfrm>
+                    <a:prstGeom prst="rect">
+                      <a:avLst/>
+                    </a:prstGeom>
+                  </pic:spPr>
+                </pic:pic>
+              </a:graphicData>
+            </a:graphic>
+          </wp:inline>
+        </w:drawing>
+      </w:r>
+    </w:p>
+    <w:p>
+      <w:pPr>
+        <w:spacing w:beforeAutospacing="1" w:after="100" w:afterAutospacing="1" w:line="240" w:lineRule="auto"/>
+        <w:jc w:val="both"/>
+        <w:rPr>
+          <w:b/>
+          <w:bCs/>
+        </w:rPr>
+      </w:pPr>
+      <w:r>
+        <w:t xml:space="preserve">bar chart </w:t>
+      </w:r>
+      <w:proofErr w:type="gramStart"/>
+      <w:r>
+        <w:t xml:space="preserve">showing </w:t>
+      </w:r>
+      <w:r>
+        <w:t xml:space="preserve"> </w:t>
+      </w:r>
+      <w:r>
+        <w:rPr>
+          <w:b/>
+          <w:bCs/>
+        </w:rPr>
+        <w:t>Content</w:t>
+      </w:r>
+      <w:proofErr w:type="gramEnd"/>
+      <w:r>
+        <w:rPr>
+          <w:b/>
+          <w:bCs/>
+        </w:rPr>
+        <w:t xml:space="preserve"> Type Engagement Analysis</w:t>
+      </w:r>
+    </w:p>
+    <w:p>
+      <w:pPr>
+        <w:spacing w:beforeAutospacing="1" w:after="100" w:afterAutospacing="1" w:line="240" w:lineRule="auto"/>
+        <w:jc w:val="both"/>
+      </w:pPr>
+      <w:r>
+        <w:t>The dataset was grouped by content type and average engagement metrics were calculated, including Views, Likes, Shares, Comments, and Engagement Rate. Content types were then ranked by engagement rate to identify which formats drive the most interaction relative to views.</w:t>
+      </w:r>
+    </w:p>
+    <w:p>
+      <w:pPr>
+        <w:spacing w:beforeAutospacing="1" w:after="100" w:afterAutospacing="1" w:line="240" w:lineRule="auto"/>
+        <w:jc w:val="both"/>
+      </w:pPr>
+      <w:r>
+        <w:t>The bar chart below illustrates the engagement rate of each content type.</w:t>
+      </w:r>
+    </w:p>
+    <w:p>
+      <w:pPr>
+        <w:numPr>
+          <w:ilvl w:val="0"/>
+          <w:numId w:val="34"/>
+        </w:numPr>
+        <w:spacing w:beforeAutospacing="1" w:after="100" w:afterAutospacing="1" w:line="240" w:lineRule="auto"/>
+        <w:jc w:val="both"/>
+      </w:pPr>
+      <w:r>
+        <w:t>Content types at the top of the chart, such as Live Stream and Reel, show the highest engagement rates, indicating these formats are more effective at generating interactions.</w:t>
+      </w:r>
+    </w:p>
+    <w:p>
+      <w:pPr>
+        <w:numPr>
+          <w:ilvl w:val="0"/>
+          <w:numId w:val="34"/>
+        </w:numPr>
+        <w:spacing w:beforeAutospacing="1" w:after="100" w:afterAutospacing="1" w:line="240" w:lineRule="auto"/>
+        <w:jc w:val="both"/>
+      </w:pPr>
+      <w:r>
+        <w:t>Other content types, like Post or Shorts, have moderate engagement rates despite high views, showing that popularity does not always equal interaction quality.</w:t>
+      </w:r>
+    </w:p>
+    <w:p>
+      <w:pPr>
+        <w:spacing w:beforeAutospacing="1" w:after="100" w:afterAutospacing="1" w:line="240" w:lineRule="auto"/>
+        <w:jc w:val="both"/>
+      </w:pPr>
+      <w:r>
+        <w:t>This visualization helps identify the most engaging content formats and guides content strategy for maximizing user interaction.</w:t>
+      </w:r>
+    </w:p>
+    <w:p>
+      <w:pPr>
+        <w:spacing w:beforeAutospacing="1" w:after="100" w:afterAutospacing="1" w:line="240" w:lineRule="auto"/>
+        <w:jc w:val="both"/>
+      </w:pPr>
+      <w:r>
+        <w:rPr>
+          <w:noProof/>
+        </w:rPr>
+        <w:lastRenderedPageBreak/>
+        <w:drawing>
+          <wp:inline distT="0" distB="0" distL="0" distR="0" wp14:anchorId="71EFC0B9" wp14:editId="7FE65DF5">
+            <wp:extent cx="5943600" cy="3669030"/>
+            <wp:effectExtent l="0" t="0" r="0" b="7620"/>
+            <wp:docPr id="152662060" name="Picture 4"/>
+            <wp:cNvGraphicFramePr>
+              <a:graphicFrameLocks xmlns:a="http://schemas.openxmlformats.org/drawingml/2006/main" noChangeAspect="1"/>
+            </wp:cNvGraphicFramePr>
+            <a:graphic xmlns:a="http://schemas.openxmlformats.org/drawingml/2006/main">
+              <a:graphicData uri="http://schemas.openxmlformats.org/drawingml/2006/picture">
+                <pic:pic xmlns:pic="http://schemas.openxmlformats.org/drawingml/2006/picture">
+                  <pic:nvPicPr>
+                    <pic:cNvPr id="152662060" name="Picture 152662060"/>
+                    <pic:cNvPicPr/>
+                  </pic:nvPicPr>
+                  <pic:blipFill>
+                    <a:blip r:embed="rId62">
+                      <a:extLst>
+                        <a:ext uri="{28A0092B-C50C-407E-A947-70E740481C1C}">
+                          <a14:useLocalDpi xmlns:a14="http://schemas.microsoft.com/office/drawing/2010/main" val="0"/>
+                        </a:ext>
+                      </a:extLst>
+                    </a:blip>
+                    <a:stretch>
+                      <a:fillRect/>
+                    </a:stretch>
+                  </pic:blipFill>
+                  <pic:spPr>
+                    <a:xfrm>
+                      <a:off x="0" y="0"/>
+                      <a:ext cx="5943600" cy="3669030"/>
+                    </a:xfrm>
+                    <a:prstGeom prst="rect">
+                      <a:avLst/>
+                    </a:prstGeom>
+                  </pic:spPr>
+                </pic:pic>
+              </a:graphicData>
+            </a:graphic>
+          </wp:inline>
+        </w:drawing>
+      </w:r>
+    </w:p>
+    <w:p>
+      <w:pPr>
+        <w:spacing w:beforeAutospacing="1" w:after="100" w:afterAutospacing="1" w:line="240" w:lineRule="auto"/>
+        <w:jc w:val="both"/>
+      </w:pPr>
+    </w:p>
+    <w:p>
+      <w:pPr>
+        <w:spacing w:beforeAutospacing="1" w:after="100" w:afterAutospacing="1" w:line="240" w:lineRule="auto"/>
+        <w:jc w:val="both"/>
+      </w:pPr>
+    </w:p>
+    <w:p>
+      <w:pPr>
+        <w:spacing w:beforeAutospacing="1" w:after="100" w:afterAutospacing="1" w:line="240" w:lineRule="auto"/>
+        <w:jc w:val="both"/>
+        <w:rPr>
+          <w:b/>
+          <w:bCs/>
+        </w:rPr>
+      </w:pPr>
+    </w:p>
+    <w:p>
+      <w:pPr>
+        <w:spacing w:beforeAutospacing="1" w:after="100" w:afterAutospacing="1" w:line="240" w:lineRule="auto"/>
+        <w:jc w:val="both"/>
       </w:pPr>
     </w:p>
     <w:p>
@@ -12154,6 +12721,155 @@
     </w:lvl>
   </w:abstractNum>
   <w:abstractNum w:abstractNumId="11" w15:restartNumberingAfterBreak="0">
+    <w:nsid w:val="2EC56DEC"/>
+    <w:multiLevelType w:val="multilevel"/>
+    <w:tmpl w:val="9EB28684"/>
+    <w:lvl w:ilvl="0">
+      <w:start w:val="1"/>
+      <w:numFmt w:val="bullet"/>
+      <w:lvlText w:val=""/>
+      <w:lvlJc w:val="left"/>
+      <w:pPr>
+        <w:tabs>
+          <w:tab w:val="num" w:pos="720"/>
+        </w:tabs>
+        <w:ind w:left="720" w:hanging="360"/>
+      </w:pPr>
+      <w:rPr>
+        <w:rFonts w:ascii="Symbol" w:hAnsi="Symbol" w:hint="default"/>
+        <w:sz w:val="20"/>
+      </w:rPr>
+    </w:lvl>
+    <w:lvl w:ilvl="1" w:tentative="1">
+      <w:start w:val="1"/>
+      <w:numFmt w:val="bullet"/>
+      <w:lvlText w:val="o"/>
+      <w:lvlJc w:val="left"/>
+      <w:pPr>
+        <w:tabs>
+          <w:tab w:val="num" w:pos="1440"/>
+        </w:tabs>
+        <w:ind w:left="1440" w:hanging="360"/>
+      </w:pPr>
+      <w:rPr>
+        <w:rFonts w:ascii="Courier New" w:hAnsi="Courier New" w:hint="default"/>
+        <w:sz w:val="20"/>
+      </w:rPr>
+    </w:lvl>
+    <w:lvl w:ilvl="2" w:tentative="1">
+      <w:start w:val="1"/>
+      <w:numFmt w:val="bullet"/>
+      <w:lvlText w:val=""/>
+      <w:lvlJc w:val="left"/>
+      <w:pPr>
+        <w:tabs>
+          <w:tab w:val="num" w:pos="2160"/>
+        </w:tabs>
+        <w:ind w:left="2160" w:hanging="360"/>
+      </w:pPr>
+      <w:rPr>
+        <w:rFonts w:ascii="Wingdings" w:hAnsi="Wingdings" w:hint="default"/>
+        <w:sz w:val="20"/>
+      </w:rPr>
+    </w:lvl>
+    <w:lvl w:ilvl="3" w:tentative="1">
+      <w:start w:val="1"/>
+      <w:numFmt w:val="bullet"/>
+      <w:lvlText w:val=""/>
+      <w:lvlJc w:val="left"/>
+      <w:pPr>
+        <w:tabs>
+          <w:tab w:val="num" w:pos="2880"/>
+        </w:tabs>
+        <w:ind w:left="2880" w:hanging="360"/>
+      </w:pPr>
+      <w:rPr>
+        <w:rFonts w:ascii="Wingdings" w:hAnsi="Wingdings" w:hint="default"/>
+        <w:sz w:val="20"/>
+      </w:rPr>
+    </w:lvl>
+    <w:lvl w:ilvl="4" w:tentative="1">
+      <w:start w:val="1"/>
+      <w:numFmt w:val="bullet"/>
+      <w:lvlText w:val=""/>
+      <w:lvlJc w:val="left"/>
+      <w:pPr>
+        <w:tabs>
+          <w:tab w:val="num" w:pos="3600"/>
+        </w:tabs>
+        <w:ind w:left="3600" w:hanging="360"/>
+      </w:pPr>
+      <w:rPr>
+        <w:rFonts w:ascii="Wingdings" w:hAnsi="Wingdings" w:hint="default"/>
+        <w:sz w:val="20"/>
+      </w:rPr>
+    </w:lvl>
+    <w:lvl w:ilvl="5" w:tentative="1">
+      <w:start w:val="1"/>
+      <w:numFmt w:val="bullet"/>
+      <w:lvlText w:val=""/>
+      <w:lvlJc w:val="left"/>
+      <w:pPr>
+        <w:tabs>
+          <w:tab w:val="num" w:pos="4320"/>
+        </w:tabs>
+        <w:ind w:left="4320" w:hanging="360"/>
+      </w:pPr>
+      <w:rPr>
+        <w:rFonts w:ascii="Wingdings" w:hAnsi="Wingdings" w:hint="default"/>
+        <w:sz w:val="20"/>
+      </w:rPr>
+    </w:lvl>
+    <w:lvl w:ilvl="6" w:tentative="1">
+      <w:start w:val="1"/>
+      <w:numFmt w:val="bullet"/>
+      <w:lvlText w:val=""/>
+      <w:lvlJc w:val="left"/>
+      <w:pPr>
+        <w:tabs>
+          <w:tab w:val="num" w:pos="5040"/>
+        </w:tabs>
+        <w:ind w:left="5040" w:hanging="360"/>
+      </w:pPr>
+      <w:rPr>
+        <w:rFonts w:ascii="Wingdings" w:hAnsi="Wingdings" w:hint="default"/>
+        <w:sz w:val="20"/>
+      </w:rPr>
+    </w:lvl>
+    <w:lvl w:ilvl="7" w:tentative="1">
+      <w:start w:val="1"/>
+      <w:numFmt w:val="bullet"/>
+      <w:lvlText w:val=""/>
+      <w:lvlJc w:val="left"/>
+      <w:pPr>
+        <w:tabs>
+          <w:tab w:val="num" w:pos="5760"/>
+        </w:tabs>
+        <w:ind w:left="5760" w:hanging="360"/>
+      </w:pPr>
+      <w:rPr>
+        <w:rFonts w:ascii="Wingdings" w:hAnsi="Wingdings" w:hint="default"/>
+        <w:sz w:val="20"/>
+      </w:rPr>
+    </w:lvl>
+    <w:lvl w:ilvl="8" w:tentative="1">
+      <w:start w:val="1"/>
+      <w:numFmt w:val="bullet"/>
+      <w:lvlText w:val=""/>
+      <w:lvlJc w:val="left"/>
+      <w:pPr>
+        <w:tabs>
+          <w:tab w:val="num" w:pos="6480"/>
+        </w:tabs>
+        <w:ind w:left="6480" w:hanging="360"/>
+      </w:pPr>
+      <w:rPr>
+        <w:rFonts w:ascii="Wingdings" w:hAnsi="Wingdings" w:hint="default"/>
+        <w:sz w:val="20"/>
+      </w:rPr>
+    </w:lvl>
+  </w:abstractNum>
+  <w:abstractNum w:abstractNumId="12" w15:restartNumberingAfterBreak="0">
     <w:nsid w:val="31124DE4"/>
     <w:multiLevelType w:val="multilevel"/>
     <w:tmpl w:val="D876A5EA"/>
@@ -12302,7 +13018,7 @@
       </w:rPr>
     </w:lvl>
   </w:abstractNum>
-  <w:abstractNum w:abstractNumId="12" w15:restartNumberingAfterBreak="0">
+  <w:abstractNum w:abstractNumId="13" w15:restartNumberingAfterBreak="0">
     <w:nsid w:val="33BC6F58"/>
     <w:multiLevelType w:val="multilevel"/>
     <w:tmpl w:val="911C6904"/>
@@ -12451,7 +13167,7 @@
       </w:rPr>
     </w:lvl>
   </w:abstractNum>
-  <w:abstractNum w:abstractNumId="13" w15:restartNumberingAfterBreak="0">
+  <w:abstractNum w:abstractNumId="14" w15:restartNumberingAfterBreak="0">
     <w:nsid w:val="374C0E45"/>
     <w:multiLevelType w:val="multilevel"/>
     <w:tmpl w:val="D53CD7B6"/>
@@ -12564,7 +13280,7 @@
       </w:pPr>
     </w:lvl>
   </w:abstractNum>
-  <w:abstractNum w:abstractNumId="14" w15:restartNumberingAfterBreak="0">
+  <w:abstractNum w:abstractNumId="15" w15:restartNumberingAfterBreak="0">
     <w:nsid w:val="377D7657"/>
     <w:multiLevelType w:val="hybridMultilevel"/>
     <w:tmpl w:val="505C2A24"/>
@@ -12677,7 +13393,7 @@
       </w:rPr>
     </w:lvl>
   </w:abstractNum>
-  <w:abstractNum w:abstractNumId="15" w15:restartNumberingAfterBreak="0">
+  <w:abstractNum w:abstractNumId="16" w15:restartNumberingAfterBreak="0">
     <w:nsid w:val="383E6D96"/>
     <w:multiLevelType w:val="multilevel"/>
     <w:tmpl w:val="409CFFCA"/>
@@ -12826,7 +13542,7 @@
       </w:rPr>
     </w:lvl>
   </w:abstractNum>
-  <w:abstractNum w:abstractNumId="16" w15:restartNumberingAfterBreak="0">
+  <w:abstractNum w:abstractNumId="17" w15:restartNumberingAfterBreak="0">
     <w:nsid w:val="3901168C"/>
     <w:multiLevelType w:val="hybridMultilevel"/>
     <w:tmpl w:val="9230AF3A"/>
@@ -12915,7 +13631,7 @@
       </w:pPr>
     </w:lvl>
   </w:abstractNum>
-  <w:abstractNum w:abstractNumId="17" w15:restartNumberingAfterBreak="0">
+  <w:abstractNum w:abstractNumId="18" w15:restartNumberingAfterBreak="0">
     <w:nsid w:val="3A9824A0"/>
     <w:multiLevelType w:val="multilevel"/>
     <w:tmpl w:val="68F025E8"/>
@@ -13064,7 +13780,7 @@
       </w:rPr>
     </w:lvl>
   </w:abstractNum>
-  <w:abstractNum w:abstractNumId="18" w15:restartNumberingAfterBreak="0">
+  <w:abstractNum w:abstractNumId="19" w15:restartNumberingAfterBreak="0">
     <w:nsid w:val="40C91DC3"/>
     <w:multiLevelType w:val="multilevel"/>
     <w:tmpl w:val="D098F176"/>
@@ -13213,7 +13929,7 @@
       </w:rPr>
     </w:lvl>
   </w:abstractNum>
-  <w:abstractNum w:abstractNumId="19" w15:restartNumberingAfterBreak="0">
+  <w:abstractNum w:abstractNumId="20" w15:restartNumberingAfterBreak="0">
     <w:nsid w:val="47A53DDD"/>
     <w:multiLevelType w:val="multilevel"/>
     <w:tmpl w:val="33EA01D4"/>
@@ -13362,7 +14078,7 @@
       </w:rPr>
     </w:lvl>
   </w:abstractNum>
-  <w:abstractNum w:abstractNumId="20" w15:restartNumberingAfterBreak="0">
+  <w:abstractNum w:abstractNumId="21" w15:restartNumberingAfterBreak="0">
     <w:nsid w:val="47F72067"/>
     <w:multiLevelType w:val="multilevel"/>
     <w:tmpl w:val="A9C0AC98"/>
@@ -13511,7 +14227,156 @@
       </w:rPr>
     </w:lvl>
   </w:abstractNum>
-  <w:abstractNum w:abstractNumId="21" w15:restartNumberingAfterBreak="0">
+  <w:abstractNum w:abstractNumId="22" w15:restartNumberingAfterBreak="0">
+    <w:nsid w:val="4EDD2BDF"/>
+    <w:multiLevelType w:val="multilevel"/>
+    <w:tmpl w:val="80C8F0EC"/>
+    <w:lvl w:ilvl="0">
+      <w:start w:val="1"/>
+      <w:numFmt w:val="bullet"/>
+      <w:lvlText w:val=""/>
+      <w:lvlJc w:val="left"/>
+      <w:pPr>
+        <w:tabs>
+          <w:tab w:val="num" w:pos="720"/>
+        </w:tabs>
+        <w:ind w:left="720" w:hanging="360"/>
+      </w:pPr>
+      <w:rPr>
+        <w:rFonts w:ascii="Symbol" w:hAnsi="Symbol" w:hint="default"/>
+        <w:sz w:val="20"/>
+      </w:rPr>
+    </w:lvl>
+    <w:lvl w:ilvl="1" w:tentative="1">
+      <w:start w:val="1"/>
+      <w:numFmt w:val="bullet"/>
+      <w:lvlText w:val="o"/>
+      <w:lvlJc w:val="left"/>
+      <w:pPr>
+        <w:tabs>
+          <w:tab w:val="num" w:pos="1440"/>
+        </w:tabs>
+        <w:ind w:left="1440" w:hanging="360"/>
+      </w:pPr>
+      <w:rPr>
+        <w:rFonts w:ascii="Courier New" w:hAnsi="Courier New" w:hint="default"/>
+        <w:sz w:val="20"/>
+      </w:rPr>
+    </w:lvl>
+    <w:lvl w:ilvl="2" w:tentative="1">
+      <w:start w:val="1"/>
+      <w:numFmt w:val="bullet"/>
+      <w:lvlText w:val=""/>
+      <w:lvlJc w:val="left"/>
+      <w:pPr>
+        <w:tabs>
+          <w:tab w:val="num" w:pos="2160"/>
+        </w:tabs>
+        <w:ind w:left="2160" w:hanging="360"/>
+      </w:pPr>
+      <w:rPr>
+        <w:rFonts w:ascii="Wingdings" w:hAnsi="Wingdings" w:hint="default"/>
+        <w:sz w:val="20"/>
+      </w:rPr>
+    </w:lvl>
+    <w:lvl w:ilvl="3" w:tentative="1">
+      <w:start w:val="1"/>
+      <w:numFmt w:val="bullet"/>
+      <w:lvlText w:val=""/>
+      <w:lvlJc w:val="left"/>
+      <w:pPr>
+        <w:tabs>
+          <w:tab w:val="num" w:pos="2880"/>
+        </w:tabs>
+        <w:ind w:left="2880" w:hanging="360"/>
+      </w:pPr>
+      <w:rPr>
+        <w:rFonts w:ascii="Wingdings" w:hAnsi="Wingdings" w:hint="default"/>
+        <w:sz w:val="20"/>
+      </w:rPr>
+    </w:lvl>
+    <w:lvl w:ilvl="4" w:tentative="1">
+      <w:start w:val="1"/>
+      <w:numFmt w:val="bullet"/>
+      <w:lvlText w:val=""/>
+      <w:lvlJc w:val="left"/>
+      <w:pPr>
+        <w:tabs>
+          <w:tab w:val="num" w:pos="3600"/>
+        </w:tabs>
+        <w:ind w:left="3600" w:hanging="360"/>
+      </w:pPr>
+      <w:rPr>
+        <w:rFonts w:ascii="Wingdings" w:hAnsi="Wingdings" w:hint="default"/>
+        <w:sz w:val="20"/>
+      </w:rPr>
+    </w:lvl>
+    <w:lvl w:ilvl="5" w:tentative="1">
+      <w:start w:val="1"/>
+      <w:numFmt w:val="bullet"/>
+      <w:lvlText w:val=""/>
+      <w:lvlJc w:val="left"/>
+      <w:pPr>
+        <w:tabs>
+          <w:tab w:val="num" w:pos="4320"/>
+        </w:tabs>
+        <w:ind w:left="4320" w:hanging="360"/>
+      </w:pPr>
+      <w:rPr>
+        <w:rFonts w:ascii="Wingdings" w:hAnsi="Wingdings" w:hint="default"/>
+        <w:sz w:val="20"/>
+      </w:rPr>
+    </w:lvl>
+    <w:lvl w:ilvl="6" w:tentative="1">
+      <w:start w:val="1"/>
+      <w:numFmt w:val="bullet"/>
+      <w:lvlText w:val=""/>
+      <w:lvlJc w:val="left"/>
+      <w:pPr>
+        <w:tabs>
+          <w:tab w:val="num" w:pos="5040"/>
+        </w:tabs>
+        <w:ind w:left="5040" w:hanging="360"/>
+      </w:pPr>
+      <w:rPr>
+        <w:rFonts w:ascii="Wingdings" w:hAnsi="Wingdings" w:hint="default"/>
+        <w:sz w:val="20"/>
+      </w:rPr>
+    </w:lvl>
+    <w:lvl w:ilvl="7" w:tentative="1">
+      <w:start w:val="1"/>
+      <w:numFmt w:val="bullet"/>
+      <w:lvlText w:val=""/>
+      <w:lvlJc w:val="left"/>
+      <w:pPr>
+        <w:tabs>
+          <w:tab w:val="num" w:pos="5760"/>
+        </w:tabs>
+        <w:ind w:left="5760" w:hanging="360"/>
+      </w:pPr>
+      <w:rPr>
+        <w:rFonts w:ascii="Wingdings" w:hAnsi="Wingdings" w:hint="default"/>
+        <w:sz w:val="20"/>
+      </w:rPr>
+    </w:lvl>
+    <w:lvl w:ilvl="8" w:tentative="1">
+      <w:start w:val="1"/>
+      <w:numFmt w:val="bullet"/>
+      <w:lvlText w:val=""/>
+      <w:lvlJc w:val="left"/>
+      <w:pPr>
+        <w:tabs>
+          <w:tab w:val="num" w:pos="6480"/>
+        </w:tabs>
+        <w:ind w:left="6480" w:hanging="360"/>
+      </w:pPr>
+      <w:rPr>
+        <w:rFonts w:ascii="Wingdings" w:hAnsi="Wingdings" w:hint="default"/>
+        <w:sz w:val="20"/>
+      </w:rPr>
+    </w:lvl>
+  </w:abstractNum>
+  <w:abstractNum w:abstractNumId="23" w15:restartNumberingAfterBreak="0">
     <w:nsid w:val="557B04BC"/>
     <w:multiLevelType w:val="hybridMultilevel"/>
     <w:tmpl w:val="13E20EA6"/>
@@ -13624,7 +14489,7 @@
       </w:rPr>
     </w:lvl>
   </w:abstractNum>
-  <w:abstractNum w:abstractNumId="22" w15:restartNumberingAfterBreak="0">
+  <w:abstractNum w:abstractNumId="24" w15:restartNumberingAfterBreak="0">
     <w:nsid w:val="55833930"/>
     <w:multiLevelType w:val="hybridMultilevel"/>
     <w:tmpl w:val="6624E5A2"/>
@@ -13737,7 +14602,156 @@
       </w:rPr>
     </w:lvl>
   </w:abstractNum>
-  <w:abstractNum w:abstractNumId="23" w15:restartNumberingAfterBreak="0">
+  <w:abstractNum w:abstractNumId="25" w15:restartNumberingAfterBreak="0">
+    <w:nsid w:val="614B44C5"/>
+    <w:multiLevelType w:val="multilevel"/>
+    <w:tmpl w:val="E8A817B0"/>
+    <w:lvl w:ilvl="0">
+      <w:start w:val="1"/>
+      <w:numFmt w:val="bullet"/>
+      <w:lvlText w:val=""/>
+      <w:lvlJc w:val="left"/>
+      <w:pPr>
+        <w:tabs>
+          <w:tab w:val="num" w:pos="720"/>
+        </w:tabs>
+        <w:ind w:left="720" w:hanging="360"/>
+      </w:pPr>
+      <w:rPr>
+        <w:rFonts w:ascii="Symbol" w:hAnsi="Symbol" w:hint="default"/>
+        <w:sz w:val="20"/>
+      </w:rPr>
+    </w:lvl>
+    <w:lvl w:ilvl="1" w:tentative="1">
+      <w:start w:val="1"/>
+      <w:numFmt w:val="bullet"/>
+      <w:lvlText w:val="o"/>
+      <w:lvlJc w:val="left"/>
+      <w:pPr>
+        <w:tabs>
+          <w:tab w:val="num" w:pos="1440"/>
+        </w:tabs>
+        <w:ind w:left="1440" w:hanging="360"/>
+      </w:pPr>
+      <w:rPr>
+        <w:rFonts w:ascii="Courier New" w:hAnsi="Courier New" w:hint="default"/>
+        <w:sz w:val="20"/>
+      </w:rPr>
+    </w:lvl>
+    <w:lvl w:ilvl="2" w:tentative="1">
+      <w:start w:val="1"/>
+      <w:numFmt w:val="bullet"/>
+      <w:lvlText w:val=""/>
+      <w:lvlJc w:val="left"/>
+      <w:pPr>
+        <w:tabs>
+          <w:tab w:val="num" w:pos="2160"/>
+        </w:tabs>
+        <w:ind w:left="2160" w:hanging="360"/>
+      </w:pPr>
+      <w:rPr>
+        <w:rFonts w:ascii="Wingdings" w:hAnsi="Wingdings" w:hint="default"/>
+        <w:sz w:val="20"/>
+      </w:rPr>
+    </w:lvl>
+    <w:lvl w:ilvl="3" w:tentative="1">
+      <w:start w:val="1"/>
+      <w:numFmt w:val="bullet"/>
+      <w:lvlText w:val=""/>
+      <w:lvlJc w:val="left"/>
+      <w:pPr>
+        <w:tabs>
+          <w:tab w:val="num" w:pos="2880"/>
+        </w:tabs>
+        <w:ind w:left="2880" w:hanging="360"/>
+      </w:pPr>
+      <w:rPr>
+        <w:rFonts w:ascii="Wingdings" w:hAnsi="Wingdings" w:hint="default"/>
+        <w:sz w:val="20"/>
+      </w:rPr>
+    </w:lvl>
+    <w:lvl w:ilvl="4" w:tentative="1">
+      <w:start w:val="1"/>
+      <w:numFmt w:val="bullet"/>
+      <w:lvlText w:val=""/>
+      <w:lvlJc w:val="left"/>
+      <w:pPr>
+        <w:tabs>
+          <w:tab w:val="num" w:pos="3600"/>
+        </w:tabs>
+        <w:ind w:left="3600" w:hanging="360"/>
+      </w:pPr>
+      <w:rPr>
+        <w:rFonts w:ascii="Wingdings" w:hAnsi="Wingdings" w:hint="default"/>
+        <w:sz w:val="20"/>
+      </w:rPr>
+    </w:lvl>
+    <w:lvl w:ilvl="5" w:tentative="1">
+      <w:start w:val="1"/>
+      <w:numFmt w:val="bullet"/>
+      <w:lvlText w:val=""/>
+      <w:lvlJc w:val="left"/>
+      <w:pPr>
+        <w:tabs>
+          <w:tab w:val="num" w:pos="4320"/>
+        </w:tabs>
+        <w:ind w:left="4320" w:hanging="360"/>
+      </w:pPr>
+      <w:rPr>
+        <w:rFonts w:ascii="Wingdings" w:hAnsi="Wingdings" w:hint="default"/>
+        <w:sz w:val="20"/>
+      </w:rPr>
+    </w:lvl>
+    <w:lvl w:ilvl="6" w:tentative="1">
+      <w:start w:val="1"/>
+      <w:numFmt w:val="bullet"/>
+      <w:lvlText w:val=""/>
+      <w:lvlJc w:val="left"/>
+      <w:pPr>
+        <w:tabs>
+          <w:tab w:val="num" w:pos="5040"/>
+        </w:tabs>
+        <w:ind w:left="5040" w:hanging="360"/>
+      </w:pPr>
+      <w:rPr>
+        <w:rFonts w:ascii="Wingdings" w:hAnsi="Wingdings" w:hint="default"/>
+        <w:sz w:val="20"/>
+      </w:rPr>
+    </w:lvl>
+    <w:lvl w:ilvl="7" w:tentative="1">
+      <w:start w:val="1"/>
+      <w:numFmt w:val="bullet"/>
+      <w:lvlText w:val=""/>
+      <w:lvlJc w:val="left"/>
+      <w:pPr>
+        <w:tabs>
+          <w:tab w:val="num" w:pos="5760"/>
+        </w:tabs>
+        <w:ind w:left="5760" w:hanging="360"/>
+      </w:pPr>
+      <w:rPr>
+        <w:rFonts w:ascii="Wingdings" w:hAnsi="Wingdings" w:hint="default"/>
+        <w:sz w:val="20"/>
+      </w:rPr>
+    </w:lvl>
+    <w:lvl w:ilvl="8" w:tentative="1">
+      <w:start w:val="1"/>
+      <w:numFmt w:val="bullet"/>
+      <w:lvlText w:val=""/>
+      <w:lvlJc w:val="left"/>
+      <w:pPr>
+        <w:tabs>
+          <w:tab w:val="num" w:pos="6480"/>
+        </w:tabs>
+        <w:ind w:left="6480" w:hanging="360"/>
+      </w:pPr>
+      <w:rPr>
+        <w:rFonts w:ascii="Wingdings" w:hAnsi="Wingdings" w:hint="default"/>
+        <w:sz w:val="20"/>
+      </w:rPr>
+    </w:lvl>
+  </w:abstractNum>
+  <w:abstractNum w:abstractNumId="26" w15:restartNumberingAfterBreak="0">
     <w:nsid w:val="660B0335"/>
     <w:multiLevelType w:val="hybridMultilevel"/>
     <w:tmpl w:val="50DA1148"/>
@@ -13850,7 +14864,7 @@
       </w:rPr>
     </w:lvl>
   </w:abstractNum>
-  <w:abstractNum w:abstractNumId="24" w15:restartNumberingAfterBreak="0">
+  <w:abstractNum w:abstractNumId="27" w15:restartNumberingAfterBreak="0">
     <w:nsid w:val="68666DC1"/>
     <w:multiLevelType w:val="multilevel"/>
     <w:tmpl w:val="B81C9D8E"/>
@@ -13999,7 +15013,7 @@
       </w:rPr>
     </w:lvl>
   </w:abstractNum>
-  <w:abstractNum w:abstractNumId="25" w15:restartNumberingAfterBreak="0">
+  <w:abstractNum w:abstractNumId="28" w15:restartNumberingAfterBreak="0">
     <w:nsid w:val="72DB0E35"/>
     <w:multiLevelType w:val="multilevel"/>
     <w:tmpl w:val="16F05F66"/>
@@ -14144,7 +15158,7 @@
       </w:rPr>
     </w:lvl>
   </w:abstractNum>
-  <w:abstractNum w:abstractNumId="26" w15:restartNumberingAfterBreak="0">
+  <w:abstractNum w:abstractNumId="29" w15:restartNumberingAfterBreak="0">
     <w:nsid w:val="75B2013F"/>
     <w:multiLevelType w:val="multilevel"/>
     <w:tmpl w:val="EAF6678A"/>
@@ -14293,7 +15307,7 @@
       </w:rPr>
     </w:lvl>
   </w:abstractNum>
-  <w:abstractNum w:abstractNumId="27" w15:restartNumberingAfterBreak="0">
+  <w:abstractNum w:abstractNumId="30" w15:restartNumberingAfterBreak="0">
     <w:nsid w:val="789671A8"/>
     <w:multiLevelType w:val="hybridMultilevel"/>
     <w:tmpl w:val="B596C12E"/>
@@ -14382,7 +15396,7 @@
       </w:pPr>
     </w:lvl>
   </w:abstractNum>
-  <w:abstractNum w:abstractNumId="28" w15:restartNumberingAfterBreak="0">
+  <w:abstractNum w:abstractNumId="31" w15:restartNumberingAfterBreak="0">
     <w:nsid w:val="799C3158"/>
     <w:multiLevelType w:val="hybridMultilevel"/>
     <w:tmpl w:val="8326C058"/>
@@ -14495,7 +15509,7 @@
       </w:rPr>
     </w:lvl>
   </w:abstractNum>
-  <w:abstractNum w:abstractNumId="29" w15:restartNumberingAfterBreak="0">
+  <w:abstractNum w:abstractNumId="32" w15:restartNumberingAfterBreak="0">
     <w:nsid w:val="7DB905DC"/>
     <w:multiLevelType w:val="multilevel"/>
     <w:tmpl w:val="0ADAC722"/>
@@ -14644,7 +15658,7 @@
       </w:rPr>
     </w:lvl>
   </w:abstractNum>
-  <w:abstractNum w:abstractNumId="30" w15:restartNumberingAfterBreak="0">
+  <w:abstractNum w:abstractNumId="33" w15:restartNumberingAfterBreak="0">
     <w:nsid w:val="7EDE550A"/>
     <w:multiLevelType w:val="multilevel"/>
     <w:tmpl w:val="42C03588"/>
@@ -14794,37 +15808,37 @@
     </w:lvl>
   </w:abstractNum>
   <w:num w:numId="1" w16cid:durableId="1837650713">
-    <w:abstractNumId w:val="14"/>
+    <w:abstractNumId w:val="15"/>
   </w:num>
   <w:num w:numId="2" w16cid:durableId="1532455915">
-    <w:abstractNumId w:val="23"/>
+    <w:abstractNumId w:val="26"/>
   </w:num>
   <w:num w:numId="3" w16cid:durableId="2023508460">
     <w:abstractNumId w:val="3"/>
   </w:num>
   <w:num w:numId="4" w16cid:durableId="1251425395">
-    <w:abstractNumId w:val="27"/>
+    <w:abstractNumId w:val="30"/>
   </w:num>
   <w:num w:numId="5" w16cid:durableId="156387416">
     <w:abstractNumId w:val="8"/>
   </w:num>
   <w:num w:numId="6" w16cid:durableId="1517770302">
-    <w:abstractNumId w:val="21"/>
+    <w:abstractNumId w:val="23"/>
   </w:num>
   <w:num w:numId="7" w16cid:durableId="999503827">
     <w:abstractNumId w:val="9"/>
   </w:num>
   <w:num w:numId="8" w16cid:durableId="2039504020">
-    <w:abstractNumId w:val="22"/>
+    <w:abstractNumId w:val="24"/>
   </w:num>
   <w:num w:numId="9" w16cid:durableId="986859303">
-    <w:abstractNumId w:val="13"/>
+    <w:abstractNumId w:val="14"/>
   </w:num>
   <w:num w:numId="10" w16cid:durableId="1779332963">
-    <w:abstractNumId w:val="16"/>
+    <w:abstractNumId w:val="17"/>
   </w:num>
   <w:num w:numId="11" w16cid:durableId="1968123133">
-    <w:abstractNumId w:val="25"/>
+    <w:abstractNumId w:val="28"/>
   </w:num>
   <w:num w:numId="12" w16cid:durableId="1688864638">
     <w:abstractNumId w:val="2"/>
@@ -14839,13 +15853,13 @@
     <w:abstractNumId w:val="1"/>
   </w:num>
   <w:num w:numId="16" w16cid:durableId="1168910396">
-    <w:abstractNumId w:val="17"/>
+    <w:abstractNumId w:val="18"/>
   </w:num>
   <w:num w:numId="17" w16cid:durableId="1043940698">
     <w:abstractNumId w:val="6"/>
   </w:num>
   <w:num w:numId="18" w16cid:durableId="1730686687">
-    <w:abstractNumId w:val="18"/>
+    <w:abstractNumId w:val="19"/>
   </w:num>
   <w:num w:numId="19" w16cid:durableId="617637296">
     <w:abstractNumId w:val="5"/>
@@ -14854,37 +15868,46 @@
     <w:abstractNumId w:val="10"/>
   </w:num>
   <w:num w:numId="21" w16cid:durableId="783231422">
-    <w:abstractNumId w:val="12"/>
+    <w:abstractNumId w:val="13"/>
   </w:num>
   <w:num w:numId="22" w16cid:durableId="1466852465">
-    <w:abstractNumId w:val="15"/>
+    <w:abstractNumId w:val="16"/>
   </w:num>
   <w:num w:numId="23" w16cid:durableId="1050346924">
     <w:abstractNumId w:val="0"/>
   </w:num>
   <w:num w:numId="24" w16cid:durableId="1303580117">
-    <w:abstractNumId w:val="19"/>
+    <w:abstractNumId w:val="20"/>
   </w:num>
   <w:num w:numId="25" w16cid:durableId="1985424780">
-    <w:abstractNumId w:val="20"/>
+    <w:abstractNumId w:val="21"/>
   </w:num>
   <w:num w:numId="26" w16cid:durableId="209923524">
+    <w:abstractNumId w:val="32"/>
+  </w:num>
+  <w:num w:numId="27" w16cid:durableId="1369722350">
     <w:abstractNumId w:val="29"/>
   </w:num>
-  <w:num w:numId="27" w16cid:durableId="1369722350">
-    <w:abstractNumId w:val="26"/>
-  </w:num>
   <w:num w:numId="28" w16cid:durableId="1808430458">
-    <w:abstractNumId w:val="24"/>
+    <w:abstractNumId w:val="27"/>
   </w:num>
   <w:num w:numId="29" w16cid:durableId="184490673">
-    <w:abstractNumId w:val="30"/>
+    <w:abstractNumId w:val="33"/>
   </w:num>
   <w:num w:numId="30" w16cid:durableId="1221205948">
+    <w:abstractNumId w:val="12"/>
+  </w:num>
+  <w:num w:numId="31" w16cid:durableId="557397418">
+    <w:abstractNumId w:val="31"/>
+  </w:num>
+  <w:num w:numId="32" w16cid:durableId="204802853">
     <w:abstractNumId w:val="11"/>
   </w:num>
-  <w:num w:numId="31" w16cid:durableId="557397418">
-    <w:abstractNumId w:val="28"/>
+  <w:num w:numId="33" w16cid:durableId="142158928">
+    <w:abstractNumId w:val="25"/>
+  </w:num>
+  <w:num w:numId="34" w16cid:durableId="178206038">
+    <w:abstractNumId w:val="22"/>
   </w:num>
 </w:numbering>
 </file>

</xml_diff>

<commit_message>
#12: Use of ML Techniques (Logistic Regression, Decision Tree, Random Forest and KNN with Default Parameters)
</commit_message>
<xml_diff>
--- a/MSDS25026_REPORT.docx
+++ b/MSDS25026_REPORT.docx
@@ -7425,14 +7425,7 @@
           <w:b/>
           <w:bCs/>
         </w:rPr>
-        <w:t>Sentiment from Hashtags</w:t>
-      </w:r>
-      <w:r>
-        <w:rPr>
-          <w:b/>
-          <w:bCs/>
-        </w:rPr>
-        <w:t>:</w:t>
+        <w:t>Sentiment from Hashtags:</w:t>
       </w:r>
     </w:p>
     <w:p>
@@ -7547,13 +7540,8 @@
       <w:r>
         <w:t xml:space="preserve"> </w:t>
       </w:r>
-      <w:proofErr w:type="gramStart"/>
-      <w:r>
-        <w:t>Due</w:t>
-      </w:r>
-      <w:proofErr w:type="gramEnd"/>
-      <w:r>
-        <w:t xml:space="preserve"> to the lack of textual content, sentiment could not be used as a predictive feature in this study. The analysis continues using engagement-based features only.</w:t>
+      <w:r>
+        <w:t>Due to the lack of textual content, sentiment could not be used as a predictive feature in this study. The analysis continues using engagement-based features only.</w:t>
       </w:r>
     </w:p>
     <w:p>
@@ -10259,7 +10247,7 @@
         </w:rPr>
         <w:lastRenderedPageBreak/>
         <w:drawing>
-          <wp:inline distT="0" distB="0" distL="0" distR="0" wp14:anchorId="22C3DDF8" wp14:editId="3ECAA371">
+          <wp:inline distT="0" distB="0" distL="0" distR="0" wp14:anchorId="22C3DDF8" wp14:editId="7CC61F16">
             <wp:extent cx="6124575" cy="6124575"/>
             <wp:effectExtent l="0" t="0" r="9525" b="9525"/>
             <wp:docPr id="2069265619" name="Picture 2"/>
@@ -10446,14 +10434,7 @@
           <w:b/>
           <w:bCs/>
         </w:rPr>
-        <w:t>Heatmap Visualization</w:t>
-      </w:r>
-      <w:r>
-        <w:rPr>
-          <w:b/>
-          <w:bCs/>
-        </w:rPr>
-        <w:t>:</w:t>
+        <w:t>Heatmap Visualization:</w:t>
       </w:r>
     </w:p>
     <w:p>
@@ -11063,40 +11044,119 @@
         <w:spacing w:beforeAutospacing="1" w:after="100" w:afterAutospacing="1" w:line="240" w:lineRule="auto"/>
         <w:jc w:val="both"/>
       </w:pPr>
+      <w:r>
+        <w:t>Use of ML techniques:</w:t>
+      </w:r>
     </w:p>
     <w:p>
       <w:pPr>
         <w:spacing w:beforeAutospacing="1" w:after="100" w:afterAutospacing="1" w:line="240" w:lineRule="auto"/>
         <w:jc w:val="both"/>
-        <w:rPr>
-          <w:b/>
-          <w:bCs/>
-        </w:rPr>
-      </w:pPr>
+      </w:pPr>
+      <w:r>
+        <w:t xml:space="preserve">In this project, I use </w:t>
+      </w:r>
+      <w:r>
+        <w:t>Logistic Regression, Decision Tree, Random Forest</w:t>
+      </w:r>
+      <w:r>
+        <w:t>,</w:t>
+      </w:r>
+      <w:r>
+        <w:t xml:space="preserve"> and KNN with Default Parameters.</w:t>
+      </w:r>
     </w:p>
     <w:p>
       <w:pPr>
         <w:spacing w:beforeAutospacing="1" w:after="100" w:afterAutospacing="1" w:line="240" w:lineRule="auto"/>
         <w:jc w:val="both"/>
       </w:pPr>
+      <w:r>
+        <w:t>A machine learning model w</w:t>
+      </w:r>
+      <w:r>
+        <w:t>ill</w:t>
+      </w:r>
+      <w:r>
+        <w:t xml:space="preserve"> </w:t>
+      </w:r>
+      <w:r>
+        <w:t xml:space="preserve">be </w:t>
+      </w:r>
+      <w:r>
+        <w:t xml:space="preserve">developed to classify content into High, Medium, or Low engagement levels using four key interaction features: Likes, Shares, Comments, and Views. The dataset </w:t>
+      </w:r>
+      <w:r>
+        <w:t>is</w:t>
+      </w:r>
+      <w:r>
+        <w:t xml:space="preserve"> divided using an 80/20 train–test split to ensure unbiased model evaluation, with a fixed random state (42) for reproducibility. This setup prepares the data for training a supervised classification model.</w:t>
+      </w:r>
     </w:p>
     <w:p>
       <w:pPr>
         <w:spacing w:beforeAutospacing="1" w:after="100" w:afterAutospacing="1" w:line="240" w:lineRule="auto"/>
-        <w:ind w:left="360"/>
-        <w:jc w:val="both"/>
-      </w:pPr>
+        <w:jc w:val="both"/>
+      </w:pPr>
+      <w:r>
+        <w:rPr>
+          <w:noProof/>
+        </w:rPr>
+        <w:drawing>
+          <wp:inline distT="0" distB="0" distL="0" distR="0" wp14:anchorId="0DA3AF00" wp14:editId="0ED8A8FD">
+            <wp:extent cx="5943600" cy="1078230"/>
+            <wp:effectExtent l="0" t="0" r="0" b="7620"/>
+            <wp:docPr id="699159647" name="Picture 1"/>
+            <wp:cNvGraphicFramePr>
+              <a:graphicFrameLocks xmlns:a="http://schemas.openxmlformats.org/drawingml/2006/main" noChangeAspect="1"/>
+            </wp:cNvGraphicFramePr>
+            <a:graphic xmlns:a="http://schemas.openxmlformats.org/drawingml/2006/main">
+              <a:graphicData uri="http://schemas.openxmlformats.org/drawingml/2006/picture">
+                <pic:pic xmlns:pic="http://schemas.openxmlformats.org/drawingml/2006/picture">
+                  <pic:nvPicPr>
+                    <pic:cNvPr id="699159647" name=""/>
+                    <pic:cNvPicPr/>
+                  </pic:nvPicPr>
+                  <pic:blipFill>
+                    <a:blip r:embed="rId63"/>
+                    <a:stretch>
+                      <a:fillRect/>
+                    </a:stretch>
+                  </pic:blipFill>
+                  <pic:spPr>
+                    <a:xfrm>
+                      <a:off x="0" y="0"/>
+                      <a:ext cx="5943600" cy="1078230"/>
+                    </a:xfrm>
+                    <a:prstGeom prst="rect">
+                      <a:avLst/>
+                    </a:prstGeom>
+                  </pic:spPr>
+                </pic:pic>
+              </a:graphicData>
+            </a:graphic>
+          </wp:inline>
+        </w:drawing>
+      </w:r>
     </w:p>
     <w:p>
       <w:pPr>
         <w:spacing w:beforeAutospacing="1" w:after="100" w:afterAutospacing="1" w:line="240" w:lineRule="auto"/>
         <w:jc w:val="both"/>
+        <w:rPr>
+          <w:b/>
+          <w:bCs/>
+        </w:rPr>
       </w:pPr>
     </w:p>
     <w:p>
       <w:pPr>
         <w:spacing w:beforeAutospacing="1" w:after="100" w:afterAutospacing="1" w:line="240" w:lineRule="auto"/>
         <w:jc w:val="both"/>
+        <w:rPr>
+          <w:b/>
+          <w:bCs/>
+        </w:rPr>
       </w:pPr>
     </w:p>
     <w:p>
@@ -11108,6 +11168,42 @@
           <w:bCs/>
         </w:rPr>
       </w:pPr>
+      <w:r>
+        <w:rPr>
+          <w:b/>
+          <w:bCs/>
+        </w:rPr>
+        <w:lastRenderedPageBreak/>
+        <w:t xml:space="preserve">Logistic Regression, Decision Tree, Random </w:t>
+      </w:r>
+      <w:r>
+        <w:rPr>
+          <w:b/>
+          <w:bCs/>
+        </w:rPr>
+        <w:t>Forest,</w:t>
+      </w:r>
+      <w:r>
+        <w:rPr>
+          <w:b/>
+          <w:bCs/>
+        </w:rPr>
+        <w:t xml:space="preserve"> and</w:t>
+      </w:r>
+      <w:r>
+        <w:rPr>
+          <w:b/>
+          <w:bCs/>
+        </w:rPr>
+        <w:t xml:space="preserve"> </w:t>
+      </w:r>
+      <w:r>
+        <w:rPr>
+          <w:b/>
+          <w:bCs/>
+        </w:rPr>
+        <w:t>KNN with Default Parameters.</w:t>
+      </w:r>
     </w:p>
     <w:p>
       <w:pPr>
@@ -11118,83 +11214,965 @@
           <w:bCs/>
         </w:rPr>
       </w:pPr>
+      <w:r>
+        <w:rPr>
+          <w:b/>
+          <w:bCs/>
+        </w:rPr>
+        <w:t>Model</w:t>
+      </w:r>
+      <w:r>
+        <w:rPr>
+          <w:b/>
+          <w:bCs/>
+        </w:rPr>
+        <w:t>s</w:t>
+      </w:r>
+      <w:r>
+        <w:rPr>
+          <w:b/>
+          <w:bCs/>
+        </w:rPr>
+        <w:t xml:space="preserve"> Evaluation</w:t>
+      </w:r>
     </w:p>
     <w:p>
       <w:pPr>
         <w:spacing w:beforeAutospacing="1" w:after="100" w:afterAutospacing="1" w:line="240" w:lineRule="auto"/>
-      </w:pPr>
-    </w:p>
-    <w:p>
-      <w:pPr>
-        <w:spacing w:beforeAutospacing="1" w:after="100" w:afterAutospacing="1" w:line="240" w:lineRule="auto"/>
-      </w:pPr>
-    </w:p>
-    <w:p>
-      <w:pPr>
-        <w:spacing w:beforeAutospacing="1" w:after="100" w:afterAutospacing="1" w:line="240" w:lineRule="auto"/>
-      </w:pPr>
-    </w:p>
-    <w:p>
-      <w:pPr>
-        <w:spacing w:beforeAutospacing="1" w:after="100" w:afterAutospacing="1" w:line="240" w:lineRule="auto"/>
-        <w:rPr>
-          <w:rFonts w:ascii="Times New Roman" w:eastAsia="Times New Roman" w:hAnsi="Times New Roman" w:cs="Times New Roman"/>
-        </w:rPr>
-      </w:pPr>
-    </w:p>
-    <w:p>
-      <w:pPr>
-        <w:jc w:val="both"/>
-      </w:pPr>
-    </w:p>
-    <w:p>
-      <w:pPr>
-        <w:jc w:val="both"/>
-        <w:rPr>
-          <w:b/>
-          <w:bCs/>
-        </w:rPr>
-      </w:pPr>
-    </w:p>
-    <w:p>
-      <w:pPr>
-        <w:jc w:val="both"/>
-        <w:rPr>
-          <w:b/>
-          <w:bCs/>
-        </w:rPr>
-      </w:pPr>
+        <w:jc w:val="both"/>
+        <w:rPr>
+          <w:b/>
+          <w:bCs/>
+        </w:rPr>
+      </w:pPr>
+      <w:r>
+        <w:rPr>
+          <w:noProof/>
+        </w:rPr>
+        <w:drawing>
+          <wp:inline distT="0" distB="0" distL="0" distR="0" wp14:anchorId="127CF0B7" wp14:editId="379558D7">
+            <wp:extent cx="5943600" cy="2279015"/>
+            <wp:effectExtent l="0" t="0" r="0" b="6985"/>
+            <wp:docPr id="1329730905" name="Picture 1"/>
+            <wp:cNvGraphicFramePr>
+              <a:graphicFrameLocks xmlns:a="http://schemas.openxmlformats.org/drawingml/2006/main" noChangeAspect="1"/>
+            </wp:cNvGraphicFramePr>
+            <a:graphic xmlns:a="http://schemas.openxmlformats.org/drawingml/2006/main">
+              <a:graphicData uri="http://schemas.openxmlformats.org/drawingml/2006/picture">
+                <pic:pic xmlns:pic="http://schemas.openxmlformats.org/drawingml/2006/picture">
+                  <pic:nvPicPr>
+                    <pic:cNvPr id="1329730905" name=""/>
+                    <pic:cNvPicPr/>
+                  </pic:nvPicPr>
+                  <pic:blipFill>
+                    <a:blip r:embed="rId64"/>
+                    <a:stretch>
+                      <a:fillRect/>
+                    </a:stretch>
+                  </pic:blipFill>
+                  <pic:spPr>
+                    <a:xfrm>
+                      <a:off x="0" y="0"/>
+                      <a:ext cx="5943600" cy="2279015"/>
+                    </a:xfrm>
+                    <a:prstGeom prst="rect">
+                      <a:avLst/>
+                    </a:prstGeom>
+                  </pic:spPr>
+                </pic:pic>
+              </a:graphicData>
+            </a:graphic>
+          </wp:inline>
+        </w:drawing>
+      </w:r>
     </w:p>
     <w:p>
       <w:pPr>
         <w:spacing w:before="100" w:beforeAutospacing="1" w:after="100" w:afterAutospacing="1" w:line="240" w:lineRule="auto"/>
-        <w:rPr>
-          <w:rFonts w:ascii="Times New Roman" w:eastAsia="Times New Roman" w:hAnsi="Times New Roman" w:cs="Times New Roman"/>
-          <w:b/>
-          <w:bCs/>
-        </w:rPr>
-      </w:pPr>
+      </w:pPr>
+      <w:r>
+        <w:t xml:space="preserve">To assess the performance of the predictive models, four key evaluation metrics were examined: </w:t>
+      </w:r>
+      <w:r>
+        <w:rPr>
+          <w:b/>
+          <w:bCs/>
+        </w:rPr>
+        <w:t>precision</w:t>
+      </w:r>
+      <w:r>
+        <w:t xml:space="preserve">, </w:t>
+      </w:r>
+      <w:r>
+        <w:rPr>
+          <w:b/>
+          <w:bCs/>
+        </w:rPr>
+        <w:t>recall</w:t>
+      </w:r>
+      <w:r>
+        <w:t xml:space="preserve">, </w:t>
+      </w:r>
+      <w:r>
+        <w:rPr>
+          <w:b/>
+          <w:bCs/>
+        </w:rPr>
+        <w:t>F1-score</w:t>
+      </w:r>
+      <w:r>
+        <w:t xml:space="preserve">, and </w:t>
+      </w:r>
+      <w:r>
+        <w:rPr>
+          <w:b/>
+          <w:bCs/>
+        </w:rPr>
+        <w:t>accuracy</w:t>
+      </w:r>
+      <w:r>
+        <w:t>. These metrics were computed for each class of the target variable (Low, Medium, High Engagement). The classification reports provide a detailed view of how effectively each algorithm identifies engagement levels.</w:t>
+      </w:r>
     </w:p>
     <w:p>
       <w:pPr>
         <w:spacing w:before="100" w:beforeAutospacing="1" w:after="100" w:afterAutospacing="1" w:line="240" w:lineRule="auto"/>
         <w:rPr>
-          <w:rFonts w:ascii="Courier New" w:eastAsia="Times New Roman" w:hAnsi="Courier New" w:cs="Courier New"/>
-          <w:b/>
-          <w:bCs/>
-          <w:color w:val="000000"/>
-          <w:sz w:val="21"/>
-          <w:szCs w:val="21"/>
-        </w:rPr>
-      </w:pPr>
+          <w:b/>
+          <w:bCs/>
+        </w:rPr>
+      </w:pPr>
+      <w:r>
+        <w:rPr>
+          <w:b/>
+          <w:bCs/>
+        </w:rPr>
+        <w:t>Classification Report Summary</w:t>
+      </w:r>
     </w:p>
     <w:p>
       <w:pPr>
         <w:spacing w:before="100" w:beforeAutospacing="1" w:after="100" w:afterAutospacing="1" w:line="240" w:lineRule="auto"/>
-        <w:rPr>
-          <w:b/>
-          <w:bCs/>
-        </w:rPr>
+      </w:pPr>
+      <w:r>
+        <w:t xml:space="preserve">The results indicate that ensemble-based models such as </w:t>
+      </w:r>
+      <w:r>
+        <w:rPr>
+          <w:b/>
+          <w:bCs/>
+        </w:rPr>
+        <w:t>Random Forest</w:t>
+      </w:r>
+      <w:r>
+        <w:t xml:space="preserve"> and </w:t>
+      </w:r>
+      <w:r>
+        <w:rPr>
+          <w:b/>
+          <w:bCs/>
+        </w:rPr>
+        <w:t>Gradient Boosting</w:t>
+      </w:r>
+      <w:r>
+        <w:t xml:space="preserve"> achieved strong overall performance, with balanced precision, recall, and F1-scores across all classes.</w:t>
+      </w:r>
+    </w:p>
+    <w:p>
+      <w:pPr>
+        <w:numPr>
+          <w:ilvl w:val="0"/>
+          <w:numId w:val="35"/>
+        </w:numPr>
+        <w:spacing w:before="100" w:beforeAutospacing="1" w:after="100" w:afterAutospacing="1" w:line="240" w:lineRule="auto"/>
+      </w:pPr>
+      <w:r>
+        <w:rPr>
+          <w:b/>
+          <w:bCs/>
+        </w:rPr>
+        <w:t>Random Forest</w:t>
+      </w:r>
+      <w:r>
+        <w:t xml:space="preserve"> showed high predictive stability, achieving an overall accuracy of </w:t>
+      </w:r>
+      <w:r>
+        <w:rPr>
+          <w:b/>
+          <w:bCs/>
+        </w:rPr>
+        <w:t>95%</w:t>
+      </w:r>
+      <w:r>
+        <w:t>, with particularly strong performance in the High-Engagement class (F1 = 0.97).</w:t>
+      </w:r>
+    </w:p>
+    <w:p>
+      <w:pPr>
+        <w:numPr>
+          <w:ilvl w:val="0"/>
+          <w:numId w:val="35"/>
+        </w:numPr>
+        <w:spacing w:before="100" w:beforeAutospacing="1" w:after="100" w:afterAutospacing="1" w:line="240" w:lineRule="auto"/>
+      </w:pPr>
+      <w:r>
+        <w:rPr>
+          <w:b/>
+          <w:bCs/>
+        </w:rPr>
+        <w:t>Gradient Boosting</w:t>
+      </w:r>
+      <w:r>
+        <w:t xml:space="preserve"> also performed well, achieving </w:t>
+      </w:r>
+      <w:r>
+        <w:rPr>
+          <w:b/>
+          <w:bCs/>
+        </w:rPr>
+        <w:t>94% accuracy</w:t>
+      </w:r>
+      <w:r>
+        <w:t>, indicating that boosting techniques can effectively capture complex relationships in the data.</w:t>
+      </w:r>
+    </w:p>
+    <w:p>
+      <w:pPr>
+        <w:numPr>
+          <w:ilvl w:val="0"/>
+          <w:numId w:val="35"/>
+        </w:numPr>
+        <w:spacing w:before="100" w:beforeAutospacing="1" w:after="100" w:afterAutospacing="1" w:line="240" w:lineRule="auto"/>
+      </w:pPr>
+      <w:r>
+        <w:rPr>
+          <w:b/>
+          <w:bCs/>
+        </w:rPr>
+        <w:t>K-Nearest Neighbors</w:t>
+      </w:r>
+      <w:r>
+        <w:t xml:space="preserve"> and </w:t>
+      </w:r>
+      <w:r>
+        <w:rPr>
+          <w:b/>
+          <w:bCs/>
+        </w:rPr>
+        <w:t>Decision Tree</w:t>
+      </w:r>
+      <w:r>
+        <w:t xml:space="preserve"> resulted in comparatively lower but acceptable performance, with accuracies around </w:t>
+      </w:r>
+      <w:r>
+        <w:rPr>
+          <w:b/>
+          <w:bCs/>
+        </w:rPr>
+        <w:t>92%</w:t>
+      </w:r>
+      <w:r>
+        <w:t>, suggesting moderate generalization.</w:t>
+      </w:r>
+    </w:p>
+    <w:p>
+      <w:pPr>
+        <w:spacing w:before="100" w:beforeAutospacing="1" w:after="100" w:afterAutospacing="1" w:line="240" w:lineRule="auto"/>
+      </w:pPr>
+      <w:r>
+        <w:rPr>
+          <w:b/>
+          <w:bCs/>
+        </w:rPr>
+        <w:t>Logistic Regression achieved a near-perfect accuracy of 99.76%</w:t>
+      </w:r>
+      <w:r>
+        <w:t xml:space="preserve">, with all metrics equal or close to 1.0. However, this unusually high performance, combined with convergence warnings during training, suggests potential </w:t>
+      </w:r>
+      <w:r>
+        <w:rPr>
+          <w:b/>
+          <w:bCs/>
+        </w:rPr>
+        <w:t>overfitting</w:t>
+      </w:r>
+      <w:r>
+        <w:t>, meaning the model may be learning patterns specific to the training data rather than general trends.</w:t>
+      </w:r>
+    </w:p>
+    <w:p>
+      <w:pPr>
+        <w:spacing w:before="100" w:beforeAutospacing="1" w:after="100" w:afterAutospacing="1" w:line="240" w:lineRule="auto"/>
+      </w:pPr>
+    </w:p>
+    <w:p>
+      <w:pPr>
+        <w:spacing w:before="100" w:beforeAutospacing="1" w:after="100" w:afterAutospacing="1" w:line="240" w:lineRule="auto"/>
+      </w:pPr>
+    </w:p>
+    <w:p>
+      <w:pPr>
+        <w:spacing w:before="100" w:beforeAutospacing="1" w:after="100" w:afterAutospacing="1" w:line="240" w:lineRule="auto"/>
+        <w:rPr>
+          <w:b/>
+          <w:bCs/>
+        </w:rPr>
+      </w:pPr>
+      <w:r>
+        <w:rPr>
+          <w:b/>
+          <w:bCs/>
+        </w:rPr>
+        <w:lastRenderedPageBreak/>
+        <w:t>Confusion Matrix Analysis</w:t>
+      </w:r>
+      <w:r>
+        <w:rPr>
+          <w:b/>
+          <w:bCs/>
+        </w:rPr>
+        <w:t>:</w:t>
+      </w:r>
+    </w:p>
+    <w:p>
+      <w:pPr>
+        <w:spacing w:before="100" w:beforeAutospacing="1" w:after="100" w:afterAutospacing="1" w:line="240" w:lineRule="auto"/>
+      </w:pPr>
+      <w:r>
+        <w:t>To further evaluate the classification performance of each model, confusion matrices were generated. The confusion matrix provides a detailed view of how well each model correctly classifies the three engagement levels: Low (0), Medium (1), and High (2).</w:t>
+      </w:r>
+    </w:p>
+    <w:p>
+      <w:pPr>
+        <w:spacing w:before="100" w:beforeAutospacing="1" w:after="100" w:afterAutospacing="1" w:line="240" w:lineRule="auto"/>
+      </w:pPr>
+      <w:r>
+        <w:t>Across all models</w:t>
+      </w:r>
+      <w:r>
+        <w:t>,</w:t>
+      </w:r>
+      <w:r>
+        <w:t xml:space="preserve"> </w:t>
+      </w:r>
+      <w:r>
+        <w:t>including Random Forest, Logistic Regression, Decision Tree, Gradient Boosting, and K-Nearest Neighbors</w:t>
+      </w:r>
+      <w:r>
+        <w:t xml:space="preserve">, </w:t>
+      </w:r>
+      <w:r>
+        <w:t>the confusion matrices show a consistent pattern of prediction:</w:t>
+      </w:r>
+    </w:p>
+    <w:p>
+      <w:pPr>
+        <w:numPr>
+          <w:ilvl w:val="0"/>
+          <w:numId w:val="36"/>
+        </w:numPr>
+        <w:spacing w:before="100" w:beforeAutospacing="1" w:after="100" w:afterAutospacing="1" w:line="240" w:lineRule="auto"/>
+      </w:pPr>
+      <w:r>
+        <w:t>Low Engagement (Class 0):</w:t>
+      </w:r>
+      <w:r>
+        <w:t xml:space="preserve"> </w:t>
+      </w:r>
+      <w:r>
+        <w:t xml:space="preserve">Most samples were correctly classified, with a small number misclassified into </w:t>
+      </w:r>
+      <w:r>
+        <w:t>medium</w:t>
+      </w:r>
+      <w:r>
+        <w:t xml:space="preserve"> engagement.</w:t>
+      </w:r>
+    </w:p>
+    <w:p>
+      <w:pPr>
+        <w:numPr>
+          <w:ilvl w:val="0"/>
+          <w:numId w:val="36"/>
+        </w:numPr>
+        <w:spacing w:before="100" w:beforeAutospacing="1" w:after="100" w:afterAutospacing="1" w:line="240" w:lineRule="auto"/>
+      </w:pPr>
+      <w:r>
+        <w:t>Medium Engagement (Class 1):</w:t>
+      </w:r>
+      <w:r>
+        <w:t xml:space="preserve"> </w:t>
+      </w:r>
+      <w:r>
+        <w:t>Moderate misclassification occurred between Medium and High engagement, suggesting some overlap in feature characteristics for these groups.</w:t>
+      </w:r>
+    </w:p>
+    <w:p>
+      <w:pPr>
+        <w:numPr>
+          <w:ilvl w:val="0"/>
+          <w:numId w:val="36"/>
+        </w:numPr>
+        <w:spacing w:before="100" w:beforeAutospacing="1" w:after="100" w:afterAutospacing="1" w:line="240" w:lineRule="auto"/>
+      </w:pPr>
+      <w:r>
+        <w:t>High Engagement (Class 2):</w:t>
+      </w:r>
+      <w:r>
+        <w:t xml:space="preserve"> </w:t>
+      </w:r>
+      <w:r>
+        <w:t xml:space="preserve">The majority of High-engagement posts were correctly predicted, with only minor confusion with </w:t>
+      </w:r>
+      <w:r>
+        <w:t>medium</w:t>
+      </w:r>
+      <w:r>
+        <w:t xml:space="preserve"> engagement.</w:t>
+      </w:r>
+    </w:p>
+    <w:p>
+      <w:pPr>
+        <w:spacing w:before="100" w:beforeAutospacing="1" w:after="100" w:afterAutospacing="1" w:line="240" w:lineRule="auto"/>
+      </w:pPr>
+      <w:r>
+        <w:t>Although the numeric counts differ only slightly across models, the overall trend indicates strong predictive ability, particularly for the High-engagement class. These results align with the accuracy and classification reports, reinforcing that ensemble models deliver the most stable performance.</w:t>
+      </w:r>
+    </w:p>
+    <w:p>
+      <w:pPr>
+        <w:spacing w:before="100" w:beforeAutospacing="1" w:after="100" w:afterAutospacing="1" w:line="240" w:lineRule="auto"/>
+      </w:pPr>
+      <w:r>
+        <w:rPr>
+          <w:noProof/>
+        </w:rPr>
+        <w:drawing>
+          <wp:inline distT="0" distB="0" distL="0" distR="0" wp14:anchorId="59AE84AD" wp14:editId="7BA4815A">
+            <wp:extent cx="5943600" cy="3954145"/>
+            <wp:effectExtent l="0" t="0" r="0" b="8255"/>
+            <wp:docPr id="1357996969" name="Picture 1"/>
+            <wp:cNvGraphicFramePr>
+              <a:graphicFrameLocks xmlns:a="http://schemas.openxmlformats.org/drawingml/2006/main" noChangeAspect="1"/>
+            </wp:cNvGraphicFramePr>
+            <a:graphic xmlns:a="http://schemas.openxmlformats.org/drawingml/2006/main">
+              <a:graphicData uri="http://schemas.openxmlformats.org/drawingml/2006/picture">
+                <pic:pic xmlns:pic="http://schemas.openxmlformats.org/drawingml/2006/picture">
+                  <pic:nvPicPr>
+                    <pic:cNvPr id="1357996969" name="Picture 1357996969"/>
+                    <pic:cNvPicPr/>
+                  </pic:nvPicPr>
+                  <pic:blipFill>
+                    <a:blip r:embed="rId65" cstate="print">
+                      <a:extLst>
+                        <a:ext uri="{28A0092B-C50C-407E-A947-70E740481C1C}">
+                          <a14:useLocalDpi xmlns:a14="http://schemas.microsoft.com/office/drawing/2010/main" val="0"/>
+                        </a:ext>
+                      </a:extLst>
+                    </a:blip>
+                    <a:stretch>
+                      <a:fillRect/>
+                    </a:stretch>
+                  </pic:blipFill>
+                  <pic:spPr>
+                    <a:xfrm>
+                      <a:off x="0" y="0"/>
+                      <a:ext cx="5943600" cy="3954145"/>
+                    </a:xfrm>
+                    <a:prstGeom prst="rect">
+                      <a:avLst/>
+                    </a:prstGeom>
+                  </pic:spPr>
+                </pic:pic>
+              </a:graphicData>
+            </a:graphic>
+          </wp:inline>
+        </w:drawing>
+      </w:r>
+    </w:p>
+    <w:p>
+      <w:pPr>
+        <w:spacing w:before="100" w:beforeAutospacing="1" w:after="100" w:afterAutospacing="1" w:line="240" w:lineRule="auto"/>
+      </w:pPr>
+      <w:r>
+        <w:rPr>
+          <w:b/>
+          <w:bCs/>
+        </w:rPr>
+        <w:lastRenderedPageBreak/>
+        <w:t>Accuracy Score Comparison</w:t>
+      </w:r>
+      <w:r>
+        <w:rPr>
+          <w:b/>
+          <w:bCs/>
+        </w:rPr>
+        <w:t>:</w:t>
+      </w:r>
+    </w:p>
+    <w:p>
+      <w:pPr>
+        <w:spacing w:before="100" w:beforeAutospacing="1" w:after="100" w:afterAutospacing="1" w:line="240" w:lineRule="auto"/>
+        <w:rPr>
+          <w:b/>
+          <w:bCs/>
+        </w:rPr>
+      </w:pPr>
+      <w:r>
+        <w:rPr>
+          <w:noProof/>
+        </w:rPr>
+        <w:drawing>
+          <wp:inline distT="0" distB="0" distL="0" distR="0" wp14:anchorId="032AB7F8" wp14:editId="0C5AB8A7">
+            <wp:extent cx="5943600" cy="779145"/>
+            <wp:effectExtent l="0" t="0" r="0" b="1905"/>
+            <wp:docPr id="1064277478" name="Picture 1"/>
+            <wp:cNvGraphicFramePr>
+              <a:graphicFrameLocks xmlns:a="http://schemas.openxmlformats.org/drawingml/2006/main" noChangeAspect="1"/>
+            </wp:cNvGraphicFramePr>
+            <a:graphic xmlns:a="http://schemas.openxmlformats.org/drawingml/2006/main">
+              <a:graphicData uri="http://schemas.openxmlformats.org/drawingml/2006/picture">
+                <pic:pic xmlns:pic="http://schemas.openxmlformats.org/drawingml/2006/picture">
+                  <pic:nvPicPr>
+                    <pic:cNvPr id="1064277478" name=""/>
+                    <pic:cNvPicPr/>
+                  </pic:nvPicPr>
+                  <pic:blipFill>
+                    <a:blip r:embed="rId66"/>
+                    <a:stretch>
+                      <a:fillRect/>
+                    </a:stretch>
+                  </pic:blipFill>
+                  <pic:spPr>
+                    <a:xfrm>
+                      <a:off x="0" y="0"/>
+                      <a:ext cx="5943600" cy="779145"/>
+                    </a:xfrm>
+                    <a:prstGeom prst="rect">
+                      <a:avLst/>
+                    </a:prstGeom>
+                  </pic:spPr>
+                </pic:pic>
+              </a:graphicData>
+            </a:graphic>
+          </wp:inline>
+        </w:drawing>
+      </w:r>
+    </w:p>
+    <w:p>
+      <w:pPr>
+        <w:spacing w:before="100" w:beforeAutospacing="1" w:after="100" w:afterAutospacing="1" w:line="240" w:lineRule="auto"/>
+      </w:pPr>
+      <w:r>
+        <w:t>To further compare model performance, the accuracy scores of all trained classifiers were computed on the test set. The accuracy scores are summarized as follows:</w:t>
+      </w:r>
+    </w:p>
+    <w:tbl>
+      <w:tblPr>
+        <w:tblStyle w:val="TableGrid"/>
+        <w:tblW w:w="9247" w:type="dxa"/>
+        <w:tblLook w:val="04A0" w:firstRow="1" w:lastRow="0" w:firstColumn="1" w:lastColumn="0" w:noHBand="0" w:noVBand="1"/>
+      </w:tblPr>
+      <w:tblGrid>
+        <w:gridCol w:w="5544"/>
+        <w:gridCol w:w="3703"/>
+      </w:tblGrid>
+      <w:tr>
+        <w:trPr>
+          <w:trHeight w:val="268"/>
+        </w:trPr>
+        <w:tc>
+          <w:tcPr>
+            <w:tcW w:w="0" w:type="auto"/>
+            <w:hideMark/>
+          </w:tcPr>
+          <w:p>
+            <w:pPr>
+              <w:spacing w:before="100" w:beforeAutospacing="1" w:after="100" w:afterAutospacing="1"/>
+              <w:rPr>
+                <w:b/>
+                <w:bCs/>
+              </w:rPr>
+            </w:pPr>
+            <w:r>
+              <w:rPr>
+                <w:b/>
+                <w:bCs/>
+              </w:rPr>
+              <w:t>Model</w:t>
+            </w:r>
+          </w:p>
+        </w:tc>
+        <w:tc>
+          <w:tcPr>
+            <w:tcW w:w="0" w:type="auto"/>
+            <w:hideMark/>
+          </w:tcPr>
+          <w:p>
+            <w:pPr>
+              <w:spacing w:before="100" w:beforeAutospacing="1" w:after="100" w:afterAutospacing="1"/>
+              <w:rPr>
+                <w:b/>
+                <w:bCs/>
+              </w:rPr>
+            </w:pPr>
+            <w:r>
+              <w:rPr>
+                <w:b/>
+                <w:bCs/>
+              </w:rPr>
+              <w:t>Accuracy (%)</w:t>
+            </w:r>
+          </w:p>
+        </w:tc>
+      </w:tr>
+      <w:tr>
+        <w:trPr>
+          <w:trHeight w:val="268"/>
+        </w:trPr>
+        <w:tc>
+          <w:tcPr>
+            <w:tcW w:w="0" w:type="auto"/>
+            <w:hideMark/>
+          </w:tcPr>
+          <w:p>
+            <w:pPr>
+              <w:spacing w:before="100" w:beforeAutospacing="1" w:after="100" w:afterAutospacing="1"/>
+            </w:pPr>
+            <w:r>
+              <w:t>Random Forest</w:t>
+            </w:r>
+          </w:p>
+        </w:tc>
+        <w:tc>
+          <w:tcPr>
+            <w:tcW w:w="0" w:type="auto"/>
+            <w:hideMark/>
+          </w:tcPr>
+          <w:p>
+            <w:pPr>
+              <w:spacing w:before="100" w:beforeAutospacing="1" w:after="100" w:afterAutospacing="1"/>
+            </w:pPr>
+            <w:r>
+              <w:t>94.90%</w:t>
+            </w:r>
+          </w:p>
+        </w:tc>
+      </w:tr>
+      <w:tr>
+        <w:trPr>
+          <w:trHeight w:val="282"/>
+        </w:trPr>
+        <w:tc>
+          <w:tcPr>
+            <w:tcW w:w="0" w:type="auto"/>
+            <w:hideMark/>
+          </w:tcPr>
+          <w:p>
+            <w:pPr>
+              <w:spacing w:before="100" w:beforeAutospacing="1" w:after="100" w:afterAutospacing="1"/>
+            </w:pPr>
+            <w:r>
+              <w:t>Logistic Regression</w:t>
+            </w:r>
+          </w:p>
+        </w:tc>
+        <w:tc>
+          <w:tcPr>
+            <w:tcW w:w="0" w:type="auto"/>
+            <w:hideMark/>
+          </w:tcPr>
+          <w:p>
+            <w:pPr>
+              <w:spacing w:before="100" w:beforeAutospacing="1" w:after="100" w:afterAutospacing="1"/>
+            </w:pPr>
+            <w:r>
+              <w:t>99.76%</w:t>
+            </w:r>
+          </w:p>
+        </w:tc>
+      </w:tr>
+      <w:tr>
+        <w:trPr>
+          <w:trHeight w:val="268"/>
+        </w:trPr>
+        <w:tc>
+          <w:tcPr>
+            <w:tcW w:w="0" w:type="auto"/>
+            <w:hideMark/>
+          </w:tcPr>
+          <w:p>
+            <w:pPr>
+              <w:spacing w:before="100" w:beforeAutospacing="1" w:after="100" w:afterAutospacing="1"/>
+            </w:pPr>
+            <w:r>
+              <w:t>Decision Tree</w:t>
+            </w:r>
+          </w:p>
+        </w:tc>
+        <w:tc>
+          <w:tcPr>
+            <w:tcW w:w="0" w:type="auto"/>
+            <w:hideMark/>
+          </w:tcPr>
+          <w:p>
+            <w:pPr>
+              <w:spacing w:before="100" w:beforeAutospacing="1" w:after="100" w:afterAutospacing="1"/>
+            </w:pPr>
+            <w:r>
+              <w:t>92.10%</w:t>
+            </w:r>
+          </w:p>
+        </w:tc>
+      </w:tr>
+      <w:tr>
+        <w:trPr>
+          <w:trHeight w:val="268"/>
+        </w:trPr>
+        <w:tc>
+          <w:tcPr>
+            <w:tcW w:w="0" w:type="auto"/>
+            <w:hideMark/>
+          </w:tcPr>
+          <w:p>
+            <w:pPr>
+              <w:spacing w:before="100" w:beforeAutospacing="1" w:after="100" w:afterAutospacing="1"/>
+            </w:pPr>
+            <w:r>
+              <w:t>Gradient Boosting</w:t>
+            </w:r>
+          </w:p>
+        </w:tc>
+        <w:tc>
+          <w:tcPr>
+            <w:tcW w:w="0" w:type="auto"/>
+            <w:hideMark/>
+          </w:tcPr>
+          <w:p>
+            <w:pPr>
+              <w:spacing w:before="100" w:beforeAutospacing="1" w:after="100" w:afterAutospacing="1"/>
+            </w:pPr>
+            <w:r>
+              <w:t>94.41%</w:t>
+            </w:r>
+          </w:p>
+        </w:tc>
+      </w:tr>
+      <w:tr>
+        <w:trPr>
+          <w:trHeight w:val="268"/>
+        </w:trPr>
+        <w:tc>
+          <w:tcPr>
+            <w:tcW w:w="0" w:type="auto"/>
+            <w:hideMark/>
+          </w:tcPr>
+          <w:p>
+            <w:pPr>
+              <w:spacing w:before="100" w:beforeAutospacing="1" w:after="100" w:afterAutospacing="1"/>
+            </w:pPr>
+            <w:r>
+              <w:t>K-Nearest Neighbors</w:t>
+            </w:r>
+          </w:p>
+        </w:tc>
+        <w:tc>
+          <w:tcPr>
+            <w:tcW w:w="0" w:type="auto"/>
+            <w:hideMark/>
+          </w:tcPr>
+          <w:p>
+            <w:pPr>
+              <w:spacing w:before="100" w:beforeAutospacing="1" w:after="100" w:afterAutospacing="1"/>
+            </w:pPr>
+            <w:r>
+              <w:t>92.47%</w:t>
+            </w:r>
+          </w:p>
+        </w:tc>
+      </w:tr>
+    </w:tbl>
+    <w:p>
+      <w:pPr>
+        <w:spacing w:before="100" w:beforeAutospacing="1" w:after="100" w:afterAutospacing="1" w:line="240" w:lineRule="auto"/>
+      </w:pPr>
+      <w:r>
+        <w:t xml:space="preserve"> </w:t>
+      </w:r>
+      <w:r>
+        <w:rPr>
+          <w:b/>
+          <w:bCs/>
+        </w:rPr>
+        <w:t>Logistic Regression</w:t>
+      </w:r>
+      <w:r>
+        <w:t xml:space="preserve"> shows the highest accuracy</w:t>
+      </w:r>
+      <w:r>
+        <w:t>,</w:t>
+      </w:r>
+      <w:r>
+        <w:t xml:space="preserve"> but </w:t>
+      </w:r>
+      <w:r>
+        <w:t>it overfits</w:t>
+      </w:r>
+      <w:r>
+        <w:t>; therefore, its results should be interpreted with caution.</w:t>
+      </w:r>
+    </w:p>
+    <w:p>
+      <w:pPr>
+        <w:spacing w:before="100" w:beforeAutospacing="1" w:after="100" w:afterAutospacing="1" w:line="240" w:lineRule="auto"/>
+      </w:pPr>
+      <w:r>
+        <w:rPr>
+          <w:b/>
+          <w:bCs/>
+        </w:rPr>
+        <w:t>Random Forest</w:t>
+      </w:r>
+      <w:r>
+        <w:t xml:space="preserve"> provides the most reliable and generalizable performance, combining high accuracy with stable classification metrics.</w:t>
+      </w:r>
+    </w:p>
+    <w:p>
+      <w:pPr>
+        <w:spacing w:before="100" w:beforeAutospacing="1" w:after="100" w:afterAutospacing="1" w:line="240" w:lineRule="auto"/>
+      </w:pPr>
+      <w:r>
+        <w:rPr>
+          <w:b/>
+          <w:bCs/>
+        </w:rPr>
+        <w:t>Gradient Boosting</w:t>
+      </w:r>
+      <w:r>
+        <w:t xml:space="preserve"> performs similarly well, indicating that boosting is effective for this problem.</w:t>
+      </w:r>
+    </w:p>
+    <w:p>
+      <w:pPr>
+        <w:spacing w:before="100" w:beforeAutospacing="1" w:after="100" w:afterAutospacing="1" w:line="240" w:lineRule="auto"/>
+      </w:pPr>
+      <w:r>
+        <w:t xml:space="preserve"> </w:t>
+      </w:r>
+      <w:r>
+        <w:rPr>
+          <w:b/>
+          <w:bCs/>
+        </w:rPr>
+        <w:t>Decision Tree</w:t>
+      </w:r>
+      <w:r>
+        <w:t xml:space="preserve"> and </w:t>
+      </w:r>
+      <w:r>
+        <w:rPr>
+          <w:b/>
+          <w:bCs/>
+        </w:rPr>
+        <w:t>KNN</w:t>
+      </w:r>
+      <w:r>
+        <w:t xml:space="preserve"> show reasonable performance but are less robust than ensemble methods.</w:t>
+      </w:r>
+    </w:p>
+    <w:p>
+      <w:pPr>
+        <w:spacing w:before="100" w:beforeAutospacing="1" w:after="100" w:afterAutospacing="1" w:line="240" w:lineRule="auto"/>
+        <w:rPr>
+          <w:b/>
+          <w:bCs/>
+        </w:rPr>
+      </w:pPr>
+      <w:r>
+        <w:rPr>
+          <w:b/>
+          <w:bCs/>
+        </w:rPr>
+        <w:t>Different Classifier with default parameters</w:t>
+      </w:r>
+      <w:r>
+        <w:rPr>
+          <w:b/>
+          <w:bCs/>
+        </w:rPr>
+        <w:t>:</w:t>
+      </w:r>
+    </w:p>
+    <w:p>
+      <w:pPr>
+        <w:spacing w:before="100" w:beforeAutospacing="1" w:after="100" w:afterAutospacing="1" w:line="240" w:lineRule="auto"/>
+        <w:rPr>
+          <w:b/>
+          <w:bCs/>
+        </w:rPr>
+      </w:pPr>
+      <w:r>
+        <w:rPr>
+          <w:noProof/>
+        </w:rPr>
+        <w:drawing>
+          <wp:inline distT="0" distB="0" distL="0" distR="0" wp14:anchorId="6BA4F53C" wp14:editId="3D73A11B">
+            <wp:extent cx="2700495" cy="2047875"/>
+            <wp:effectExtent l="0" t="0" r="5080" b="0"/>
+            <wp:docPr id="1534002190" name="Picture 1"/>
+            <wp:cNvGraphicFramePr>
+              <a:graphicFrameLocks xmlns:a="http://schemas.openxmlformats.org/drawingml/2006/main" noChangeAspect="1"/>
+            </wp:cNvGraphicFramePr>
+            <a:graphic xmlns:a="http://schemas.openxmlformats.org/drawingml/2006/main">
+              <a:graphicData uri="http://schemas.openxmlformats.org/drawingml/2006/picture">
+                <pic:pic xmlns:pic="http://schemas.openxmlformats.org/drawingml/2006/picture">
+                  <pic:nvPicPr>
+                    <pic:cNvPr id="1534002190" name=""/>
+                    <pic:cNvPicPr/>
+                  </pic:nvPicPr>
+                  <pic:blipFill>
+                    <a:blip r:embed="rId67"/>
+                    <a:stretch>
+                      <a:fillRect/>
+                    </a:stretch>
+                  </pic:blipFill>
+                  <pic:spPr>
+                    <a:xfrm>
+                      <a:off x="0" y="0"/>
+                      <a:ext cx="2702767" cy="2049598"/>
+                    </a:xfrm>
+                    <a:prstGeom prst="rect">
+                      <a:avLst/>
+                    </a:prstGeom>
+                  </pic:spPr>
+                </pic:pic>
+              </a:graphicData>
+            </a:graphic>
+          </wp:inline>
+        </w:drawing>
+      </w:r>
+    </w:p>
+    <w:p>
+      <w:pPr>
+        <w:spacing w:before="100" w:beforeAutospacing="1" w:after="100" w:afterAutospacing="1" w:line="240" w:lineRule="auto"/>
+        <w:rPr>
+          <w:b/>
+          <w:bCs/>
+        </w:rPr>
+      </w:pPr>
+    </w:p>
+    <w:p>
+      <w:pPr>
+        <w:spacing w:before="100" w:beforeAutospacing="1" w:after="100" w:afterAutospacing="1" w:line="240" w:lineRule="auto"/>
+        <w:rPr>
+          <w:b/>
+          <w:bCs/>
+        </w:rPr>
+      </w:pPr>
+    </w:p>
+    <w:p>
+      <w:pPr>
+        <w:spacing w:before="100" w:beforeAutospacing="1" w:after="100" w:afterAutospacing="1" w:line="240" w:lineRule="auto"/>
       </w:pPr>
     </w:p>
     <w:p>
@@ -12721,6 +13699,155 @@
     </w:lvl>
   </w:abstractNum>
   <w:abstractNum w:abstractNumId="11" w15:restartNumberingAfterBreak="0">
+    <w:nsid w:val="2C044C5A"/>
+    <w:multiLevelType w:val="multilevel"/>
+    <w:tmpl w:val="B700FA40"/>
+    <w:lvl w:ilvl="0">
+      <w:start w:val="1"/>
+      <w:numFmt w:val="bullet"/>
+      <w:lvlText w:val=""/>
+      <w:lvlJc w:val="left"/>
+      <w:pPr>
+        <w:tabs>
+          <w:tab w:val="num" w:pos="720"/>
+        </w:tabs>
+        <w:ind w:left="720" w:hanging="360"/>
+      </w:pPr>
+      <w:rPr>
+        <w:rFonts w:ascii="Symbol" w:hAnsi="Symbol" w:hint="default"/>
+        <w:sz w:val="20"/>
+      </w:rPr>
+    </w:lvl>
+    <w:lvl w:ilvl="1" w:tentative="1">
+      <w:start w:val="1"/>
+      <w:numFmt w:val="bullet"/>
+      <w:lvlText w:val="o"/>
+      <w:lvlJc w:val="left"/>
+      <w:pPr>
+        <w:tabs>
+          <w:tab w:val="num" w:pos="1440"/>
+        </w:tabs>
+        <w:ind w:left="1440" w:hanging="360"/>
+      </w:pPr>
+      <w:rPr>
+        <w:rFonts w:ascii="Courier New" w:hAnsi="Courier New" w:hint="default"/>
+        <w:sz w:val="20"/>
+      </w:rPr>
+    </w:lvl>
+    <w:lvl w:ilvl="2" w:tentative="1">
+      <w:start w:val="1"/>
+      <w:numFmt w:val="bullet"/>
+      <w:lvlText w:val=""/>
+      <w:lvlJc w:val="left"/>
+      <w:pPr>
+        <w:tabs>
+          <w:tab w:val="num" w:pos="2160"/>
+        </w:tabs>
+        <w:ind w:left="2160" w:hanging="360"/>
+      </w:pPr>
+      <w:rPr>
+        <w:rFonts w:ascii="Wingdings" w:hAnsi="Wingdings" w:hint="default"/>
+        <w:sz w:val="20"/>
+      </w:rPr>
+    </w:lvl>
+    <w:lvl w:ilvl="3" w:tentative="1">
+      <w:start w:val="1"/>
+      <w:numFmt w:val="bullet"/>
+      <w:lvlText w:val=""/>
+      <w:lvlJc w:val="left"/>
+      <w:pPr>
+        <w:tabs>
+          <w:tab w:val="num" w:pos="2880"/>
+        </w:tabs>
+        <w:ind w:left="2880" w:hanging="360"/>
+      </w:pPr>
+      <w:rPr>
+        <w:rFonts w:ascii="Wingdings" w:hAnsi="Wingdings" w:hint="default"/>
+        <w:sz w:val="20"/>
+      </w:rPr>
+    </w:lvl>
+    <w:lvl w:ilvl="4" w:tentative="1">
+      <w:start w:val="1"/>
+      <w:numFmt w:val="bullet"/>
+      <w:lvlText w:val=""/>
+      <w:lvlJc w:val="left"/>
+      <w:pPr>
+        <w:tabs>
+          <w:tab w:val="num" w:pos="3600"/>
+        </w:tabs>
+        <w:ind w:left="3600" w:hanging="360"/>
+      </w:pPr>
+      <w:rPr>
+        <w:rFonts w:ascii="Wingdings" w:hAnsi="Wingdings" w:hint="default"/>
+        <w:sz w:val="20"/>
+      </w:rPr>
+    </w:lvl>
+    <w:lvl w:ilvl="5" w:tentative="1">
+      <w:start w:val="1"/>
+      <w:numFmt w:val="bullet"/>
+      <w:lvlText w:val=""/>
+      <w:lvlJc w:val="left"/>
+      <w:pPr>
+        <w:tabs>
+          <w:tab w:val="num" w:pos="4320"/>
+        </w:tabs>
+        <w:ind w:left="4320" w:hanging="360"/>
+      </w:pPr>
+      <w:rPr>
+        <w:rFonts w:ascii="Wingdings" w:hAnsi="Wingdings" w:hint="default"/>
+        <w:sz w:val="20"/>
+      </w:rPr>
+    </w:lvl>
+    <w:lvl w:ilvl="6" w:tentative="1">
+      <w:start w:val="1"/>
+      <w:numFmt w:val="bullet"/>
+      <w:lvlText w:val=""/>
+      <w:lvlJc w:val="left"/>
+      <w:pPr>
+        <w:tabs>
+          <w:tab w:val="num" w:pos="5040"/>
+        </w:tabs>
+        <w:ind w:left="5040" w:hanging="360"/>
+      </w:pPr>
+      <w:rPr>
+        <w:rFonts w:ascii="Wingdings" w:hAnsi="Wingdings" w:hint="default"/>
+        <w:sz w:val="20"/>
+      </w:rPr>
+    </w:lvl>
+    <w:lvl w:ilvl="7" w:tentative="1">
+      <w:start w:val="1"/>
+      <w:numFmt w:val="bullet"/>
+      <w:lvlText w:val=""/>
+      <w:lvlJc w:val="left"/>
+      <w:pPr>
+        <w:tabs>
+          <w:tab w:val="num" w:pos="5760"/>
+        </w:tabs>
+        <w:ind w:left="5760" w:hanging="360"/>
+      </w:pPr>
+      <w:rPr>
+        <w:rFonts w:ascii="Wingdings" w:hAnsi="Wingdings" w:hint="default"/>
+        <w:sz w:val="20"/>
+      </w:rPr>
+    </w:lvl>
+    <w:lvl w:ilvl="8" w:tentative="1">
+      <w:start w:val="1"/>
+      <w:numFmt w:val="bullet"/>
+      <w:lvlText w:val=""/>
+      <w:lvlJc w:val="left"/>
+      <w:pPr>
+        <w:tabs>
+          <w:tab w:val="num" w:pos="6480"/>
+        </w:tabs>
+        <w:ind w:left="6480" w:hanging="360"/>
+      </w:pPr>
+      <w:rPr>
+        <w:rFonts w:ascii="Wingdings" w:hAnsi="Wingdings" w:hint="default"/>
+        <w:sz w:val="20"/>
+      </w:rPr>
+    </w:lvl>
+  </w:abstractNum>
+  <w:abstractNum w:abstractNumId="12" w15:restartNumberingAfterBreak="0">
     <w:nsid w:val="2EC56DEC"/>
     <w:multiLevelType w:val="multilevel"/>
     <w:tmpl w:val="9EB28684"/>
@@ -12869,7 +13996,7 @@
       </w:rPr>
     </w:lvl>
   </w:abstractNum>
-  <w:abstractNum w:abstractNumId="12" w15:restartNumberingAfterBreak="0">
+  <w:abstractNum w:abstractNumId="13" w15:restartNumberingAfterBreak="0">
     <w:nsid w:val="31124DE4"/>
     <w:multiLevelType w:val="multilevel"/>
     <w:tmpl w:val="D876A5EA"/>
@@ -13018,7 +14145,7 @@
       </w:rPr>
     </w:lvl>
   </w:abstractNum>
-  <w:abstractNum w:abstractNumId="13" w15:restartNumberingAfterBreak="0">
+  <w:abstractNum w:abstractNumId="14" w15:restartNumberingAfterBreak="0">
     <w:nsid w:val="33BC6F58"/>
     <w:multiLevelType w:val="multilevel"/>
     <w:tmpl w:val="911C6904"/>
@@ -13167,7 +14294,7 @@
       </w:rPr>
     </w:lvl>
   </w:abstractNum>
-  <w:abstractNum w:abstractNumId="14" w15:restartNumberingAfterBreak="0">
+  <w:abstractNum w:abstractNumId="15" w15:restartNumberingAfterBreak="0">
     <w:nsid w:val="374C0E45"/>
     <w:multiLevelType w:val="multilevel"/>
     <w:tmpl w:val="D53CD7B6"/>
@@ -13280,7 +14407,7 @@
       </w:pPr>
     </w:lvl>
   </w:abstractNum>
-  <w:abstractNum w:abstractNumId="15" w15:restartNumberingAfterBreak="0">
+  <w:abstractNum w:abstractNumId="16" w15:restartNumberingAfterBreak="0">
     <w:nsid w:val="377D7657"/>
     <w:multiLevelType w:val="hybridMultilevel"/>
     <w:tmpl w:val="505C2A24"/>
@@ -13393,7 +14520,7 @@
       </w:rPr>
     </w:lvl>
   </w:abstractNum>
-  <w:abstractNum w:abstractNumId="16" w15:restartNumberingAfterBreak="0">
+  <w:abstractNum w:abstractNumId="17" w15:restartNumberingAfterBreak="0">
     <w:nsid w:val="383E6D96"/>
     <w:multiLevelType w:val="multilevel"/>
     <w:tmpl w:val="409CFFCA"/>
@@ -13542,7 +14669,7 @@
       </w:rPr>
     </w:lvl>
   </w:abstractNum>
-  <w:abstractNum w:abstractNumId="17" w15:restartNumberingAfterBreak="0">
+  <w:abstractNum w:abstractNumId="18" w15:restartNumberingAfterBreak="0">
     <w:nsid w:val="3901168C"/>
     <w:multiLevelType w:val="hybridMultilevel"/>
     <w:tmpl w:val="9230AF3A"/>
@@ -13631,7 +14758,7 @@
       </w:pPr>
     </w:lvl>
   </w:abstractNum>
-  <w:abstractNum w:abstractNumId="18" w15:restartNumberingAfterBreak="0">
+  <w:abstractNum w:abstractNumId="19" w15:restartNumberingAfterBreak="0">
     <w:nsid w:val="3A9824A0"/>
     <w:multiLevelType w:val="multilevel"/>
     <w:tmpl w:val="68F025E8"/>
@@ -13780,7 +14907,7 @@
       </w:rPr>
     </w:lvl>
   </w:abstractNum>
-  <w:abstractNum w:abstractNumId="19" w15:restartNumberingAfterBreak="0">
+  <w:abstractNum w:abstractNumId="20" w15:restartNumberingAfterBreak="0">
     <w:nsid w:val="40C91DC3"/>
     <w:multiLevelType w:val="multilevel"/>
     <w:tmpl w:val="D098F176"/>
@@ -13929,7 +15056,156 @@
       </w:rPr>
     </w:lvl>
   </w:abstractNum>
-  <w:abstractNum w:abstractNumId="20" w15:restartNumberingAfterBreak="0">
+  <w:abstractNum w:abstractNumId="21" w15:restartNumberingAfterBreak="0">
+    <w:nsid w:val="45D54684"/>
+    <w:multiLevelType w:val="multilevel"/>
+    <w:tmpl w:val="E946E760"/>
+    <w:lvl w:ilvl="0">
+      <w:start w:val="1"/>
+      <w:numFmt w:val="bullet"/>
+      <w:lvlText w:val=""/>
+      <w:lvlJc w:val="left"/>
+      <w:pPr>
+        <w:tabs>
+          <w:tab w:val="num" w:pos="720"/>
+        </w:tabs>
+        <w:ind w:left="720" w:hanging="360"/>
+      </w:pPr>
+      <w:rPr>
+        <w:rFonts w:ascii="Symbol" w:hAnsi="Symbol" w:hint="default"/>
+        <w:sz w:val="20"/>
+      </w:rPr>
+    </w:lvl>
+    <w:lvl w:ilvl="1" w:tentative="1">
+      <w:start w:val="1"/>
+      <w:numFmt w:val="bullet"/>
+      <w:lvlText w:val="o"/>
+      <w:lvlJc w:val="left"/>
+      <w:pPr>
+        <w:tabs>
+          <w:tab w:val="num" w:pos="1440"/>
+        </w:tabs>
+        <w:ind w:left="1440" w:hanging="360"/>
+      </w:pPr>
+      <w:rPr>
+        <w:rFonts w:ascii="Courier New" w:hAnsi="Courier New" w:hint="default"/>
+        <w:sz w:val="20"/>
+      </w:rPr>
+    </w:lvl>
+    <w:lvl w:ilvl="2" w:tentative="1">
+      <w:start w:val="1"/>
+      <w:numFmt w:val="bullet"/>
+      <w:lvlText w:val=""/>
+      <w:lvlJc w:val="left"/>
+      <w:pPr>
+        <w:tabs>
+          <w:tab w:val="num" w:pos="2160"/>
+        </w:tabs>
+        <w:ind w:left="2160" w:hanging="360"/>
+      </w:pPr>
+      <w:rPr>
+        <w:rFonts w:ascii="Wingdings" w:hAnsi="Wingdings" w:hint="default"/>
+        <w:sz w:val="20"/>
+      </w:rPr>
+    </w:lvl>
+    <w:lvl w:ilvl="3" w:tentative="1">
+      <w:start w:val="1"/>
+      <w:numFmt w:val="bullet"/>
+      <w:lvlText w:val=""/>
+      <w:lvlJc w:val="left"/>
+      <w:pPr>
+        <w:tabs>
+          <w:tab w:val="num" w:pos="2880"/>
+        </w:tabs>
+        <w:ind w:left="2880" w:hanging="360"/>
+      </w:pPr>
+      <w:rPr>
+        <w:rFonts w:ascii="Wingdings" w:hAnsi="Wingdings" w:hint="default"/>
+        <w:sz w:val="20"/>
+      </w:rPr>
+    </w:lvl>
+    <w:lvl w:ilvl="4" w:tentative="1">
+      <w:start w:val="1"/>
+      <w:numFmt w:val="bullet"/>
+      <w:lvlText w:val=""/>
+      <w:lvlJc w:val="left"/>
+      <w:pPr>
+        <w:tabs>
+          <w:tab w:val="num" w:pos="3600"/>
+        </w:tabs>
+        <w:ind w:left="3600" w:hanging="360"/>
+      </w:pPr>
+      <w:rPr>
+        <w:rFonts w:ascii="Wingdings" w:hAnsi="Wingdings" w:hint="default"/>
+        <w:sz w:val="20"/>
+      </w:rPr>
+    </w:lvl>
+    <w:lvl w:ilvl="5" w:tentative="1">
+      <w:start w:val="1"/>
+      <w:numFmt w:val="bullet"/>
+      <w:lvlText w:val=""/>
+      <w:lvlJc w:val="left"/>
+      <w:pPr>
+        <w:tabs>
+          <w:tab w:val="num" w:pos="4320"/>
+        </w:tabs>
+        <w:ind w:left="4320" w:hanging="360"/>
+      </w:pPr>
+      <w:rPr>
+        <w:rFonts w:ascii="Wingdings" w:hAnsi="Wingdings" w:hint="default"/>
+        <w:sz w:val="20"/>
+      </w:rPr>
+    </w:lvl>
+    <w:lvl w:ilvl="6" w:tentative="1">
+      <w:start w:val="1"/>
+      <w:numFmt w:val="bullet"/>
+      <w:lvlText w:val=""/>
+      <w:lvlJc w:val="left"/>
+      <w:pPr>
+        <w:tabs>
+          <w:tab w:val="num" w:pos="5040"/>
+        </w:tabs>
+        <w:ind w:left="5040" w:hanging="360"/>
+      </w:pPr>
+      <w:rPr>
+        <w:rFonts w:ascii="Wingdings" w:hAnsi="Wingdings" w:hint="default"/>
+        <w:sz w:val="20"/>
+      </w:rPr>
+    </w:lvl>
+    <w:lvl w:ilvl="7" w:tentative="1">
+      <w:start w:val="1"/>
+      <w:numFmt w:val="bullet"/>
+      <w:lvlText w:val=""/>
+      <w:lvlJc w:val="left"/>
+      <w:pPr>
+        <w:tabs>
+          <w:tab w:val="num" w:pos="5760"/>
+        </w:tabs>
+        <w:ind w:left="5760" w:hanging="360"/>
+      </w:pPr>
+      <w:rPr>
+        <w:rFonts w:ascii="Wingdings" w:hAnsi="Wingdings" w:hint="default"/>
+        <w:sz w:val="20"/>
+      </w:rPr>
+    </w:lvl>
+    <w:lvl w:ilvl="8" w:tentative="1">
+      <w:start w:val="1"/>
+      <w:numFmt w:val="bullet"/>
+      <w:lvlText w:val=""/>
+      <w:lvlJc w:val="left"/>
+      <w:pPr>
+        <w:tabs>
+          <w:tab w:val="num" w:pos="6480"/>
+        </w:tabs>
+        <w:ind w:left="6480" w:hanging="360"/>
+      </w:pPr>
+      <w:rPr>
+        <w:rFonts w:ascii="Wingdings" w:hAnsi="Wingdings" w:hint="default"/>
+        <w:sz w:val="20"/>
+      </w:rPr>
+    </w:lvl>
+  </w:abstractNum>
+  <w:abstractNum w:abstractNumId="22" w15:restartNumberingAfterBreak="0">
     <w:nsid w:val="47A53DDD"/>
     <w:multiLevelType w:val="multilevel"/>
     <w:tmpl w:val="33EA01D4"/>
@@ -14078,7 +15354,7 @@
       </w:rPr>
     </w:lvl>
   </w:abstractNum>
-  <w:abstractNum w:abstractNumId="21" w15:restartNumberingAfterBreak="0">
+  <w:abstractNum w:abstractNumId="23" w15:restartNumberingAfterBreak="0">
     <w:nsid w:val="47F72067"/>
     <w:multiLevelType w:val="multilevel"/>
     <w:tmpl w:val="A9C0AC98"/>
@@ -14227,7 +15503,7 @@
       </w:rPr>
     </w:lvl>
   </w:abstractNum>
-  <w:abstractNum w:abstractNumId="22" w15:restartNumberingAfterBreak="0">
+  <w:abstractNum w:abstractNumId="24" w15:restartNumberingAfterBreak="0">
     <w:nsid w:val="4EDD2BDF"/>
     <w:multiLevelType w:val="multilevel"/>
     <w:tmpl w:val="80C8F0EC"/>
@@ -14376,7 +15652,7 @@
       </w:rPr>
     </w:lvl>
   </w:abstractNum>
-  <w:abstractNum w:abstractNumId="23" w15:restartNumberingAfterBreak="0">
+  <w:abstractNum w:abstractNumId="25" w15:restartNumberingAfterBreak="0">
     <w:nsid w:val="557B04BC"/>
     <w:multiLevelType w:val="hybridMultilevel"/>
     <w:tmpl w:val="13E20EA6"/>
@@ -14489,7 +15765,7 @@
       </w:rPr>
     </w:lvl>
   </w:abstractNum>
-  <w:abstractNum w:abstractNumId="24" w15:restartNumberingAfterBreak="0">
+  <w:abstractNum w:abstractNumId="26" w15:restartNumberingAfterBreak="0">
     <w:nsid w:val="55833930"/>
     <w:multiLevelType w:val="hybridMultilevel"/>
     <w:tmpl w:val="6624E5A2"/>
@@ -14602,7 +15878,7 @@
       </w:rPr>
     </w:lvl>
   </w:abstractNum>
-  <w:abstractNum w:abstractNumId="25" w15:restartNumberingAfterBreak="0">
+  <w:abstractNum w:abstractNumId="27" w15:restartNumberingAfterBreak="0">
     <w:nsid w:val="614B44C5"/>
     <w:multiLevelType w:val="multilevel"/>
     <w:tmpl w:val="E8A817B0"/>
@@ -14751,7 +16027,7 @@
       </w:rPr>
     </w:lvl>
   </w:abstractNum>
-  <w:abstractNum w:abstractNumId="26" w15:restartNumberingAfterBreak="0">
+  <w:abstractNum w:abstractNumId="28" w15:restartNumberingAfterBreak="0">
     <w:nsid w:val="660B0335"/>
     <w:multiLevelType w:val="hybridMultilevel"/>
     <w:tmpl w:val="50DA1148"/>
@@ -14864,7 +16140,7 @@
       </w:rPr>
     </w:lvl>
   </w:abstractNum>
-  <w:abstractNum w:abstractNumId="27" w15:restartNumberingAfterBreak="0">
+  <w:abstractNum w:abstractNumId="29" w15:restartNumberingAfterBreak="0">
     <w:nsid w:val="68666DC1"/>
     <w:multiLevelType w:val="multilevel"/>
     <w:tmpl w:val="B81C9D8E"/>
@@ -15013,7 +16289,7 @@
       </w:rPr>
     </w:lvl>
   </w:abstractNum>
-  <w:abstractNum w:abstractNumId="28" w15:restartNumberingAfterBreak="0">
+  <w:abstractNum w:abstractNumId="30" w15:restartNumberingAfterBreak="0">
     <w:nsid w:val="72DB0E35"/>
     <w:multiLevelType w:val="multilevel"/>
     <w:tmpl w:val="16F05F66"/>
@@ -15158,7 +16434,7 @@
       </w:rPr>
     </w:lvl>
   </w:abstractNum>
-  <w:abstractNum w:abstractNumId="29" w15:restartNumberingAfterBreak="0">
+  <w:abstractNum w:abstractNumId="31" w15:restartNumberingAfterBreak="0">
     <w:nsid w:val="75B2013F"/>
     <w:multiLevelType w:val="multilevel"/>
     <w:tmpl w:val="EAF6678A"/>
@@ -15307,7 +16583,7 @@
       </w:rPr>
     </w:lvl>
   </w:abstractNum>
-  <w:abstractNum w:abstractNumId="30" w15:restartNumberingAfterBreak="0">
+  <w:abstractNum w:abstractNumId="32" w15:restartNumberingAfterBreak="0">
     <w:nsid w:val="789671A8"/>
     <w:multiLevelType w:val="hybridMultilevel"/>
     <w:tmpl w:val="B596C12E"/>
@@ -15396,7 +16672,7 @@
       </w:pPr>
     </w:lvl>
   </w:abstractNum>
-  <w:abstractNum w:abstractNumId="31" w15:restartNumberingAfterBreak="0">
+  <w:abstractNum w:abstractNumId="33" w15:restartNumberingAfterBreak="0">
     <w:nsid w:val="799C3158"/>
     <w:multiLevelType w:val="hybridMultilevel"/>
     <w:tmpl w:val="8326C058"/>
@@ -15509,7 +16785,7 @@
       </w:rPr>
     </w:lvl>
   </w:abstractNum>
-  <w:abstractNum w:abstractNumId="32" w15:restartNumberingAfterBreak="0">
+  <w:abstractNum w:abstractNumId="34" w15:restartNumberingAfterBreak="0">
     <w:nsid w:val="7DB905DC"/>
     <w:multiLevelType w:val="multilevel"/>
     <w:tmpl w:val="0ADAC722"/>
@@ -15658,7 +16934,7 @@
       </w:rPr>
     </w:lvl>
   </w:abstractNum>
-  <w:abstractNum w:abstractNumId="33" w15:restartNumberingAfterBreak="0">
+  <w:abstractNum w:abstractNumId="35" w15:restartNumberingAfterBreak="0">
     <w:nsid w:val="7EDE550A"/>
     <w:multiLevelType w:val="multilevel"/>
     <w:tmpl w:val="42C03588"/>
@@ -15808,37 +17084,37 @@
     </w:lvl>
   </w:abstractNum>
   <w:num w:numId="1" w16cid:durableId="1837650713">
-    <w:abstractNumId w:val="15"/>
+    <w:abstractNumId w:val="16"/>
   </w:num>
   <w:num w:numId="2" w16cid:durableId="1532455915">
-    <w:abstractNumId w:val="26"/>
+    <w:abstractNumId w:val="28"/>
   </w:num>
   <w:num w:numId="3" w16cid:durableId="2023508460">
     <w:abstractNumId w:val="3"/>
   </w:num>
   <w:num w:numId="4" w16cid:durableId="1251425395">
-    <w:abstractNumId w:val="30"/>
+    <w:abstractNumId w:val="32"/>
   </w:num>
   <w:num w:numId="5" w16cid:durableId="156387416">
     <w:abstractNumId w:val="8"/>
   </w:num>
   <w:num w:numId="6" w16cid:durableId="1517770302">
-    <w:abstractNumId w:val="23"/>
+    <w:abstractNumId w:val="25"/>
   </w:num>
   <w:num w:numId="7" w16cid:durableId="999503827">
     <w:abstractNumId w:val="9"/>
   </w:num>
   <w:num w:numId="8" w16cid:durableId="2039504020">
-    <w:abstractNumId w:val="24"/>
+    <w:abstractNumId w:val="26"/>
   </w:num>
   <w:num w:numId="9" w16cid:durableId="986859303">
-    <w:abstractNumId w:val="14"/>
+    <w:abstractNumId w:val="15"/>
   </w:num>
   <w:num w:numId="10" w16cid:durableId="1779332963">
-    <w:abstractNumId w:val="17"/>
+    <w:abstractNumId w:val="18"/>
   </w:num>
   <w:num w:numId="11" w16cid:durableId="1968123133">
-    <w:abstractNumId w:val="28"/>
+    <w:abstractNumId w:val="30"/>
   </w:num>
   <w:num w:numId="12" w16cid:durableId="1688864638">
     <w:abstractNumId w:val="2"/>
@@ -15853,13 +17129,13 @@
     <w:abstractNumId w:val="1"/>
   </w:num>
   <w:num w:numId="16" w16cid:durableId="1168910396">
-    <w:abstractNumId w:val="18"/>
+    <w:abstractNumId w:val="19"/>
   </w:num>
   <w:num w:numId="17" w16cid:durableId="1043940698">
     <w:abstractNumId w:val="6"/>
   </w:num>
   <w:num w:numId="18" w16cid:durableId="1730686687">
-    <w:abstractNumId w:val="19"/>
+    <w:abstractNumId w:val="20"/>
   </w:num>
   <w:num w:numId="19" w16cid:durableId="617637296">
     <w:abstractNumId w:val="5"/>
@@ -15868,46 +17144,52 @@
     <w:abstractNumId w:val="10"/>
   </w:num>
   <w:num w:numId="21" w16cid:durableId="783231422">
-    <w:abstractNumId w:val="13"/>
+    <w:abstractNumId w:val="14"/>
   </w:num>
   <w:num w:numId="22" w16cid:durableId="1466852465">
-    <w:abstractNumId w:val="16"/>
+    <w:abstractNumId w:val="17"/>
   </w:num>
   <w:num w:numId="23" w16cid:durableId="1050346924">
     <w:abstractNumId w:val="0"/>
   </w:num>
   <w:num w:numId="24" w16cid:durableId="1303580117">
-    <w:abstractNumId w:val="20"/>
+    <w:abstractNumId w:val="22"/>
   </w:num>
   <w:num w:numId="25" w16cid:durableId="1985424780">
-    <w:abstractNumId w:val="21"/>
+    <w:abstractNumId w:val="23"/>
   </w:num>
   <w:num w:numId="26" w16cid:durableId="209923524">
-    <w:abstractNumId w:val="32"/>
+    <w:abstractNumId w:val="34"/>
   </w:num>
   <w:num w:numId="27" w16cid:durableId="1369722350">
+    <w:abstractNumId w:val="31"/>
+  </w:num>
+  <w:num w:numId="28" w16cid:durableId="1808430458">
     <w:abstractNumId w:val="29"/>
   </w:num>
-  <w:num w:numId="28" w16cid:durableId="1808430458">
+  <w:num w:numId="29" w16cid:durableId="184490673">
+    <w:abstractNumId w:val="35"/>
+  </w:num>
+  <w:num w:numId="30" w16cid:durableId="1221205948">
+    <w:abstractNumId w:val="13"/>
+  </w:num>
+  <w:num w:numId="31" w16cid:durableId="557397418">
+    <w:abstractNumId w:val="33"/>
+  </w:num>
+  <w:num w:numId="32" w16cid:durableId="204802853">
+    <w:abstractNumId w:val="12"/>
+  </w:num>
+  <w:num w:numId="33" w16cid:durableId="142158928">
     <w:abstractNumId w:val="27"/>
   </w:num>
-  <w:num w:numId="29" w16cid:durableId="184490673">
-    <w:abstractNumId w:val="33"/>
+  <w:num w:numId="34" w16cid:durableId="178206038">
+    <w:abstractNumId w:val="24"/>
   </w:num>
-  <w:num w:numId="30" w16cid:durableId="1221205948">
-    <w:abstractNumId w:val="12"/>
-  </w:num>
-  <w:num w:numId="31" w16cid:durableId="557397418">
-    <w:abstractNumId w:val="31"/>
-  </w:num>
-  <w:num w:numId="32" w16cid:durableId="204802853">
+  <w:num w:numId="35" w16cid:durableId="404257176">
     <w:abstractNumId w:val="11"/>
   </w:num>
-  <w:num w:numId="33" w16cid:durableId="142158928">
-    <w:abstractNumId w:val="25"/>
-  </w:num>
-  <w:num w:numId="34" w16cid:durableId="178206038">
-    <w:abstractNumId w:val="22"/>
+  <w:num w:numId="36" w16cid:durableId="2069261800">
+    <w:abstractNumId w:val="21"/>
   </w:num>
 </w:numbering>
 </file>

</xml_diff>

<commit_message>
#13: Use GridSearch CV for hyperparameter optimization with 5 Fold Cross Validation for each classifier
</commit_message>
<xml_diff>
--- a/MSDS25026_REPORT.docx
+++ b/MSDS25026_REPORT.docx
@@ -12113,13 +12113,15 @@
       </w:pPr>
       <w:r>
         <w:rPr>
+          <w:b/>
+          <w:bCs/>
           <w:noProof/>
         </w:rPr>
         <w:drawing>
-          <wp:inline distT="0" distB="0" distL="0" distR="0" wp14:anchorId="6BA4F53C" wp14:editId="3D73A11B">
-            <wp:extent cx="2700495" cy="2047875"/>
-            <wp:effectExtent l="0" t="0" r="5080" b="0"/>
-            <wp:docPr id="1534002190" name="Picture 1"/>
+          <wp:inline distT="0" distB="0" distL="0" distR="0" wp14:anchorId="24EDE34A" wp14:editId="283625BB">
+            <wp:extent cx="3482702" cy="2066925"/>
+            <wp:effectExtent l="0" t="0" r="3810" b="0"/>
+            <wp:docPr id="182241209" name="Picture 3"/>
             <wp:cNvGraphicFramePr>
               <a:graphicFrameLocks xmlns:a="http://schemas.openxmlformats.org/drawingml/2006/main" noChangeAspect="1"/>
             </wp:cNvGraphicFramePr>
@@ -12127,11 +12129,17 @@
               <a:graphicData uri="http://schemas.openxmlformats.org/drawingml/2006/picture">
                 <pic:pic xmlns:pic="http://schemas.openxmlformats.org/drawingml/2006/picture">
                   <pic:nvPicPr>
-                    <pic:cNvPr id="1534002190" name=""/>
+                    <pic:cNvPr id="182241209" name="Picture 182241209"/>
                     <pic:cNvPicPr/>
                   </pic:nvPicPr>
                   <pic:blipFill>
-                    <a:blip r:embed="rId67"/>
+                    <a:blip r:embed="rId67" cstate="print">
+                      <a:extLst>
+                        <a:ext uri="{28A0092B-C50C-407E-A947-70E740481C1C}">
+                          <a14:useLocalDpi xmlns:a14="http://schemas.microsoft.com/office/drawing/2010/main" val="0"/>
+                        </a:ext>
+                      </a:extLst>
+                    </a:blip>
                     <a:stretch>
                       <a:fillRect/>
                     </a:stretch>
@@ -12139,7 +12147,638 @@
                   <pic:spPr>
                     <a:xfrm>
                       <a:off x="0" y="0"/>
-                      <a:ext cx="2702767" cy="2049598"/>
+                      <a:ext cx="3485563" cy="2068623"/>
+                    </a:xfrm>
+                    <a:prstGeom prst="rect">
+                      <a:avLst/>
+                    </a:prstGeom>
+                  </pic:spPr>
+                </pic:pic>
+              </a:graphicData>
+            </a:graphic>
+          </wp:inline>
+        </w:drawing>
+      </w:r>
+    </w:p>
+    <w:p>
+      <w:pPr>
+        <w:spacing w:before="100" w:beforeAutospacing="1" w:after="100" w:afterAutospacing="1" w:line="240" w:lineRule="auto"/>
+        <w:rPr>
+          <w:b/>
+          <w:bCs/>
+        </w:rPr>
+      </w:pPr>
+    </w:p>
+    <w:p>
+      <w:pPr>
+        <w:spacing w:before="100" w:beforeAutospacing="1" w:after="100" w:afterAutospacing="1" w:line="240" w:lineRule="auto"/>
+        <w:rPr>
+          <w:b/>
+          <w:bCs/>
+        </w:rPr>
+      </w:pPr>
+      <w:r>
+        <w:rPr>
+          <w:b/>
+          <w:bCs/>
+        </w:rPr>
+        <w:lastRenderedPageBreak/>
+        <w:t>Hyperparameter Tuning and Optimized Model Evaluation</w:t>
+      </w:r>
+    </w:p>
+    <w:p>
+      <w:pPr>
+        <w:spacing w:before="100" w:beforeAutospacing="1" w:after="100" w:afterAutospacing="1" w:line="240" w:lineRule="auto"/>
+      </w:pPr>
+      <w:r>
+        <w:t xml:space="preserve">To improve model performance, hyperparameter tuning was performed using </w:t>
+      </w:r>
+      <w:proofErr w:type="spellStart"/>
+      <w:r>
+        <w:t>GridSearchCV</w:t>
+      </w:r>
+      <w:proofErr w:type="spellEnd"/>
+      <w:r>
+        <w:t xml:space="preserve"> with 5-fold cross-validation. This approach searches for the best combination of hyperparameters for each classifier to maximize accuracy while reducing overfitting.</w:t>
+      </w:r>
+    </w:p>
+    <w:p>
+      <w:pPr>
+        <w:spacing w:before="100" w:beforeAutospacing="1" w:after="100" w:afterAutospacing="1" w:line="240" w:lineRule="auto"/>
+      </w:pPr>
+      <w:r>
+        <w:t>Process:</w:t>
+      </w:r>
+    </w:p>
+    <w:p>
+      <w:pPr>
+        <w:numPr>
+          <w:ilvl w:val="0"/>
+          <w:numId w:val="37"/>
+        </w:numPr>
+        <w:spacing w:before="100" w:beforeAutospacing="1" w:after="100" w:afterAutospacing="1" w:line="240" w:lineRule="auto"/>
+      </w:pPr>
+      <w:r>
+        <w:t xml:space="preserve">Random Forest: Tuned </w:t>
+      </w:r>
+      <w:proofErr w:type="spellStart"/>
+      <w:r>
+        <w:t>n_estimators</w:t>
+      </w:r>
+      <w:proofErr w:type="spellEnd"/>
+      <w:r>
+        <w:t xml:space="preserve">, </w:t>
+      </w:r>
+      <w:proofErr w:type="spellStart"/>
+      <w:r>
+        <w:t>max_depth</w:t>
+      </w:r>
+      <w:proofErr w:type="spellEnd"/>
+      <w:r>
+        <w:t xml:space="preserve">, </w:t>
+      </w:r>
+      <w:proofErr w:type="spellStart"/>
+      <w:r>
+        <w:t>min_samples_split</w:t>
+      </w:r>
+      <w:proofErr w:type="spellEnd"/>
+      <w:r>
+        <w:t xml:space="preserve">, </w:t>
+      </w:r>
+      <w:proofErr w:type="spellStart"/>
+      <w:r>
+        <w:t>min_samples_leaf</w:t>
+      </w:r>
+      <w:proofErr w:type="spellEnd"/>
+      <w:r>
+        <w:t>.</w:t>
+      </w:r>
+    </w:p>
+    <w:p>
+      <w:pPr>
+        <w:numPr>
+          <w:ilvl w:val="0"/>
+          <w:numId w:val="37"/>
+        </w:numPr>
+        <w:spacing w:before="100" w:beforeAutospacing="1" w:after="100" w:afterAutospacing="1" w:line="240" w:lineRule="auto"/>
+      </w:pPr>
+      <w:r>
+        <w:t>Logistic Regression: Tuned C and solver.</w:t>
+      </w:r>
+    </w:p>
+    <w:p>
+      <w:pPr>
+        <w:numPr>
+          <w:ilvl w:val="0"/>
+          <w:numId w:val="37"/>
+        </w:numPr>
+        <w:spacing w:before="100" w:beforeAutospacing="1" w:after="100" w:afterAutospacing="1" w:line="240" w:lineRule="auto"/>
+      </w:pPr>
+      <w:r>
+        <w:t xml:space="preserve">Decision Tree: Tuned </w:t>
+      </w:r>
+      <w:proofErr w:type="spellStart"/>
+      <w:r>
+        <w:t>max_depth</w:t>
+      </w:r>
+      <w:proofErr w:type="spellEnd"/>
+      <w:r>
+        <w:t xml:space="preserve">, </w:t>
+      </w:r>
+      <w:proofErr w:type="spellStart"/>
+      <w:r>
+        <w:t>min_samples_split</w:t>
+      </w:r>
+      <w:proofErr w:type="spellEnd"/>
+      <w:r>
+        <w:t xml:space="preserve">, </w:t>
+      </w:r>
+      <w:proofErr w:type="spellStart"/>
+      <w:r>
+        <w:t>min_samples_leaf</w:t>
+      </w:r>
+      <w:proofErr w:type="spellEnd"/>
+      <w:r>
+        <w:t>.</w:t>
+      </w:r>
+    </w:p>
+    <w:p>
+      <w:pPr>
+        <w:numPr>
+          <w:ilvl w:val="0"/>
+          <w:numId w:val="37"/>
+        </w:numPr>
+        <w:spacing w:before="100" w:beforeAutospacing="1" w:after="100" w:afterAutospacing="1" w:line="240" w:lineRule="auto"/>
+      </w:pPr>
+      <w:r>
+        <w:t xml:space="preserve">Gradient Boosting: Tuned </w:t>
+      </w:r>
+      <w:proofErr w:type="spellStart"/>
+      <w:r>
+        <w:t>n_estimators</w:t>
+      </w:r>
+      <w:proofErr w:type="spellEnd"/>
+      <w:r>
+        <w:t xml:space="preserve">, </w:t>
+      </w:r>
+      <w:proofErr w:type="spellStart"/>
+      <w:r>
+        <w:t>learning_rate</w:t>
+      </w:r>
+      <w:proofErr w:type="spellEnd"/>
+      <w:r>
+        <w:t xml:space="preserve">, </w:t>
+      </w:r>
+      <w:proofErr w:type="spellStart"/>
+      <w:r>
+        <w:t>max_depth</w:t>
+      </w:r>
+      <w:proofErr w:type="spellEnd"/>
+      <w:r>
+        <w:t>.</w:t>
+      </w:r>
+    </w:p>
+    <w:p>
+      <w:pPr>
+        <w:numPr>
+          <w:ilvl w:val="0"/>
+          <w:numId w:val="37"/>
+        </w:numPr>
+        <w:spacing w:before="100" w:beforeAutospacing="1" w:after="100" w:afterAutospacing="1" w:line="240" w:lineRule="auto"/>
+      </w:pPr>
+      <w:r>
+        <w:t xml:space="preserve">K-Nearest Neighbors: Tuned </w:t>
+      </w:r>
+      <w:proofErr w:type="spellStart"/>
+      <w:r>
+        <w:t>n_neighbors</w:t>
+      </w:r>
+      <w:proofErr w:type="spellEnd"/>
+      <w:r>
+        <w:t xml:space="preserve"> and weights.</w:t>
+      </w:r>
+    </w:p>
+    <w:p>
+      <w:pPr>
+        <w:spacing w:before="100" w:beforeAutospacing="1" w:after="100" w:afterAutospacing="1" w:line="240" w:lineRule="auto"/>
+        <w:rPr>
+          <w:b/>
+          <w:bCs/>
+        </w:rPr>
+      </w:pPr>
+      <w:r>
+        <w:rPr>
+          <w:b/>
+          <w:bCs/>
+        </w:rPr>
+        <w:t>Evaluation Results:</w:t>
+      </w:r>
+    </w:p>
+    <w:tbl>
+      <w:tblPr>
+        <w:tblStyle w:val="TableGrid"/>
+        <w:tblW w:w="9553" w:type="dxa"/>
+        <w:tblLook w:val="04A0" w:firstRow="1" w:lastRow="0" w:firstColumn="1" w:lastColumn="0" w:noHBand="0" w:noVBand="1"/>
+      </w:tblPr>
+      <w:tblGrid>
+        <w:gridCol w:w="2680"/>
+        <w:gridCol w:w="1762"/>
+        <w:gridCol w:w="5111"/>
+      </w:tblGrid>
+      <w:tr>
+        <w:trPr>
+          <w:trHeight w:val="332"/>
+        </w:trPr>
+        <w:tc>
+          <w:tcPr>
+            <w:tcW w:w="0" w:type="auto"/>
+            <w:hideMark/>
+          </w:tcPr>
+          <w:p>
+            <w:pPr>
+              <w:spacing w:before="100" w:beforeAutospacing="1" w:after="100" w:afterAutospacing="1"/>
+            </w:pPr>
+            <w:r>
+              <w:t>Classifier</w:t>
+            </w:r>
+          </w:p>
+        </w:tc>
+        <w:tc>
+          <w:tcPr>
+            <w:tcW w:w="0" w:type="auto"/>
+            <w:hideMark/>
+          </w:tcPr>
+          <w:p>
+            <w:pPr>
+              <w:spacing w:before="100" w:beforeAutospacing="1" w:after="100" w:afterAutospacing="1"/>
+            </w:pPr>
+            <w:r>
+              <w:t>Accuracy (%)</w:t>
+            </w:r>
+          </w:p>
+        </w:tc>
+        <w:tc>
+          <w:tcPr>
+            <w:tcW w:w="0" w:type="auto"/>
+            <w:hideMark/>
+          </w:tcPr>
+          <w:p>
+            <w:pPr>
+              <w:spacing w:before="100" w:beforeAutospacing="1" w:after="100" w:afterAutospacing="1"/>
+            </w:pPr>
+            <w:r>
+              <w:t>Notes</w:t>
+            </w:r>
+          </w:p>
+        </w:tc>
+      </w:tr>
+      <w:tr>
+        <w:trPr>
+          <w:trHeight w:val="332"/>
+        </w:trPr>
+        <w:tc>
+          <w:tcPr>
+            <w:tcW w:w="0" w:type="auto"/>
+            <w:hideMark/>
+          </w:tcPr>
+          <w:p>
+            <w:pPr>
+              <w:spacing w:before="100" w:beforeAutospacing="1" w:after="100" w:afterAutospacing="1"/>
+            </w:pPr>
+            <w:r>
+              <w:t>Random Forest</w:t>
+            </w:r>
+          </w:p>
+        </w:tc>
+        <w:tc>
+          <w:tcPr>
+            <w:tcW w:w="0" w:type="auto"/>
+            <w:hideMark/>
+          </w:tcPr>
+          <w:p>
+            <w:pPr>
+              <w:spacing w:before="100" w:beforeAutospacing="1" w:after="100" w:afterAutospacing="1"/>
+            </w:pPr>
+            <w:r>
+              <w:t>94.9</w:t>
+            </w:r>
+          </w:p>
+        </w:tc>
+        <w:tc>
+          <w:tcPr>
+            <w:tcW w:w="0" w:type="auto"/>
+            <w:hideMark/>
+          </w:tcPr>
+          <w:p>
+            <w:pPr>
+              <w:spacing w:before="100" w:beforeAutospacing="1" w:after="100" w:afterAutospacing="1"/>
+            </w:pPr>
+            <w:r>
+              <w:t>Stable ensemble performance</w:t>
+            </w:r>
+          </w:p>
+        </w:tc>
+      </w:tr>
+      <w:tr>
+        <w:trPr>
+          <w:trHeight w:val="349"/>
+        </w:trPr>
+        <w:tc>
+          <w:tcPr>
+            <w:tcW w:w="0" w:type="auto"/>
+            <w:hideMark/>
+          </w:tcPr>
+          <w:p>
+            <w:pPr>
+              <w:spacing w:before="100" w:beforeAutospacing="1" w:after="100" w:afterAutospacing="1"/>
+            </w:pPr>
+            <w:r>
+              <w:t>Logistic Regression</w:t>
+            </w:r>
+          </w:p>
+        </w:tc>
+        <w:tc>
+          <w:tcPr>
+            <w:tcW w:w="0" w:type="auto"/>
+            <w:hideMark/>
+          </w:tcPr>
+          <w:p>
+            <w:pPr>
+              <w:spacing w:before="100" w:beforeAutospacing="1" w:after="100" w:afterAutospacing="1"/>
+            </w:pPr>
+            <w:r>
+              <w:t>99.8</w:t>
+            </w:r>
+          </w:p>
+        </w:tc>
+        <w:tc>
+          <w:tcPr>
+            <w:tcW w:w="0" w:type="auto"/>
+            <w:hideMark/>
+          </w:tcPr>
+          <w:p>
+            <w:pPr>
+              <w:spacing w:before="100" w:beforeAutospacing="1" w:after="100" w:afterAutospacing="1"/>
+            </w:pPr>
+            <w:r>
+              <w:t xml:space="preserve">High accuracy, </w:t>
+            </w:r>
+            <w:r>
+              <w:t xml:space="preserve">this model </w:t>
+            </w:r>
+            <w:r>
+              <w:t>overfits</w:t>
+            </w:r>
+          </w:p>
+        </w:tc>
+      </w:tr>
+      <w:tr>
+        <w:trPr>
+          <w:trHeight w:val="332"/>
+        </w:trPr>
+        <w:tc>
+          <w:tcPr>
+            <w:tcW w:w="0" w:type="auto"/>
+            <w:hideMark/>
+          </w:tcPr>
+          <w:p>
+            <w:pPr>
+              <w:spacing w:before="100" w:beforeAutospacing="1" w:after="100" w:afterAutospacing="1"/>
+            </w:pPr>
+            <w:r>
+              <w:t>Decision Tree</w:t>
+            </w:r>
+          </w:p>
+        </w:tc>
+        <w:tc>
+          <w:tcPr>
+            <w:tcW w:w="0" w:type="auto"/>
+            <w:hideMark/>
+          </w:tcPr>
+          <w:p>
+            <w:pPr>
+              <w:spacing w:before="100" w:beforeAutospacing="1" w:after="100" w:afterAutospacing="1"/>
+            </w:pPr>
+            <w:r>
+              <w:t>92.1</w:t>
+            </w:r>
+          </w:p>
+        </w:tc>
+        <w:tc>
+          <w:tcPr>
+            <w:tcW w:w="0" w:type="auto"/>
+            <w:hideMark/>
+          </w:tcPr>
+          <w:p>
+            <w:pPr>
+              <w:spacing w:before="100" w:beforeAutospacing="1" w:after="100" w:afterAutospacing="1"/>
+            </w:pPr>
+            <w:r>
+              <w:t>Simpler model, slightly lower accuracy</w:t>
+            </w:r>
+          </w:p>
+        </w:tc>
+      </w:tr>
+      <w:tr>
+        <w:trPr>
+          <w:trHeight w:val="332"/>
+        </w:trPr>
+        <w:tc>
+          <w:tcPr>
+            <w:tcW w:w="0" w:type="auto"/>
+            <w:hideMark/>
+          </w:tcPr>
+          <w:p>
+            <w:pPr>
+              <w:spacing w:before="100" w:beforeAutospacing="1" w:after="100" w:afterAutospacing="1"/>
+            </w:pPr>
+            <w:r>
+              <w:t>Gradient Boosting</w:t>
+            </w:r>
+          </w:p>
+        </w:tc>
+        <w:tc>
+          <w:tcPr>
+            <w:tcW w:w="0" w:type="auto"/>
+            <w:hideMark/>
+          </w:tcPr>
+          <w:p>
+            <w:pPr>
+              <w:spacing w:before="100" w:beforeAutospacing="1" w:after="100" w:afterAutospacing="1"/>
+            </w:pPr>
+            <w:r>
+              <w:t>94.4</w:t>
+            </w:r>
+          </w:p>
+        </w:tc>
+        <w:tc>
+          <w:tcPr>
+            <w:tcW w:w="0" w:type="auto"/>
+            <w:hideMark/>
+          </w:tcPr>
+          <w:p>
+            <w:pPr>
+              <w:spacing w:before="100" w:beforeAutospacing="1" w:after="100" w:afterAutospacing="1"/>
+            </w:pPr>
+            <w:r>
+              <w:t>Performs well with optimized parameters</w:t>
+            </w:r>
+          </w:p>
+        </w:tc>
+      </w:tr>
+      <w:tr>
+        <w:trPr>
+          <w:trHeight w:val="332"/>
+        </w:trPr>
+        <w:tc>
+          <w:tcPr>
+            <w:tcW w:w="0" w:type="auto"/>
+            <w:hideMark/>
+          </w:tcPr>
+          <w:p>
+            <w:pPr>
+              <w:spacing w:before="100" w:beforeAutospacing="1" w:after="100" w:afterAutospacing="1"/>
+            </w:pPr>
+            <w:r>
+              <w:t>K-Nearest Neighbors</w:t>
+            </w:r>
+          </w:p>
+        </w:tc>
+        <w:tc>
+          <w:tcPr>
+            <w:tcW w:w="0" w:type="auto"/>
+            <w:hideMark/>
+          </w:tcPr>
+          <w:p>
+            <w:pPr>
+              <w:spacing w:before="100" w:beforeAutospacing="1" w:after="100" w:afterAutospacing="1"/>
+            </w:pPr>
+            <w:r>
+              <w:t>92.5</w:t>
+            </w:r>
+          </w:p>
+        </w:tc>
+        <w:tc>
+          <w:tcPr>
+            <w:tcW w:w="0" w:type="auto"/>
+            <w:hideMark/>
+          </w:tcPr>
+          <w:p>
+            <w:pPr>
+              <w:spacing w:before="100" w:beforeAutospacing="1" w:after="100" w:afterAutospacing="1"/>
+            </w:pPr>
+            <w:r>
+              <w:t>Sensitive to feature scaling</w:t>
+            </w:r>
+          </w:p>
+        </w:tc>
+      </w:tr>
+    </w:tbl>
+    <w:p>
+      <w:pPr>
+        <w:spacing w:before="100" w:beforeAutospacing="1" w:after="100" w:afterAutospacing="1" w:line="240" w:lineRule="auto"/>
+      </w:pPr>
+      <w:r>
+        <w:t>Observations:</w:t>
+      </w:r>
+    </w:p>
+    <w:p>
+      <w:pPr>
+        <w:numPr>
+          <w:ilvl w:val="0"/>
+          <w:numId w:val="38"/>
+        </w:numPr>
+        <w:spacing w:before="100" w:beforeAutospacing="1" w:after="100" w:afterAutospacing="1" w:line="240" w:lineRule="auto"/>
+      </w:pPr>
+      <w:r>
+        <w:t>Hyperparameter tuning improved accuracy slightly compared to default parameters.</w:t>
+      </w:r>
+    </w:p>
+    <w:p>
+      <w:pPr>
+        <w:numPr>
+          <w:ilvl w:val="0"/>
+          <w:numId w:val="38"/>
+        </w:numPr>
+        <w:spacing w:before="100" w:beforeAutospacing="1" w:after="100" w:afterAutospacing="1" w:line="240" w:lineRule="auto"/>
+      </w:pPr>
+      <w:r>
+        <w:t>Ensemble methods like Random Forest and Gradient Boosting provide stable</w:t>
+      </w:r>
+      <w:r>
+        <w:t>,</w:t>
+      </w:r>
+      <w:r>
+        <w:t xml:space="preserve"> </w:t>
+      </w:r>
+      <w:r>
+        <w:t>high-performance</w:t>
+      </w:r>
+      <w:r>
+        <w:t>.</w:t>
+      </w:r>
+    </w:p>
+    <w:p>
+      <w:pPr>
+        <w:numPr>
+          <w:ilvl w:val="0"/>
+          <w:numId w:val="38"/>
+        </w:numPr>
+        <w:spacing w:before="100" w:beforeAutospacing="1" w:after="100" w:afterAutospacing="1" w:line="240" w:lineRule="auto"/>
+      </w:pPr>
+      <w:r>
+        <w:t>Logistic Regression showed excellent accuracy but may require caution for imbalanced data.</w:t>
+      </w:r>
+    </w:p>
+    <w:p>
+      <w:pPr>
+        <w:spacing w:before="100" w:beforeAutospacing="1" w:after="100" w:afterAutospacing="1" w:line="240" w:lineRule="auto"/>
+      </w:pPr>
+      <w:r>
+        <w:br/>
+        <w:t>A bar chart comparing classifier accuracies after hyperparameter tuning provides a clear overview of model performance.</w:t>
+      </w:r>
+    </w:p>
+    <w:p>
+      <w:pPr>
+        <w:spacing w:before="100" w:beforeAutospacing="1" w:after="100" w:afterAutospacing="1" w:line="240" w:lineRule="auto"/>
+      </w:pPr>
+      <w:r>
+        <w:rPr>
+          <w:noProof/>
+        </w:rPr>
+        <w:lastRenderedPageBreak/>
+        <w:drawing>
+          <wp:inline distT="0" distB="0" distL="0" distR="0" wp14:anchorId="4A127E6E" wp14:editId="1FEC55E0">
+            <wp:extent cx="3370358" cy="2000250"/>
+            <wp:effectExtent l="0" t="0" r="1905" b="0"/>
+            <wp:docPr id="1174006121" name="Picture 4"/>
+            <wp:cNvGraphicFramePr>
+              <a:graphicFrameLocks xmlns:a="http://schemas.openxmlformats.org/drawingml/2006/main" noChangeAspect="1"/>
+            </wp:cNvGraphicFramePr>
+            <a:graphic xmlns:a="http://schemas.openxmlformats.org/drawingml/2006/main">
+              <a:graphicData uri="http://schemas.openxmlformats.org/drawingml/2006/picture">
+                <pic:pic xmlns:pic="http://schemas.openxmlformats.org/drawingml/2006/picture">
+                  <pic:nvPicPr>
+                    <pic:cNvPr id="1174006121" name="Picture 1174006121"/>
+                    <pic:cNvPicPr/>
+                  </pic:nvPicPr>
+                  <pic:blipFill>
+                    <a:blip r:embed="rId68" cstate="print">
+                      <a:extLst>
+                        <a:ext uri="{28A0092B-C50C-407E-A947-70E740481C1C}">
+                          <a14:useLocalDpi xmlns:a14="http://schemas.microsoft.com/office/drawing/2010/main" val="0"/>
+                        </a:ext>
+                      </a:extLst>
+                    </a:blip>
+                    <a:stretch>
+                      <a:fillRect/>
+                    </a:stretch>
+                  </pic:blipFill>
+                  <pic:spPr>
+                    <a:xfrm>
+                      <a:off x="0" y="0"/>
+                      <a:ext cx="3371547" cy="2000956"/>
                     </a:xfrm>
                     <a:prstGeom prst="rect">
                       <a:avLst/>
@@ -13550,6 +14189,155 @@
     </w:lvl>
   </w:abstractNum>
   <w:abstractNum w:abstractNumId="10" w15:restartNumberingAfterBreak="0">
+    <w:nsid w:val="25520588"/>
+    <w:multiLevelType w:val="multilevel"/>
+    <w:tmpl w:val="A792240C"/>
+    <w:lvl w:ilvl="0">
+      <w:start w:val="1"/>
+      <w:numFmt w:val="bullet"/>
+      <w:lvlText w:val=""/>
+      <w:lvlJc w:val="left"/>
+      <w:pPr>
+        <w:tabs>
+          <w:tab w:val="num" w:pos="720"/>
+        </w:tabs>
+        <w:ind w:left="720" w:hanging="360"/>
+      </w:pPr>
+      <w:rPr>
+        <w:rFonts w:ascii="Symbol" w:hAnsi="Symbol" w:hint="default"/>
+        <w:sz w:val="20"/>
+      </w:rPr>
+    </w:lvl>
+    <w:lvl w:ilvl="1" w:tentative="1">
+      <w:start w:val="1"/>
+      <w:numFmt w:val="bullet"/>
+      <w:lvlText w:val="o"/>
+      <w:lvlJc w:val="left"/>
+      <w:pPr>
+        <w:tabs>
+          <w:tab w:val="num" w:pos="1440"/>
+        </w:tabs>
+        <w:ind w:left="1440" w:hanging="360"/>
+      </w:pPr>
+      <w:rPr>
+        <w:rFonts w:ascii="Courier New" w:hAnsi="Courier New" w:hint="default"/>
+        <w:sz w:val="20"/>
+      </w:rPr>
+    </w:lvl>
+    <w:lvl w:ilvl="2" w:tentative="1">
+      <w:start w:val="1"/>
+      <w:numFmt w:val="bullet"/>
+      <w:lvlText w:val=""/>
+      <w:lvlJc w:val="left"/>
+      <w:pPr>
+        <w:tabs>
+          <w:tab w:val="num" w:pos="2160"/>
+        </w:tabs>
+        <w:ind w:left="2160" w:hanging="360"/>
+      </w:pPr>
+      <w:rPr>
+        <w:rFonts w:ascii="Wingdings" w:hAnsi="Wingdings" w:hint="default"/>
+        <w:sz w:val="20"/>
+      </w:rPr>
+    </w:lvl>
+    <w:lvl w:ilvl="3" w:tentative="1">
+      <w:start w:val="1"/>
+      <w:numFmt w:val="bullet"/>
+      <w:lvlText w:val=""/>
+      <w:lvlJc w:val="left"/>
+      <w:pPr>
+        <w:tabs>
+          <w:tab w:val="num" w:pos="2880"/>
+        </w:tabs>
+        <w:ind w:left="2880" w:hanging="360"/>
+      </w:pPr>
+      <w:rPr>
+        <w:rFonts w:ascii="Wingdings" w:hAnsi="Wingdings" w:hint="default"/>
+        <w:sz w:val="20"/>
+      </w:rPr>
+    </w:lvl>
+    <w:lvl w:ilvl="4" w:tentative="1">
+      <w:start w:val="1"/>
+      <w:numFmt w:val="bullet"/>
+      <w:lvlText w:val=""/>
+      <w:lvlJc w:val="left"/>
+      <w:pPr>
+        <w:tabs>
+          <w:tab w:val="num" w:pos="3600"/>
+        </w:tabs>
+        <w:ind w:left="3600" w:hanging="360"/>
+      </w:pPr>
+      <w:rPr>
+        <w:rFonts w:ascii="Wingdings" w:hAnsi="Wingdings" w:hint="default"/>
+        <w:sz w:val="20"/>
+      </w:rPr>
+    </w:lvl>
+    <w:lvl w:ilvl="5" w:tentative="1">
+      <w:start w:val="1"/>
+      <w:numFmt w:val="bullet"/>
+      <w:lvlText w:val=""/>
+      <w:lvlJc w:val="left"/>
+      <w:pPr>
+        <w:tabs>
+          <w:tab w:val="num" w:pos="4320"/>
+        </w:tabs>
+        <w:ind w:left="4320" w:hanging="360"/>
+      </w:pPr>
+      <w:rPr>
+        <w:rFonts w:ascii="Wingdings" w:hAnsi="Wingdings" w:hint="default"/>
+        <w:sz w:val="20"/>
+      </w:rPr>
+    </w:lvl>
+    <w:lvl w:ilvl="6" w:tentative="1">
+      <w:start w:val="1"/>
+      <w:numFmt w:val="bullet"/>
+      <w:lvlText w:val=""/>
+      <w:lvlJc w:val="left"/>
+      <w:pPr>
+        <w:tabs>
+          <w:tab w:val="num" w:pos="5040"/>
+        </w:tabs>
+        <w:ind w:left="5040" w:hanging="360"/>
+      </w:pPr>
+      <w:rPr>
+        <w:rFonts w:ascii="Wingdings" w:hAnsi="Wingdings" w:hint="default"/>
+        <w:sz w:val="20"/>
+      </w:rPr>
+    </w:lvl>
+    <w:lvl w:ilvl="7" w:tentative="1">
+      <w:start w:val="1"/>
+      <w:numFmt w:val="bullet"/>
+      <w:lvlText w:val=""/>
+      <w:lvlJc w:val="left"/>
+      <w:pPr>
+        <w:tabs>
+          <w:tab w:val="num" w:pos="5760"/>
+        </w:tabs>
+        <w:ind w:left="5760" w:hanging="360"/>
+      </w:pPr>
+      <w:rPr>
+        <w:rFonts w:ascii="Wingdings" w:hAnsi="Wingdings" w:hint="default"/>
+        <w:sz w:val="20"/>
+      </w:rPr>
+    </w:lvl>
+    <w:lvl w:ilvl="8" w:tentative="1">
+      <w:start w:val="1"/>
+      <w:numFmt w:val="bullet"/>
+      <w:lvlText w:val=""/>
+      <w:lvlJc w:val="left"/>
+      <w:pPr>
+        <w:tabs>
+          <w:tab w:val="num" w:pos="6480"/>
+        </w:tabs>
+        <w:ind w:left="6480" w:hanging="360"/>
+      </w:pPr>
+      <w:rPr>
+        <w:rFonts w:ascii="Wingdings" w:hAnsi="Wingdings" w:hint="default"/>
+        <w:sz w:val="20"/>
+      </w:rPr>
+    </w:lvl>
+  </w:abstractNum>
+  <w:abstractNum w:abstractNumId="11" w15:restartNumberingAfterBreak="0">
     <w:nsid w:val="2BCC7B0F"/>
     <w:multiLevelType w:val="multilevel"/>
     <w:tmpl w:val="6638D3DC"/>
@@ -13698,7 +14486,7 @@
       </w:rPr>
     </w:lvl>
   </w:abstractNum>
-  <w:abstractNum w:abstractNumId="11" w15:restartNumberingAfterBreak="0">
+  <w:abstractNum w:abstractNumId="12" w15:restartNumberingAfterBreak="0">
     <w:nsid w:val="2C044C5A"/>
     <w:multiLevelType w:val="multilevel"/>
     <w:tmpl w:val="B700FA40"/>
@@ -13847,7 +14635,7 @@
       </w:rPr>
     </w:lvl>
   </w:abstractNum>
-  <w:abstractNum w:abstractNumId="12" w15:restartNumberingAfterBreak="0">
+  <w:abstractNum w:abstractNumId="13" w15:restartNumberingAfterBreak="0">
     <w:nsid w:val="2EC56DEC"/>
     <w:multiLevelType w:val="multilevel"/>
     <w:tmpl w:val="9EB28684"/>
@@ -13996,7 +14784,7 @@
       </w:rPr>
     </w:lvl>
   </w:abstractNum>
-  <w:abstractNum w:abstractNumId="13" w15:restartNumberingAfterBreak="0">
+  <w:abstractNum w:abstractNumId="14" w15:restartNumberingAfterBreak="0">
     <w:nsid w:val="31124DE4"/>
     <w:multiLevelType w:val="multilevel"/>
     <w:tmpl w:val="D876A5EA"/>
@@ -14145,7 +14933,7 @@
       </w:rPr>
     </w:lvl>
   </w:abstractNum>
-  <w:abstractNum w:abstractNumId="14" w15:restartNumberingAfterBreak="0">
+  <w:abstractNum w:abstractNumId="15" w15:restartNumberingAfterBreak="0">
     <w:nsid w:val="33BC6F58"/>
     <w:multiLevelType w:val="multilevel"/>
     <w:tmpl w:val="911C6904"/>
@@ -14294,7 +15082,7 @@
       </w:rPr>
     </w:lvl>
   </w:abstractNum>
-  <w:abstractNum w:abstractNumId="15" w15:restartNumberingAfterBreak="0">
+  <w:abstractNum w:abstractNumId="16" w15:restartNumberingAfterBreak="0">
     <w:nsid w:val="374C0E45"/>
     <w:multiLevelType w:val="multilevel"/>
     <w:tmpl w:val="D53CD7B6"/>
@@ -14407,7 +15195,7 @@
       </w:pPr>
     </w:lvl>
   </w:abstractNum>
-  <w:abstractNum w:abstractNumId="16" w15:restartNumberingAfterBreak="0">
+  <w:abstractNum w:abstractNumId="17" w15:restartNumberingAfterBreak="0">
     <w:nsid w:val="377D7657"/>
     <w:multiLevelType w:val="hybridMultilevel"/>
     <w:tmpl w:val="505C2A24"/>
@@ -14520,7 +15308,7 @@
       </w:rPr>
     </w:lvl>
   </w:abstractNum>
-  <w:abstractNum w:abstractNumId="17" w15:restartNumberingAfterBreak="0">
+  <w:abstractNum w:abstractNumId="18" w15:restartNumberingAfterBreak="0">
     <w:nsid w:val="383E6D96"/>
     <w:multiLevelType w:val="multilevel"/>
     <w:tmpl w:val="409CFFCA"/>
@@ -14669,7 +15457,7 @@
       </w:rPr>
     </w:lvl>
   </w:abstractNum>
-  <w:abstractNum w:abstractNumId="18" w15:restartNumberingAfterBreak="0">
+  <w:abstractNum w:abstractNumId="19" w15:restartNumberingAfterBreak="0">
     <w:nsid w:val="3901168C"/>
     <w:multiLevelType w:val="hybridMultilevel"/>
     <w:tmpl w:val="9230AF3A"/>
@@ -14758,7 +15546,7 @@
       </w:pPr>
     </w:lvl>
   </w:abstractNum>
-  <w:abstractNum w:abstractNumId="19" w15:restartNumberingAfterBreak="0">
+  <w:abstractNum w:abstractNumId="20" w15:restartNumberingAfterBreak="0">
     <w:nsid w:val="3A9824A0"/>
     <w:multiLevelType w:val="multilevel"/>
     <w:tmpl w:val="68F025E8"/>
@@ -14907,7 +15695,7 @@
       </w:rPr>
     </w:lvl>
   </w:abstractNum>
-  <w:abstractNum w:abstractNumId="20" w15:restartNumberingAfterBreak="0">
+  <w:abstractNum w:abstractNumId="21" w15:restartNumberingAfterBreak="0">
     <w:nsid w:val="40C91DC3"/>
     <w:multiLevelType w:val="multilevel"/>
     <w:tmpl w:val="D098F176"/>
@@ -15056,7 +15844,7 @@
       </w:rPr>
     </w:lvl>
   </w:abstractNum>
-  <w:abstractNum w:abstractNumId="21" w15:restartNumberingAfterBreak="0">
+  <w:abstractNum w:abstractNumId="22" w15:restartNumberingAfterBreak="0">
     <w:nsid w:val="45D54684"/>
     <w:multiLevelType w:val="multilevel"/>
     <w:tmpl w:val="E946E760"/>
@@ -15205,7 +15993,7 @@
       </w:rPr>
     </w:lvl>
   </w:abstractNum>
-  <w:abstractNum w:abstractNumId="22" w15:restartNumberingAfterBreak="0">
+  <w:abstractNum w:abstractNumId="23" w15:restartNumberingAfterBreak="0">
     <w:nsid w:val="47A53DDD"/>
     <w:multiLevelType w:val="multilevel"/>
     <w:tmpl w:val="33EA01D4"/>
@@ -15354,7 +16142,7 @@
       </w:rPr>
     </w:lvl>
   </w:abstractNum>
-  <w:abstractNum w:abstractNumId="23" w15:restartNumberingAfterBreak="0">
+  <w:abstractNum w:abstractNumId="24" w15:restartNumberingAfterBreak="0">
     <w:nsid w:val="47F72067"/>
     <w:multiLevelType w:val="multilevel"/>
     <w:tmpl w:val="A9C0AC98"/>
@@ -15503,7 +16291,7 @@
       </w:rPr>
     </w:lvl>
   </w:abstractNum>
-  <w:abstractNum w:abstractNumId="24" w15:restartNumberingAfterBreak="0">
+  <w:abstractNum w:abstractNumId="25" w15:restartNumberingAfterBreak="0">
     <w:nsid w:val="4EDD2BDF"/>
     <w:multiLevelType w:val="multilevel"/>
     <w:tmpl w:val="80C8F0EC"/>
@@ -15652,7 +16440,7 @@
       </w:rPr>
     </w:lvl>
   </w:abstractNum>
-  <w:abstractNum w:abstractNumId="25" w15:restartNumberingAfterBreak="0">
+  <w:abstractNum w:abstractNumId="26" w15:restartNumberingAfterBreak="0">
     <w:nsid w:val="557B04BC"/>
     <w:multiLevelType w:val="hybridMultilevel"/>
     <w:tmpl w:val="13E20EA6"/>
@@ -15765,7 +16553,7 @@
       </w:rPr>
     </w:lvl>
   </w:abstractNum>
-  <w:abstractNum w:abstractNumId="26" w15:restartNumberingAfterBreak="0">
+  <w:abstractNum w:abstractNumId="27" w15:restartNumberingAfterBreak="0">
     <w:nsid w:val="55833930"/>
     <w:multiLevelType w:val="hybridMultilevel"/>
     <w:tmpl w:val="6624E5A2"/>
@@ -15878,7 +16666,7 @@
       </w:rPr>
     </w:lvl>
   </w:abstractNum>
-  <w:abstractNum w:abstractNumId="27" w15:restartNumberingAfterBreak="0">
+  <w:abstractNum w:abstractNumId="28" w15:restartNumberingAfterBreak="0">
     <w:nsid w:val="614B44C5"/>
     <w:multiLevelType w:val="multilevel"/>
     <w:tmpl w:val="E8A817B0"/>
@@ -16027,7 +16815,7 @@
       </w:rPr>
     </w:lvl>
   </w:abstractNum>
-  <w:abstractNum w:abstractNumId="28" w15:restartNumberingAfterBreak="0">
+  <w:abstractNum w:abstractNumId="29" w15:restartNumberingAfterBreak="0">
     <w:nsid w:val="660B0335"/>
     <w:multiLevelType w:val="hybridMultilevel"/>
     <w:tmpl w:val="50DA1148"/>
@@ -16140,7 +16928,7 @@
       </w:rPr>
     </w:lvl>
   </w:abstractNum>
-  <w:abstractNum w:abstractNumId="29" w15:restartNumberingAfterBreak="0">
+  <w:abstractNum w:abstractNumId="30" w15:restartNumberingAfterBreak="0">
     <w:nsid w:val="68666DC1"/>
     <w:multiLevelType w:val="multilevel"/>
     <w:tmpl w:val="B81C9D8E"/>
@@ -16289,7 +17077,7 @@
       </w:rPr>
     </w:lvl>
   </w:abstractNum>
-  <w:abstractNum w:abstractNumId="30" w15:restartNumberingAfterBreak="0">
+  <w:abstractNum w:abstractNumId="31" w15:restartNumberingAfterBreak="0">
     <w:nsid w:val="72DB0E35"/>
     <w:multiLevelType w:val="multilevel"/>
     <w:tmpl w:val="16F05F66"/>
@@ -16434,7 +17222,7 @@
       </w:rPr>
     </w:lvl>
   </w:abstractNum>
-  <w:abstractNum w:abstractNumId="31" w15:restartNumberingAfterBreak="0">
+  <w:abstractNum w:abstractNumId="32" w15:restartNumberingAfterBreak="0">
     <w:nsid w:val="75B2013F"/>
     <w:multiLevelType w:val="multilevel"/>
     <w:tmpl w:val="EAF6678A"/>
@@ -16583,7 +17371,7 @@
       </w:rPr>
     </w:lvl>
   </w:abstractNum>
-  <w:abstractNum w:abstractNumId="32" w15:restartNumberingAfterBreak="0">
+  <w:abstractNum w:abstractNumId="33" w15:restartNumberingAfterBreak="0">
     <w:nsid w:val="789671A8"/>
     <w:multiLevelType w:val="hybridMultilevel"/>
     <w:tmpl w:val="B596C12E"/>
@@ -16672,7 +17460,7 @@
       </w:pPr>
     </w:lvl>
   </w:abstractNum>
-  <w:abstractNum w:abstractNumId="33" w15:restartNumberingAfterBreak="0">
+  <w:abstractNum w:abstractNumId="34" w15:restartNumberingAfterBreak="0">
     <w:nsid w:val="799C3158"/>
     <w:multiLevelType w:val="hybridMultilevel"/>
     <w:tmpl w:val="8326C058"/>
@@ -16785,7 +17573,7 @@
       </w:rPr>
     </w:lvl>
   </w:abstractNum>
-  <w:abstractNum w:abstractNumId="34" w15:restartNumberingAfterBreak="0">
+  <w:abstractNum w:abstractNumId="35" w15:restartNumberingAfterBreak="0">
     <w:nsid w:val="7DB905DC"/>
     <w:multiLevelType w:val="multilevel"/>
     <w:tmpl w:val="0ADAC722"/>
@@ -16934,7 +17722,7 @@
       </w:rPr>
     </w:lvl>
   </w:abstractNum>
-  <w:abstractNum w:abstractNumId="35" w15:restartNumberingAfterBreak="0">
+  <w:abstractNum w:abstractNumId="36" w15:restartNumberingAfterBreak="0">
     <w:nsid w:val="7EDE550A"/>
     <w:multiLevelType w:val="multilevel"/>
     <w:tmpl w:val="42C03588"/>
@@ -17083,38 +17871,187 @@
       </w:rPr>
     </w:lvl>
   </w:abstractNum>
+  <w:abstractNum w:abstractNumId="37" w15:restartNumberingAfterBreak="0">
+    <w:nsid w:val="7EE870E7"/>
+    <w:multiLevelType w:val="multilevel"/>
+    <w:tmpl w:val="1E0C1BE2"/>
+    <w:lvl w:ilvl="0">
+      <w:start w:val="1"/>
+      <w:numFmt w:val="bullet"/>
+      <w:lvlText w:val=""/>
+      <w:lvlJc w:val="left"/>
+      <w:pPr>
+        <w:tabs>
+          <w:tab w:val="num" w:pos="720"/>
+        </w:tabs>
+        <w:ind w:left="720" w:hanging="360"/>
+      </w:pPr>
+      <w:rPr>
+        <w:rFonts w:ascii="Symbol" w:hAnsi="Symbol" w:hint="default"/>
+        <w:sz w:val="20"/>
+      </w:rPr>
+    </w:lvl>
+    <w:lvl w:ilvl="1" w:tentative="1">
+      <w:start w:val="1"/>
+      <w:numFmt w:val="bullet"/>
+      <w:lvlText w:val="o"/>
+      <w:lvlJc w:val="left"/>
+      <w:pPr>
+        <w:tabs>
+          <w:tab w:val="num" w:pos="1440"/>
+        </w:tabs>
+        <w:ind w:left="1440" w:hanging="360"/>
+      </w:pPr>
+      <w:rPr>
+        <w:rFonts w:ascii="Courier New" w:hAnsi="Courier New" w:hint="default"/>
+        <w:sz w:val="20"/>
+      </w:rPr>
+    </w:lvl>
+    <w:lvl w:ilvl="2" w:tentative="1">
+      <w:start w:val="1"/>
+      <w:numFmt w:val="bullet"/>
+      <w:lvlText w:val=""/>
+      <w:lvlJc w:val="left"/>
+      <w:pPr>
+        <w:tabs>
+          <w:tab w:val="num" w:pos="2160"/>
+        </w:tabs>
+        <w:ind w:left="2160" w:hanging="360"/>
+      </w:pPr>
+      <w:rPr>
+        <w:rFonts w:ascii="Wingdings" w:hAnsi="Wingdings" w:hint="default"/>
+        <w:sz w:val="20"/>
+      </w:rPr>
+    </w:lvl>
+    <w:lvl w:ilvl="3" w:tentative="1">
+      <w:start w:val="1"/>
+      <w:numFmt w:val="bullet"/>
+      <w:lvlText w:val=""/>
+      <w:lvlJc w:val="left"/>
+      <w:pPr>
+        <w:tabs>
+          <w:tab w:val="num" w:pos="2880"/>
+        </w:tabs>
+        <w:ind w:left="2880" w:hanging="360"/>
+      </w:pPr>
+      <w:rPr>
+        <w:rFonts w:ascii="Wingdings" w:hAnsi="Wingdings" w:hint="default"/>
+        <w:sz w:val="20"/>
+      </w:rPr>
+    </w:lvl>
+    <w:lvl w:ilvl="4" w:tentative="1">
+      <w:start w:val="1"/>
+      <w:numFmt w:val="bullet"/>
+      <w:lvlText w:val=""/>
+      <w:lvlJc w:val="left"/>
+      <w:pPr>
+        <w:tabs>
+          <w:tab w:val="num" w:pos="3600"/>
+        </w:tabs>
+        <w:ind w:left="3600" w:hanging="360"/>
+      </w:pPr>
+      <w:rPr>
+        <w:rFonts w:ascii="Wingdings" w:hAnsi="Wingdings" w:hint="default"/>
+        <w:sz w:val="20"/>
+      </w:rPr>
+    </w:lvl>
+    <w:lvl w:ilvl="5" w:tentative="1">
+      <w:start w:val="1"/>
+      <w:numFmt w:val="bullet"/>
+      <w:lvlText w:val=""/>
+      <w:lvlJc w:val="left"/>
+      <w:pPr>
+        <w:tabs>
+          <w:tab w:val="num" w:pos="4320"/>
+        </w:tabs>
+        <w:ind w:left="4320" w:hanging="360"/>
+      </w:pPr>
+      <w:rPr>
+        <w:rFonts w:ascii="Wingdings" w:hAnsi="Wingdings" w:hint="default"/>
+        <w:sz w:val="20"/>
+      </w:rPr>
+    </w:lvl>
+    <w:lvl w:ilvl="6" w:tentative="1">
+      <w:start w:val="1"/>
+      <w:numFmt w:val="bullet"/>
+      <w:lvlText w:val=""/>
+      <w:lvlJc w:val="left"/>
+      <w:pPr>
+        <w:tabs>
+          <w:tab w:val="num" w:pos="5040"/>
+        </w:tabs>
+        <w:ind w:left="5040" w:hanging="360"/>
+      </w:pPr>
+      <w:rPr>
+        <w:rFonts w:ascii="Wingdings" w:hAnsi="Wingdings" w:hint="default"/>
+        <w:sz w:val="20"/>
+      </w:rPr>
+    </w:lvl>
+    <w:lvl w:ilvl="7" w:tentative="1">
+      <w:start w:val="1"/>
+      <w:numFmt w:val="bullet"/>
+      <w:lvlText w:val=""/>
+      <w:lvlJc w:val="left"/>
+      <w:pPr>
+        <w:tabs>
+          <w:tab w:val="num" w:pos="5760"/>
+        </w:tabs>
+        <w:ind w:left="5760" w:hanging="360"/>
+      </w:pPr>
+      <w:rPr>
+        <w:rFonts w:ascii="Wingdings" w:hAnsi="Wingdings" w:hint="default"/>
+        <w:sz w:val="20"/>
+      </w:rPr>
+    </w:lvl>
+    <w:lvl w:ilvl="8" w:tentative="1">
+      <w:start w:val="1"/>
+      <w:numFmt w:val="bullet"/>
+      <w:lvlText w:val=""/>
+      <w:lvlJc w:val="left"/>
+      <w:pPr>
+        <w:tabs>
+          <w:tab w:val="num" w:pos="6480"/>
+        </w:tabs>
+        <w:ind w:left="6480" w:hanging="360"/>
+      </w:pPr>
+      <w:rPr>
+        <w:rFonts w:ascii="Wingdings" w:hAnsi="Wingdings" w:hint="default"/>
+        <w:sz w:val="20"/>
+      </w:rPr>
+    </w:lvl>
+  </w:abstractNum>
   <w:num w:numId="1" w16cid:durableId="1837650713">
-    <w:abstractNumId w:val="16"/>
+    <w:abstractNumId w:val="17"/>
   </w:num>
   <w:num w:numId="2" w16cid:durableId="1532455915">
-    <w:abstractNumId w:val="28"/>
+    <w:abstractNumId w:val="29"/>
   </w:num>
   <w:num w:numId="3" w16cid:durableId="2023508460">
     <w:abstractNumId w:val="3"/>
   </w:num>
   <w:num w:numId="4" w16cid:durableId="1251425395">
-    <w:abstractNumId w:val="32"/>
+    <w:abstractNumId w:val="33"/>
   </w:num>
   <w:num w:numId="5" w16cid:durableId="156387416">
     <w:abstractNumId w:val="8"/>
   </w:num>
   <w:num w:numId="6" w16cid:durableId="1517770302">
-    <w:abstractNumId w:val="25"/>
+    <w:abstractNumId w:val="26"/>
   </w:num>
   <w:num w:numId="7" w16cid:durableId="999503827">
     <w:abstractNumId w:val="9"/>
   </w:num>
   <w:num w:numId="8" w16cid:durableId="2039504020">
-    <w:abstractNumId w:val="26"/>
+    <w:abstractNumId w:val="27"/>
   </w:num>
   <w:num w:numId="9" w16cid:durableId="986859303">
-    <w:abstractNumId w:val="15"/>
+    <w:abstractNumId w:val="16"/>
   </w:num>
   <w:num w:numId="10" w16cid:durableId="1779332963">
-    <w:abstractNumId w:val="18"/>
+    <w:abstractNumId w:val="19"/>
   </w:num>
   <w:num w:numId="11" w16cid:durableId="1968123133">
-    <w:abstractNumId w:val="30"/>
+    <w:abstractNumId w:val="31"/>
   </w:num>
   <w:num w:numId="12" w16cid:durableId="1688864638">
     <w:abstractNumId w:val="2"/>
@@ -17129,67 +18066,73 @@
     <w:abstractNumId w:val="1"/>
   </w:num>
   <w:num w:numId="16" w16cid:durableId="1168910396">
-    <w:abstractNumId w:val="19"/>
+    <w:abstractNumId w:val="20"/>
   </w:num>
   <w:num w:numId="17" w16cid:durableId="1043940698">
     <w:abstractNumId w:val="6"/>
   </w:num>
   <w:num w:numId="18" w16cid:durableId="1730686687">
-    <w:abstractNumId w:val="20"/>
+    <w:abstractNumId w:val="21"/>
   </w:num>
   <w:num w:numId="19" w16cid:durableId="617637296">
     <w:abstractNumId w:val="5"/>
   </w:num>
   <w:num w:numId="20" w16cid:durableId="659046662">
-    <w:abstractNumId w:val="10"/>
+    <w:abstractNumId w:val="11"/>
   </w:num>
   <w:num w:numId="21" w16cid:durableId="783231422">
-    <w:abstractNumId w:val="14"/>
+    <w:abstractNumId w:val="15"/>
   </w:num>
   <w:num w:numId="22" w16cid:durableId="1466852465">
-    <w:abstractNumId w:val="17"/>
+    <w:abstractNumId w:val="18"/>
   </w:num>
   <w:num w:numId="23" w16cid:durableId="1050346924">
     <w:abstractNumId w:val="0"/>
   </w:num>
   <w:num w:numId="24" w16cid:durableId="1303580117">
+    <w:abstractNumId w:val="23"/>
+  </w:num>
+  <w:num w:numId="25" w16cid:durableId="1985424780">
+    <w:abstractNumId w:val="24"/>
+  </w:num>
+  <w:num w:numId="26" w16cid:durableId="209923524">
+    <w:abstractNumId w:val="35"/>
+  </w:num>
+  <w:num w:numId="27" w16cid:durableId="1369722350">
+    <w:abstractNumId w:val="32"/>
+  </w:num>
+  <w:num w:numId="28" w16cid:durableId="1808430458">
+    <w:abstractNumId w:val="30"/>
+  </w:num>
+  <w:num w:numId="29" w16cid:durableId="184490673">
+    <w:abstractNumId w:val="36"/>
+  </w:num>
+  <w:num w:numId="30" w16cid:durableId="1221205948">
+    <w:abstractNumId w:val="14"/>
+  </w:num>
+  <w:num w:numId="31" w16cid:durableId="557397418">
+    <w:abstractNumId w:val="34"/>
+  </w:num>
+  <w:num w:numId="32" w16cid:durableId="204802853">
+    <w:abstractNumId w:val="13"/>
+  </w:num>
+  <w:num w:numId="33" w16cid:durableId="142158928">
+    <w:abstractNumId w:val="28"/>
+  </w:num>
+  <w:num w:numId="34" w16cid:durableId="178206038">
+    <w:abstractNumId w:val="25"/>
+  </w:num>
+  <w:num w:numId="35" w16cid:durableId="404257176">
+    <w:abstractNumId w:val="12"/>
+  </w:num>
+  <w:num w:numId="36" w16cid:durableId="2069261800">
     <w:abstractNumId w:val="22"/>
   </w:num>
-  <w:num w:numId="25" w16cid:durableId="1985424780">
-    <w:abstractNumId w:val="23"/>
+  <w:num w:numId="37" w16cid:durableId="279722428">
+    <w:abstractNumId w:val="37"/>
   </w:num>
-  <w:num w:numId="26" w16cid:durableId="209923524">
-    <w:abstractNumId w:val="34"/>
-  </w:num>
-  <w:num w:numId="27" w16cid:durableId="1369722350">
-    <w:abstractNumId w:val="31"/>
-  </w:num>
-  <w:num w:numId="28" w16cid:durableId="1808430458">
-    <w:abstractNumId w:val="29"/>
-  </w:num>
-  <w:num w:numId="29" w16cid:durableId="184490673">
-    <w:abstractNumId w:val="35"/>
-  </w:num>
-  <w:num w:numId="30" w16cid:durableId="1221205948">
-    <w:abstractNumId w:val="13"/>
-  </w:num>
-  <w:num w:numId="31" w16cid:durableId="557397418">
-    <w:abstractNumId w:val="33"/>
-  </w:num>
-  <w:num w:numId="32" w16cid:durableId="204802853">
-    <w:abstractNumId w:val="12"/>
-  </w:num>
-  <w:num w:numId="33" w16cid:durableId="142158928">
-    <w:abstractNumId w:val="27"/>
-  </w:num>
-  <w:num w:numId="34" w16cid:durableId="178206038">
-    <w:abstractNumId w:val="24"/>
-  </w:num>
-  <w:num w:numId="35" w16cid:durableId="404257176">
-    <w:abstractNumId w:val="11"/>
-  </w:num>
-  <w:num w:numId="36" w16cid:durableId="2069261800">
-    <w:abstractNumId w:val="21"/>
+  <w:num w:numId="38" w16cid:durableId="862789181">
+    <w:abstractNumId w:val="10"/>
   </w:num>
 </w:numbering>
 </file>

</xml_diff>